<commit_message>
Matched latest Word template in documentation repo
Has updated PPTx links
</commit_message>
<xml_diff>
--- a/doc/Partner Quick Start Template and Style Guide.docx
+++ b/doc/Partner Quick Start Template and Style Guide.docx
@@ -1,6 +1,6 @@
 
 <file path=word/document.xml><?xml version="1.0" encoding="utf-8"?>
-<w:document xmlns:wpc="http://schemas.microsoft.com/office/word/2010/wordprocessingCanvas" xmlns:cx="http://schemas.microsoft.com/office/drawing/2014/chartex" xmlns:cx1="http://schemas.microsoft.com/office/drawing/2015/9/8/chartex" xmlns:mc="http://schemas.openxmlformats.org/markup-compatibility/2006" xmlns:o="urn:schemas-microsoft-com:office:office" xmlns:r="http://schemas.openxmlformats.org/officeDocument/2006/relationships" xmlns:m="http://schemas.openxmlformats.org/officeDocument/2006/math" xmlns:v="urn:schemas-microsoft-com:vml" xmlns:wp14="http://schemas.microsoft.com/office/word/2010/wordprocessingDrawing" xmlns:wp="http://schemas.openxmlformats.org/drawingml/2006/wordprocessingDrawing" xmlns:w10="urn:schemas-microsoft-com:office:word" xmlns:w="http://schemas.openxmlformats.org/wordprocessingml/2006/main" xmlns:w14="http://schemas.microsoft.com/office/word/2010/wordml" xmlns:w15="http://schemas.microsoft.com/office/word/2012/wordml" xmlns:w16se="http://schemas.microsoft.com/office/word/2015/wordml/symex" xmlns:wpg="http://schemas.microsoft.com/office/word/2010/wordprocessingGroup" xmlns:wpi="http://schemas.microsoft.com/office/word/2010/wordprocessingInk" xmlns:wne="http://schemas.microsoft.com/office/word/2006/wordml" xmlns:wps="http://schemas.microsoft.com/office/word/2010/wordprocessingShape" mc:Ignorable="w14 w15 w16se wp14">
+<w:document xmlns:wpc="http://schemas.microsoft.com/office/word/2010/wordprocessingCanvas" xmlns:cx="http://schemas.microsoft.com/office/drawing/2014/chartex" xmlns:cx1="http://schemas.microsoft.com/office/drawing/2015/9/8/chartex" xmlns:cx2="http://schemas.microsoft.com/office/drawing/2015/10/21/chartex" xmlns:cx3="http://schemas.microsoft.com/office/drawing/2016/5/9/chartex" xmlns:cx4="http://schemas.microsoft.com/office/drawing/2016/5/10/chartex" xmlns:cx5="http://schemas.microsoft.com/office/drawing/2016/5/11/chartex" xmlns:cx6="http://schemas.microsoft.com/office/drawing/2016/5/12/chartex" xmlns:cx7="http://schemas.microsoft.com/office/drawing/2016/5/13/chartex" xmlns:cx8="http://schemas.microsoft.com/office/drawing/2016/5/14/chartex" xmlns:mc="http://schemas.openxmlformats.org/markup-compatibility/2006" xmlns:aink="http://schemas.microsoft.com/office/drawing/2016/ink" xmlns:am3d="http://schemas.microsoft.com/office/drawing/2017/model3d" xmlns:o="urn:schemas-microsoft-com:office:office" xmlns:r="http://schemas.openxmlformats.org/officeDocument/2006/relationships" xmlns:m="http://schemas.openxmlformats.org/officeDocument/2006/math" xmlns:v="urn:schemas-microsoft-com:vml" xmlns:wp14="http://schemas.microsoft.com/office/word/2010/wordprocessingDrawing" xmlns:wp="http://schemas.openxmlformats.org/drawingml/2006/wordprocessingDrawing" xmlns:w10="urn:schemas-microsoft-com:office:word" xmlns:w="http://schemas.openxmlformats.org/wordprocessingml/2006/main" xmlns:w14="http://schemas.microsoft.com/office/word/2010/wordml" xmlns:w15="http://schemas.microsoft.com/office/word/2012/wordml" xmlns:w16cid="http://schemas.microsoft.com/office/word/2016/wordml/cid" xmlns:w16se="http://schemas.microsoft.com/office/word/2015/wordml/symex" xmlns:wpg="http://schemas.microsoft.com/office/word/2010/wordprocessingGroup" xmlns:wpi="http://schemas.microsoft.com/office/word/2010/wordprocessingInk" xmlns:wne="http://schemas.microsoft.com/office/word/2006/wordml" xmlns:wps="http://schemas.microsoft.com/office/word/2010/wordprocessingShape" mc:Ignorable="w14 w15 w16se w16cid wp14">
   <w:body>
     <w:p>
       <w:pPr>
@@ -1747,7 +1747,7 @@
       </w:r>
     </w:p>
     <w:p>
-      <w:hyperlink r:id="rId10" w:history="1">
+      <w:hyperlink r:id="rId11" w:history="1">
         <w:r>
           <w:rPr>
             <w:rStyle w:val="Hyperlink"/>
@@ -1863,8 +1863,6 @@
         </w:rPr>
         <w:t>Partner Network (APN) P</w:t>
       </w:r>
-      <w:bookmarkStart w:id="13" w:name="_GoBack"/>
-      <w:bookmarkEnd w:id="13"/>
       <w:r>
         <w:rPr>
           <w:bCs/>
@@ -1893,7 +1891,7 @@
       <w:bookmarkEnd w:id="12"/>
     </w:p>
     <w:p>
-      <w:commentRangeStart w:id="14"/>
+      <w:commentRangeStart w:id="13"/>
       <w:r>
         <w:t>&lt;</w:t>
       </w:r>
@@ -1903,12 +1901,12 @@
       <w:r>
         <w:t>.&gt;</w:t>
       </w:r>
-      <w:commentRangeEnd w:id="14"/>
+      <w:commentRangeEnd w:id="13"/>
       <w:r>
         <w:rPr>
           <w:rStyle w:val="CommentReference"/>
         </w:rPr>
-        <w:commentReference w:id="14"/>
+        <w:commentReference w:id="13"/>
       </w:r>
       <w:r>
         <w:t xml:space="preserve"> </w:t>
@@ -1918,8 +1916,8 @@
       <w:pPr>
         <w:pStyle w:val="Heading2"/>
       </w:pPr>
-      <w:bookmarkStart w:id="15" w:name="_Toc32828013"/>
-      <w:commentRangeStart w:id="16"/>
+      <w:bookmarkStart w:id="14" w:name="_Toc32828013"/>
+      <w:commentRangeStart w:id="15"/>
       <w:r>
         <w:t>Cost and l</w:t>
       </w:r>
@@ -1927,16 +1925,16 @@
         <w:t>icenses</w:t>
       </w:r>
       <w:bookmarkEnd w:id="8"/>
-      <w:commentRangeEnd w:id="16"/>
+      <w:commentRangeEnd w:id="15"/>
       <w:r>
         <w:rPr>
           <w:rStyle w:val="CommentReference"/>
           <w:rFonts w:ascii="Georgia" w:hAnsi="Georgia"/>
           <w:color w:val="212120"/>
         </w:rPr>
-        <w:commentReference w:id="16"/>
-      </w:r>
-      <w:bookmarkEnd w:id="15"/>
+        <w:commentReference w:id="15"/>
+      </w:r>
+      <w:bookmarkEnd w:id="14"/>
     </w:p>
     <w:p>
       <w:r>
@@ -1989,7 +1987,7 @@
       <w:r>
         <w:t xml:space="preserve">e recommend that you enable the </w:t>
       </w:r>
-      <w:hyperlink r:id="rId11" w:history="1">
+      <w:hyperlink r:id="rId12" w:history="1">
         <w:r>
           <w:rPr>
             <w:rStyle w:val="Hyperlink"/>
@@ -2013,7 +2011,7 @@
       <w:r>
         <w:t xml:space="preserve"> and finalizes the data at the end of the month. For more information about the report, see the </w:t>
       </w:r>
-      <w:hyperlink r:id="rId12" w:history="1">
+      <w:hyperlink r:id="rId13" w:history="1">
         <w:r>
           <w:rPr>
             <w:rStyle w:val="Hyperlink"/>
@@ -2027,19 +2025,19 @@
       </w:r>
     </w:p>
     <w:p>
-      <w:commentRangeStart w:id="17"/>
+      <w:commentRangeStart w:id="16"/>
       <w:r>
         <w:rPr>
           <w:rFonts w:eastAsia="Georgia" w:cs="Georgia"/>
         </w:rPr>
         <w:t>&lt;license information&gt;</w:t>
       </w:r>
-      <w:commentRangeEnd w:id="17"/>
+      <w:commentRangeEnd w:id="16"/>
       <w:r>
         <w:rPr>
           <w:rStyle w:val="CommentReference"/>
         </w:rPr>
-        <w:commentReference w:id="17"/>
+        <w:commentReference w:id="16"/>
       </w:r>
       <w:r>
         <w:rPr>
@@ -2125,19 +2123,19 @@
       </w:r>
     </w:p>
     <w:p>
-      <w:commentRangeStart w:id="18"/>
+      <w:commentRangeStart w:id="17"/>
       <w:r>
         <w:rPr>
           <w:rFonts w:eastAsia="Georgia"/>
         </w:rPr>
         <w:t>&lt;AMI information&gt;</w:t>
       </w:r>
-      <w:commentRangeEnd w:id="18"/>
+      <w:commentRangeEnd w:id="17"/>
       <w:r>
         <w:rPr>
           <w:rStyle w:val="CommentReference"/>
         </w:rPr>
-        <w:commentReference w:id="18"/>
+        <w:commentReference w:id="17"/>
       </w:r>
       <w:r>
         <w:rPr>
@@ -2169,7 +2167,7 @@
         </w:rPr>
         <w:t xml:space="preserve"> from </w:t>
       </w:r>
-      <w:hyperlink r:id="rId13" w:history="1">
+      <w:hyperlink r:id="rId14" w:history="1">
         <w:r>
           <w:rPr>
             <w:rStyle w:val="Hyperlink"/>
@@ -2222,11 +2220,11 @@
       <w:pPr>
         <w:pStyle w:val="Heading1"/>
       </w:pPr>
-      <w:bookmarkStart w:id="19" w:name="_Toc32828014"/>
+      <w:bookmarkStart w:id="18" w:name="_Toc32828014"/>
       <w:r>
         <w:t>Architecture</w:t>
       </w:r>
-      <w:bookmarkEnd w:id="19"/>
+      <w:bookmarkEnd w:id="18"/>
     </w:p>
     <w:p>
       <w:r>
@@ -2297,7 +2295,7 @@
                     <pic:cNvPicPr/>
                   </pic:nvPicPr>
                   <pic:blipFill>
-                    <a:blip r:embed="rId14">
+                    <a:blip r:embed="rId15">
                       <a:extLst>
                         <a:ext uri="{28A0092B-C50C-407E-A947-70E740481C1C}">
                           <a14:useLocalDpi xmlns:a14="http://schemas.microsoft.com/office/drawing/2010/main" val="0"/>
@@ -2356,7 +2354,7 @@
           <w:color w:val="212120"/>
           <w:kern w:val="28"/>
         </w:rPr>
-        <w:commentReference w:id="20"/>
+        <w:commentReference w:id="19"/>
       </w:r>
     </w:p>
     <w:p>
@@ -2550,7 +2548,7 @@
       <w:r>
         <w:t xml:space="preserve">This deployment guide also requires a moderate level of familiarity with AWS services. If you’re new to AWS, visit the </w:t>
       </w:r>
-      <w:hyperlink r:id="rId15" w:history="1">
+      <w:hyperlink r:id="rId16" w:history="1">
         <w:r>
           <w:rPr>
             <w:rStyle w:val="Hyperlink"/>
@@ -2567,7 +2565,7 @@
       <w:r>
         <w:t xml:space="preserve"> </w:t>
       </w:r>
-      <w:hyperlink r:id="rId16" w:tgtFrame="_blank" w:history="1">
+      <w:hyperlink r:id="rId17" w:tgtFrame="_blank" w:history="1">
         <w:r>
           <w:rPr>
             <w:rStyle w:val="Hyperlink"/>
@@ -2621,7 +2619,7 @@
       <w:r>
         <w:t xml:space="preserve">If you don’t already have an AWS account, create one at </w:t>
       </w:r>
-      <w:hyperlink r:id="rId17" w:tgtFrame="_blank" w:history="1">
+      <w:hyperlink r:id="rId18" w:tgtFrame="_blank" w:history="1">
         <w:r>
           <w:rPr>
             <w:rStyle w:val="Hyperlink"/>
@@ -2721,7 +2719,7 @@
               <w:pStyle w:val="Tabletext"/>
               <w:widowControl w:val="0"/>
             </w:pPr>
-            <w:hyperlink r:id="rId18" w:history="1">
+            <w:hyperlink r:id="rId19" w:history="1">
               <w:r>
                 <w:rPr>
                   <w:rStyle w:val="Hyperlink"/>
@@ -2746,7 +2744,7 @@
             <w:r>
               <w:t xml:space="preserve">If necessary, request </w:t>
             </w:r>
-            <w:hyperlink r:id="rId19" w:anchor="!/" w:history="1">
+            <w:hyperlink r:id="rId20" w:anchor="!/" w:history="1">
               <w:r>
                 <w:rPr>
                   <w:rStyle w:val="Hyperlink"/>
@@ -2796,7 +2794,7 @@
               </w:rPr>
               <w:t xml:space="preserve">he </w:t>
             </w:r>
-            <w:hyperlink r:id="rId20" w:anchor="!/" w:history="1">
+            <w:hyperlink r:id="rId21" w:anchor="!/" w:history="1">
               <w:r>
                 <w:rPr>
                   <w:rStyle w:val="Hyperlink"/>
@@ -2823,7 +2821,7 @@
             <w:r>
               <w:t xml:space="preserve">, see the </w:t>
             </w:r>
-            <w:hyperlink r:id="rId21" w:history="1">
+            <w:hyperlink r:id="rId22" w:history="1">
               <w:r>
                 <w:rPr>
                   <w:rStyle w:val="Hyperlink"/>
@@ -3270,7 +3268,7 @@
             <w:pPr>
               <w:pStyle w:val="Tabletext"/>
             </w:pPr>
-            <w:hyperlink r:id="rId22" w:history="1">
+            <w:hyperlink r:id="rId23" w:history="1">
               <w:r>
                 <w:rPr>
                   <w:rStyle w:val="Hyperlink"/>
@@ -3315,7 +3313,7 @@
             <w:r>
               <w:t xml:space="preserve">egions, see </w:t>
             </w:r>
-            <w:hyperlink r:id="rId23" w:history="1">
+            <w:hyperlink r:id="rId24" w:history="1">
               <w:r>
                 <w:rPr>
                   <w:rStyle w:val="Hyperlink"/>
@@ -3347,7 +3345,7 @@
                 <w:b w:val="0"/>
               </w:rPr>
             </w:pPr>
-            <w:hyperlink r:id="rId24" w:history="1">
+            <w:hyperlink r:id="rId25" w:history="1">
               <w:r>
                 <w:rPr>
                   <w:rStyle w:val="Hyperlink"/>
@@ -3401,7 +3399,7 @@
             <w:r>
               <w:t xml:space="preserve"> during deployment. To create a key pair, follow the </w:t>
             </w:r>
-            <w:hyperlink r:id="rId25" w:history="1">
+            <w:hyperlink r:id="rId26" w:history="1">
               <w:r>
                 <w:rPr>
                   <w:rStyle w:val="Hyperlink"/>
@@ -3455,7 +3453,7 @@
                 <w:b w:val="0"/>
               </w:rPr>
             </w:pPr>
-            <w:hyperlink r:id="rId26" w:history="1">
+            <w:hyperlink r:id="rId27" w:history="1">
               <w:r>
                 <w:rPr>
                   <w:rStyle w:val="Hyperlink"/>
@@ -3722,7 +3720,7 @@
       <w:r>
         <w:t xml:space="preserve">at </w:t>
       </w:r>
-      <w:hyperlink r:id="rId27" w:history="1">
+      <w:hyperlink r:id="rId28" w:history="1">
         <w:r>
           <w:rPr>
             <w:rStyle w:val="Hyperlink"/>
@@ -3984,7 +3982,7 @@
       <w:r>
         <w:t xml:space="preserve">instructions, see the </w:t>
       </w:r>
-      <w:hyperlink r:id="rId28" w:tgtFrame="_blank" w:history="1">
+      <w:hyperlink r:id="rId29" w:tgtFrame="_blank" w:history="1">
         <w:r>
           <w:rPr>
             <w:rStyle w:val="Hyperlink"/>
@@ -4174,14 +4172,14 @@
                   <wp:extent cx="2194560" cy="457200"/>
                   <wp:effectExtent l="19050" t="19050" r="34290" b="38100"/>
                   <wp:docPr id="25" name="Diagram 25">
-                    <a:hlinkClick xmlns:a="http://schemas.openxmlformats.org/drawingml/2006/main" r:id="rId29"/>
+                    <a:hlinkClick xmlns:a="http://schemas.openxmlformats.org/drawingml/2006/main" r:id="rId30"/>
                   </wp:docPr>
                   <wp:cNvGraphicFramePr>
                     <a:graphicFrameLocks xmlns:a="http://schemas.openxmlformats.org/drawingml/2006/main"/>
                   </wp:cNvGraphicFramePr>
                   <a:graphic xmlns:a="http://schemas.openxmlformats.org/drawingml/2006/main">
                     <a:graphicData uri="http://schemas.openxmlformats.org/drawingml/2006/diagram">
-                      <dgm:relIds xmlns:dgm="http://schemas.openxmlformats.org/drawingml/2006/diagram" xmlns:r="http://schemas.openxmlformats.org/officeDocument/2006/relationships" r:dm="rId30" r:lo="rId31" r:qs="rId32" r:cs="rId33"/>
+                      <dgm:relIds xmlns:dgm="http://schemas.openxmlformats.org/drawingml/2006/diagram" xmlns:r="http://schemas.openxmlformats.org/officeDocument/2006/relationships" r:dm="rId31" r:lo="rId32" r:qs="rId33" r:cs="rId34"/>
                     </a:graphicData>
                   </a:graphic>
                 </wp:inline>
@@ -4210,14 +4208,14 @@
                   <wp:extent cx="2194560" cy="457200"/>
                   <wp:effectExtent l="19050" t="19050" r="34290" b="38100"/>
                   <wp:docPr id="5" name="Diagram 5">
-                    <a:hlinkClick xmlns:a="http://schemas.openxmlformats.org/drawingml/2006/main" r:id="rId29"/>
+                    <a:hlinkClick xmlns:a="http://schemas.openxmlformats.org/drawingml/2006/main" r:id="rId30"/>
                   </wp:docPr>
                   <wp:cNvGraphicFramePr>
                     <a:graphicFrameLocks xmlns:a="http://schemas.openxmlformats.org/drawingml/2006/main"/>
                   </wp:cNvGraphicFramePr>
                   <a:graphic xmlns:a="http://schemas.openxmlformats.org/drawingml/2006/main">
                     <a:graphicData uri="http://schemas.openxmlformats.org/drawingml/2006/diagram">
-                      <dgm:relIds xmlns:dgm="http://schemas.openxmlformats.org/drawingml/2006/diagram" xmlns:r="http://schemas.openxmlformats.org/officeDocument/2006/relationships" r:dm="rId35" r:lo="rId36" r:qs="rId37" r:cs="rId38"/>
+                      <dgm:relIds xmlns:dgm="http://schemas.openxmlformats.org/drawingml/2006/diagram" xmlns:r="http://schemas.openxmlformats.org/officeDocument/2006/relationships" r:dm="rId36" r:lo="rId37" r:qs="rId38" r:cs="rId39"/>
                     </a:graphicData>
                   </a:graphic>
                 </wp:inline>
@@ -4244,7 +4242,7 @@
                 <w:noProof/>
               </w:rPr>
             </w:pPr>
-            <w:hyperlink r:id="rId40" w:history="1">
+            <w:hyperlink r:id="rId41" w:history="1">
               <w:r>
                 <w:rPr>
                   <w:rStyle w:val="Hyperlink"/>
@@ -4292,7 +4290,7 @@
                 <w:u w:val="none"/>
               </w:rPr>
             </w:pPr>
-            <w:hyperlink r:id="rId41" w:history="1">
+            <w:hyperlink r:id="rId42" w:history="1">
               <w:r>
                 <w:rPr>
                   <w:rStyle w:val="Hyperlink"/>
@@ -4389,7 +4387,7 @@
       <w:r>
         <w:t xml:space="preserve"> This Quick Start doesn’t support </w:t>
       </w:r>
-      <w:hyperlink r:id="rId42" w:history="1">
+      <w:hyperlink r:id="rId43" w:history="1">
         <w:r>
           <w:rPr>
             <w:rStyle w:val="Hyperlink"/>
@@ -4400,7 +4398,7 @@
       <w:r>
         <w:t xml:space="preserve">. These subnets require </w:t>
       </w:r>
-      <w:hyperlink r:id="rId43" w:history="1">
+      <w:hyperlink r:id="rId44" w:history="1">
         <w:r>
           <w:rPr>
             <w:rStyle w:val="Hyperlink"/>
@@ -4453,7 +4451,7 @@
       <w:r>
         <w:t xml:space="preserve">as explained in the </w:t>
       </w:r>
-      <w:hyperlink r:id="rId44" w:tgtFrame="_blank" w:history="1">
+      <w:hyperlink r:id="rId45" w:tgtFrame="_blank" w:history="1">
         <w:r>
           <w:rPr>
             <w:rStyle w:val="Hyperlink"/>
@@ -4576,7 +4574,7 @@
       <w:r>
         <w:t xml:space="preserve">egions, see the </w:t>
       </w:r>
-      <w:hyperlink r:id="rId45" w:history="1">
+      <w:hyperlink r:id="rId46" w:history="1">
         <w:r>
           <w:rPr>
             <w:rStyle w:val="Hyperlink"/>
@@ -4812,7 +4810,7 @@
           <w:szCs w:val="22"/>
         </w:rPr>
       </w:pPr>
-      <w:hyperlink r:id="rId46" w:history="1">
+      <w:hyperlink r:id="rId47" w:history="1">
         <w:r>
           <w:rPr>
             <w:rStyle w:val="Hyperlink"/>
@@ -5884,7 +5882,7 @@
       <w:r>
         <w:t xml:space="preserve">. For additional details, see the </w:t>
       </w:r>
-      <w:hyperlink r:id="rId47" w:history="1">
+      <w:hyperlink r:id="rId48" w:history="1">
         <w:r>
           <w:rPr>
             <w:rStyle w:val="Hyperlink"/>
@@ -6237,7 +6235,7 @@
               </w:rPr>
               <w:t xml:space="preserve">The </w:t>
             </w:r>
-            <w:hyperlink r:id="rId48" w:history="1">
+            <w:hyperlink r:id="rId49" w:history="1">
               <w:r>
                 <w:rPr>
                   <w:rStyle w:val="Hyperlink"/>
@@ -6348,7 +6346,7 @@
           <w:rStyle w:val="Hyperlink"/>
         </w:rPr>
       </w:pPr>
-      <w:hyperlink r:id="rId49" w:history="1">
+      <w:hyperlink r:id="rId50" w:history="1">
         <w:r>
           <w:rPr>
             <w:rStyle w:val="Hyperlink"/>
@@ -7136,7 +7134,7 @@
       <w:r>
         <w:t xml:space="preserve"> code references to point to a new Quick Start location. For additional details, see the </w:t>
       </w:r>
-      <w:hyperlink r:id="rId50" w:history="1">
+      <w:hyperlink r:id="rId51" w:history="1">
         <w:r>
           <w:rPr>
             <w:rStyle w:val="Hyperlink"/>
@@ -7453,7 +7451,7 @@
               </w:rPr>
               <w:t xml:space="preserve">The </w:t>
             </w:r>
-            <w:hyperlink r:id="rId51" w:history="1">
+            <w:hyperlink r:id="rId52" w:history="1">
               <w:r>
                 <w:rPr>
                   <w:rStyle w:val="Hyperlink"/>
@@ -7562,7 +7560,7 @@
       <w:r>
         <w:t xml:space="preserve">page, you can </w:t>
       </w:r>
-      <w:hyperlink r:id="rId52" w:history="1">
+      <w:hyperlink r:id="rId53" w:history="1">
         <w:r>
           <w:rPr>
             <w:rStyle w:val="Hyperlink"/>
@@ -7579,7 +7577,7 @@
       <w:r>
         <w:t xml:space="preserve"> and </w:t>
       </w:r>
-      <w:hyperlink r:id="rId53" w:history="1">
+      <w:hyperlink r:id="rId54" w:history="1">
         <w:r>
           <w:rPr>
             <w:rStyle w:val="Hyperlink"/>
@@ -7785,7 +7783,7 @@
                     </pic:cNvPicPr>
                   </pic:nvPicPr>
                   <pic:blipFill>
-                    <a:blip r:embed="rId54">
+                    <a:blip r:embed="rId55">
                       <a:extLst>
                         <a:ext uri="{28A0092B-C50C-407E-A947-70E740481C1C}">
                           <a14:useLocalDpi xmlns:a14="http://schemas.microsoft.com/office/drawing/2010/main" val="0"/>
@@ -8229,7 +8227,7 @@
       <w:r>
         <w:t xml:space="preserve">For additional information, see </w:t>
       </w:r>
-      <w:hyperlink r:id="rId55" w:history="1">
+      <w:hyperlink r:id="rId56" w:history="1">
         <w:r>
           <w:rPr>
             <w:rStyle w:val="Hyperlink"/>
@@ -8317,7 +8315,7 @@
       <w:r>
         <w:t xml:space="preserve">s, see the </w:t>
       </w:r>
-      <w:hyperlink r:id="rId56" w:history="1">
+      <w:hyperlink r:id="rId57" w:history="1">
         <w:r>
           <w:rPr>
             <w:rStyle w:val="Hyperlink"/>
@@ -8356,7 +8354,7 @@
       <w:r>
         <w:t xml:space="preserve"> section of the </w:t>
       </w:r>
-      <w:hyperlink r:id="rId57" w:history="1">
+      <w:hyperlink r:id="rId58" w:history="1">
         <w:r>
           <w:rPr>
             <w:rStyle w:val="Hyperlink"/>
@@ -8367,7 +8365,7 @@
       <w:r>
         <w:t xml:space="preserve"> for this Quick Start. If you’d like to submit code, please review the </w:t>
       </w:r>
-      <w:hyperlink r:id="rId58" w:history="1">
+      <w:hyperlink r:id="rId59" w:history="1">
         <w:r>
           <w:rPr>
             <w:rStyle w:val="Hyperlink"/>
@@ -8453,7 +8451,7 @@
         </w:rPr>
         <w:fldChar w:fldCharType="end"/>
       </w:r>
-      <w:hyperlink r:id="rId59" w:history="1">
+      <w:hyperlink r:id="rId60" w:history="1">
         <w:r>
           <w:rPr>
             <w:rStyle w:val="Hyperlink"/>
@@ -8466,7 +8464,7 @@
       <w:pPr>
         <w:pStyle w:val="ListBullet"/>
       </w:pPr>
-      <w:hyperlink r:id="rId60" w:history="1">
+      <w:hyperlink r:id="rId61" w:history="1">
         <w:r>
           <w:rPr>
             <w:rStyle w:val="Hyperlink"/>
@@ -8524,7 +8522,7 @@
         <w:lastRenderedPageBreak/>
         <w:fldChar w:fldCharType="end"/>
       </w:r>
-      <w:hyperlink r:id="rId61" w:history="1">
+      <w:hyperlink r:id="rId62" w:history="1">
         <w:r>
           <w:rPr>
             <w:rStyle w:val="Hyperlink"/>
@@ -8537,7 +8535,7 @@
       <w:pPr>
         <w:pStyle w:val="ListBullet"/>
       </w:pPr>
-      <w:hyperlink r:id="rId62" w:history="1">
+      <w:hyperlink r:id="rId63" w:history="1">
         <w:r>
           <w:rPr>
             <w:rStyle w:val="Hyperlink"/>
@@ -8550,7 +8548,7 @@
       <w:pPr>
         <w:pStyle w:val="ListBullet"/>
       </w:pPr>
-      <w:hyperlink r:id="rId63" w:history="1">
+      <w:hyperlink r:id="rId64" w:history="1">
         <w:r>
           <w:rPr>
             <w:rStyle w:val="Hyperlink"/>
@@ -8563,7 +8561,7 @@
       <w:pPr>
         <w:pStyle w:val="ListBullet"/>
       </w:pPr>
-      <w:hyperlink r:id="rId64" w:history="1">
+      <w:hyperlink r:id="rId65" w:history="1">
         <w:r>
           <w:rPr>
             <w:rStyle w:val="Hyperlink"/>
@@ -8627,7 +8625,7 @@
         <w:pStyle w:val="ListBullet"/>
         <w:spacing w:after="400"/>
       </w:pPr>
-      <w:hyperlink r:id="rId65" w:history="1">
+      <w:hyperlink r:id="rId66" w:history="1">
         <w:r>
           <w:rPr>
             <w:rStyle w:val="Hyperlink"/>
@@ -8931,7 +8929,7 @@
                               </w:rPr>
                               <w:t xml:space="preserve">The software included with this paper is licensed under the Apache License, Version 2.0 (the "License"). You may not use this file except in compliance with the License. A copy of the License is located at </w:t>
                             </w:r>
-                            <w:hyperlink r:id="rId66" w:history="1">
+                            <w:hyperlink r:id="rId67" w:history="1">
                               <w:r>
                                 <w:rPr>
                                   <w:rStyle w:val="Hyperlink"/>
@@ -8977,9 +8975,9 @@
               </wp:anchor>
             </w:drawing>
           </mc:Choice>
-          <mc:Fallback xmlns:w16cid="http://schemas.microsoft.com/office/word/2016/wordml/cid" xmlns:am3d="http://schemas.microsoft.com/office/drawing/2017/model3d" xmlns:aink="http://schemas.microsoft.com/office/drawing/2016/ink" xmlns:cx8="http://schemas.microsoft.com/office/drawing/2016/5/14/chartex" xmlns:cx7="http://schemas.microsoft.com/office/drawing/2016/5/13/chartex" xmlns:cx6="http://schemas.microsoft.com/office/drawing/2016/5/12/chartex" xmlns:cx5="http://schemas.microsoft.com/office/drawing/2016/5/11/chartex" xmlns:cx4="http://schemas.microsoft.com/office/drawing/2016/5/10/chartex" xmlns:cx3="http://schemas.microsoft.com/office/drawing/2016/5/9/chartex" xmlns:cx2="http://schemas.microsoft.com/office/drawing/2015/10/21/chartex">
+          <mc:Fallback>
             <w:pict>
-              <v:rect w14:anchorId="74B18F5B" id="Rectangle 148" o:spid="_x0000_s1026" style="position:absolute;margin-left:0;margin-top:-309.6pt;width:273.75pt;height:313.2pt;z-index:251800576;visibility:visible;mso-wrap-style:square;mso-width-percent:1000;mso-height-percent:0;mso-wrap-distance-left:0;mso-wrap-distance-top:28.8pt;mso-wrap-distance-right:0;mso-wrap-distance-bottom:28.8pt;mso-position-horizontal:absolute;mso-position-horizontal-relative:margin;mso-position-vertical:absolute;mso-position-vertical-relative:bottom-margin-area;mso-width-percent:1000;mso-height-percent:0;mso-width-relative:margin;mso-height-relative:margin;v-text-anchor:top" o:gfxdata="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" filled="f" stroked="f" strokeweight="2pt">
+              <v:rect w14:anchorId="74B18F5B" id="Rectangle 148" o:spid="_x0000_s1026" style="position:absolute;margin-left:0;margin-top:-309.6pt;width:273.75pt;height:313.2pt;z-index:251800576;visibility:visible;mso-wrap-style:square;mso-width-percent:1000;mso-height-percent:0;mso-wrap-distance-left:0;mso-wrap-distance-top:28.8pt;mso-wrap-distance-right:0;mso-wrap-distance-bottom:28.8pt;mso-position-horizontal:absolute;mso-position-horizontal-relative:margin;mso-position-vertical:absolute;mso-position-vertical-relative:bottom-margin-area;mso-width-percent:1000;mso-height-percent:0;mso-width-relative:margin;mso-height-relative:margin;v-text-anchor:top" o:gfxdata="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" filled="f" stroked="f" strokeweight="2pt">
                 <v:textbox style="mso-fit-shape-to-text:t" inset="0,0,0,0">
                   <w:txbxContent>
                     <w:p>
@@ -9118,7 +9116,7 @@
 </file>
 
 <file path=word/comments.xml><?xml version="1.0" encoding="utf-8"?>
-<w:comments xmlns:wpc="http://schemas.microsoft.com/office/word/2010/wordprocessingCanvas" xmlns:cx="http://schemas.microsoft.com/office/drawing/2014/chartex" xmlns:cx1="http://schemas.microsoft.com/office/drawing/2015/9/8/chartex" xmlns:mc="http://schemas.openxmlformats.org/markup-compatibility/2006" xmlns:o="urn:schemas-microsoft-com:office:office" xmlns:r="http://schemas.openxmlformats.org/officeDocument/2006/relationships" xmlns:m="http://schemas.openxmlformats.org/officeDocument/2006/math" xmlns:v="urn:schemas-microsoft-com:vml" xmlns:wp14="http://schemas.microsoft.com/office/word/2010/wordprocessingDrawing" xmlns:wp="http://schemas.openxmlformats.org/drawingml/2006/wordprocessingDrawing" xmlns:w10="urn:schemas-microsoft-com:office:word" xmlns:w="http://schemas.openxmlformats.org/wordprocessingml/2006/main" xmlns:w14="http://schemas.microsoft.com/office/word/2010/wordml" xmlns:w15="http://schemas.microsoft.com/office/word/2012/wordml" xmlns:w16se="http://schemas.microsoft.com/office/word/2015/wordml/symex" xmlns:wpg="http://schemas.microsoft.com/office/word/2010/wordprocessingGroup" xmlns:wpi="http://schemas.microsoft.com/office/word/2010/wordprocessingInk" xmlns:wne="http://schemas.microsoft.com/office/word/2006/wordml" xmlns:wps="http://schemas.microsoft.com/office/word/2010/wordprocessingShape" mc:Ignorable="w14 w15 w16se wp14">
+<w:comments xmlns:wpc="http://schemas.microsoft.com/office/word/2010/wordprocessingCanvas" xmlns:cx="http://schemas.microsoft.com/office/drawing/2014/chartex" xmlns:cx1="http://schemas.microsoft.com/office/drawing/2015/9/8/chartex" xmlns:cx2="http://schemas.microsoft.com/office/drawing/2015/10/21/chartex" xmlns:cx3="http://schemas.microsoft.com/office/drawing/2016/5/9/chartex" xmlns:cx4="http://schemas.microsoft.com/office/drawing/2016/5/10/chartex" xmlns:cx5="http://schemas.microsoft.com/office/drawing/2016/5/11/chartex" xmlns:cx6="http://schemas.microsoft.com/office/drawing/2016/5/12/chartex" xmlns:cx7="http://schemas.microsoft.com/office/drawing/2016/5/13/chartex" xmlns:cx8="http://schemas.microsoft.com/office/drawing/2016/5/14/chartex" xmlns:mc="http://schemas.openxmlformats.org/markup-compatibility/2006" xmlns:aink="http://schemas.microsoft.com/office/drawing/2016/ink" xmlns:am3d="http://schemas.microsoft.com/office/drawing/2017/model3d" xmlns:o="urn:schemas-microsoft-com:office:office" xmlns:r="http://schemas.openxmlformats.org/officeDocument/2006/relationships" xmlns:m="http://schemas.openxmlformats.org/officeDocument/2006/math" xmlns:v="urn:schemas-microsoft-com:vml" xmlns:wp14="http://schemas.microsoft.com/office/word/2010/wordprocessingDrawing" xmlns:wp="http://schemas.openxmlformats.org/drawingml/2006/wordprocessingDrawing" xmlns:w10="urn:schemas-microsoft-com:office:word" xmlns:w="http://schemas.openxmlformats.org/wordprocessingml/2006/main" xmlns:w14="http://schemas.microsoft.com/office/word/2010/wordml" xmlns:w15="http://schemas.microsoft.com/office/word/2012/wordml" xmlns:w16cid="http://schemas.microsoft.com/office/word/2016/wordml/cid" xmlns:w16se="http://schemas.microsoft.com/office/word/2015/wordml/symex" xmlns:wpg="http://schemas.microsoft.com/office/word/2010/wordprocessingGroup" xmlns:wpi="http://schemas.microsoft.com/office/word/2010/wordprocessingInk" xmlns:wne="http://schemas.microsoft.com/office/word/2006/wordml" xmlns:wps="http://schemas.microsoft.com/office/word/2010/wordprocessingShape" mc:Ignorable="w14 w15 w16se w16cid wp14">
   <w:comment w:id="0" w:author="Author" w:initials="A">
     <w:p>
       <w:pPr>
@@ -9160,6 +9158,9 @@
           <w:szCs w:val="20"/>
         </w:rPr>
       </w:pPr>
+      <w:r>
+        <w:t xml:space="preserve"> </w:t>
+      </w:r>
       <w:hyperlink r:id="rId1" w:history="1">
         <w:r>
           <w:rPr>
@@ -9189,28 +9190,7 @@
           <w:sz w:val="20"/>
           <w:szCs w:val="20"/>
         </w:rPr>
-        <w:t>Quick Start content templates</w:t>
-      </w:r>
-    </w:p>
-    <w:p>
-      <w:pPr>
-        <w:pStyle w:val="ListParagraph"/>
-        <w:numPr>
-          <w:ilvl w:val="1"/>
-          <w:numId w:val="42"/>
-        </w:numPr>
-        <w:spacing w:after="0" w:line="240" w:lineRule="auto"/>
-        <w:rPr>
-          <w:sz w:val="20"/>
-          <w:szCs w:val="20"/>
-        </w:rPr>
-      </w:pPr>
-      <w:r>
-        <w:rPr>
-          <w:sz w:val="20"/>
-          <w:szCs w:val="20"/>
-        </w:rPr>
-        <w:t xml:space="preserve">Architecture diagram template: </w:t>
+        <w:t xml:space="preserve"> </w:t>
       </w:r>
       <w:hyperlink r:id="rId2" w:history="1">
         <w:r>
@@ -9219,19 +9199,69 @@
             <w:sz w:val="20"/>
             <w:szCs w:val="20"/>
           </w:rPr>
-          <w:t>PowerPoint</w:t>
+          <w:t xml:space="preserve">Architecture diagram template </w:t>
+        </w:r>
+        <w:r>
+          <w:rPr>
+            <w:rStyle w:val="Hyperlink"/>
+            <w:sz w:val="20"/>
+            <w:szCs w:val="20"/>
+          </w:rPr>
+          <w:t>(P</w:t>
+        </w:r>
+        <w:r>
+          <w:rPr>
+            <w:rStyle w:val="Hyperlink"/>
+            <w:sz w:val="20"/>
+            <w:szCs w:val="20"/>
+          </w:rPr>
+          <w:t>owerPo</w:t>
+        </w:r>
+        <w:r>
+          <w:rPr>
+            <w:rStyle w:val="Hyperlink"/>
+            <w:sz w:val="20"/>
+            <w:szCs w:val="20"/>
+          </w:rPr>
+          <w:t>i</w:t>
+        </w:r>
+        <w:r>
+          <w:rPr>
+            <w:rStyle w:val="Hyperlink"/>
+            <w:sz w:val="20"/>
+            <w:szCs w:val="20"/>
+          </w:rPr>
+          <w:t>n</w:t>
+        </w:r>
+        <w:r>
+          <w:rPr>
+            <w:rStyle w:val="Hyperlink"/>
+            <w:sz w:val="20"/>
+            <w:szCs w:val="20"/>
+          </w:rPr>
+          <w:t>t)</w:t>
         </w:r>
       </w:hyperlink>
+      <w:r>
+        <w:rPr>
+          <w:sz w:val="20"/>
+          <w:szCs w:val="20"/>
+        </w:rPr>
+        <w:t xml:space="preserve"> </w:t>
+      </w:r>
     </w:p>
     <w:p>
       <w:pPr>
         <w:pStyle w:val="ListParagraph"/>
         <w:numPr>
-          <w:ilvl w:val="1"/>
+          <w:ilvl w:val="0"/>
           <w:numId w:val="42"/>
         </w:numPr>
         <w:spacing w:after="0" w:line="240" w:lineRule="auto"/>
       </w:pPr>
+      <w:r>
+        <w:t xml:space="preserve"> </w:t>
+      </w:r>
       <w:hyperlink r:id="rId3" w:history="1">
         <w:r>
           <w:rPr>
@@ -9256,7 +9286,7 @@
         <w:annotationRef/>
       </w:r>
       <w:r>
-        <w:t>Provide written permissions for the Quick Start team to use your official logo, and send us the logo.</w:t>
+        <w:t>Provide written permission (PDF) for the Quick Start team to use your official logo, and send us the logo.</w:t>
       </w:r>
     </w:p>
   </w:comment>
@@ -9366,7 +9396,7 @@
       </w:r>
     </w:p>
   </w:comment>
-  <w:comment w:id="14" w:author="Author" w:initials="A">
+  <w:comment w:id="13" w:author="Author" w:initials="A">
     <w:p>
       <w:pPr>
         <w:pStyle w:val="ListParagraph"/>
@@ -9413,6 +9443,22 @@
       </w:r>
       <w:r>
         <w:t>, and provide details on usage scenarios.</w:t>
+      </w:r>
+    </w:p>
+  </w:comment>
+  <w:comment w:id="15" w:author="Author" w:initials="A">
+    <w:p>
+      <w:pPr>
+        <w:pStyle w:val="CommentText"/>
+      </w:pPr>
+      <w:r>
+        <w:rPr>
+          <w:rStyle w:val="CommentReference"/>
+        </w:rPr>
+        <w:annotationRef/>
+      </w:r>
+      <w:r>
+        <w:t>Finalize these details as soon as possible.</w:t>
       </w:r>
     </w:p>
   </w:comment>
@@ -9428,7 +9474,20 @@
         <w:annotationRef/>
       </w:r>
       <w:r>
-        <w:t>Finalize these details as soon as possible.</w:t>
+        <w:t xml:space="preserve">Include details about the license and how they can sign up. If no license is required, clarify that. </w:t>
+      </w:r>
+    </w:p>
+    <w:p>
+      <w:pPr>
+        <w:pStyle w:val="CommentText"/>
+      </w:pPr>
+    </w:p>
+    <w:p>
+      <w:pPr>
+        <w:pStyle w:val="CommentText"/>
+      </w:pPr>
+      <w:r>
+        <w:t>These two paragraphs provide an example of the details you can provide. Provide links as appropriate.</w:t>
       </w:r>
     </w:p>
   </w:comment>
@@ -9444,24 +9503,11 @@
         <w:annotationRef/>
       </w:r>
       <w:r>
-        <w:t xml:space="preserve">Include details about the license and how they can sign up. If no license is required, clarify that. </w:t>
-      </w:r>
-    </w:p>
-    <w:p>
-      <w:pPr>
-        <w:pStyle w:val="CommentText"/>
-      </w:pPr>
-    </w:p>
-    <w:p>
-      <w:pPr>
-        <w:pStyle w:val="CommentText"/>
-      </w:pPr>
-      <w:r>
-        <w:t>These two paragraphs provide an example of the details you can provide. Provide links as appropriate.</w:t>
+        <w:t>Or, if the deployment uses an AMI, update this paragraph. If it doesn’t, remove the paragraph.</w:t>
       </w:r>
     </w:p>
   </w:comment>
-  <w:comment w:id="18" w:author="Author" w:initials="A">
+  <w:comment w:id="19" w:author="Author" w:initials="A">
     <w:p>
       <w:pPr>
         <w:pStyle w:val="CommentText"/>
@@ -9473,47 +9519,33 @@
         <w:annotationRef/>
       </w:r>
       <w:r>
-        <w:t>Or, if the deployment uses an AMI, update this paragraph. If it doesn’t, remove the paragraph.</w:t>
-      </w:r>
-    </w:p>
-  </w:comment>
-  <w:comment w:id="20" w:author="Author" w:initials="A">
-    <w:p>
-      <w:pPr>
-        <w:pStyle w:val="CommentText"/>
-      </w:pPr>
-      <w:r>
-        <w:rPr>
-          <w:rStyle w:val="CommentReference"/>
-        </w:rPr>
-        <w:annotationRef/>
-      </w:r>
-      <w:r>
-        <w:t xml:space="preserve">This is an example diagram. Please replace it with your own architecture diagram. Use our </w:t>
-      </w:r>
-      <w:hyperlink r:id="rId4" w:history="1">
-        <w:r>
-          <w:rPr>
-            <w:rStyle w:val="Hyperlink"/>
-          </w:rPr>
-          <w:t>PowerPoint template</w:t>
-        </w:r>
-      </w:hyperlink>
-      <w:r>
-        <w:t xml:space="preserve"> to draw your diagram, and export it to .png format to include here. </w:t>
-      </w:r>
-    </w:p>
-    <w:p>
-      <w:pPr>
-        <w:pStyle w:val="CommentText"/>
-      </w:pPr>
-    </w:p>
-    <w:p>
-      <w:pPr>
-        <w:pStyle w:val="CommentText"/>
-      </w:pPr>
-      <w:r>
-        <w:t>Send us your source PowerPoint file. Also:</w:t>
+        <w:t>Replace this</w:t>
+      </w:r>
+      <w:r>
+        <w:t xml:space="preserve"> example diagra</w:t>
+      </w:r>
+      <w:r>
+        <w:t>m</w:t>
+      </w:r>
+      <w:r>
+        <w:t xml:space="preserve"> w</w:t>
+      </w:r>
+      <w:bookmarkStart w:id="20" w:name="_GoBack"/>
+      <w:bookmarkEnd w:id="20"/>
+      <w:r>
+        <w:t>ith your own</w:t>
+      </w:r>
+      <w:r>
+        <w:t>.</w:t>
+      </w:r>
+      <w:r>
+        <w:t xml:space="preserve"> </w:t>
+      </w:r>
+      <w:r>
+        <w:rPr>
+          <w:b/>
+        </w:rPr>
+        <w:t>Send us your source PowerPoint file.</w:t>
       </w:r>
     </w:p>
     <w:p>
@@ -9543,28 +9575,49 @@
         <w:t xml:space="preserve"> </w:t>
       </w:r>
       <w:r>
-        <w:rPr>
-          <w:sz w:val="20"/>
-          <w:szCs w:val="20"/>
-        </w:rPr>
-        <w:t xml:space="preserve">Use the latest diagram template: </w:t>
-      </w:r>
-      <w:hyperlink r:id="rId5" w:history="1">
+        <w:t xml:space="preserve">Build your diagram from our </w:t>
+      </w:r>
+      <w:hyperlink r:id="rId4" w:history="1">
         <w:r>
           <w:rPr>
             <w:rStyle w:val="Hyperlink"/>
-            <w:sz w:val="20"/>
-            <w:szCs w:val="20"/>
           </w:rPr>
-          <w:t>PowerPoint</w:t>
+          <w:t>PowerP</w:t>
+        </w:r>
+        <w:r>
+          <w:rPr>
+            <w:rStyle w:val="Hyperlink"/>
+          </w:rPr>
+          <w:t>o</w:t>
+        </w:r>
+        <w:r>
+          <w:rPr>
+            <w:rStyle w:val="Hyperlink"/>
+          </w:rPr>
+          <w:t>int templat</w:t>
+        </w:r>
+        <w:r>
+          <w:rPr>
+            <w:rStyle w:val="Hyperlink"/>
+          </w:rPr>
+          <w:t>e slid</w:t>
+        </w:r>
+        <w:r>
+          <w:rPr>
+            <w:rStyle w:val="Hyperlink"/>
+          </w:rPr>
+          <w:t>e</w:t>
         </w:r>
       </w:hyperlink>
       <w:r>
+        <w:t>.</w:t>
+      </w:r>
+      <w:r>
         <w:rPr>
           <w:sz w:val="20"/>
           <w:szCs w:val="20"/>
         </w:rPr>
-        <w:t>; use correct font type, size, and colors</w:t>
+        <w:t xml:space="preserve"> </w:t>
       </w:r>
     </w:p>
     <w:p>
@@ -9576,12 +9629,14 @@
         </w:numPr>
         <w:spacing w:before="100" w:beforeAutospacing="1" w:after="100" w:afterAutospacing="1" w:line="240" w:lineRule="auto"/>
         <w:rPr>
+          <w:rFonts w:ascii="Calibri" w:hAnsi="Calibri"/>
           <w:sz w:val="20"/>
           <w:szCs w:val="20"/>
         </w:rPr>
       </w:pPr>
       <w:r>
         <w:rPr>
+          <w:rFonts w:ascii="Calibri" w:hAnsi="Calibri"/>
           <w:sz w:val="20"/>
           <w:szCs w:val="20"/>
         </w:rPr>
@@ -9592,9 +9647,23 @@
           <w:sz w:val="20"/>
           <w:szCs w:val="20"/>
         </w:rPr>
-        <w:t xml:space="preserve">Use the latest </w:t>
-      </w:r>
-      <w:hyperlink r:id="rId6" w:history="1">
+        <w:t>Follow the instructions in</w:t>
+      </w:r>
+      <w:r>
+        <w:rPr>
+          <w:sz w:val="20"/>
+          <w:szCs w:val="20"/>
+        </w:rPr>
+        <w:t xml:space="preserve"> the</w:t>
+      </w:r>
+      <w:r>
+        <w:rPr>
+          <w:sz w:val="20"/>
+          <w:szCs w:val="20"/>
+        </w:rPr>
+        <w:t xml:space="preserve"> full slide deck, available from the </w:t>
+      </w:r>
+      <w:hyperlink r:id="rId5" w:history="1">
         <w:r>
           <w:rPr>
             <w:rStyle w:val="Hyperlink"/>
@@ -9604,6 +9673,28 @@
           <w:t>AWS architecture icons</w:t>
         </w:r>
       </w:hyperlink>
+      <w:r>
+        <w:rPr>
+          <w:sz w:val="20"/>
+          <w:szCs w:val="20"/>
+        </w:rPr>
+        <w:t xml:space="preserve"> page. (Choose </w:t>
+      </w:r>
+      <w:r>
+        <w:rPr>
+          <w:b/>
+          <w:sz w:val="20"/>
+          <w:szCs w:val="20"/>
+        </w:rPr>
+        <w:t>Download toolkit for PowerPoint</w:t>
+      </w:r>
+      <w:r>
+        <w:rPr>
+          <w:sz w:val="20"/>
+          <w:szCs w:val="20"/>
+        </w:rPr>
+        <w:t>.)</w:t>
+      </w:r>
     </w:p>
     <w:p>
       <w:pPr>
@@ -9614,6 +9705,7 @@
         </w:numPr>
         <w:spacing w:before="100" w:beforeAutospacing="1" w:after="100" w:afterAutospacing="1" w:line="240" w:lineRule="auto"/>
         <w:rPr>
+          <w:rFonts w:ascii="Calibri" w:hAnsi="Calibri"/>
           <w:sz w:val="20"/>
           <w:szCs w:val="20"/>
         </w:rPr>
@@ -9630,7 +9722,56 @@
           <w:sz w:val="20"/>
           <w:szCs w:val="20"/>
         </w:rPr>
-        <w:t xml:space="preserve">Don’t use diagonal lines </w:t>
+        <w:t xml:space="preserve">Use </w:t>
+      </w:r>
+      <w:r>
+        <w:rPr>
+          <w:sz w:val="20"/>
+          <w:szCs w:val="20"/>
+        </w:rPr>
+        <w:t>the</w:t>
+      </w:r>
+      <w:r>
+        <w:rPr>
+          <w:sz w:val="20"/>
+          <w:szCs w:val="20"/>
+        </w:rPr>
+        <w:t xml:space="preserve"> font type, size, and colors</w:t>
+      </w:r>
+      <w:r>
+        <w:rPr>
+          <w:sz w:val="20"/>
+          <w:szCs w:val="20"/>
+        </w:rPr>
+        <w:t xml:space="preserve"> from th</w:t>
+      </w:r>
+      <w:r>
+        <w:rPr>
+          <w:sz w:val="20"/>
+          <w:szCs w:val="20"/>
+        </w:rPr>
+        <w:t>e</w:t>
+      </w:r>
+      <w:r>
+        <w:rPr>
+          <w:sz w:val="20"/>
+          <w:szCs w:val="20"/>
+        </w:rPr>
+        <w:t xml:space="preserve"> </w:t>
+      </w:r>
+      <w:r>
+        <w:rPr>
+          <w:sz w:val="20"/>
+          <w:szCs w:val="20"/>
+        </w:rPr>
+        <w:t>deck</w:t>
+      </w:r>
+      <w:r>
+        <w:rPr>
+          <w:sz w:val="20"/>
+          <w:szCs w:val="20"/>
+        </w:rPr>
+        <w:t>.</w:t>
       </w:r>
     </w:p>
     <w:p>
@@ -9658,7 +9799,26 @@
           <w:sz w:val="20"/>
           <w:szCs w:val="20"/>
         </w:rPr>
-        <w:t>Make sure the bulleted list after the architecture diagram reflects what’s represented in the diagram and vice versa</w:t>
+        <w:t xml:space="preserve">Use the </w:t>
+      </w:r>
+      <w:r>
+        <w:t>icons from th</w:t>
+      </w:r>
+      <w:r>
+        <w:t>e</w:t>
+      </w:r>
+      <w:r>
+        <w:t xml:space="preserve"> </w:t>
+      </w:r>
+      <w:r>
+        <w:rPr>
+          <w:sz w:val="20"/>
+          <w:szCs w:val="20"/>
+        </w:rPr>
+        <w:t>deck</w:t>
+      </w:r>
+      <w:r>
+        <w:t>.</w:t>
       </w:r>
     </w:p>
     <w:p>
@@ -9686,7 +9846,35 @@
           <w:sz w:val="20"/>
           <w:szCs w:val="20"/>
         </w:rPr>
-        <w:t>Add callouts or labels as necessary to identify workloads, tiers, and other graphics on your diagram.</w:t>
+        <w:t>For service names, use the labels provided</w:t>
+      </w:r>
+      <w:r>
+        <w:rPr>
+          <w:sz w:val="20"/>
+          <w:szCs w:val="20"/>
+        </w:rPr>
+        <w:t xml:space="preserve"> in the</w:t>
+      </w:r>
+      <w:r>
+        <w:rPr>
+          <w:sz w:val="20"/>
+          <w:szCs w:val="20"/>
+        </w:rPr>
+        <w:t xml:space="preserve"> </w:t>
+      </w:r>
+      <w:r>
+        <w:rPr>
+          <w:sz w:val="20"/>
+          <w:szCs w:val="20"/>
+        </w:rPr>
+        <w:t>deck</w:t>
+      </w:r>
+      <w:r>
+        <w:rPr>
+          <w:sz w:val="20"/>
+          <w:szCs w:val="20"/>
+        </w:rPr>
+        <w:t xml:space="preserve">. </w:t>
       </w:r>
     </w:p>
     <w:p>
@@ -9714,7 +9902,7 @@
           <w:sz w:val="20"/>
           <w:szCs w:val="20"/>
         </w:rPr>
-        <w:t>For service names, use the labels provided with the AWS icons. For all other labels and callouts, use sentence case (capitalize the first word only) except for proper nouns.</w:t>
+        <w:t>For all other labels and callouts, use sentence case (capitalize the first word only) except for proper nouns.</w:t>
       </w:r>
     </w:p>
     <w:p>
@@ -9735,7 +9923,28 @@
           <w:sz w:val="20"/>
           <w:szCs w:val="20"/>
         </w:rPr>
-        <w:t xml:space="preserve"> Avoid adding company logos in the subnets.</w:t>
+        <w:t xml:space="preserve"> </w:t>
+      </w:r>
+      <w:r>
+        <w:rPr>
+          <w:sz w:val="20"/>
+          <w:szCs w:val="20"/>
+        </w:rPr>
+        <w:t>Don’t use diagonal lines</w:t>
+      </w:r>
+      <w:r>
+        <w:rPr>
+          <w:sz w:val="20"/>
+          <w:szCs w:val="20"/>
+        </w:rPr>
+        <w:t>.</w:t>
+      </w:r>
+      <w:r>
+        <w:rPr>
+          <w:sz w:val="20"/>
+          <w:szCs w:val="20"/>
+        </w:rPr>
+        <w:t xml:space="preserve"> </w:t>
       </w:r>
     </w:p>
     <w:p>
@@ -9763,7 +9972,262 @@
           <w:sz w:val="20"/>
           <w:szCs w:val="20"/>
         </w:rPr>
-        <w:t>Use the background shading colors that are included in the templates to separate tiers or distinct areas of the diagrams, but don’t go overboard with color.</w:t>
+        <w:t>Add callouts or labels as necessary to identify workloads, tiers, and other graphics on your diagram.</w:t>
+      </w:r>
+    </w:p>
+    <w:p>
+      <w:pPr>
+        <w:pStyle w:val="ListParagraph"/>
+        <w:numPr>
+          <w:ilvl w:val="0"/>
+          <w:numId w:val="41"/>
+        </w:numPr>
+        <w:spacing w:before="100" w:beforeAutospacing="1" w:after="100" w:afterAutospacing="1" w:line="240" w:lineRule="auto"/>
+        <w:rPr>
+          <w:sz w:val="20"/>
+          <w:szCs w:val="20"/>
+        </w:rPr>
+      </w:pPr>
+      <w:r>
+        <w:rPr>
+          <w:sz w:val="20"/>
+          <w:szCs w:val="20"/>
+        </w:rPr>
+        <w:t xml:space="preserve"> Avoid adding company logos in the subnets.</w:t>
+      </w:r>
+    </w:p>
+    <w:p>
+      <w:pPr>
+        <w:pStyle w:val="ListParagraph"/>
+        <w:numPr>
+          <w:ilvl w:val="0"/>
+          <w:numId w:val="41"/>
+        </w:numPr>
+        <w:spacing w:before="100" w:beforeAutospacing="1" w:after="100" w:afterAutospacing="1" w:line="240" w:lineRule="auto"/>
+        <w:rPr>
+          <w:sz w:val="20"/>
+          <w:szCs w:val="20"/>
+        </w:rPr>
+      </w:pPr>
+      <w:r>
+        <w:rPr>
+          <w:sz w:val="20"/>
+          <w:szCs w:val="20"/>
+        </w:rPr>
+        <w:t xml:space="preserve"> </w:t>
+      </w:r>
+      <w:r>
+        <w:rPr>
+          <w:sz w:val="20"/>
+          <w:szCs w:val="20"/>
+        </w:rPr>
+        <w:t>Use the background shading colors that are included in the templates to separate tiers or distinct areas of the diagrams</w:t>
+      </w:r>
+      <w:r>
+        <w:rPr>
+          <w:sz w:val="20"/>
+          <w:szCs w:val="20"/>
+        </w:rPr>
+        <w:t xml:space="preserve">; </w:t>
+      </w:r>
+      <w:r>
+        <w:rPr>
+          <w:sz w:val="20"/>
+          <w:szCs w:val="20"/>
+        </w:rPr>
+        <w:t>don’t go overboard with color.</w:t>
+      </w:r>
+    </w:p>
+    <w:p>
+      <w:pPr>
+        <w:pStyle w:val="ListParagraph"/>
+        <w:numPr>
+          <w:ilvl w:val="0"/>
+          <w:numId w:val="41"/>
+        </w:numPr>
+        <w:spacing w:before="100" w:beforeAutospacing="1" w:after="100" w:afterAutospacing="1" w:line="240" w:lineRule="auto"/>
+        <w:rPr>
+          <w:sz w:val="20"/>
+          <w:szCs w:val="20"/>
+        </w:rPr>
+      </w:pPr>
+      <w:r>
+        <w:rPr>
+          <w:sz w:val="20"/>
+          <w:szCs w:val="20"/>
+        </w:rPr>
+        <w:t xml:space="preserve"> </w:t>
+      </w:r>
+      <w:r>
+        <w:rPr>
+          <w:sz w:val="20"/>
+          <w:szCs w:val="20"/>
+        </w:rPr>
+        <w:t>I</w:t>
+      </w:r>
+      <w:r>
+        <w:rPr>
+          <w:sz w:val="20"/>
+          <w:szCs w:val="20"/>
+        </w:rPr>
+        <w:t>n this Word doc</w:t>
+      </w:r>
+      <w:r>
+        <w:rPr>
+          <w:sz w:val="20"/>
+          <w:szCs w:val="20"/>
+        </w:rPr>
+        <w:t>, m</w:t>
+      </w:r>
+      <w:r>
+        <w:rPr>
+          <w:sz w:val="20"/>
+          <w:szCs w:val="20"/>
+        </w:rPr>
+        <w:t>ake sure</w:t>
+      </w:r>
+      <w:r>
+        <w:rPr>
+          <w:sz w:val="20"/>
+          <w:szCs w:val="20"/>
+        </w:rPr>
+        <w:t xml:space="preserve"> that</w:t>
+      </w:r>
+      <w:r>
+        <w:rPr>
+          <w:sz w:val="20"/>
+          <w:szCs w:val="20"/>
+        </w:rPr>
+        <w:t xml:space="preserve"> </w:t>
+      </w:r>
+      <w:r>
+        <w:rPr>
+          <w:sz w:val="20"/>
+          <w:szCs w:val="20"/>
+        </w:rPr>
+        <w:t>the</w:t>
+      </w:r>
+      <w:r>
+        <w:rPr>
+          <w:sz w:val="20"/>
+          <w:szCs w:val="20"/>
+        </w:rPr>
+        <w:t xml:space="preserve"> bulleted list</w:t>
+      </w:r>
+      <w:r>
+        <w:rPr>
+          <w:sz w:val="20"/>
+          <w:szCs w:val="20"/>
+        </w:rPr>
+        <w:t xml:space="preserve"> </w:t>
+      </w:r>
+      <w:r>
+        <w:rPr>
+          <w:sz w:val="20"/>
+          <w:szCs w:val="20"/>
+        </w:rPr>
+        <w:t>follow</w:t>
+      </w:r>
+      <w:r>
+        <w:rPr>
+          <w:sz w:val="20"/>
+          <w:szCs w:val="20"/>
+        </w:rPr>
+        <w:t>ing</w:t>
+      </w:r>
+      <w:r>
+        <w:rPr>
+          <w:sz w:val="20"/>
+          <w:szCs w:val="20"/>
+        </w:rPr>
+        <w:t xml:space="preserve"> </w:t>
+      </w:r>
+      <w:r>
+        <w:rPr>
+          <w:sz w:val="20"/>
+          <w:szCs w:val="20"/>
+        </w:rPr>
+        <w:t>your</w:t>
+      </w:r>
+      <w:r>
+        <w:rPr>
+          <w:sz w:val="20"/>
+          <w:szCs w:val="20"/>
+        </w:rPr>
+        <w:t xml:space="preserve"> diagram </w:t>
+      </w:r>
+      <w:r>
+        <w:rPr>
+          <w:sz w:val="20"/>
+          <w:szCs w:val="20"/>
+        </w:rPr>
+        <w:t xml:space="preserve">mentions all the elements </w:t>
+      </w:r>
+      <w:r>
+        <w:rPr>
+          <w:sz w:val="20"/>
+          <w:szCs w:val="20"/>
+        </w:rPr>
+        <w:t xml:space="preserve">in </w:t>
+      </w:r>
+      <w:r>
+        <w:rPr>
+          <w:sz w:val="20"/>
+          <w:szCs w:val="20"/>
+        </w:rPr>
+        <w:t>the</w:t>
+      </w:r>
+      <w:r>
+        <w:rPr>
+          <w:sz w:val="20"/>
+          <w:szCs w:val="20"/>
+        </w:rPr>
+        <w:t xml:space="preserve"> diagram</w:t>
+      </w:r>
+      <w:r>
+        <w:rPr>
+          <w:sz w:val="20"/>
+          <w:szCs w:val="20"/>
+        </w:rPr>
+        <w:t>—</w:t>
+      </w:r>
+      <w:r>
+        <w:rPr>
+          <w:sz w:val="20"/>
+          <w:szCs w:val="20"/>
+        </w:rPr>
+        <w:t>and vice versa</w:t>
+      </w:r>
+      <w:r>
+        <w:rPr>
+          <w:sz w:val="20"/>
+          <w:szCs w:val="20"/>
+        </w:rPr>
+        <w:t>.</w:t>
+      </w:r>
+    </w:p>
+    <w:p>
+      <w:pPr>
+        <w:pStyle w:val="ListParagraph"/>
+        <w:numPr>
+          <w:ilvl w:val="0"/>
+          <w:numId w:val="41"/>
+        </w:numPr>
+        <w:spacing w:before="100" w:beforeAutospacing="1" w:after="100" w:afterAutospacing="1" w:line="240" w:lineRule="auto"/>
+        <w:rPr>
+          <w:sz w:val="20"/>
+          <w:szCs w:val="20"/>
+        </w:rPr>
+      </w:pPr>
+      <w:r>
+        <w:rPr>
+          <w:sz w:val="20"/>
+          <w:szCs w:val="20"/>
+        </w:rPr>
+        <w:t xml:space="preserve"> </w:t>
+      </w:r>
+      <w:r>
+        <w:t>Export your diagram to .png format to include here.</w:t>
       </w:r>
     </w:p>
     <w:p>
@@ -9778,7 +10242,13 @@
         <w:t xml:space="preserve"> </w:t>
       </w:r>
       <w:r>
-        <w:t>Make sure your diagram is clear and legible when imported into the deployment guide.</w:t>
+        <w:t xml:space="preserve">Make sure your diagram is clear and legible </w:t>
+      </w:r>
+      <w:r>
+        <w:t>when you bring it into this page</w:t>
+      </w:r>
+      <w:r>
+        <w:t>.</w:t>
       </w:r>
     </w:p>
   </w:comment>
@@ -10018,7 +10488,7 @@
       <w:r>
         <w:t xml:space="preserve">Please replace the parameter tables in this section with information from your own templates. You can generate the parameter tables from this endpoint: </w:t>
       </w:r>
-      <w:hyperlink r:id="rId7" w:history="1">
+      <w:hyperlink r:id="rId6" w:history="1">
         <w:r>
           <w:rPr>
             <w:rStyle w:val="Hyperlink"/>
@@ -10064,7 +10534,7 @@
       <w:r>
         <w:t xml:space="preserve">the </w:t>
       </w:r>
-      <w:hyperlink r:id="rId8" w:history="1">
+      <w:hyperlink r:id="rId7" w:history="1">
         <w:r>
           <w:rPr>
             <w:rStyle w:val="Hyperlink"/>
@@ -10376,7 +10846,7 @@
 </file>
 
 <file path=word/commentsExtended.xml><?xml version="1.0" encoding="utf-8"?>
-<w15:commentsEx xmlns:wpc="http://schemas.microsoft.com/office/word/2010/wordprocessingCanvas" xmlns:cx="http://schemas.microsoft.com/office/drawing/2014/chartex" xmlns:cx1="http://schemas.microsoft.com/office/drawing/2015/9/8/chartex" xmlns:mc="http://schemas.openxmlformats.org/markup-compatibility/2006" xmlns:o="urn:schemas-microsoft-com:office:office" xmlns:r="http://schemas.openxmlformats.org/officeDocument/2006/relationships" xmlns:m="http://schemas.openxmlformats.org/officeDocument/2006/math" xmlns:v="urn:schemas-microsoft-com:vml" xmlns:wp14="http://schemas.microsoft.com/office/word/2010/wordprocessingDrawing" xmlns:wp="http://schemas.openxmlformats.org/drawingml/2006/wordprocessingDrawing" xmlns:w10="urn:schemas-microsoft-com:office:word" xmlns:w="http://schemas.openxmlformats.org/wordprocessingml/2006/main" xmlns:w14="http://schemas.microsoft.com/office/word/2010/wordml" xmlns:w15="http://schemas.microsoft.com/office/word/2012/wordml" xmlns:w16se="http://schemas.microsoft.com/office/word/2015/wordml/symex" xmlns:wpg="http://schemas.microsoft.com/office/word/2010/wordprocessingGroup" xmlns:wpi="http://schemas.microsoft.com/office/word/2010/wordprocessingInk" xmlns:wne="http://schemas.microsoft.com/office/word/2006/wordml" xmlns:wps="http://schemas.microsoft.com/office/word/2010/wordprocessingShape" mc:Ignorable="w14 w15 w16se wp14">
+<w15:commentsEx xmlns:wpc="http://schemas.microsoft.com/office/word/2010/wordprocessingCanvas" xmlns:cx="http://schemas.microsoft.com/office/drawing/2014/chartex" xmlns:cx1="http://schemas.microsoft.com/office/drawing/2015/9/8/chartex" xmlns:cx2="http://schemas.microsoft.com/office/drawing/2015/10/21/chartex" xmlns:cx3="http://schemas.microsoft.com/office/drawing/2016/5/9/chartex" xmlns:cx4="http://schemas.microsoft.com/office/drawing/2016/5/10/chartex" xmlns:cx5="http://schemas.microsoft.com/office/drawing/2016/5/11/chartex" xmlns:cx6="http://schemas.microsoft.com/office/drawing/2016/5/12/chartex" xmlns:cx7="http://schemas.microsoft.com/office/drawing/2016/5/13/chartex" xmlns:cx8="http://schemas.microsoft.com/office/drawing/2016/5/14/chartex" xmlns:mc="http://schemas.openxmlformats.org/markup-compatibility/2006" xmlns:aink="http://schemas.microsoft.com/office/drawing/2016/ink" xmlns:am3d="http://schemas.microsoft.com/office/drawing/2017/model3d" xmlns:o="urn:schemas-microsoft-com:office:office" xmlns:r="http://schemas.openxmlformats.org/officeDocument/2006/relationships" xmlns:m="http://schemas.openxmlformats.org/officeDocument/2006/math" xmlns:v="urn:schemas-microsoft-com:vml" xmlns:wp14="http://schemas.microsoft.com/office/word/2010/wordprocessingDrawing" xmlns:wp="http://schemas.openxmlformats.org/drawingml/2006/wordprocessingDrawing" xmlns:w10="urn:schemas-microsoft-com:office:word" xmlns:w="http://schemas.openxmlformats.org/wordprocessingml/2006/main" xmlns:w14="http://schemas.microsoft.com/office/word/2010/wordml" xmlns:w15="http://schemas.microsoft.com/office/word/2012/wordml" xmlns:w16cid="http://schemas.microsoft.com/office/word/2016/wordml/cid" xmlns:w16se="http://schemas.microsoft.com/office/word/2015/wordml/symex" xmlns:wpg="http://schemas.microsoft.com/office/word/2010/wordprocessingGroup" xmlns:wpi="http://schemas.microsoft.com/office/word/2010/wordprocessingInk" xmlns:wne="http://schemas.microsoft.com/office/word/2006/wordml" xmlns:wps="http://schemas.microsoft.com/office/word/2010/wordprocessingShape" mc:Ignorable="w14 w15 w16se w16cid wp14">
   <w15:commentEx w15:paraId="7D9167AF" w15:done="0"/>
   <w15:commentEx w15:paraId="25DD1BC2" w15:done="0"/>
   <w15:commentEx w15:paraId="5824F58F" w15:done="0"/>
@@ -10446,7 +10916,7 @@
 </file>
 
 <file path=word/endnotes.xml><?xml version="1.0" encoding="utf-8"?>
-<w:endnotes xmlns:wpc="http://schemas.microsoft.com/office/word/2010/wordprocessingCanvas" xmlns:cx="http://schemas.microsoft.com/office/drawing/2014/chartex" xmlns:cx1="http://schemas.microsoft.com/office/drawing/2015/9/8/chartex" xmlns:mc="http://schemas.openxmlformats.org/markup-compatibility/2006" xmlns:o="urn:schemas-microsoft-com:office:office" xmlns:r="http://schemas.openxmlformats.org/officeDocument/2006/relationships" xmlns:m="http://schemas.openxmlformats.org/officeDocument/2006/math" xmlns:v="urn:schemas-microsoft-com:vml" xmlns:wp14="http://schemas.microsoft.com/office/word/2010/wordprocessingDrawing" xmlns:wp="http://schemas.openxmlformats.org/drawingml/2006/wordprocessingDrawing" xmlns:w10="urn:schemas-microsoft-com:office:word" xmlns:w="http://schemas.openxmlformats.org/wordprocessingml/2006/main" xmlns:w14="http://schemas.microsoft.com/office/word/2010/wordml" xmlns:w15="http://schemas.microsoft.com/office/word/2012/wordml" xmlns:w16se="http://schemas.microsoft.com/office/word/2015/wordml/symex" xmlns:wpg="http://schemas.microsoft.com/office/word/2010/wordprocessingGroup" xmlns:wpi="http://schemas.microsoft.com/office/word/2010/wordprocessingInk" xmlns:wne="http://schemas.microsoft.com/office/word/2006/wordml" xmlns:wps="http://schemas.microsoft.com/office/word/2010/wordprocessingShape" mc:Ignorable="w14 w15 w16se wp14">
+<w:endnotes xmlns:wpc="http://schemas.microsoft.com/office/word/2010/wordprocessingCanvas" xmlns:cx="http://schemas.microsoft.com/office/drawing/2014/chartex" xmlns:cx1="http://schemas.microsoft.com/office/drawing/2015/9/8/chartex" xmlns:cx2="http://schemas.microsoft.com/office/drawing/2015/10/21/chartex" xmlns:cx3="http://schemas.microsoft.com/office/drawing/2016/5/9/chartex" xmlns:cx4="http://schemas.microsoft.com/office/drawing/2016/5/10/chartex" xmlns:cx5="http://schemas.microsoft.com/office/drawing/2016/5/11/chartex" xmlns:cx6="http://schemas.microsoft.com/office/drawing/2016/5/12/chartex" xmlns:cx7="http://schemas.microsoft.com/office/drawing/2016/5/13/chartex" xmlns:cx8="http://schemas.microsoft.com/office/drawing/2016/5/14/chartex" xmlns:mc="http://schemas.openxmlformats.org/markup-compatibility/2006" xmlns:aink="http://schemas.microsoft.com/office/drawing/2016/ink" xmlns:am3d="http://schemas.microsoft.com/office/drawing/2017/model3d" xmlns:o="urn:schemas-microsoft-com:office:office" xmlns:r="http://schemas.openxmlformats.org/officeDocument/2006/relationships" xmlns:m="http://schemas.openxmlformats.org/officeDocument/2006/math" xmlns:v="urn:schemas-microsoft-com:vml" xmlns:wp14="http://schemas.microsoft.com/office/word/2010/wordprocessingDrawing" xmlns:wp="http://schemas.openxmlformats.org/drawingml/2006/wordprocessingDrawing" xmlns:w10="urn:schemas-microsoft-com:office:word" xmlns:w="http://schemas.openxmlformats.org/wordprocessingml/2006/main" xmlns:w14="http://schemas.microsoft.com/office/word/2010/wordml" xmlns:w15="http://schemas.microsoft.com/office/word/2012/wordml" xmlns:w16cid="http://schemas.microsoft.com/office/word/2016/wordml/cid" xmlns:w16se="http://schemas.microsoft.com/office/word/2015/wordml/symex" xmlns:wpg="http://schemas.microsoft.com/office/word/2010/wordprocessingGroup" xmlns:wpi="http://schemas.microsoft.com/office/word/2010/wordprocessingInk" xmlns:wne="http://schemas.microsoft.com/office/word/2006/wordml" xmlns:wps="http://schemas.microsoft.com/office/word/2010/wordprocessingShape" mc:Ignorable="w14 w15 w16se w16cid wp14">
   <w:endnote w:type="separator" w:id="-1">
     <w:p>
       <w:r>
@@ -10467,7 +10937,7 @@
 </file>
 
 <file path=word/footer1.xml><?xml version="1.0" encoding="utf-8"?>
-<w:ftr xmlns:wpc="http://schemas.microsoft.com/office/word/2010/wordprocessingCanvas" xmlns:cx="http://schemas.microsoft.com/office/drawing/2014/chartex" xmlns:cx1="http://schemas.microsoft.com/office/drawing/2015/9/8/chartex" xmlns:mc="http://schemas.openxmlformats.org/markup-compatibility/2006" xmlns:o="urn:schemas-microsoft-com:office:office" xmlns:r="http://schemas.openxmlformats.org/officeDocument/2006/relationships" xmlns:m="http://schemas.openxmlformats.org/officeDocument/2006/math" xmlns:v="urn:schemas-microsoft-com:vml" xmlns:wp14="http://schemas.microsoft.com/office/word/2010/wordprocessingDrawing" xmlns:wp="http://schemas.openxmlformats.org/drawingml/2006/wordprocessingDrawing" xmlns:w10="urn:schemas-microsoft-com:office:word" xmlns:w="http://schemas.openxmlformats.org/wordprocessingml/2006/main" xmlns:w14="http://schemas.microsoft.com/office/word/2010/wordml" xmlns:w15="http://schemas.microsoft.com/office/word/2012/wordml" xmlns:w16se="http://schemas.microsoft.com/office/word/2015/wordml/symex" xmlns:wpg="http://schemas.microsoft.com/office/word/2010/wordprocessingGroup" xmlns:wpi="http://schemas.microsoft.com/office/word/2010/wordprocessingInk" xmlns:wne="http://schemas.microsoft.com/office/word/2006/wordml" xmlns:wps="http://schemas.microsoft.com/office/word/2010/wordprocessingShape" mc:Ignorable="w14 w15 w16se wp14">
+<w:ftr xmlns:wpc="http://schemas.microsoft.com/office/word/2010/wordprocessingCanvas" xmlns:cx="http://schemas.microsoft.com/office/drawing/2014/chartex" xmlns:cx1="http://schemas.microsoft.com/office/drawing/2015/9/8/chartex" xmlns:cx2="http://schemas.microsoft.com/office/drawing/2015/10/21/chartex" xmlns:cx3="http://schemas.microsoft.com/office/drawing/2016/5/9/chartex" xmlns:cx4="http://schemas.microsoft.com/office/drawing/2016/5/10/chartex" xmlns:cx5="http://schemas.microsoft.com/office/drawing/2016/5/11/chartex" xmlns:cx6="http://schemas.microsoft.com/office/drawing/2016/5/12/chartex" xmlns:cx7="http://schemas.microsoft.com/office/drawing/2016/5/13/chartex" xmlns:cx8="http://schemas.microsoft.com/office/drawing/2016/5/14/chartex" xmlns:mc="http://schemas.openxmlformats.org/markup-compatibility/2006" xmlns:aink="http://schemas.microsoft.com/office/drawing/2016/ink" xmlns:am3d="http://schemas.microsoft.com/office/drawing/2017/model3d" xmlns:o="urn:schemas-microsoft-com:office:office" xmlns:r="http://schemas.openxmlformats.org/officeDocument/2006/relationships" xmlns:m="http://schemas.openxmlformats.org/officeDocument/2006/math" xmlns:v="urn:schemas-microsoft-com:vml" xmlns:wp14="http://schemas.microsoft.com/office/word/2010/wordprocessingDrawing" xmlns:wp="http://schemas.openxmlformats.org/drawingml/2006/wordprocessingDrawing" xmlns:w10="urn:schemas-microsoft-com:office:word" xmlns:w="http://schemas.openxmlformats.org/wordprocessingml/2006/main" xmlns:w14="http://schemas.microsoft.com/office/word/2010/wordml" xmlns:w15="http://schemas.microsoft.com/office/word/2012/wordml" xmlns:w16cid="http://schemas.microsoft.com/office/word/2016/wordml/cid" xmlns:w16se="http://schemas.microsoft.com/office/word/2015/wordml/symex" xmlns:wpg="http://schemas.microsoft.com/office/word/2010/wordprocessingGroup" xmlns:wpi="http://schemas.microsoft.com/office/word/2010/wordprocessingInk" xmlns:wne="http://schemas.microsoft.com/office/word/2006/wordml" xmlns:wps="http://schemas.microsoft.com/office/word/2010/wordprocessingShape" mc:Ignorable="w14 w15 w16se w16cid wp14">
   <w:p>
     <w:pPr>
       <w:pStyle w:val="Footer"/>
@@ -10590,7 +11060,7 @@
 </file>
 
 <file path=word/footer2.xml><?xml version="1.0" encoding="utf-8"?>
-<w:ftr xmlns:wpc="http://schemas.microsoft.com/office/word/2010/wordprocessingCanvas" xmlns:cx="http://schemas.microsoft.com/office/drawing/2014/chartex" xmlns:cx1="http://schemas.microsoft.com/office/drawing/2015/9/8/chartex" xmlns:mc="http://schemas.openxmlformats.org/markup-compatibility/2006" xmlns:o="urn:schemas-microsoft-com:office:office" xmlns:r="http://schemas.openxmlformats.org/officeDocument/2006/relationships" xmlns:m="http://schemas.openxmlformats.org/officeDocument/2006/math" xmlns:v="urn:schemas-microsoft-com:vml" xmlns:wp14="http://schemas.microsoft.com/office/word/2010/wordprocessingDrawing" xmlns:wp="http://schemas.openxmlformats.org/drawingml/2006/wordprocessingDrawing" xmlns:w10="urn:schemas-microsoft-com:office:word" xmlns:w="http://schemas.openxmlformats.org/wordprocessingml/2006/main" xmlns:w14="http://schemas.microsoft.com/office/word/2010/wordml" xmlns:w15="http://schemas.microsoft.com/office/word/2012/wordml" xmlns:w16se="http://schemas.microsoft.com/office/word/2015/wordml/symex" xmlns:wpg="http://schemas.microsoft.com/office/word/2010/wordprocessingGroup" xmlns:wpi="http://schemas.microsoft.com/office/word/2010/wordprocessingInk" xmlns:wne="http://schemas.microsoft.com/office/word/2006/wordml" xmlns:wps="http://schemas.microsoft.com/office/word/2010/wordprocessingShape" mc:Ignorable="w14 w15 w16se wp14">
+<w:ftr xmlns:wpc="http://schemas.microsoft.com/office/word/2010/wordprocessingCanvas" xmlns:cx="http://schemas.microsoft.com/office/drawing/2014/chartex" xmlns:cx1="http://schemas.microsoft.com/office/drawing/2015/9/8/chartex" xmlns:cx2="http://schemas.microsoft.com/office/drawing/2015/10/21/chartex" xmlns:cx3="http://schemas.microsoft.com/office/drawing/2016/5/9/chartex" xmlns:cx4="http://schemas.microsoft.com/office/drawing/2016/5/10/chartex" xmlns:cx5="http://schemas.microsoft.com/office/drawing/2016/5/11/chartex" xmlns:cx6="http://schemas.microsoft.com/office/drawing/2016/5/12/chartex" xmlns:cx7="http://schemas.microsoft.com/office/drawing/2016/5/13/chartex" xmlns:cx8="http://schemas.microsoft.com/office/drawing/2016/5/14/chartex" xmlns:mc="http://schemas.openxmlformats.org/markup-compatibility/2006" xmlns:aink="http://schemas.microsoft.com/office/drawing/2016/ink" xmlns:am3d="http://schemas.microsoft.com/office/drawing/2017/model3d" xmlns:o="urn:schemas-microsoft-com:office:office" xmlns:r="http://schemas.openxmlformats.org/officeDocument/2006/relationships" xmlns:m="http://schemas.openxmlformats.org/officeDocument/2006/math" xmlns:v="urn:schemas-microsoft-com:vml" xmlns:wp14="http://schemas.microsoft.com/office/word/2010/wordprocessingDrawing" xmlns:wp="http://schemas.openxmlformats.org/drawingml/2006/wordprocessingDrawing" xmlns:w10="urn:schemas-microsoft-com:office:word" xmlns:w="http://schemas.openxmlformats.org/wordprocessingml/2006/main" xmlns:w14="http://schemas.microsoft.com/office/word/2010/wordml" xmlns:w15="http://schemas.microsoft.com/office/word/2012/wordml" xmlns:w16cid="http://schemas.microsoft.com/office/word/2016/wordml/cid" xmlns:w16se="http://schemas.microsoft.com/office/word/2015/wordml/symex" xmlns:wpg="http://schemas.microsoft.com/office/word/2010/wordprocessingGroup" xmlns:wpi="http://schemas.microsoft.com/office/word/2010/wordprocessingInk" xmlns:wne="http://schemas.microsoft.com/office/word/2006/wordml" xmlns:wps="http://schemas.microsoft.com/office/word/2010/wordprocessingShape" mc:Ignorable="w14 w15 w16se w16cid wp14">
   <w:p>
     <w:pPr>
       <w:pStyle w:val="Footer"/>
@@ -10716,7 +11186,7 @@
 </file>
 
 <file path=word/footnotes.xml><?xml version="1.0" encoding="utf-8"?>
-<w:footnotes xmlns:wpc="http://schemas.microsoft.com/office/word/2010/wordprocessingCanvas" xmlns:cx="http://schemas.microsoft.com/office/drawing/2014/chartex" xmlns:cx1="http://schemas.microsoft.com/office/drawing/2015/9/8/chartex" xmlns:mc="http://schemas.openxmlformats.org/markup-compatibility/2006" xmlns:o="urn:schemas-microsoft-com:office:office" xmlns:r="http://schemas.openxmlformats.org/officeDocument/2006/relationships" xmlns:m="http://schemas.openxmlformats.org/officeDocument/2006/math" xmlns:v="urn:schemas-microsoft-com:vml" xmlns:wp14="http://schemas.microsoft.com/office/word/2010/wordprocessingDrawing" xmlns:wp="http://schemas.openxmlformats.org/drawingml/2006/wordprocessingDrawing" xmlns:w10="urn:schemas-microsoft-com:office:word" xmlns:w="http://schemas.openxmlformats.org/wordprocessingml/2006/main" xmlns:w14="http://schemas.microsoft.com/office/word/2010/wordml" xmlns:w15="http://schemas.microsoft.com/office/word/2012/wordml" xmlns:w16se="http://schemas.microsoft.com/office/word/2015/wordml/symex" xmlns:wpg="http://schemas.microsoft.com/office/word/2010/wordprocessingGroup" xmlns:wpi="http://schemas.microsoft.com/office/word/2010/wordprocessingInk" xmlns:wne="http://schemas.microsoft.com/office/word/2006/wordml" xmlns:wps="http://schemas.microsoft.com/office/word/2010/wordprocessingShape" mc:Ignorable="w14 w15 w16se wp14">
+<w:footnotes xmlns:wpc="http://schemas.microsoft.com/office/word/2010/wordprocessingCanvas" xmlns:cx="http://schemas.microsoft.com/office/drawing/2014/chartex" xmlns:cx1="http://schemas.microsoft.com/office/drawing/2015/9/8/chartex" xmlns:cx2="http://schemas.microsoft.com/office/drawing/2015/10/21/chartex" xmlns:cx3="http://schemas.microsoft.com/office/drawing/2016/5/9/chartex" xmlns:cx4="http://schemas.microsoft.com/office/drawing/2016/5/10/chartex" xmlns:cx5="http://schemas.microsoft.com/office/drawing/2016/5/11/chartex" xmlns:cx6="http://schemas.microsoft.com/office/drawing/2016/5/12/chartex" xmlns:cx7="http://schemas.microsoft.com/office/drawing/2016/5/13/chartex" xmlns:cx8="http://schemas.microsoft.com/office/drawing/2016/5/14/chartex" xmlns:mc="http://schemas.openxmlformats.org/markup-compatibility/2006" xmlns:aink="http://schemas.microsoft.com/office/drawing/2016/ink" xmlns:am3d="http://schemas.microsoft.com/office/drawing/2017/model3d" xmlns:o="urn:schemas-microsoft-com:office:office" xmlns:r="http://schemas.openxmlformats.org/officeDocument/2006/relationships" xmlns:m="http://schemas.openxmlformats.org/officeDocument/2006/math" xmlns:v="urn:schemas-microsoft-com:vml" xmlns:wp14="http://schemas.microsoft.com/office/word/2010/wordprocessingDrawing" xmlns:wp="http://schemas.openxmlformats.org/drawingml/2006/wordprocessingDrawing" xmlns:w10="urn:schemas-microsoft-com:office:word" xmlns:w="http://schemas.openxmlformats.org/wordprocessingml/2006/main" xmlns:w14="http://schemas.microsoft.com/office/word/2010/wordml" xmlns:w15="http://schemas.microsoft.com/office/word/2012/wordml" xmlns:w16cid="http://schemas.microsoft.com/office/word/2016/wordml/cid" xmlns:w16se="http://schemas.microsoft.com/office/word/2015/wordml/symex" xmlns:wpg="http://schemas.microsoft.com/office/word/2010/wordprocessingGroup" xmlns:wpi="http://schemas.microsoft.com/office/word/2010/wordprocessingInk" xmlns:wne="http://schemas.microsoft.com/office/word/2006/wordml" xmlns:wps="http://schemas.microsoft.com/office/word/2010/wordprocessingShape" mc:Ignorable="w14 w15 w16se w16cid wp14">
   <w:footnote w:type="separator" w:id="-1">
     <w:p>
       <w:r>
@@ -10735,7 +11205,7 @@
 </file>
 
 <file path=word/header1.xml><?xml version="1.0" encoding="utf-8"?>
-<w:hdr xmlns:wpc="http://schemas.microsoft.com/office/word/2010/wordprocessingCanvas" xmlns:cx="http://schemas.microsoft.com/office/drawing/2014/chartex" xmlns:cx1="http://schemas.microsoft.com/office/drawing/2015/9/8/chartex" xmlns:mc="http://schemas.openxmlformats.org/markup-compatibility/2006" xmlns:o="urn:schemas-microsoft-com:office:office" xmlns:r="http://schemas.openxmlformats.org/officeDocument/2006/relationships" xmlns:m="http://schemas.openxmlformats.org/officeDocument/2006/math" xmlns:v="urn:schemas-microsoft-com:vml" xmlns:wp14="http://schemas.microsoft.com/office/word/2010/wordprocessingDrawing" xmlns:wp="http://schemas.openxmlformats.org/drawingml/2006/wordprocessingDrawing" xmlns:w10="urn:schemas-microsoft-com:office:word" xmlns:w="http://schemas.openxmlformats.org/wordprocessingml/2006/main" xmlns:w14="http://schemas.microsoft.com/office/word/2010/wordml" xmlns:w15="http://schemas.microsoft.com/office/word/2012/wordml" xmlns:w16se="http://schemas.microsoft.com/office/word/2015/wordml/symex" xmlns:wpg="http://schemas.microsoft.com/office/word/2010/wordprocessingGroup" xmlns:wpi="http://schemas.microsoft.com/office/word/2010/wordprocessingInk" xmlns:wne="http://schemas.microsoft.com/office/word/2006/wordml" xmlns:wps="http://schemas.microsoft.com/office/word/2010/wordprocessingShape" mc:Ignorable="w14 w15 w16se wp14">
+<w:hdr xmlns:wpc="http://schemas.microsoft.com/office/word/2010/wordprocessingCanvas" xmlns:cx="http://schemas.microsoft.com/office/drawing/2014/chartex" xmlns:cx1="http://schemas.microsoft.com/office/drawing/2015/9/8/chartex" xmlns:cx2="http://schemas.microsoft.com/office/drawing/2015/10/21/chartex" xmlns:cx3="http://schemas.microsoft.com/office/drawing/2016/5/9/chartex" xmlns:cx4="http://schemas.microsoft.com/office/drawing/2016/5/10/chartex" xmlns:cx5="http://schemas.microsoft.com/office/drawing/2016/5/11/chartex" xmlns:cx6="http://schemas.microsoft.com/office/drawing/2016/5/12/chartex" xmlns:cx7="http://schemas.microsoft.com/office/drawing/2016/5/13/chartex" xmlns:cx8="http://schemas.microsoft.com/office/drawing/2016/5/14/chartex" xmlns:mc="http://schemas.openxmlformats.org/markup-compatibility/2006" xmlns:aink="http://schemas.microsoft.com/office/drawing/2016/ink" xmlns:am3d="http://schemas.microsoft.com/office/drawing/2017/model3d" xmlns:o="urn:schemas-microsoft-com:office:office" xmlns:r="http://schemas.openxmlformats.org/officeDocument/2006/relationships" xmlns:m="http://schemas.openxmlformats.org/officeDocument/2006/math" xmlns:v="urn:schemas-microsoft-com:vml" xmlns:wp14="http://schemas.microsoft.com/office/word/2010/wordprocessingDrawing" xmlns:wp="http://schemas.openxmlformats.org/drawingml/2006/wordprocessingDrawing" xmlns:w10="urn:schemas-microsoft-com:office:word" xmlns:w="http://schemas.openxmlformats.org/wordprocessingml/2006/main" xmlns:w14="http://schemas.microsoft.com/office/word/2010/wordml" xmlns:w15="http://schemas.microsoft.com/office/word/2012/wordml" xmlns:w16cid="http://schemas.microsoft.com/office/word/2016/wordml/cid" xmlns:w16se="http://schemas.microsoft.com/office/word/2015/wordml/symex" xmlns:wpg="http://schemas.microsoft.com/office/word/2010/wordprocessingGroup" xmlns:wpi="http://schemas.microsoft.com/office/word/2010/wordprocessingInk" xmlns:wne="http://schemas.microsoft.com/office/word/2006/wordml" xmlns:wps="http://schemas.microsoft.com/office/word/2010/wordprocessingShape" mc:Ignorable="w14 w15 w16se w16cid wp14">
   <w:p>
     <w:pPr>
       <w:pStyle w:val="Header"/>
@@ -10796,7 +11266,7 @@
 </file>
 
 <file path=word/header2.xml><?xml version="1.0" encoding="utf-8"?>
-<w:hdr xmlns:wpc="http://schemas.microsoft.com/office/word/2010/wordprocessingCanvas" xmlns:cx="http://schemas.microsoft.com/office/drawing/2014/chartex" xmlns:cx1="http://schemas.microsoft.com/office/drawing/2015/9/8/chartex" xmlns:mc="http://schemas.openxmlformats.org/markup-compatibility/2006" xmlns:o="urn:schemas-microsoft-com:office:office" xmlns:r="http://schemas.openxmlformats.org/officeDocument/2006/relationships" xmlns:m="http://schemas.openxmlformats.org/officeDocument/2006/math" xmlns:v="urn:schemas-microsoft-com:vml" xmlns:wp14="http://schemas.microsoft.com/office/word/2010/wordprocessingDrawing" xmlns:wp="http://schemas.openxmlformats.org/drawingml/2006/wordprocessingDrawing" xmlns:w10="urn:schemas-microsoft-com:office:word" xmlns:w="http://schemas.openxmlformats.org/wordprocessingml/2006/main" xmlns:w14="http://schemas.microsoft.com/office/word/2010/wordml" xmlns:w15="http://schemas.microsoft.com/office/word/2012/wordml" xmlns:w16se="http://schemas.microsoft.com/office/word/2015/wordml/symex" xmlns:wpg="http://schemas.microsoft.com/office/word/2010/wordprocessingGroup" xmlns:wpi="http://schemas.microsoft.com/office/word/2010/wordprocessingInk" xmlns:wne="http://schemas.microsoft.com/office/word/2006/wordml" xmlns:wps="http://schemas.microsoft.com/office/word/2010/wordprocessingShape" mc:Ignorable="w14 w15 w16se wp14">
+<w:hdr xmlns:wpc="http://schemas.microsoft.com/office/word/2010/wordprocessingCanvas" xmlns:cx="http://schemas.microsoft.com/office/drawing/2014/chartex" xmlns:cx1="http://schemas.microsoft.com/office/drawing/2015/9/8/chartex" xmlns:cx2="http://schemas.microsoft.com/office/drawing/2015/10/21/chartex" xmlns:cx3="http://schemas.microsoft.com/office/drawing/2016/5/9/chartex" xmlns:cx4="http://schemas.microsoft.com/office/drawing/2016/5/10/chartex" xmlns:cx5="http://schemas.microsoft.com/office/drawing/2016/5/11/chartex" xmlns:cx6="http://schemas.microsoft.com/office/drawing/2016/5/12/chartex" xmlns:cx7="http://schemas.microsoft.com/office/drawing/2016/5/13/chartex" xmlns:cx8="http://schemas.microsoft.com/office/drawing/2016/5/14/chartex" xmlns:mc="http://schemas.openxmlformats.org/markup-compatibility/2006" xmlns:aink="http://schemas.microsoft.com/office/drawing/2016/ink" xmlns:am3d="http://schemas.microsoft.com/office/drawing/2017/model3d" xmlns:o="urn:schemas-microsoft-com:office:office" xmlns:r="http://schemas.openxmlformats.org/officeDocument/2006/relationships" xmlns:m="http://schemas.openxmlformats.org/officeDocument/2006/math" xmlns:v="urn:schemas-microsoft-com:vml" xmlns:wp14="http://schemas.microsoft.com/office/word/2010/wordprocessingDrawing" xmlns:wp="http://schemas.openxmlformats.org/drawingml/2006/wordprocessingDrawing" xmlns:w10="urn:schemas-microsoft-com:office:word" xmlns:w="http://schemas.openxmlformats.org/wordprocessingml/2006/main" xmlns:w14="http://schemas.microsoft.com/office/word/2010/wordml" xmlns:w15="http://schemas.microsoft.com/office/word/2012/wordml" xmlns:w16cid="http://schemas.microsoft.com/office/word/2016/wordml/cid" xmlns:w16se="http://schemas.microsoft.com/office/word/2015/wordml/symex" xmlns:wpg="http://schemas.microsoft.com/office/word/2010/wordprocessingGroup" xmlns:wpi="http://schemas.microsoft.com/office/word/2010/wordprocessingInk" xmlns:wne="http://schemas.microsoft.com/office/word/2006/wordml" xmlns:wps="http://schemas.microsoft.com/office/word/2010/wordprocessingShape" mc:Ignorable="w14 w15 w16se w16cid wp14">
   <w:p>
     <w:pPr>
       <w:pStyle w:val="Header"/>
@@ -10809,7 +11279,7 @@
 </file>
 
 <file path=word/numbering.xml><?xml version="1.0" encoding="utf-8"?>
-<w:numbering xmlns:wpc="http://schemas.microsoft.com/office/word/2010/wordprocessingCanvas" xmlns:cx="http://schemas.microsoft.com/office/drawing/2014/chartex" xmlns:cx1="http://schemas.microsoft.com/office/drawing/2015/9/8/chartex" xmlns:mc="http://schemas.openxmlformats.org/markup-compatibility/2006" xmlns:o="urn:schemas-microsoft-com:office:office" xmlns:r="http://schemas.openxmlformats.org/officeDocument/2006/relationships" xmlns:m="http://schemas.openxmlformats.org/officeDocument/2006/math" xmlns:v="urn:schemas-microsoft-com:vml" xmlns:wp14="http://schemas.microsoft.com/office/word/2010/wordprocessingDrawing" xmlns:wp="http://schemas.openxmlformats.org/drawingml/2006/wordprocessingDrawing" xmlns:w10="urn:schemas-microsoft-com:office:word" xmlns:w="http://schemas.openxmlformats.org/wordprocessingml/2006/main" xmlns:w14="http://schemas.microsoft.com/office/word/2010/wordml" xmlns:w15="http://schemas.microsoft.com/office/word/2012/wordml" xmlns:w16se="http://schemas.microsoft.com/office/word/2015/wordml/symex" xmlns:wpg="http://schemas.microsoft.com/office/word/2010/wordprocessingGroup" xmlns:wpi="http://schemas.microsoft.com/office/word/2010/wordprocessingInk" xmlns:wne="http://schemas.microsoft.com/office/word/2006/wordml" xmlns:wps="http://schemas.microsoft.com/office/word/2010/wordprocessingShape" mc:Ignorable="w14 w15 w16se wp14">
+<w:numbering xmlns:wpc="http://schemas.microsoft.com/office/word/2010/wordprocessingCanvas" xmlns:cx="http://schemas.microsoft.com/office/drawing/2014/chartex" xmlns:cx1="http://schemas.microsoft.com/office/drawing/2015/9/8/chartex" xmlns:cx2="http://schemas.microsoft.com/office/drawing/2015/10/21/chartex" xmlns:cx3="http://schemas.microsoft.com/office/drawing/2016/5/9/chartex" xmlns:cx4="http://schemas.microsoft.com/office/drawing/2016/5/10/chartex" xmlns:cx5="http://schemas.microsoft.com/office/drawing/2016/5/11/chartex" xmlns:cx6="http://schemas.microsoft.com/office/drawing/2016/5/12/chartex" xmlns:cx7="http://schemas.microsoft.com/office/drawing/2016/5/13/chartex" xmlns:cx8="http://schemas.microsoft.com/office/drawing/2016/5/14/chartex" xmlns:mc="http://schemas.openxmlformats.org/markup-compatibility/2006" xmlns:aink="http://schemas.microsoft.com/office/drawing/2016/ink" xmlns:am3d="http://schemas.microsoft.com/office/drawing/2017/model3d" xmlns:o="urn:schemas-microsoft-com:office:office" xmlns:r="http://schemas.openxmlformats.org/officeDocument/2006/relationships" xmlns:m="http://schemas.openxmlformats.org/officeDocument/2006/math" xmlns:v="urn:schemas-microsoft-com:vml" xmlns:wp14="http://schemas.microsoft.com/office/word/2010/wordprocessingDrawing" xmlns:wp="http://schemas.openxmlformats.org/drawingml/2006/wordprocessingDrawing" xmlns:w10="urn:schemas-microsoft-com:office:word" xmlns:w="http://schemas.openxmlformats.org/wordprocessingml/2006/main" xmlns:w14="http://schemas.microsoft.com/office/word/2010/wordml" xmlns:w15="http://schemas.microsoft.com/office/word/2012/wordml" xmlns:w16cid="http://schemas.microsoft.com/office/word/2016/wordml/cid" xmlns:w16se="http://schemas.microsoft.com/office/word/2015/wordml/symex" xmlns:wpg="http://schemas.microsoft.com/office/word/2010/wordprocessingGroup" xmlns:wpi="http://schemas.microsoft.com/office/word/2010/wordprocessingInk" xmlns:wne="http://schemas.microsoft.com/office/word/2006/wordml" xmlns:wps="http://schemas.microsoft.com/office/word/2010/wordprocessingShape" mc:Ignorable="w14 w15 w16se w16cid wp14">
   <w:abstractNum w:abstractNumId="0" w15:restartNumberingAfterBreak="0">
     <w:nsid w:val="FFFFFF7C"/>
     <w:multiLevelType w:val="singleLevel"/>
@@ -13881,7 +14351,7 @@
 </file>
 
 <file path=word/styles.xml><?xml version="1.0" encoding="utf-8"?>
-<w:styles xmlns:mc="http://schemas.openxmlformats.org/markup-compatibility/2006" xmlns:r="http://schemas.openxmlformats.org/officeDocument/2006/relationships" xmlns:w="http://schemas.openxmlformats.org/wordprocessingml/2006/main" xmlns:w14="http://schemas.microsoft.com/office/word/2010/wordml" xmlns:w15="http://schemas.microsoft.com/office/word/2012/wordml" xmlns:w16se="http://schemas.microsoft.com/office/word/2015/wordml/symex" mc:Ignorable="w14 w15 w16se">
+<w:styles xmlns:mc="http://schemas.openxmlformats.org/markup-compatibility/2006" xmlns:r="http://schemas.openxmlformats.org/officeDocument/2006/relationships" xmlns:w="http://schemas.openxmlformats.org/wordprocessingml/2006/main" xmlns:w14="http://schemas.microsoft.com/office/word/2010/wordml" xmlns:w15="http://schemas.microsoft.com/office/word/2012/wordml" xmlns:w16cid="http://schemas.microsoft.com/office/word/2016/wordml/cid" xmlns:w16se="http://schemas.microsoft.com/office/word/2015/wordml/symex" mc:Ignorable="w14 w15 w16se w16cid">
   <w:docDefaults>
     <w:rPrDefault>
       <w:rPr>
@@ -13897,7 +14367,7 @@
       </w:pPr>
     </w:pPrDefault>
   </w:docDefaults>
-  <w:latentStyles w:defLockedState="1" w:defUIPriority="0" w:defSemiHidden="0" w:defUnhideWhenUsed="0" w:defQFormat="0" w:count="371">
+  <w:latentStyles w:defLockedState="1" w:defUIPriority="0" w:defSemiHidden="0" w:defUnhideWhenUsed="0" w:defQFormat="0" w:count="375">
     <w:lsdException w:name="Normal" w:locked="0" w:qFormat="1"/>
     <w:lsdException w:name="heading 1" w:uiPriority="9" w:qFormat="1"/>
     <w:lsdException w:name="heading 2" w:uiPriority="9" w:qFormat="1"/>
@@ -14002,7 +14472,7 @@
     <w:lsdException w:name="HTML Sample" w:semiHidden="1" w:unhideWhenUsed="1"/>
     <w:lsdException w:name="HTML Typewriter" w:semiHidden="1" w:unhideWhenUsed="1"/>
     <w:lsdException w:name="HTML Variable" w:semiHidden="1" w:unhideWhenUsed="1"/>
-    <w:lsdException w:name="Normal Table" w:locked="0" w:semiHidden="1" w:unhideWhenUsed="1"/>
+    <w:lsdException w:name="Normal Table" w:locked="0"/>
     <w:lsdException w:name="annotation subject" w:semiHidden="1" w:uiPriority="99" w:unhideWhenUsed="1"/>
     <w:lsdException w:name="No List" w:locked="0" w:semiHidden="1" w:uiPriority="99" w:unhideWhenUsed="1"/>
     <w:lsdException w:name="Outline List 1" w:semiHidden="1" w:unhideWhenUsed="1"/>
@@ -14046,10 +14516,8 @@
     <w:lsdException w:name="Table Elegant" w:semiHidden="1" w:unhideWhenUsed="1"/>
     <w:lsdException w:name="Table Professional" w:semiHidden="1" w:unhideWhenUsed="1"/>
     <w:lsdException w:name="Table Subtle 1" w:semiHidden="1" w:unhideWhenUsed="1"/>
-    <w:lsdException w:name="Table Subtle 2" w:semiHidden="1" w:unhideWhenUsed="1"/>
     <w:lsdException w:name="Table Web 1" w:semiHidden="1" w:unhideWhenUsed="1"/>
     <w:lsdException w:name="Table Web 2" w:semiHidden="1" w:unhideWhenUsed="1"/>
-    <w:lsdException w:name="Table Web 3" w:semiHidden="1" w:unhideWhenUsed="1"/>
     <w:lsdException w:name="Balloon Text" w:semiHidden="1" w:uiPriority="99" w:unhideWhenUsed="1"/>
     <w:lsdException w:name="Table Grid" w:uiPriority="59"/>
     <w:lsdException w:name="Table Theme" w:semiHidden="1" w:unhideWhenUsed="1"/>
@@ -14071,10 +14539,6 @@
     <w:lsdException w:name="Colorful Grid"/>
     <w:lsdException w:name="Light Shading Accent 1"/>
     <w:lsdException w:name="Light List Accent 1"/>
-    <w:lsdException w:name="Light Grid Accent 1"/>
-    <w:lsdException w:name="Medium Shading 1 Accent 1"/>
-    <w:lsdException w:name="Medium Shading 2 Accent 1"/>
-    <w:lsdException w:name="Medium List 1 Accent 1"/>
     <w:lsdException w:name="Revision" w:locked="0" w:semiHidden="1" w:uiPriority="99"/>
     <w:lsdException w:name="List Paragraph" w:uiPriority="34" w:qFormat="1"/>
     <w:lsdException w:name="Intense Quote" w:semiHidden="1"/>
@@ -14152,8 +14616,6 @@
     <w:lsdException w:name="Medium Grid 1 Accent 6"/>
     <w:lsdException w:name="Medium Grid 2 Accent 6"/>
     <w:lsdException w:name="Medium Grid 3 Accent 6"/>
-    <w:lsdException w:name="Dark List Accent 6"/>
-    <w:lsdException w:name="Colorful Shading Accent 6"/>
     <w:lsdException w:name="Colorful List Accent 6" w:uiPriority="72"/>
     <w:lsdException w:name="Colorful Grid Accent 6" w:uiPriority="73"/>
     <w:lsdException w:name="Subtle Emphasis" w:semiHidden="1" w:uiPriority="19" w:qFormat="1"/>
@@ -14267,6 +14729,10 @@
     <w:lsdException w:name="List Table 5 Dark Accent 6" w:uiPriority="50"/>
     <w:lsdException w:name="List Table 6 Colorful Accent 6" w:uiPriority="51"/>
     <w:lsdException w:name="List Table 7 Colorful Accent 6" w:uiPriority="52"/>
+    <w:lsdException w:name="Mention" w:locked="0" w:semiHidden="1" w:uiPriority="99" w:unhideWhenUsed="1"/>
+    <w:lsdException w:name="Smart Hyperlink" w:locked="0" w:semiHidden="1" w:uiPriority="99" w:unhideWhenUsed="1"/>
+    <w:lsdException w:name="Hashtag" w:locked="0" w:semiHidden="1" w:uiPriority="99" w:unhideWhenUsed="1"/>
+    <w:lsdException w:name="Unresolved Mention" w:locked="0" w:semiHidden="1" w:uiPriority="99" w:unhideWhenUsed="1"/>
   </w:latentStyles>
   <w:style w:type="paragraph" w:default="1" w:styleId="Normal">
     <w:name w:val="Normal"/>
@@ -14392,7 +14858,6 @@
   <w:style w:type="character" w:default="1" w:styleId="DefaultParagraphFont">
     <w:name w:val="Default Paragraph Font"/>
     <w:uiPriority w:val="1"/>
-    <w:semiHidden/>
     <w:unhideWhenUsed/>
   </w:style>
   <w:style w:type="table" w:default="1" w:styleId="TableNormal">
@@ -16705,6 +17170,18 @@
       <w:szCs w:val="18"/>
       <w:bdr w:val="none" w:sz="0" w:space="0" w:color="auto"/>
       <w:shd w:val="clear" w:color="auto" w:fill="DBE5F1" w:themeFill="accent1" w:themeFillTint="33"/>
+    </w:rPr>
+  </w:style>
+  <w:style w:type="character" w:styleId="UnresolvedMention">
+    <w:name w:val="Unresolved Mention"/>
+    <w:basedOn w:val="DefaultParagraphFont"/>
+    <w:uiPriority w:val="99"/>
+    <w:semiHidden/>
+    <w:unhideWhenUsed/>
+    <w:rsid w:val="00A43AA3"/>
+    <w:rPr>
+      <w:color w:val="605E5C"/>
+      <w:shd w:val="clear" w:color="auto" w:fill="E1DFDD"/>
     </w:rPr>
   </w:style>
 </w:styles>
@@ -18423,13 +18900,6 @@
         </dgm:presLayoutVars>
       </dgm:prSet>
       <dgm:spPr/>
-      <dgm:t>
-        <a:bodyPr/>
-        <a:lstStyle/>
-        <a:p>
-          <a:endParaRPr lang="en-US"/>
-        </a:p>
-      </dgm:t>
     </dgm:pt>
     <dgm:pt modelId="{F5E0F827-C9C1-441C-8327-DB026BB198F5}" type="pres">
       <dgm:prSet presAssocID="{40512EAA-A0D4-4B74-954D-A6B44DCAD626}" presName="linNode" presStyleCnt="0"/>
@@ -18442,13 +18912,6 @@
         </dgm:presLayoutVars>
       </dgm:prSet>
       <dgm:spPr/>
-      <dgm:t>
-        <a:bodyPr/>
-        <a:lstStyle/>
-        <a:p>
-          <a:endParaRPr lang="en-US"/>
-        </a:p>
-      </dgm:t>
     </dgm:pt>
     <dgm:pt modelId="{10D220F6-042E-42B1-89BD-84C684BA6EB8}" type="pres">
       <dgm:prSet presAssocID="{40512EAA-A0D4-4B74-954D-A6B44DCAD626}" presName="childShp" presStyleLbl="bgAccFollowNode1" presStyleIdx="0" presStyleCnt="1" custScaleX="103724" custScaleY="100392">
@@ -18457,25 +18920,18 @@
         </dgm:presLayoutVars>
       </dgm:prSet>
       <dgm:spPr/>
-      <dgm:t>
-        <a:bodyPr/>
-        <a:lstStyle/>
-        <a:p>
-          <a:endParaRPr lang="en-US"/>
-        </a:p>
-      </dgm:t>
     </dgm:pt>
   </dgm:ptLst>
   <dgm:cxnLst>
-    <dgm:cxn modelId="{C99099DF-9B13-4915-842E-BCC2B525E22C}" srcId="{40512EAA-A0D4-4B74-954D-A6B44DCAD626}" destId="{2330539E-BEC3-4678-B8DC-98A7133D2705}" srcOrd="1" destOrd="0" parTransId="{11A19390-6273-47FD-A8A5-02DDF94B020E}" sibTransId="{C1B38BA1-A540-497E-9DCA-49568534068A}"/>
-    <dgm:cxn modelId="{3E66FD92-B8F9-4BAA-9BE7-2E1B5D5DB4AE}" type="presOf" srcId="{3A009BA0-29C1-4251-BEA8-452B18B61F02}" destId="{48DBAAD3-772A-4D0D-8BF8-64B974C95593}" srcOrd="0" destOrd="0" presId="urn:microsoft.com/office/officeart/2005/8/layout/vList6"/>
-    <dgm:cxn modelId="{6CB5E1E4-CE78-4574-B80E-1F7B4BFC83BC}" type="presOf" srcId="{A1683BE8-647C-4757-B280-0B8E3A9B82E9}" destId="{10D220F6-042E-42B1-89BD-84C684BA6EB8}" srcOrd="0" destOrd="2" presId="urn:microsoft.com/office/officeart/2005/8/layout/vList6"/>
+    <dgm:cxn modelId="{D757C802-6696-423C-9D2F-9A4629F9D7DF}" srcId="{40512EAA-A0D4-4B74-954D-A6B44DCAD626}" destId="{7991494E-B079-48F0-8371-4EDA3D051EA8}" srcOrd="0" destOrd="0" parTransId="{67EF1AEA-BE22-411B-8C90-B948E90B3635}" sibTransId="{6B6B15AD-51E2-4119-8B2B-25A61F448CB3}"/>
     <dgm:cxn modelId="{28E4CA0D-E3A0-482A-A4B9-B3D88D565BF9}" type="presOf" srcId="{2330539E-BEC3-4678-B8DC-98A7133D2705}" destId="{10D220F6-042E-42B1-89BD-84C684BA6EB8}" srcOrd="0" destOrd="1" presId="urn:microsoft.com/office/officeart/2005/8/layout/vList6"/>
-    <dgm:cxn modelId="{1C2F2CDB-3CCB-4368-8080-1CC1FA520BEE}" srcId="{3A009BA0-29C1-4251-BEA8-452B18B61F02}" destId="{40512EAA-A0D4-4B74-954D-A6B44DCAD626}" srcOrd="0" destOrd="0" parTransId="{54AB25BD-527D-42D2-8C18-DADD2945E59C}" sibTransId="{317E374A-1D33-4D9D-9BD9-8E4CC9332097}"/>
-    <dgm:cxn modelId="{D757C802-6696-423C-9D2F-9A4629F9D7DF}" srcId="{40512EAA-A0D4-4B74-954D-A6B44DCAD626}" destId="{7991494E-B079-48F0-8371-4EDA3D051EA8}" srcOrd="0" destOrd="0" parTransId="{67EF1AEA-BE22-411B-8C90-B948E90B3635}" sibTransId="{6B6B15AD-51E2-4119-8B2B-25A61F448CB3}"/>
     <dgm:cxn modelId="{DED96042-AA8A-4905-9F52-C28FA02CC0DF}" type="presOf" srcId="{40512EAA-A0D4-4B74-954D-A6B44DCAD626}" destId="{93EA1523-8F9D-4A08-ACF2-7D4ED0599984}" srcOrd="0" destOrd="0" presId="urn:microsoft.com/office/officeart/2005/8/layout/vList6"/>
     <dgm:cxn modelId="{F6B50A55-B5F9-4DC3-AFCB-F4104CB9B861}" type="presOf" srcId="{7991494E-B079-48F0-8371-4EDA3D051EA8}" destId="{10D220F6-042E-42B1-89BD-84C684BA6EB8}" srcOrd="0" destOrd="0" presId="urn:microsoft.com/office/officeart/2005/8/layout/vList6"/>
+    <dgm:cxn modelId="{3E66FD92-B8F9-4BAA-9BE7-2E1B5D5DB4AE}" type="presOf" srcId="{3A009BA0-29C1-4251-BEA8-452B18B61F02}" destId="{48DBAAD3-772A-4D0D-8BF8-64B974C95593}" srcOrd="0" destOrd="0" presId="urn:microsoft.com/office/officeart/2005/8/layout/vList6"/>
     <dgm:cxn modelId="{786CA5BC-9CA1-49ED-8053-DE2FB6AA0FD1}" srcId="{40512EAA-A0D4-4B74-954D-A6B44DCAD626}" destId="{A1683BE8-647C-4757-B280-0B8E3A9B82E9}" srcOrd="2" destOrd="0" parTransId="{55F31B5C-9D09-463E-ADDE-1CC67FE7E97C}" sibTransId="{0C1834DF-D22B-436D-B5D8-DBF2B0106BE9}"/>
+    <dgm:cxn modelId="{1C2F2CDB-3CCB-4368-8080-1CC1FA520BEE}" srcId="{3A009BA0-29C1-4251-BEA8-452B18B61F02}" destId="{40512EAA-A0D4-4B74-954D-A6B44DCAD626}" srcOrd="0" destOrd="0" parTransId="{54AB25BD-527D-42D2-8C18-DADD2945E59C}" sibTransId="{317E374A-1D33-4D9D-9BD9-8E4CC9332097}"/>
+    <dgm:cxn modelId="{C99099DF-9B13-4915-842E-BCC2B525E22C}" srcId="{40512EAA-A0D4-4B74-954D-A6B44DCAD626}" destId="{2330539E-BEC3-4678-B8DC-98A7133D2705}" srcOrd="1" destOrd="0" parTransId="{11A19390-6273-47FD-A8A5-02DDF94B020E}" sibTransId="{C1B38BA1-A540-497E-9DCA-49568534068A}"/>
+    <dgm:cxn modelId="{6CB5E1E4-CE78-4574-B80E-1F7B4BFC83BC}" type="presOf" srcId="{A1683BE8-647C-4757-B280-0B8E3A9B82E9}" destId="{10D220F6-042E-42B1-89BD-84C684BA6EB8}" srcOrd="0" destOrd="2" presId="urn:microsoft.com/office/officeart/2005/8/layout/vList6"/>
     <dgm:cxn modelId="{C5832F26-BB00-47AC-A099-59E430840BF8}" type="presParOf" srcId="{48DBAAD3-772A-4D0D-8BF8-64B974C95593}" destId="{F5E0F827-C9C1-441C-8327-DB026BB198F5}" srcOrd="0" destOrd="0" presId="urn:microsoft.com/office/officeart/2005/8/layout/vList6"/>
     <dgm:cxn modelId="{66CB1362-41DD-4A4F-AC4C-78B3FE6FB501}" type="presParOf" srcId="{F5E0F827-C9C1-441C-8327-DB026BB198F5}" destId="{93EA1523-8F9D-4A08-ACF2-7D4ED0599984}" srcOrd="0" destOrd="0" presId="urn:microsoft.com/office/officeart/2005/8/layout/vList6"/>
     <dgm:cxn modelId="{5F99A3FB-1D5A-4383-83F6-CF9136507D7F}" type="presParOf" srcId="{F5E0F827-C9C1-441C-8327-DB026BB198F5}" destId="{10D220F6-042E-42B1-89BD-84C684BA6EB8}" srcOrd="1" destOrd="0" presId="urn:microsoft.com/office/officeart/2005/8/layout/vList6"/>
@@ -18488,7 +18944,7 @@
   <dgm:whole/>
   <dgm:extLst>
     <a:ext uri="http://schemas.microsoft.com/office/drawing/2008/diagram">
-      <dsp:dataModelExt xmlns:dsp="http://schemas.microsoft.com/office/drawing/2008/diagram" relId="rId34" minVer="http://schemas.openxmlformats.org/drawingml/2006/diagram"/>
+      <dsp:dataModelExt xmlns:dsp="http://schemas.microsoft.com/office/drawing/2008/diagram" relId="rId35" minVer="http://schemas.openxmlformats.org/drawingml/2006/diagram"/>
     </a:ext>
   </dgm:extLst>
 </dgm:dataModel>
@@ -18659,13 +19115,6 @@
         </dgm:presLayoutVars>
       </dgm:prSet>
       <dgm:spPr/>
-      <dgm:t>
-        <a:bodyPr/>
-        <a:lstStyle/>
-        <a:p>
-          <a:endParaRPr lang="en-US"/>
-        </a:p>
-      </dgm:t>
     </dgm:pt>
     <dgm:pt modelId="{F5E0F827-C9C1-441C-8327-DB026BB198F5}" type="pres">
       <dgm:prSet presAssocID="{40512EAA-A0D4-4B74-954D-A6B44DCAD626}" presName="linNode" presStyleCnt="0"/>
@@ -18678,13 +19127,6 @@
         </dgm:presLayoutVars>
       </dgm:prSet>
       <dgm:spPr/>
-      <dgm:t>
-        <a:bodyPr/>
-        <a:lstStyle/>
-        <a:p>
-          <a:endParaRPr lang="en-US"/>
-        </a:p>
-      </dgm:t>
     </dgm:pt>
     <dgm:pt modelId="{10D220F6-042E-42B1-89BD-84C684BA6EB8}" type="pres">
       <dgm:prSet presAssocID="{40512EAA-A0D4-4B74-954D-A6B44DCAD626}" presName="childShp" presStyleLbl="bgAccFollowNode1" presStyleIdx="0" presStyleCnt="1" custScaleX="103724" custScaleY="100196">
@@ -18693,23 +19135,16 @@
         </dgm:presLayoutVars>
       </dgm:prSet>
       <dgm:spPr/>
-      <dgm:t>
-        <a:bodyPr/>
-        <a:lstStyle/>
-        <a:p>
-          <a:endParaRPr lang="en-US"/>
-        </a:p>
-      </dgm:t>
     </dgm:pt>
   </dgm:ptLst>
   <dgm:cxnLst>
+    <dgm:cxn modelId="{D757C802-6696-423C-9D2F-9A4629F9D7DF}" srcId="{40512EAA-A0D4-4B74-954D-A6B44DCAD626}" destId="{7991494E-B079-48F0-8371-4EDA3D051EA8}" srcOrd="0" destOrd="0" parTransId="{67EF1AEA-BE22-411B-8C90-B948E90B3635}" sibTransId="{6B6B15AD-51E2-4119-8B2B-25A61F448CB3}"/>
     <dgm:cxn modelId="{DED96042-AA8A-4905-9F52-C28FA02CC0DF}" type="presOf" srcId="{40512EAA-A0D4-4B74-954D-A6B44DCAD626}" destId="{93EA1523-8F9D-4A08-ACF2-7D4ED0599984}" srcOrd="0" destOrd="0" presId="urn:microsoft.com/office/officeart/2005/8/layout/vList6"/>
-    <dgm:cxn modelId="{D757C802-6696-423C-9D2F-9A4629F9D7DF}" srcId="{40512EAA-A0D4-4B74-954D-A6B44DCAD626}" destId="{7991494E-B079-48F0-8371-4EDA3D051EA8}" srcOrd="0" destOrd="0" parTransId="{67EF1AEA-BE22-411B-8C90-B948E90B3635}" sibTransId="{6B6B15AD-51E2-4119-8B2B-25A61F448CB3}"/>
+    <dgm:cxn modelId="{F6B50A55-B5F9-4DC3-AFCB-F4104CB9B861}" type="presOf" srcId="{7991494E-B079-48F0-8371-4EDA3D051EA8}" destId="{10D220F6-042E-42B1-89BD-84C684BA6EB8}" srcOrd="0" destOrd="0" presId="urn:microsoft.com/office/officeart/2005/8/layout/vList6"/>
+    <dgm:cxn modelId="{3E66FD92-B8F9-4BAA-9BE7-2E1B5D5DB4AE}" type="presOf" srcId="{3A009BA0-29C1-4251-BEA8-452B18B61F02}" destId="{48DBAAD3-772A-4D0D-8BF8-64B974C95593}" srcOrd="0" destOrd="0" presId="urn:microsoft.com/office/officeart/2005/8/layout/vList6"/>
     <dgm:cxn modelId="{786CA5BC-9CA1-49ED-8053-DE2FB6AA0FD1}" srcId="{40512EAA-A0D4-4B74-954D-A6B44DCAD626}" destId="{A1683BE8-647C-4757-B280-0B8E3A9B82E9}" srcOrd="1" destOrd="0" parTransId="{55F31B5C-9D09-463E-ADDE-1CC67FE7E97C}" sibTransId="{0C1834DF-D22B-436D-B5D8-DBF2B0106BE9}"/>
+    <dgm:cxn modelId="{1C2F2CDB-3CCB-4368-8080-1CC1FA520BEE}" srcId="{3A009BA0-29C1-4251-BEA8-452B18B61F02}" destId="{40512EAA-A0D4-4B74-954D-A6B44DCAD626}" srcOrd="0" destOrd="0" parTransId="{54AB25BD-527D-42D2-8C18-DADD2945E59C}" sibTransId="{317E374A-1D33-4D9D-9BD9-8E4CC9332097}"/>
     <dgm:cxn modelId="{6CB5E1E4-CE78-4574-B80E-1F7B4BFC83BC}" type="presOf" srcId="{A1683BE8-647C-4757-B280-0B8E3A9B82E9}" destId="{10D220F6-042E-42B1-89BD-84C684BA6EB8}" srcOrd="0" destOrd="1" presId="urn:microsoft.com/office/officeart/2005/8/layout/vList6"/>
-    <dgm:cxn modelId="{3E66FD92-B8F9-4BAA-9BE7-2E1B5D5DB4AE}" type="presOf" srcId="{3A009BA0-29C1-4251-BEA8-452B18B61F02}" destId="{48DBAAD3-772A-4D0D-8BF8-64B974C95593}" srcOrd="0" destOrd="0" presId="urn:microsoft.com/office/officeart/2005/8/layout/vList6"/>
-    <dgm:cxn modelId="{F6B50A55-B5F9-4DC3-AFCB-F4104CB9B861}" type="presOf" srcId="{7991494E-B079-48F0-8371-4EDA3D051EA8}" destId="{10D220F6-042E-42B1-89BD-84C684BA6EB8}" srcOrd="0" destOrd="0" presId="urn:microsoft.com/office/officeart/2005/8/layout/vList6"/>
-    <dgm:cxn modelId="{1C2F2CDB-3CCB-4368-8080-1CC1FA520BEE}" srcId="{3A009BA0-29C1-4251-BEA8-452B18B61F02}" destId="{40512EAA-A0D4-4B74-954D-A6B44DCAD626}" srcOrd="0" destOrd="0" parTransId="{54AB25BD-527D-42D2-8C18-DADD2945E59C}" sibTransId="{317E374A-1D33-4D9D-9BD9-8E4CC9332097}"/>
     <dgm:cxn modelId="{C5832F26-BB00-47AC-A099-59E430840BF8}" type="presParOf" srcId="{48DBAAD3-772A-4D0D-8BF8-64B974C95593}" destId="{F5E0F827-C9C1-441C-8327-DB026BB198F5}" srcOrd="0" destOrd="0" presId="urn:microsoft.com/office/officeart/2005/8/layout/vList6"/>
     <dgm:cxn modelId="{66CB1362-41DD-4A4F-AC4C-78B3FE6FB501}" type="presParOf" srcId="{F5E0F827-C9C1-441C-8327-DB026BB198F5}" destId="{93EA1523-8F9D-4A08-ACF2-7D4ED0599984}" srcOrd="0" destOrd="0" presId="urn:microsoft.com/office/officeart/2005/8/layout/vList6"/>
     <dgm:cxn modelId="{5F99A3FB-1D5A-4383-83F6-CF9136507D7F}" type="presParOf" srcId="{F5E0F827-C9C1-441C-8327-DB026BB198F5}" destId="{10D220F6-042E-42B1-89BD-84C684BA6EB8}" srcOrd="1" destOrd="0" presId="urn:microsoft.com/office/officeart/2005/8/layout/vList6"/>
@@ -18718,7 +19153,7 @@
   <dgm:whole/>
   <dgm:extLst>
     <a:ext uri="http://schemas.microsoft.com/office/drawing/2008/diagram">
-      <dsp:dataModelExt xmlns:dsp="http://schemas.microsoft.com/office/drawing/2008/diagram" relId="rId39" minVer="http://schemas.openxmlformats.org/drawingml/2006/diagram"/>
+      <dsp:dataModelExt xmlns:dsp="http://schemas.microsoft.com/office/drawing/2008/diagram" relId="rId40" minVer="http://schemas.openxmlformats.org/drawingml/2006/diagram"/>
     </a:ext>
   </dgm:extLst>
 </dgm:dataModel>
@@ -18791,7 +19226,7 @@
             <a:spcAft>
               <a:spcPct val="15000"/>
             </a:spcAft>
-            <a:buChar char="••"/>
+            <a:buChar char="•"/>
           </a:pPr>
           <a:r>
             <a:rPr lang="en-US" sz="1050" kern="1200">
@@ -18813,7 +19248,7 @@
             <a:spcAft>
               <a:spcPct val="15000"/>
             </a:spcAft>
-            <a:buChar char="••"/>
+            <a:buChar char="•"/>
           </a:pPr>
           <a:r>
             <a:rPr lang="en-US" sz="1050" kern="1200">
@@ -18835,7 +19270,7 @@
             <a:spcAft>
               <a:spcPct val="15000"/>
             </a:spcAft>
-            <a:buChar char="••"/>
+            <a:buChar char="•"/>
           </a:pPr>
           <a:endParaRPr lang="en-US" sz="3600" kern="1200"/>
         </a:p>
@@ -18894,7 +19329,7 @@
         </a:bodyPr>
         <a:lstStyle/>
         <a:p>
-          <a:pPr lvl="0" algn="ctr" defTabSz="577850">
+          <a:pPr marL="0" lvl="0" indent="0" algn="ctr" defTabSz="577850">
             <a:lnSpc>
               <a:spcPct val="90000"/>
             </a:lnSpc>
@@ -18904,6 +19339,7 @@
             <a:spcAft>
               <a:spcPct val="35000"/>
             </a:spcAft>
+            <a:buNone/>
           </a:pPr>
           <a:r>
             <a:rPr lang="en-US" sz="1300" kern="1200">
@@ -18989,7 +19425,7 @@
             <a:spcAft>
               <a:spcPct val="15000"/>
             </a:spcAft>
-            <a:buChar char="••"/>
+            <a:buChar char="•"/>
           </a:pPr>
           <a:r>
             <a:rPr lang="en-US" sz="1050" kern="1200">
@@ -19011,7 +19447,7 @@
             <a:spcAft>
               <a:spcPct val="15000"/>
             </a:spcAft>
-            <a:buChar char="••"/>
+            <a:buChar char="•"/>
           </a:pPr>
           <a:endParaRPr lang="en-US" sz="3600" kern="1200"/>
         </a:p>
@@ -19070,7 +19506,7 @@
         </a:bodyPr>
         <a:lstStyle/>
         <a:p>
-          <a:pPr lvl="0" algn="ctr" defTabSz="577850">
+          <a:pPr marL="0" lvl="0" indent="0" algn="ctr" defTabSz="577850">
             <a:lnSpc>
               <a:spcPct val="90000"/>
             </a:lnSpc>
@@ -19080,6 +19516,7 @@
             <a:spcAft>
               <a:spcPct val="35000"/>
             </a:spcAft>
+            <a:buNone/>
           </a:pPr>
           <a:r>
             <a:rPr lang="en-US" sz="1300" kern="1200">
@@ -21866,7 +22303,7 @@
 </file>
 
 <file path=customXml/itemProps1.xml><?xml version="1.0" encoding="utf-8"?>
-<ds:datastoreItem xmlns:ds="http://schemas.openxmlformats.org/officeDocument/2006/customXml" ds:itemID="{45775466-67DA-4247-A932-2C2596EF489C}">
+<ds:datastoreItem xmlns:ds="http://schemas.openxmlformats.org/officeDocument/2006/customXml" ds:itemID="{19727E86-9B93-0D4A-9716-850D06BD6BEA}">
   <ds:schemaRefs>
     <ds:schemaRef ds:uri="http://schemas.openxmlformats.org/officeDocument/2006/bibliography"/>
   </ds:schemaRefs>

</xml_diff>

<commit_message>
Update Partner Quick Start Template and Style Guide.docx
Updated the two comment links pointing to our .pptx template (so it downloads from the public repo, not documentation repo).
</commit_message>
<xml_diff>
--- a/doc/Partner Quick Start Template and Style Guide.docx
+++ b/doc/Partner Quick Start Template and Style Guide.docx
@@ -9215,23 +9215,7 @@
             <w:sz w:val="20"/>
             <w:szCs w:val="20"/>
           </w:rPr>
-          <w:t>owerPo</w:t>
-        </w:r>
-        <w:r>
-          <w:rPr>
-            <w:rStyle w:val="Hyperlink"/>
-            <w:sz w:val="20"/>
-            <w:szCs w:val="20"/>
-          </w:rPr>
-          <w:t>i</w:t>
-        </w:r>
-        <w:r>
-          <w:rPr>
-            <w:rStyle w:val="Hyperlink"/>
-            <w:sz w:val="20"/>
-            <w:szCs w:val="20"/>
-          </w:rPr>
-          <w:t>n</w:t>
+          <w:t>owerPoin</w:t>
         </w:r>
         <w:r>
           <w:rPr>
@@ -9528,12 +9512,7 @@
         <w:t>m</w:t>
       </w:r>
       <w:r>
-        <w:t xml:space="preserve"> w</w:t>
-      </w:r>
-      <w:bookmarkStart w:id="20" w:name="_GoBack"/>
-      <w:bookmarkEnd w:id="20"/>
-      <w:r>
-        <w:t>ith your own</w:t>
+        <w:t xml:space="preserve"> with your own</w:t>
       </w:r>
       <w:r>
         <w:t>.</w:t>
@@ -9582,19 +9561,7 @@
           <w:rPr>
             <w:rStyle w:val="Hyperlink"/>
           </w:rPr>
-          <w:t>PowerP</w:t>
-        </w:r>
-        <w:r>
-          <w:rPr>
-            <w:rStyle w:val="Hyperlink"/>
-          </w:rPr>
-          <w:t>o</w:t>
-        </w:r>
-        <w:r>
-          <w:rPr>
-            <w:rStyle w:val="Hyperlink"/>
-          </w:rPr>
-          <w:t>int templat</w:t>
+          <w:t>PowerPoint templat</w:t>
         </w:r>
         <w:r>
           <w:rPr>
@@ -9609,6 +9576,8 @@
           <w:t>e</w:t>
         </w:r>
       </w:hyperlink>
+      <w:bookmarkStart w:id="20" w:name="_GoBack"/>
+      <w:bookmarkEnd w:id="20"/>
       <w:r>
         <w:t>.</w:t>
       </w:r>
@@ -10063,21 +10032,7 @@
           <w:sz w:val="20"/>
           <w:szCs w:val="20"/>
         </w:rPr>
-        <w:t>I</w:t>
-      </w:r>
-      <w:r>
-        <w:rPr>
-          <w:sz w:val="20"/>
-          <w:szCs w:val="20"/>
-        </w:rPr>
-        <w:t>n this Word doc</w:t>
-      </w:r>
-      <w:r>
-        <w:rPr>
-          <w:sz w:val="20"/>
-          <w:szCs w:val="20"/>
-        </w:rPr>
-        <w:t>, m</w:t>
+        <w:t>In this Word doc, m</w:t>
       </w:r>
       <w:r>
         <w:rPr>
@@ -14472,7 +14427,7 @@
     <w:lsdException w:name="HTML Sample" w:semiHidden="1" w:unhideWhenUsed="1"/>
     <w:lsdException w:name="HTML Typewriter" w:semiHidden="1" w:unhideWhenUsed="1"/>
     <w:lsdException w:name="HTML Variable" w:semiHidden="1" w:unhideWhenUsed="1"/>
-    <w:lsdException w:name="Normal Table" w:locked="0"/>
+    <w:lsdException w:name="Normal Table" w:locked="0" w:semiHidden="1" w:unhideWhenUsed="1"/>
     <w:lsdException w:name="annotation subject" w:semiHidden="1" w:uiPriority="99" w:unhideWhenUsed="1"/>
     <w:lsdException w:name="No List" w:locked="0" w:semiHidden="1" w:uiPriority="99" w:unhideWhenUsed="1"/>
     <w:lsdException w:name="Outline List 1" w:semiHidden="1" w:unhideWhenUsed="1"/>
@@ -14516,8 +14471,10 @@
     <w:lsdException w:name="Table Elegant" w:semiHidden="1" w:unhideWhenUsed="1"/>
     <w:lsdException w:name="Table Professional" w:semiHidden="1" w:unhideWhenUsed="1"/>
     <w:lsdException w:name="Table Subtle 1" w:semiHidden="1" w:unhideWhenUsed="1"/>
+    <w:lsdException w:name="Table Subtle 2" w:semiHidden="1" w:unhideWhenUsed="1"/>
     <w:lsdException w:name="Table Web 1" w:semiHidden="1" w:unhideWhenUsed="1"/>
     <w:lsdException w:name="Table Web 2" w:semiHidden="1" w:unhideWhenUsed="1"/>
+    <w:lsdException w:name="Table Web 3" w:semiHidden="1" w:unhideWhenUsed="1"/>
     <w:lsdException w:name="Balloon Text" w:semiHidden="1" w:uiPriority="99" w:unhideWhenUsed="1"/>
     <w:lsdException w:name="Table Grid" w:uiPriority="59"/>
     <w:lsdException w:name="Table Theme" w:semiHidden="1" w:unhideWhenUsed="1"/>
@@ -14539,6 +14496,10 @@
     <w:lsdException w:name="Colorful Grid"/>
     <w:lsdException w:name="Light Shading Accent 1"/>
     <w:lsdException w:name="Light List Accent 1"/>
+    <w:lsdException w:name="Light Grid Accent 1"/>
+    <w:lsdException w:name="Medium Shading 1 Accent 1"/>
+    <w:lsdException w:name="Medium Shading 2 Accent 1"/>
+    <w:lsdException w:name="Medium List 1 Accent 1"/>
     <w:lsdException w:name="Revision" w:locked="0" w:semiHidden="1" w:uiPriority="99"/>
     <w:lsdException w:name="List Paragraph" w:uiPriority="34" w:qFormat="1"/>
     <w:lsdException w:name="Intense Quote" w:semiHidden="1"/>
@@ -14616,6 +14577,8 @@
     <w:lsdException w:name="Medium Grid 1 Accent 6"/>
     <w:lsdException w:name="Medium Grid 2 Accent 6"/>
     <w:lsdException w:name="Medium Grid 3 Accent 6"/>
+    <w:lsdException w:name="Dark List Accent 6"/>
+    <w:lsdException w:name="Colorful Shading Accent 6"/>
     <w:lsdException w:name="Colorful List Accent 6" w:uiPriority="72"/>
     <w:lsdException w:name="Colorful Grid Accent 6" w:uiPriority="73"/>
     <w:lsdException w:name="Subtle Emphasis" w:semiHidden="1" w:uiPriority="19" w:qFormat="1"/>
@@ -14858,6 +14821,7 @@
   <w:style w:type="character" w:default="1" w:styleId="DefaultParagraphFont">
     <w:name w:val="Default Paragraph Font"/>
     <w:uiPriority w:val="1"/>
+    <w:semiHidden/>
     <w:unhideWhenUsed/>
   </w:style>
   <w:style w:type="table" w:default="1" w:styleId="TableNormal">
@@ -22303,7 +22267,7 @@
 </file>
 
 <file path=customXml/itemProps1.xml><?xml version="1.0" encoding="utf-8"?>
-<ds:datastoreItem xmlns:ds="http://schemas.openxmlformats.org/officeDocument/2006/customXml" ds:itemID="{19727E86-9B93-0D4A-9716-850D06BD6BEA}">
+<ds:datastoreItem xmlns:ds="http://schemas.openxmlformats.org/officeDocument/2006/customXml" ds:itemID="{831FD65E-F574-2549-9B3E-966128366140}">
   <ds:schemaRefs>
     <ds:schemaRef ds:uri="http://schemas.openxmlformats.org/officeDocument/2006/bibliography"/>
   </ds:schemaRefs>

</xml_diff>

<commit_message>
Updated FAQ section - Rollback on failure
</commit_message>
<xml_diff>
--- a/doc/Partner Quick Start Template and Style Guide.docx
+++ b/doc/Partner Quick Start Template and Style Guide.docx
@@ -1,6 +1,6 @@
 
 <file path=word/document.xml><?xml version="1.0" encoding="utf-8"?>
-<w:document xmlns:wpc="http://schemas.microsoft.com/office/word/2010/wordprocessingCanvas" xmlns:cx="http://schemas.microsoft.com/office/drawing/2014/chartex" xmlns:cx1="http://schemas.microsoft.com/office/drawing/2015/9/8/chartex" xmlns:cx2="http://schemas.microsoft.com/office/drawing/2015/10/21/chartex" xmlns:cx3="http://schemas.microsoft.com/office/drawing/2016/5/9/chartex" xmlns:cx4="http://schemas.microsoft.com/office/drawing/2016/5/10/chartex" xmlns:cx5="http://schemas.microsoft.com/office/drawing/2016/5/11/chartex" xmlns:cx6="http://schemas.microsoft.com/office/drawing/2016/5/12/chartex" xmlns:cx7="http://schemas.microsoft.com/office/drawing/2016/5/13/chartex" xmlns:cx8="http://schemas.microsoft.com/office/drawing/2016/5/14/chartex" xmlns:mc="http://schemas.openxmlformats.org/markup-compatibility/2006" xmlns:aink="http://schemas.microsoft.com/office/drawing/2016/ink" xmlns:am3d="http://schemas.microsoft.com/office/drawing/2017/model3d" xmlns:o="urn:schemas-microsoft-com:office:office" xmlns:r="http://schemas.openxmlformats.org/officeDocument/2006/relationships" xmlns:m="http://schemas.openxmlformats.org/officeDocument/2006/math" xmlns:v="urn:schemas-microsoft-com:vml" xmlns:wp14="http://schemas.microsoft.com/office/word/2010/wordprocessingDrawing" xmlns:wp="http://schemas.openxmlformats.org/drawingml/2006/wordprocessingDrawing" xmlns:w10="urn:schemas-microsoft-com:office:word" xmlns:w="http://schemas.openxmlformats.org/wordprocessingml/2006/main" xmlns:w14="http://schemas.microsoft.com/office/word/2010/wordml" xmlns:w15="http://schemas.microsoft.com/office/word/2012/wordml" xmlns:w16cid="http://schemas.microsoft.com/office/word/2016/wordml/cid" xmlns:w16se="http://schemas.microsoft.com/office/word/2015/wordml/symex" xmlns:wpg="http://schemas.microsoft.com/office/word/2010/wordprocessingGroup" xmlns:wpi="http://schemas.microsoft.com/office/word/2010/wordprocessingInk" xmlns:wne="http://schemas.microsoft.com/office/word/2006/wordml" xmlns:wps="http://schemas.microsoft.com/office/word/2010/wordprocessingShape" mc:Ignorable="w14 w15 w16se w16cid wp14">
+<w:document xmlns:wpc="http://schemas.microsoft.com/office/word/2010/wordprocessingCanvas" xmlns:cx="http://schemas.microsoft.com/office/drawing/2014/chartex" xmlns:cx1="http://schemas.microsoft.com/office/drawing/2015/9/8/chartex" xmlns:mc="http://schemas.openxmlformats.org/markup-compatibility/2006" xmlns:o="urn:schemas-microsoft-com:office:office" xmlns:r="http://schemas.openxmlformats.org/officeDocument/2006/relationships" xmlns:m="http://schemas.openxmlformats.org/officeDocument/2006/math" xmlns:v="urn:schemas-microsoft-com:vml" xmlns:wp14="http://schemas.microsoft.com/office/word/2010/wordprocessingDrawing" xmlns:wp="http://schemas.openxmlformats.org/drawingml/2006/wordprocessingDrawing" xmlns:w10="urn:schemas-microsoft-com:office:word" xmlns:w="http://schemas.openxmlformats.org/wordprocessingml/2006/main" xmlns:w14="http://schemas.microsoft.com/office/word/2010/wordml" xmlns:w15="http://schemas.microsoft.com/office/word/2012/wordml" xmlns:w16se="http://schemas.microsoft.com/office/word/2015/wordml/symex" xmlns:wpg="http://schemas.microsoft.com/office/word/2010/wordprocessingGroup" xmlns:wpi="http://schemas.microsoft.com/office/word/2010/wordprocessingInk" xmlns:wne="http://schemas.microsoft.com/office/word/2006/wordml" xmlns:wps="http://schemas.microsoft.com/office/word/2010/wordprocessingShape" mc:Ignorable="w14 w15 w16se wp14">
   <w:body>
     <w:p>
       <w:pPr>
@@ -1747,7 +1747,7 @@
       </w:r>
     </w:p>
     <w:p>
-      <w:hyperlink r:id="rId11" w:history="1">
+      <w:hyperlink r:id="rId10" w:history="1">
         <w:r>
           <w:rPr>
             <w:rStyle w:val="Hyperlink"/>
@@ -1997,7 +1997,7 @@
       <w:r>
         <w:t xml:space="preserve">e recommend that you enable the </w:t>
       </w:r>
-      <w:hyperlink r:id="rId12" w:history="1">
+      <w:hyperlink r:id="rId11" w:history="1">
         <w:r>
           <w:rPr>
             <w:rStyle w:val="Hyperlink"/>
@@ -2010,7 +2010,15 @@
         <w:t xml:space="preserve">. This report delivers billing metrics to </w:t>
       </w:r>
       <w:r>
-        <w:t>an Amazon Simple Storage Service (Amazon S3)</w:t>
+        <w:t xml:space="preserve">an Amazon Simple Storage Service (Amazon </w:t>
+      </w:r>
+      <w:proofErr w:type="spellStart"/>
+      <w:r>
+        <w:t>S3</w:t>
+      </w:r>
+      <w:proofErr w:type="spellEnd"/>
+      <w:r>
+        <w:t>)</w:t>
       </w:r>
       <w:r>
         <w:t xml:space="preserve"> bucket in your account. It provides cost estimates based</w:t>
@@ -2021,7 +2029,7 @@
       <w:r>
         <w:t xml:space="preserve"> and finalizes the data at the end of the month. For more information about the report, see the </w:t>
       </w:r>
-      <w:hyperlink r:id="rId13" w:history="1">
+      <w:hyperlink r:id="rId12" w:history="1">
         <w:r>
           <w:rPr>
             <w:rStyle w:val="Hyperlink"/>
@@ -2092,7 +2100,15 @@
         <w:t xml:space="preserve"> </w:t>
       </w:r>
       <w:r>
-        <w:t>place the license key in an S3 bucket and specify its location.</w:t>
+        <w:t xml:space="preserve">place the license key in an </w:t>
+      </w:r>
+      <w:proofErr w:type="spellStart"/>
+      <w:r>
+        <w:t>S3</w:t>
+      </w:r>
+      <w:proofErr w:type="spellEnd"/>
+      <w:r>
+        <w:t xml:space="preserve"> bucket and specify its location.</w:t>
       </w:r>
     </w:p>
     <w:p>
@@ -2177,7 +2193,7 @@
         </w:rPr>
         <w:t xml:space="preserve"> from </w:t>
       </w:r>
-      <w:hyperlink r:id="rId14" w:history="1">
+      <w:hyperlink r:id="rId13" w:history="1">
         <w:r>
           <w:rPr>
             <w:rStyle w:val="Hyperlink"/>
@@ -2313,7 +2329,7 @@
                     <pic:cNvPicPr/>
                   </pic:nvPicPr>
                   <pic:blipFill rotWithShape="1">
-                    <a:blip r:embed="rId15"/>
+                    <a:blip r:embed="rId14"/>
                     <a:srcRect l="9876" r="9465"/>
                     <a:stretch/>
                   </pic:blipFill>
@@ -2556,7 +2572,7 @@
       <w:r>
         <w:t xml:space="preserve">This deployment guide also requires a moderate level of familiarity with AWS services. If you’re new to AWS, visit the </w:t>
       </w:r>
-      <w:hyperlink r:id="rId16" w:history="1">
+      <w:hyperlink r:id="rId15" w:history="1">
         <w:r>
           <w:rPr>
             <w:rStyle w:val="Hyperlink"/>
@@ -2573,7 +2589,7 @@
       <w:r>
         <w:t xml:space="preserve"> </w:t>
       </w:r>
-      <w:hyperlink r:id="rId17" w:tgtFrame="_blank" w:history="1">
+      <w:hyperlink r:id="rId16" w:tgtFrame="_blank" w:history="1">
         <w:r>
           <w:rPr>
             <w:rStyle w:val="Hyperlink"/>
@@ -2627,7 +2643,7 @@
       <w:r>
         <w:t xml:space="preserve">If you don’t already have an AWS account, create one at </w:t>
       </w:r>
-      <w:hyperlink r:id="rId18" w:tgtFrame="_blank" w:history="1">
+      <w:hyperlink r:id="rId17" w:tgtFrame="_blank" w:history="1">
         <w:r>
           <w:rPr>
             <w:rStyle w:val="Hyperlink"/>
@@ -2727,7 +2743,7 @@
               <w:pStyle w:val="Tabletext"/>
               <w:widowControl w:val="0"/>
             </w:pPr>
-            <w:hyperlink r:id="rId19" w:history="1">
+            <w:hyperlink r:id="rId18" w:history="1">
               <w:r>
                 <w:rPr>
                   <w:rStyle w:val="Hyperlink"/>
@@ -2883,7 +2899,7 @@
             <w:r>
               <w:t xml:space="preserve">, see the </w:t>
             </w:r>
-            <w:hyperlink r:id="rId20" w:history="1">
+            <w:hyperlink r:id="rId19" w:history="1">
               <w:r>
                 <w:rPr>
                   <w:rStyle w:val="Hyperlink"/>
@@ -3330,7 +3346,7 @@
             <w:pPr>
               <w:pStyle w:val="Tabletext"/>
             </w:pPr>
-            <w:hyperlink r:id="rId21" w:history="1">
+            <w:hyperlink r:id="rId20" w:history="1">
               <w:r>
                 <w:rPr>
                   <w:rStyle w:val="Hyperlink"/>
@@ -3411,7 +3427,7 @@
             <w:r>
               <w:t xml:space="preserve">the </w:t>
             </w:r>
-            <w:hyperlink r:id="rId22" w:history="1">
+            <w:hyperlink r:id="rId21" w:history="1">
               <w:r>
                 <w:rPr>
                   <w:rStyle w:val="Hyperlink"/>
@@ -3446,7 +3462,7 @@
                 <w:b w:val="0"/>
               </w:rPr>
             </w:pPr>
-            <w:hyperlink r:id="rId23" w:history="1">
+            <w:hyperlink r:id="rId22" w:history="1">
               <w:r>
                 <w:rPr>
                   <w:rStyle w:val="Hyperlink"/>
@@ -3468,7 +3484,10 @@
               <w:cnfStyle w:val="000000000000" w:firstRow="0" w:lastRow="0" w:firstColumn="0" w:lastColumn="0" w:oddVBand="0" w:evenVBand="0" w:oddHBand="0" w:evenHBand="0" w:firstRowFirstColumn="0" w:firstRowLastColumn="0" w:lastRowFirstColumn="0" w:lastRowLastColumn="0"/>
             </w:pPr>
             <w:r>
-              <w:t xml:space="preserve">Make sure that at least one </w:t>
+              <w:t>Ensure</w:t>
+            </w:r>
+            <w:r>
+              <w:t xml:space="preserve"> that at least one </w:t>
             </w:r>
             <w:r>
               <w:rPr>
@@ -3500,7 +3519,7 @@
             <w:r>
               <w:t xml:space="preserve"> during deployment. To create a key pair, follow the </w:t>
             </w:r>
-            <w:hyperlink r:id="rId24" w:history="1">
+            <w:hyperlink r:id="rId23" w:history="1">
               <w:r>
                 <w:rPr>
                   <w:rStyle w:val="Hyperlink"/>
@@ -3554,7 +3573,7 @@
                 <w:b w:val="0"/>
               </w:rPr>
             </w:pPr>
-            <w:hyperlink r:id="rId25" w:history="1">
+            <w:hyperlink r:id="rId24" w:history="1">
               <w:r>
                 <w:rPr>
                   <w:rStyle w:val="Hyperlink"/>
@@ -3586,12 +3605,14 @@
             <w:r>
               <w:t xml:space="preserve"> to the AWS Management Console with IAM permissions for the resources and actions the templates deploy. The </w:t>
             </w:r>
+            <w:proofErr w:type="spellStart"/>
             <w:r>
               <w:rPr>
                 <w:i/>
               </w:rPr>
               <w:t>AdministratorAccess</w:t>
             </w:r>
+            <w:proofErr w:type="spellEnd"/>
             <w:r>
               <w:t xml:space="preserve"> managed policy within IAM provides sufficient permissions, although your organization may choose to use a custom policy with more restrictions.</w:t>
             </w:r>
@@ -3821,7 +3842,7 @@
       <w:r>
         <w:t xml:space="preserve">at </w:t>
       </w:r>
-      <w:hyperlink r:id="rId26" w:history="1">
+      <w:hyperlink r:id="rId25" w:history="1">
         <w:r>
           <w:rPr>
             <w:rStyle w:val="Hyperlink"/>
@@ -3860,7 +3881,10 @@
         </w:numPr>
       </w:pPr>
       <w:r>
-        <w:t>Make sure that your AWS account is configured correctly</w:t>
+        <w:t>Ensure</w:t>
+      </w:r>
+      <w:r>
+        <w:t xml:space="preserve"> that your AWS account is configured correctly</w:t>
       </w:r>
       <w:r>
         <w:t>, as discussed in</w:t>
@@ -4083,7 +4107,7 @@
       <w:r>
         <w:t xml:space="preserve">instructions, see the </w:t>
       </w:r>
-      <w:hyperlink r:id="rId27" w:tgtFrame="_blank" w:history="1">
+      <w:hyperlink r:id="rId26" w:tgtFrame="_blank" w:history="1">
         <w:r>
           <w:rPr>
             <w:rStyle w:val="Hyperlink"/>
@@ -4271,16 +4295,16 @@
               <w:drawing>
                 <wp:inline distT="0" distB="0" distL="0" distR="0" wp14:anchorId="0F1DA077" wp14:editId="577841E8">
                   <wp:extent cx="2194560" cy="457200"/>
-                  <wp:effectExtent l="12700" t="38100" r="27940" b="38100"/>
+                  <wp:effectExtent l="19050" t="19050" r="34290" b="38100"/>
                   <wp:docPr id="25" name="Diagram 25">
-                    <a:hlinkClick xmlns:a="http://schemas.openxmlformats.org/drawingml/2006/main" r:id="rId28"/>
+                    <a:hlinkClick xmlns:a="http://schemas.openxmlformats.org/drawingml/2006/main" r:id="rId27"/>
                   </wp:docPr>
                   <wp:cNvGraphicFramePr>
                     <a:graphicFrameLocks xmlns:a="http://schemas.openxmlformats.org/drawingml/2006/main"/>
                   </wp:cNvGraphicFramePr>
                   <a:graphic xmlns:a="http://schemas.openxmlformats.org/drawingml/2006/main">
                     <a:graphicData uri="http://schemas.openxmlformats.org/drawingml/2006/diagram">
-                      <dgm:relIds xmlns:dgm="http://schemas.openxmlformats.org/drawingml/2006/diagram" xmlns:r="http://schemas.openxmlformats.org/officeDocument/2006/relationships" r:dm="rId29" r:lo="rId30" r:qs="rId31" r:cs="rId32"/>
+                      <dgm:relIds xmlns:dgm="http://schemas.openxmlformats.org/drawingml/2006/diagram" xmlns:r="http://schemas.openxmlformats.org/officeDocument/2006/relationships" r:dm="rId28" r:lo="rId29" r:qs="rId30" r:cs="rId31"/>
                     </a:graphicData>
                   </a:graphic>
                 </wp:inline>
@@ -4307,16 +4331,16 @@
               <w:drawing>
                 <wp:inline distT="0" distB="0" distL="0" distR="0" wp14:anchorId="69BDFCD8" wp14:editId="5D242952">
                   <wp:extent cx="2194560" cy="457200"/>
-                  <wp:effectExtent l="12700" t="38100" r="27940" b="38100"/>
+                  <wp:effectExtent l="19050" t="19050" r="34290" b="38100"/>
                   <wp:docPr id="5" name="Diagram 5">
-                    <a:hlinkClick xmlns:a="http://schemas.openxmlformats.org/drawingml/2006/main" r:id="rId28"/>
+                    <a:hlinkClick xmlns:a="http://schemas.openxmlformats.org/drawingml/2006/main" r:id="rId27"/>
                   </wp:docPr>
                   <wp:cNvGraphicFramePr>
                     <a:graphicFrameLocks xmlns:a="http://schemas.openxmlformats.org/drawingml/2006/main"/>
                   </wp:cNvGraphicFramePr>
                   <a:graphic xmlns:a="http://schemas.openxmlformats.org/drawingml/2006/main">
                     <a:graphicData uri="http://schemas.openxmlformats.org/drawingml/2006/diagram">
-                      <dgm:relIds xmlns:dgm="http://schemas.openxmlformats.org/drawingml/2006/diagram" xmlns:r="http://schemas.openxmlformats.org/officeDocument/2006/relationships" r:dm="rId34" r:lo="rId35" r:qs="rId36" r:cs="rId37"/>
+                      <dgm:relIds xmlns:dgm="http://schemas.openxmlformats.org/drawingml/2006/diagram" xmlns:r="http://schemas.openxmlformats.org/officeDocument/2006/relationships" r:dm="rId33" r:lo="rId34" r:qs="rId35" r:cs="rId36"/>
                     </a:graphicData>
                   </a:graphic>
                 </wp:inline>
@@ -4343,7 +4367,7 @@
                 <w:noProof/>
               </w:rPr>
             </w:pPr>
-            <w:hyperlink r:id="rId39" w:history="1">
+            <w:hyperlink r:id="rId38" w:history="1">
               <w:r>
                 <w:rPr>
                   <w:rStyle w:val="Hyperlink"/>
@@ -4391,7 +4415,7 @@
                 <w:u w:val="none"/>
               </w:rPr>
             </w:pPr>
-            <w:hyperlink r:id="rId40" w:history="1">
+            <w:hyperlink r:id="rId39" w:history="1">
               <w:r>
                 <w:rPr>
                   <w:rStyle w:val="Hyperlink"/>
@@ -4454,7 +4478,13 @@
         <w:t>&lt;software&gt;</w:t>
       </w:r>
       <w:r>
-        <w:t xml:space="preserve"> into an existing VPC, make sure that your VPC has </w:t>
+        <w:t xml:space="preserve"> into an existing VPC, </w:t>
+      </w:r>
+      <w:r>
+        <w:t>ensure</w:t>
+      </w:r>
+      <w:r>
+        <w:t xml:space="preserve"> that your VPC has </w:t>
       </w:r>
       <w:commentRangeStart w:id="48"/>
       <w:r>
@@ -4488,7 +4518,7 @@
       <w:r>
         <w:t xml:space="preserve"> This Quick Start doesn’t support </w:t>
       </w:r>
-      <w:hyperlink r:id="rId41" w:history="1">
+      <w:hyperlink r:id="rId40" w:history="1">
         <w:r>
           <w:rPr>
             <w:rStyle w:val="Hyperlink"/>
@@ -4499,7 +4529,7 @@
       <w:r>
         <w:t xml:space="preserve">. These subnets require </w:t>
       </w:r>
-      <w:hyperlink r:id="rId42" w:history="1">
+      <w:hyperlink r:id="rId41" w:history="1">
         <w:r>
           <w:rPr>
             <w:rStyle w:val="Hyperlink"/>
@@ -4538,7 +4568,10 @@
         <w:t xml:space="preserve"> </w:t>
       </w:r>
       <w:r>
-        <w:t>make sure that</w:t>
+        <w:t>ensure</w:t>
+      </w:r>
+      <w:r>
+        <w:t xml:space="preserve"> that</w:t>
       </w:r>
       <w:r>
         <w:t xml:space="preserve"> </w:t>
@@ -4552,7 +4585,7 @@
       <w:r>
         <w:t xml:space="preserve">as explained in the </w:t>
       </w:r>
-      <w:hyperlink r:id="rId43" w:tgtFrame="_blank" w:history="1">
+      <w:hyperlink r:id="rId42" w:tgtFrame="_blank" w:history="1">
         <w:r>
           <w:rPr>
             <w:rStyle w:val="Hyperlink"/>
@@ -4720,7 +4753,7 @@
       <w:r>
         <w:t xml:space="preserve"> </w:t>
       </w:r>
-      <w:hyperlink r:id="rId44" w:history="1">
+      <w:hyperlink r:id="rId43" w:history="1">
         <w:r>
           <w:rPr>
             <w:rStyle w:val="Hyperlink"/>
@@ -4927,11 +4960,9 @@
       <w:pPr>
         <w:pStyle w:val="Heading3"/>
       </w:pPr>
-      <w:bookmarkStart w:id="50" w:name="sc1"/>
-      <w:bookmarkStart w:id="51" w:name="_Option_1:_Parameters"/>
-      <w:bookmarkStart w:id="52" w:name="_Toc32828024"/>
+      <w:bookmarkStart w:id="50" w:name="_Option_1:_Parameters"/>
+      <w:bookmarkStart w:id="51" w:name="_Toc32828024"/>
       <w:bookmarkEnd w:id="50"/>
-      <w:bookmarkEnd w:id="51"/>
       <w:r>
         <w:t>Option 1</w:t>
       </w:r>
@@ -4947,9 +4978,9 @@
           <w:iCs/>
           <w:color w:val="212120"/>
         </w:rPr>
-        <w:commentReference w:id="53"/>
-      </w:r>
-      <w:bookmarkEnd w:id="52"/>
+        <w:commentReference w:id="52"/>
+      </w:r>
+      <w:bookmarkEnd w:id="51"/>
     </w:p>
     <w:p>
       <w:pPr>
@@ -4962,7 +4993,7 @@
           <w:szCs w:val="22"/>
         </w:rPr>
       </w:pPr>
-      <w:hyperlink r:id="rId45" w:history="1">
+      <w:hyperlink r:id="rId44" w:history="1">
         <w:r>
           <w:rPr>
             <w:rStyle w:val="Hyperlink"/>
@@ -5107,6 +5138,7 @@
               </w:rPr>
               <w:t>(</w:t>
             </w:r>
+            <w:proofErr w:type="spellStart"/>
             <w:r>
               <w:rPr>
                 <w:rStyle w:val="Parameterintable"/>
@@ -5114,6 +5146,7 @@
               </w:rPr>
               <w:t>AvailabilityZones</w:t>
             </w:r>
+            <w:proofErr w:type="spellEnd"/>
             <w:r>
               <w:rPr>
                 <w:b w:val="0"/>
@@ -5157,8 +5190,6 @@
               <w:keepLines/>
               <w:cnfStyle w:val="000000000000" w:firstRow="0" w:lastRow="0" w:firstColumn="0" w:lastColumn="0" w:oddVBand="0" w:evenVBand="0" w:oddHBand="0" w:evenHBand="0" w:firstRowFirstColumn="0" w:firstRowLastColumn="0" w:lastRowFirstColumn="0" w:lastRowLastColumn="0"/>
             </w:pPr>
-            <w:bookmarkStart w:id="54" w:name="OLE_LINK38"/>
-            <w:bookmarkStart w:id="55" w:name="OLE_LINK39"/>
             <w:r>
               <w:t>Choose</w:t>
             </w:r>
@@ -5166,20 +5197,8 @@
               <w:t xml:space="preserve"> the</w:t>
             </w:r>
             <w:r>
-              <w:t xml:space="preserve"> Availability Zones to use </w:t>
-            </w:r>
-            <w:bookmarkEnd w:id="54"/>
-            <w:bookmarkEnd w:id="55"/>
-            <w:r>
-              <w:t xml:space="preserve">for the subnets in the VPC. </w:t>
-            </w:r>
-            <w:bookmarkStart w:id="56" w:name="OLE_LINK24"/>
-            <w:bookmarkStart w:id="57" w:name="OLE_LINK25"/>
-            <w:r>
-              <w:t>The Quick Start uses two Availability Zones from your list.</w:t>
-            </w:r>
-            <w:bookmarkEnd w:id="56"/>
-            <w:bookmarkEnd w:id="57"/>
+              <w:t xml:space="preserve"> Availability Zones to use for the subnets in the VPC. The Quick Start uses two Availability Zones from your list.</w:t>
+            </w:r>
           </w:p>
         </w:tc>
       </w:tr>
@@ -5274,6 +5293,7 @@
               </w:rPr>
               <w:t>(</w:t>
             </w:r>
+            <w:proofErr w:type="spellStart"/>
             <w:r>
               <w:rPr>
                 <w:rStyle w:val="Parameterintable"/>
@@ -5281,6 +5301,7 @@
               </w:rPr>
               <w:t>PrivateSubnet1CIDR</w:t>
             </w:r>
+            <w:proofErr w:type="spellEnd"/>
             <w:r>
               <w:rPr>
                 <w:b w:val="0"/>
@@ -5343,6 +5364,7 @@
               </w:rPr>
               <w:t>(</w:t>
             </w:r>
+            <w:proofErr w:type="spellStart"/>
             <w:r>
               <w:rPr>
                 <w:rStyle w:val="Parameterintable"/>
@@ -5350,6 +5372,7 @@
               </w:rPr>
               <w:t>PrivateSubnet2CIDR</w:t>
             </w:r>
+            <w:proofErr w:type="spellEnd"/>
             <w:r>
               <w:rPr>
                 <w:b w:val="0"/>
@@ -5412,6 +5435,7 @@
               </w:rPr>
               <w:t>(</w:t>
             </w:r>
+            <w:proofErr w:type="spellStart"/>
             <w:r>
               <w:rPr>
                 <w:rStyle w:val="Parameterintable"/>
@@ -5419,6 +5443,7 @@
               </w:rPr>
               <w:t>PublicSubnet1CIDR</w:t>
             </w:r>
+            <w:proofErr w:type="spellEnd"/>
             <w:r>
               <w:rPr>
                 <w:b w:val="0"/>
@@ -5487,6 +5512,7 @@
               </w:rPr>
               <w:t>(</w:t>
             </w:r>
+            <w:proofErr w:type="spellStart"/>
             <w:r>
               <w:rPr>
                 <w:rStyle w:val="Parameterintable"/>
@@ -5494,6 +5520,7 @@
               </w:rPr>
               <w:t>PublicSubnet2CIDR</w:t>
             </w:r>
+            <w:proofErr w:type="spellEnd"/>
             <w:r>
               <w:rPr>
                 <w:b w:val="0"/>
@@ -5566,6 +5593,7 @@
               </w:rPr>
               <w:t>(</w:t>
             </w:r>
+            <w:proofErr w:type="spellStart"/>
             <w:r>
               <w:rPr>
                 <w:rStyle w:val="Parameterintable"/>
@@ -5573,6 +5601,7 @@
               </w:rPr>
               <w:t>AccessCIDR</w:t>
             </w:r>
+            <w:proofErr w:type="spellEnd"/>
             <w:r>
               <w:rPr>
                 <w:b w:val="0"/>
@@ -5745,6 +5774,7 @@
               </w:rPr>
               <w:t>(</w:t>
             </w:r>
+            <w:proofErr w:type="spellStart"/>
             <w:r>
               <w:rPr>
                 <w:rStyle w:val="Parameterintable"/>
@@ -5752,6 +5782,7 @@
               </w:rPr>
               <w:t>KeyPairName</w:t>
             </w:r>
+            <w:proofErr w:type="spellEnd"/>
             <w:r>
               <w:rPr>
                 <w:b w:val="0"/>
@@ -5813,7 +5844,7 @@
             <w:r>
               <w:t xml:space="preserve">egion; see the </w:t>
             </w:r>
-            <w:commentRangeStart w:id="58"/>
+            <w:commentRangeStart w:id="53"/>
             <w:r>
               <w:t>“</w:t>
             </w:r>
@@ -5837,13 +5868,13 @@
             <w:r>
               <w:t xml:space="preserve"> in the deployment guide</w:t>
             </w:r>
-            <w:commentRangeEnd w:id="58"/>
+            <w:commentRangeEnd w:id="53"/>
             <w:r>
               <w:rPr>
                 <w:rStyle w:val="CommentReference"/>
                 <w:rFonts w:cs="Times New Roman"/>
               </w:rPr>
-              <w:commentReference w:id="58"/>
+              <w:commentReference w:id="53"/>
             </w:r>
             <w:r>
               <w:t>.</w:t>
@@ -5874,6 +5905,7 @@
               </w:rPr>
               <w:t>(</w:t>
             </w:r>
+            <w:proofErr w:type="spellStart"/>
             <w:r>
               <w:rPr>
                 <w:rStyle w:val="Parameterintable"/>
@@ -5881,6 +5913,7 @@
               </w:rPr>
               <w:t>ParameterName</w:t>
             </w:r>
+            <w:proofErr w:type="spellEnd"/>
             <w:r>
               <w:rPr>
                 <w:b w:val="0"/>
@@ -5922,7 +5955,7 @@
               <w:pStyle w:val="Tabletext"/>
               <w:cnfStyle w:val="000000000000" w:firstRow="0" w:lastRow="0" w:firstColumn="0" w:lastColumn="0" w:oddVBand="0" w:evenVBand="0" w:oddHBand="0" w:evenHBand="0" w:firstRowFirstColumn="0" w:firstRowLastColumn="0" w:lastRowFirstColumn="0" w:lastRowLastColumn="0"/>
             </w:pPr>
-            <w:commentRangeStart w:id="59"/>
+            <w:commentRangeStart w:id="54"/>
             <w:r>
               <w:t>&lt;</w:t>
             </w:r>
@@ -5932,13 +5965,13 @@
             <w:r>
               <w:t>&gt;</w:t>
             </w:r>
-            <w:commentRangeEnd w:id="59"/>
+            <w:commentRangeEnd w:id="54"/>
             <w:r>
               <w:rPr>
                 <w:rStyle w:val="CommentReference"/>
                 <w:rFonts w:cs="Times New Roman"/>
               </w:rPr>
-              <w:commentReference w:id="59"/>
+              <w:commentReference w:id="54"/>
             </w:r>
           </w:p>
         </w:tc>
@@ -6082,7 +6115,7 @@
       <w:r>
         <w:t xml:space="preserve">. For details, see the </w:t>
       </w:r>
-      <w:hyperlink r:id="rId46" w:history="1">
+      <w:hyperlink r:id="rId45" w:history="1">
         <w:r>
           <w:rPr>
             <w:rStyle w:val="Hyperlink"/>
@@ -6174,7 +6207,15 @@
               </w:rPr>
             </w:pPr>
             <w:r>
-              <w:t>Quick Start S3 bucket n</w:t>
+              <w:t xml:space="preserve">Quick Start </w:t>
+            </w:r>
+            <w:proofErr w:type="spellStart"/>
+            <w:r>
+              <w:t>S3</w:t>
+            </w:r>
+            <w:proofErr w:type="spellEnd"/>
+            <w:r>
+              <w:t xml:space="preserve"> bucket n</w:t>
             </w:r>
             <w:r>
               <w:t>ame</w:t>
@@ -6188,6 +6229,7 @@
               </w:rPr>
               <w:t>(</w:t>
             </w:r>
+            <w:proofErr w:type="spellStart"/>
             <w:r>
               <w:rPr>
                 <w:rStyle w:val="Parameterintable"/>
@@ -6195,6 +6237,7 @@
               </w:rPr>
               <w:t>QSS3BucketName</w:t>
             </w:r>
+            <w:proofErr w:type="spellEnd"/>
             <w:r>
               <w:rPr>
                 <w:b w:val="0"/>
@@ -6216,9 +6259,11 @@
                 <w:color w:val="FF0000"/>
               </w:rPr>
             </w:pPr>
+            <w:proofErr w:type="spellStart"/>
             <w:r>
               <w:t>aws-quickstart</w:t>
             </w:r>
+            <w:proofErr w:type="spellEnd"/>
           </w:p>
         </w:tc>
         <w:tc>
@@ -6236,8 +6281,13 @@
             <w:r>
               <w:t xml:space="preserve">The </w:t>
             </w:r>
-            <w:r>
-              <w:t xml:space="preserve">S3 bucket </w:t>
+            <w:proofErr w:type="spellStart"/>
+            <w:r>
+              <w:t>S3</w:t>
+            </w:r>
+            <w:proofErr w:type="spellEnd"/>
+            <w:r>
+              <w:t xml:space="preserve"> bucket </w:t>
             </w:r>
             <w:r>
               <w:t xml:space="preserve">that </w:t>
@@ -6349,7 +6399,15 @@
               <w:pStyle w:val="Tabletext"/>
             </w:pPr>
             <w:r>
-              <w:t xml:space="preserve">Quick Start S3 bucket </w:t>
+              <w:t xml:space="preserve">Quick Start </w:t>
+            </w:r>
+            <w:proofErr w:type="spellStart"/>
+            <w:r>
+              <w:t>S3</w:t>
+            </w:r>
+            <w:proofErr w:type="spellEnd"/>
+            <w:r>
+              <w:t xml:space="preserve"> bucket </w:t>
             </w:r>
             <w:r>
               <w:t>Region</w:t>
@@ -6363,6 +6421,7 @@
               </w:rPr>
               <w:t>(</w:t>
             </w:r>
+            <w:proofErr w:type="spellStart"/>
             <w:r>
               <w:rPr>
                 <w:rStyle w:val="Parameterintable"/>
@@ -6377,6 +6436,7 @@
               </w:rPr>
               <w:t>Region</w:t>
             </w:r>
+            <w:proofErr w:type="spellEnd"/>
             <w:r>
               <w:rPr>
                 <w:b w:val="0"/>
@@ -6394,17 +6454,17 @@
               <w:pStyle w:val="Tabletext"/>
               <w:cnfStyle w:val="000000000000" w:firstRow="0" w:lastRow="0" w:firstColumn="0" w:lastColumn="0" w:oddVBand="0" w:evenVBand="0" w:oddHBand="0" w:evenHBand="0" w:firstRowFirstColumn="0" w:firstRowLastColumn="0" w:lastRowFirstColumn="0" w:lastRowLastColumn="0"/>
             </w:pPr>
-            <w:commentRangeStart w:id="60"/>
+            <w:commentRangeStart w:id="55"/>
             <w:r>
               <w:t>us-east-1</w:t>
             </w:r>
-            <w:commentRangeEnd w:id="60"/>
+            <w:commentRangeEnd w:id="55"/>
             <w:r>
               <w:rPr>
                 <w:rStyle w:val="CommentReference"/>
                 <w:rFonts w:cs="Times New Roman"/>
               </w:rPr>
-              <w:commentReference w:id="60"/>
+              <w:commentReference w:id="55"/>
             </w:r>
           </w:p>
         </w:tc>
@@ -6418,7 +6478,23 @@
               <w:cnfStyle w:val="000000000000" w:firstRow="0" w:lastRow="0" w:firstColumn="0" w:lastColumn="0" w:oddVBand="0" w:evenVBand="0" w:oddHBand="0" w:evenHBand="0" w:firstRowFirstColumn="0" w:firstRowLastColumn="0" w:lastRowFirstColumn="0" w:lastRowLastColumn="0"/>
             </w:pPr>
             <w:r>
-              <w:t>The AWS Region where the Quick Start S3 bucket (QSSBucketName) is hosted. When using your own bucket, you must specify this value.</w:t>
+              <w:t xml:space="preserve">The AWS Region where the Quick Start </w:t>
+            </w:r>
+            <w:proofErr w:type="spellStart"/>
+            <w:r>
+              <w:t>S3</w:t>
+            </w:r>
+            <w:proofErr w:type="spellEnd"/>
+            <w:r>
+              <w:t xml:space="preserve"> bucket (</w:t>
+            </w:r>
+            <w:proofErr w:type="spellStart"/>
+            <w:r>
+              <w:t>QSSBucketName</w:t>
+            </w:r>
+            <w:proofErr w:type="spellEnd"/>
+            <w:r>
+              <w:t>) is hosted. When using your own bucket, you must specify this value.</w:t>
             </w:r>
           </w:p>
         </w:tc>
@@ -6440,7 +6516,15 @@
               </w:rPr>
             </w:pPr>
             <w:r>
-              <w:t>Quick Start S3 key p</w:t>
+              <w:t xml:space="preserve">Quick Start </w:t>
+            </w:r>
+            <w:proofErr w:type="spellStart"/>
+            <w:r>
+              <w:t>S3</w:t>
+            </w:r>
+            <w:proofErr w:type="spellEnd"/>
+            <w:r>
+              <w:t xml:space="preserve"> key p</w:t>
             </w:r>
             <w:r>
               <w:t>refix</w:t>
@@ -6454,6 +6538,7 @@
               </w:rPr>
               <w:t>(</w:t>
             </w:r>
+            <w:proofErr w:type="spellStart"/>
             <w:r>
               <w:rPr>
                 <w:rStyle w:val="Parameterintable"/>
@@ -6461,6 +6546,7 @@
               </w:rPr>
               <w:t>QSS3KeyPrefix</w:t>
             </w:r>
+            <w:proofErr w:type="spellEnd"/>
             <w:r>
               <w:rPr>
                 <w:b w:val="0"/>
@@ -6478,10 +6564,15 @@
               <w:pStyle w:val="Tabletext"/>
               <w:cnfStyle w:val="000000000000" w:firstRow="0" w:lastRow="0" w:firstColumn="0" w:lastColumn="0" w:oddVBand="0" w:evenVBand="0" w:oddHBand="0" w:evenHBand="0" w:firstRowFirstColumn="0" w:firstRowLastColumn="0" w:lastRowFirstColumn="0" w:lastRowLastColumn="0"/>
             </w:pPr>
-            <w:r>
-              <w:t>quickstart-</w:t>
-            </w:r>
-            <w:commentRangeStart w:id="61"/>
+            <w:proofErr w:type="spellStart"/>
+            <w:r>
+              <w:t>quickstart</w:t>
+            </w:r>
+            <w:proofErr w:type="spellEnd"/>
+            <w:r>
+              <w:t>-</w:t>
+            </w:r>
+            <w:commentRangeStart w:id="56"/>
             <w:r>
               <w:t>&lt;company&gt;</w:t>
             </w:r>
@@ -6491,14 +6582,14 @@
             <w:r>
               <w:t>&lt;product&gt;</w:t>
             </w:r>
-            <w:commentRangeEnd w:id="61"/>
+            <w:commentRangeEnd w:id="56"/>
             <w:r>
               <w:rPr>
                 <w:rStyle w:val="CommentReference"/>
                 <w:rFonts w:cs="Times New Roman"/>
                 <w:color w:val="212120"/>
               </w:rPr>
-              <w:commentReference w:id="61"/>
+              <w:commentReference w:id="56"/>
             </w:r>
             <w:r>
               <w:t>/</w:t>
@@ -6523,29 +6614,13 @@
               </w:rPr>
               <w:t xml:space="preserve">The </w:t>
             </w:r>
-            <w:hyperlink r:id="rId47" w:history="1">
+            <w:hyperlink r:id="rId46" w:history="1">
               <w:r>
                 <w:rPr>
                   <w:rStyle w:val="Hyperlink"/>
                   <w:szCs w:val="18"/>
                 </w:rPr>
-                <w:t xml:space="preserve">S3 key name </w:t>
-              </w:r>
-              <w:bookmarkStart w:id="62" w:name="_GoBack"/>
-              <w:bookmarkEnd w:id="62"/>
-              <w:r>
-                <w:rPr>
-                  <w:rStyle w:val="Hyperlink"/>
-                  <w:szCs w:val="18"/>
-                </w:rPr>
-                <w:t>p</w:t>
-              </w:r>
-              <w:r>
-                <w:rPr>
-                  <w:rStyle w:val="Hyperlink"/>
-                  <w:szCs w:val="18"/>
-                </w:rPr>
-                <w:t>refix</w:t>
+                <w:t>S3 key name prefix</w:t>
               </w:r>
             </w:hyperlink>
             <w:r>
@@ -6620,7 +6695,7 @@
               </w:rPr>
               <w:t xml:space="preserve"> </w:t>
             </w:r>
-            <w:commentRangeStart w:id="63"/>
+            <w:commentRangeStart w:id="57"/>
             <w:r>
               <w:rPr>
                 <w:szCs w:val="18"/>
@@ -6639,13 +6714,13 @@
               </w:rPr>
               <w:t>.</w:t>
             </w:r>
-            <w:commentRangeEnd w:id="63"/>
+            <w:commentRangeEnd w:id="57"/>
             <w:r>
               <w:rPr>
                 <w:rStyle w:val="CommentReference"/>
                 <w:rFonts w:cs="Times New Roman"/>
               </w:rPr>
-              <w:commentReference w:id="63"/>
+              <w:commentReference w:id="57"/>
             </w:r>
           </w:p>
         </w:tc>
@@ -6655,11 +6730,9 @@
       <w:pPr>
         <w:pStyle w:val="Heading3"/>
       </w:pPr>
-      <w:bookmarkStart w:id="64" w:name="sc2"/>
-      <w:bookmarkStart w:id="65" w:name="_Option_2:_Parameters"/>
-      <w:bookmarkStart w:id="66" w:name="_Toc32828025"/>
-      <w:bookmarkEnd w:id="64"/>
-      <w:bookmarkEnd w:id="65"/>
+      <w:bookmarkStart w:id="58" w:name="_Option_2:_Parameters"/>
+      <w:bookmarkStart w:id="59" w:name="_Toc32828025"/>
+      <w:bookmarkEnd w:id="58"/>
       <w:r>
         <w:lastRenderedPageBreak/>
         <w:t>Option 2: Parameters for deploying &lt;software&gt; into an existing VPC</w:t>
@@ -6673,9 +6746,9 @@
           <w:iCs/>
           <w:color w:val="212120"/>
         </w:rPr>
-        <w:commentReference w:id="67"/>
-      </w:r>
-      <w:bookmarkEnd w:id="66"/>
+        <w:commentReference w:id="60"/>
+      </w:r>
+      <w:bookmarkEnd w:id="59"/>
     </w:p>
     <w:p>
       <w:pPr>
@@ -6685,7 +6758,7 @@
           <w:rStyle w:val="Hyperlink"/>
         </w:rPr>
       </w:pPr>
-      <w:hyperlink r:id="rId48" w:history="1">
+      <w:hyperlink r:id="rId47" w:history="1">
         <w:r>
           <w:rPr>
             <w:rStyle w:val="Hyperlink"/>
@@ -6854,7 +6927,15 @@
               <w:t>for example</w:t>
             </w:r>
             <w:r>
-              <w:t>, vpc-0343606e).</w:t>
+              <w:t xml:space="preserve">, </w:t>
+            </w:r>
+            <w:proofErr w:type="spellStart"/>
+            <w:r>
+              <w:t>vpc-0343606e</w:t>
+            </w:r>
+            <w:proofErr w:type="spellEnd"/>
+            <w:r>
+              <w:t>).</w:t>
             </w:r>
           </w:p>
         </w:tc>
@@ -6887,6 +6968,7 @@
               </w:rPr>
               <w:t>(</w:t>
             </w:r>
+            <w:proofErr w:type="spellStart"/>
             <w:r>
               <w:rPr>
                 <w:rStyle w:val="Parameterintable"/>
@@ -6894,6 +6976,7 @@
               </w:rPr>
               <w:t>PrivateSubnet1ID</w:t>
             </w:r>
+            <w:proofErr w:type="spellEnd"/>
             <w:r>
               <w:rPr>
                 <w:b w:val="0"/>
@@ -6942,7 +7025,15 @@
               <w:t>for example</w:t>
             </w:r>
             <w:r>
-              <w:t>, subnet-a0246dcd).</w:t>
+              <w:t>, subnet-</w:t>
+            </w:r>
+            <w:proofErr w:type="spellStart"/>
+            <w:r>
+              <w:t>a0246dcd</w:t>
+            </w:r>
+            <w:proofErr w:type="spellEnd"/>
+            <w:r>
+              <w:t>).</w:t>
             </w:r>
           </w:p>
         </w:tc>
@@ -6975,6 +7066,7 @@
               </w:rPr>
               <w:t>(</w:t>
             </w:r>
+            <w:proofErr w:type="spellStart"/>
             <w:r>
               <w:rPr>
                 <w:rStyle w:val="Parameterintable"/>
@@ -6982,6 +7074,7 @@
               </w:rPr>
               <w:t>PrivateSubnet2ID</w:t>
             </w:r>
+            <w:proofErr w:type="spellEnd"/>
             <w:r>
               <w:rPr>
                 <w:b w:val="0"/>
@@ -7037,8 +7130,17 @@
                 <w:rStyle w:val="help-inline"/>
                 <w:rFonts w:eastAsiaTheme="majorEastAsia"/>
               </w:rPr>
-              <w:t>subnet-b58c3d67</w:t>
-            </w:r>
+              <w:t>subnet-</w:t>
+            </w:r>
+            <w:proofErr w:type="spellStart"/>
+            <w:r>
+              <w:rPr>
+                <w:rStyle w:val="help-inline"/>
+                <w:rFonts w:eastAsiaTheme="majorEastAsia"/>
+              </w:rPr>
+              <w:t>b58c3d67</w:t>
+            </w:r>
+            <w:proofErr w:type="spellEnd"/>
             <w:r>
               <w:t>).</w:t>
             </w:r>
@@ -7082,6 +7184,7 @@
               </w:rPr>
               <w:t>(</w:t>
             </w:r>
+            <w:proofErr w:type="spellStart"/>
             <w:r>
               <w:rPr>
                 <w:rStyle w:val="Parameterintable"/>
@@ -7089,6 +7192,7 @@
               </w:rPr>
               <w:t>BastionSecurityGroup</w:t>
             </w:r>
+            <w:proofErr w:type="spellEnd"/>
             <w:r>
               <w:rPr>
                 <w:rStyle w:val="Parameterintable"/>
@@ -7152,7 +7256,15 @@
               <w:t>for example</w:t>
             </w:r>
             <w:r>
-              <w:t>, sg-7f16e910).</w:t>
+              <w:t>, sg-</w:t>
+            </w:r>
+            <w:proofErr w:type="spellStart"/>
+            <w:r>
+              <w:t>7f16e910</w:t>
+            </w:r>
+            <w:proofErr w:type="spellEnd"/>
+            <w:r>
+              <w:t>).</w:t>
             </w:r>
           </w:p>
         </w:tc>
@@ -7269,6 +7381,7 @@
               </w:rPr>
               <w:t>(</w:t>
             </w:r>
+            <w:proofErr w:type="spellStart"/>
             <w:r>
               <w:rPr>
                 <w:rStyle w:val="Parameterintable"/>
@@ -7276,6 +7389,7 @@
               </w:rPr>
               <w:t>KeyPairName</w:t>
             </w:r>
+            <w:proofErr w:type="spellEnd"/>
             <w:r>
               <w:rPr>
                 <w:b w:val="0"/>
@@ -7338,7 +7452,7 @@
             <w:r>
               <w:t xml:space="preserve">see the </w:t>
             </w:r>
-            <w:commentRangeStart w:id="68"/>
+            <w:commentRangeStart w:id="61"/>
             <w:r>
               <w:t>“</w:t>
             </w:r>
@@ -7359,13 +7473,13 @@
             <w:r>
               <w:t xml:space="preserve"> section in the deployment guide</w:t>
             </w:r>
-            <w:commentRangeEnd w:id="68"/>
+            <w:commentRangeEnd w:id="61"/>
             <w:r>
               <w:rPr>
                 <w:rStyle w:val="CommentReference"/>
                 <w:rFonts w:cs="Times New Roman"/>
               </w:rPr>
-              <w:commentReference w:id="68"/>
+              <w:commentReference w:id="61"/>
             </w:r>
             <w:r>
               <w:t>.</w:t>
@@ -7396,6 +7510,7 @@
               </w:rPr>
               <w:t>(</w:t>
             </w:r>
+            <w:proofErr w:type="spellStart"/>
             <w:r>
               <w:rPr>
                 <w:rStyle w:val="Parameterintable"/>
@@ -7403,6 +7518,7 @@
               </w:rPr>
               <w:t>ParameterName</w:t>
             </w:r>
+            <w:proofErr w:type="spellEnd"/>
             <w:r>
               <w:rPr>
                 <w:b w:val="0"/>
@@ -7520,7 +7636,7 @@
       <w:r>
         <w:t xml:space="preserve"> code references to point to a new Quick Start location. For additional details, see the </w:t>
       </w:r>
-      <w:hyperlink r:id="rId49" w:history="1">
+      <w:hyperlink r:id="rId48" w:history="1">
         <w:r>
           <w:rPr>
             <w:rStyle w:val="Hyperlink"/>
@@ -7615,7 +7731,15 @@
               </w:rPr>
             </w:pPr>
             <w:r>
-              <w:t>Quick Start S3 bucket n</w:t>
+              <w:t xml:space="preserve">Quick Start </w:t>
+            </w:r>
+            <w:proofErr w:type="spellStart"/>
+            <w:r>
+              <w:t>S3</w:t>
+            </w:r>
+            <w:proofErr w:type="spellEnd"/>
+            <w:r>
+              <w:t xml:space="preserve"> bucket n</w:t>
             </w:r>
             <w:r>
               <w:t>ame</w:t>
@@ -7629,6 +7753,7 @@
               </w:rPr>
               <w:t>(</w:t>
             </w:r>
+            <w:proofErr w:type="spellStart"/>
             <w:r>
               <w:rPr>
                 <w:rStyle w:val="Parameterintable"/>
@@ -7636,6 +7761,7 @@
               </w:rPr>
               <w:t>QSS3BucketName</w:t>
             </w:r>
+            <w:proofErr w:type="spellEnd"/>
             <w:r>
               <w:rPr>
                 <w:b w:val="0"/>
@@ -7657,9 +7783,11 @@
                 <w:color w:val="FF0000"/>
               </w:rPr>
             </w:pPr>
+            <w:proofErr w:type="spellStart"/>
             <w:r>
               <w:t>aws-quickstart</w:t>
             </w:r>
+            <w:proofErr w:type="spellEnd"/>
           </w:p>
         </w:tc>
         <w:tc>
@@ -7674,8 +7802,13 @@
             <w:r>
               <w:t xml:space="preserve">The </w:t>
             </w:r>
-            <w:r>
-              <w:t xml:space="preserve">S3 bucket </w:t>
+            <w:proofErr w:type="spellStart"/>
+            <w:r>
+              <w:t>S3</w:t>
+            </w:r>
+            <w:proofErr w:type="spellEnd"/>
+            <w:r>
+              <w:t xml:space="preserve"> bucket </w:t>
             </w:r>
             <w:r>
               <w:t xml:space="preserve">that </w:t>
@@ -7761,7 +7894,15 @@
             </w:pPr>
             <w:r>
               <w:lastRenderedPageBreak/>
-              <w:t>Quick Start S3 key p</w:t>
+              <w:t xml:space="preserve">Quick Start </w:t>
+            </w:r>
+            <w:proofErr w:type="spellStart"/>
+            <w:r>
+              <w:t>S3</w:t>
+            </w:r>
+            <w:proofErr w:type="spellEnd"/>
+            <w:r>
+              <w:t xml:space="preserve"> key p</w:t>
             </w:r>
             <w:r>
               <w:t>refix</w:t>
@@ -7775,6 +7916,7 @@
               </w:rPr>
               <w:t>(</w:t>
             </w:r>
+            <w:proofErr w:type="spellStart"/>
             <w:r>
               <w:rPr>
                 <w:rStyle w:val="Parameterintable"/>
@@ -7782,6 +7924,7 @@
               </w:rPr>
               <w:t>QSS3KeyPrefix</w:t>
             </w:r>
+            <w:proofErr w:type="spellEnd"/>
             <w:r>
               <w:rPr>
                 <w:b w:val="0"/>
@@ -7799,21 +7942,26 @@
               <w:pStyle w:val="Tabletext"/>
               <w:cnfStyle w:val="000000000000" w:firstRow="0" w:lastRow="0" w:firstColumn="0" w:lastColumn="0" w:oddVBand="0" w:evenVBand="0" w:oddHBand="0" w:evenHBand="0" w:firstRowFirstColumn="0" w:firstRowLastColumn="0" w:lastRowFirstColumn="0" w:lastRowLastColumn="0"/>
             </w:pPr>
-            <w:r>
-              <w:t>quickstart-</w:t>
-            </w:r>
-            <w:commentRangeStart w:id="69"/>
+            <w:proofErr w:type="spellStart"/>
+            <w:r>
+              <w:t>quickstart</w:t>
+            </w:r>
+            <w:proofErr w:type="spellEnd"/>
+            <w:r>
+              <w:t>-</w:t>
+            </w:r>
+            <w:commentRangeStart w:id="62"/>
             <w:r>
               <w:t>&lt;company&gt;-&lt;product&gt;</w:t>
             </w:r>
-            <w:commentRangeEnd w:id="69"/>
+            <w:commentRangeEnd w:id="62"/>
             <w:r>
               <w:rPr>
                 <w:rStyle w:val="CommentReference"/>
                 <w:rFonts w:cs="Times New Roman"/>
                 <w:color w:val="212120"/>
               </w:rPr>
-              <w:commentReference w:id="69"/>
+              <w:commentReference w:id="62"/>
             </w:r>
             <w:r>
               <w:t>/</w:t>
@@ -7838,7 +7986,7 @@
               </w:rPr>
               <w:t xml:space="preserve">The </w:t>
             </w:r>
-            <w:hyperlink r:id="rId50" w:history="1">
+            <w:hyperlink r:id="rId49" w:history="1">
               <w:r>
                 <w:rPr>
                   <w:rStyle w:val="Hyperlink"/>
@@ -7925,7 +8073,7 @@
               </w:rPr>
               <w:t xml:space="preserve"> </w:t>
             </w:r>
-            <w:commentRangeStart w:id="70"/>
+            <w:commentRangeStart w:id="63"/>
             <w:r>
               <w:rPr>
                 <w:szCs w:val="18"/>
@@ -7944,13 +8092,13 @@
               </w:rPr>
               <w:t>.</w:t>
             </w:r>
-            <w:commentRangeEnd w:id="70"/>
+            <w:commentRangeEnd w:id="63"/>
             <w:r>
               <w:rPr>
                 <w:rStyle w:val="CommentReference"/>
                 <w:rFonts w:cs="Times New Roman"/>
               </w:rPr>
-              <w:commentReference w:id="70"/>
+              <w:commentReference w:id="63"/>
             </w:r>
           </w:p>
         </w:tc>
@@ -7980,7 +8128,7 @@
       <w:r>
         <w:t xml:space="preserve">page, you can </w:t>
       </w:r>
-      <w:hyperlink r:id="rId51" w:history="1">
+      <w:hyperlink r:id="rId50" w:history="1">
         <w:r>
           <w:rPr>
             <w:rStyle w:val="Hyperlink"/>
@@ -7997,7 +8145,7 @@
       <w:r>
         <w:t xml:space="preserve"> and </w:t>
       </w:r>
-      <w:hyperlink r:id="rId52" w:history="1">
+      <w:hyperlink r:id="rId51" w:history="1">
         <w:r>
           <w:rPr>
             <w:rStyle w:val="Hyperlink"/>
@@ -8202,7 +8350,7 @@
                     </pic:cNvPicPr>
                   </pic:nvPicPr>
                   <pic:blipFill>
-                    <a:blip r:embed="rId53">
+                    <a:blip r:embed="rId52">
                       <a:extLst>
                         <a:ext uri="{28A0092B-C50C-407E-A947-70E740481C1C}">
                           <a14:useLocalDpi xmlns:a14="http://schemas.microsoft.com/office/drawing/2010/main" val="0"/>
@@ -8260,14 +8408,14 @@
           <w:color w:val="212120"/>
           <w:kern w:val="28"/>
         </w:rPr>
-        <w:commentReference w:id="71"/>
+        <w:commentReference w:id="64"/>
       </w:r>
     </w:p>
     <w:p>
       <w:pPr>
         <w:pStyle w:val="Heading2"/>
       </w:pPr>
-      <w:bookmarkStart w:id="72" w:name="_Toc32828026"/>
+      <w:bookmarkStart w:id="65" w:name="_Toc32828026"/>
       <w:r>
         <w:lastRenderedPageBreak/>
         <w:t>Step 4</w:t>
@@ -8281,13 +8429,13 @@
       <w:r>
         <w:t>eployment</w:t>
       </w:r>
-      <w:bookmarkEnd w:id="72"/>
+      <w:bookmarkEnd w:id="65"/>
     </w:p>
     <w:p>
       <w:pPr>
         <w:spacing w:after="400"/>
       </w:pPr>
-      <w:commentRangeStart w:id="73"/>
+      <w:commentRangeStart w:id="66"/>
       <w:r>
         <w:t>&lt;</w:t>
       </w:r>
@@ -8297,19 +8445,19 @@
       <w:r>
         <w:t>.&gt;</w:t>
       </w:r>
-      <w:commentRangeEnd w:id="73"/>
+      <w:commentRangeEnd w:id="66"/>
       <w:r>
         <w:rPr>
           <w:rStyle w:val="CommentReference"/>
         </w:rPr>
-        <w:commentReference w:id="73"/>
+        <w:commentReference w:id="66"/>
       </w:r>
     </w:p>
     <w:p>
       <w:pPr>
         <w:pStyle w:val="Heading1"/>
       </w:pPr>
-      <w:bookmarkStart w:id="74" w:name="_Toc32828027"/>
+      <w:bookmarkStart w:id="67" w:name="_Toc32828027"/>
       <w:r>
         <w:t>Best practices for u</w:t>
       </w:r>
@@ -8328,10 +8476,10 @@
       <w:r>
         <w:t>on AWS</w:t>
       </w:r>
-      <w:bookmarkEnd w:id="74"/>
+      <w:bookmarkEnd w:id="67"/>
     </w:p>
     <w:p>
-      <w:commentRangeStart w:id="75"/>
+      <w:commentRangeStart w:id="68"/>
       <w:r>
         <w:t>&lt;</w:t>
       </w:r>
@@ -8341,28 +8489,28 @@
       <w:r>
         <w:t>.&gt;</w:t>
       </w:r>
-      <w:commentRangeEnd w:id="75"/>
+      <w:commentRangeEnd w:id="68"/>
       <w:r>
         <w:rPr>
           <w:rStyle w:val="CommentReference"/>
         </w:rPr>
-        <w:commentReference w:id="75"/>
+        <w:commentReference w:id="68"/>
       </w:r>
     </w:p>
     <w:p>
       <w:pPr>
         <w:pStyle w:val="Heading1"/>
       </w:pPr>
-      <w:bookmarkStart w:id="76" w:name="_Toc481076941"/>
-      <w:bookmarkStart w:id="77" w:name="_Toc32828028"/>
+      <w:bookmarkStart w:id="69" w:name="_Toc481076941"/>
+      <w:bookmarkStart w:id="70" w:name="_Toc32828028"/>
       <w:r>
         <w:t>Security</w:t>
       </w:r>
-      <w:bookmarkEnd w:id="76"/>
-      <w:bookmarkEnd w:id="77"/>
+      <w:bookmarkEnd w:id="69"/>
+      <w:bookmarkEnd w:id="70"/>
     </w:p>
     <w:p>
-      <w:commentRangeStart w:id="78"/>
+      <w:commentRangeStart w:id="71"/>
       <w:r>
         <w:t>&lt;</w:t>
       </w:r>
@@ -8372,12 +8520,12 @@
       <w:r>
         <w:t>.&gt;</w:t>
       </w:r>
-      <w:commentRangeEnd w:id="78"/>
+      <w:commentRangeEnd w:id="71"/>
       <w:r>
         <w:rPr>
           <w:rStyle w:val="CommentReference"/>
         </w:rPr>
-        <w:commentReference w:id="78"/>
+        <w:commentReference w:id="71"/>
       </w:r>
       <w:r>
         <w:t xml:space="preserve"> </w:t>
@@ -8387,8 +8535,8 @@
       <w:pPr>
         <w:pStyle w:val="Heading1"/>
       </w:pPr>
-      <w:bookmarkStart w:id="79" w:name="_Toc32828029"/>
-      <w:commentRangeStart w:id="80"/>
+      <w:bookmarkStart w:id="72" w:name="_Toc32828029"/>
+      <w:commentRangeStart w:id="73"/>
       <w:r>
         <w:t>&lt;</w:t>
       </w:r>
@@ -8398,7 +8546,7 @@
       <w:r>
         <w:t>nformation&gt;</w:t>
       </w:r>
-      <w:bookmarkEnd w:id="79"/>
+      <w:bookmarkEnd w:id="72"/>
       <w:r>
         <w:t xml:space="preserve"> </w:t>
       </w:r>
@@ -8413,12 +8561,12 @@
       <w:r>
         <w:t>.&gt;</w:t>
       </w:r>
-      <w:commentRangeEnd w:id="80"/>
+      <w:commentRangeEnd w:id="73"/>
       <w:r>
         <w:rPr>
           <w:rStyle w:val="CommentReference"/>
         </w:rPr>
-        <w:commentReference w:id="80"/>
+        <w:commentReference w:id="73"/>
       </w:r>
       <w:r>
         <w:t xml:space="preserve"> </w:t>
@@ -8428,7 +8576,7 @@
       <w:pPr>
         <w:pStyle w:val="Heading1"/>
       </w:pPr>
-      <w:bookmarkStart w:id="81" w:name="_Toc32828030"/>
+      <w:bookmarkStart w:id="74" w:name="_Toc32828030"/>
       <w:r>
         <w:t>FAQ</w:t>
       </w:r>
@@ -8439,9 +8587,9 @@
           <w:bCs/>
           <w:color w:val="212120"/>
         </w:rPr>
-        <w:commentReference w:id="82"/>
-      </w:r>
-      <w:bookmarkEnd w:id="81"/>
+        <w:commentReference w:id="75"/>
+      </w:r>
+      <w:bookmarkEnd w:id="74"/>
     </w:p>
     <w:p>
       <w:pPr>
@@ -8500,50 +8648,82 @@
         <w:rPr>
           <w:b/>
         </w:rPr>
-        <w:t>No</w:t>
-      </w:r>
-      <w:r>
-        <w:t>. (</w:t>
-      </w:r>
-      <w:bookmarkStart w:id="83" w:name="OLE_LINK44"/>
-      <w:bookmarkStart w:id="84" w:name="OLE_LINK45"/>
-      <w:r>
-        <w:t xml:space="preserve">This setting is under </w:t>
+        <w:t>Disabled</w:t>
+      </w:r>
+      <w:r>
+        <w:t>. (This setting is</w:t>
+      </w:r>
+      <w:r>
+        <w:t xml:space="preserve"> on the</w:t>
+      </w:r>
+      <w:r>
+        <w:t xml:space="preserve"> </w:t>
       </w:r>
       <w:r>
         <w:rPr>
           <w:b/>
         </w:rPr>
+        <w:t>Configure stack options</w:t>
+      </w:r>
+      <w:r>
+        <w:t xml:space="preserve"> page</w:t>
+      </w:r>
+      <w:r>
+        <w:t xml:space="preserve"> </w:t>
+      </w:r>
+      <w:r>
+        <w:t xml:space="preserve">under </w:t>
+      </w:r>
+      <w:r>
+        <w:rPr>
+          <w:b/>
+        </w:rPr>
         <w:t>Advanced</w:t>
       </w:r>
       <w:r>
-        <w:t xml:space="preserve"> in the AWS CloudFormation console, </w:t>
-      </w:r>
-      <w:r>
         <w:rPr>
           <w:b/>
         </w:rPr>
-        <w:t>Options</w:t>
-      </w:r>
-      <w:r>
-        <w:t xml:space="preserve"> page.</w:t>
-      </w:r>
-      <w:bookmarkEnd w:id="83"/>
-      <w:bookmarkEnd w:id="84"/>
-      <w:r>
-        <w:t xml:space="preserve">) With this setting, the stack’s state </w:t>
+        <w:t xml:space="preserve"> options</w:t>
+      </w:r>
+      <w:r>
+        <w:t xml:space="preserve"> —</w:t>
+      </w:r>
+      <w:r>
+        <w:t xml:space="preserve"> </w:t>
+      </w:r>
+      <w:r>
+        <w:rPr>
+          <w:b/>
+        </w:rPr>
+        <w:t>Stack creation options</w:t>
+      </w:r>
+      <w:r>
+        <w:t>)</w:t>
+      </w:r>
+      <w:r>
+        <w:t>.</w:t>
+      </w:r>
+      <w:r>
+        <w:t xml:space="preserve"> With this setting, the stack’s state </w:t>
       </w:r>
       <w:r>
         <w:t>is</w:t>
       </w:r>
       <w:r>
-        <w:t xml:space="preserve"> retained and the instance </w:t>
-      </w:r>
-      <w:r>
-        <w:t>is</w:t>
-      </w:r>
-      <w:r>
-        <w:t xml:space="preserve"> left running, so </w:t>
+        <w:t xml:space="preserve"> retained</w:t>
+      </w:r>
+      <w:r>
+        <w:t>,</w:t>
+      </w:r>
+      <w:r>
+        <w:t xml:space="preserve"> and the instance </w:t>
+      </w:r>
+      <w:r>
+        <w:t>remains running</w:t>
+      </w:r>
+      <w:r>
+        <w:t xml:space="preserve"> so </w:t>
       </w:r>
       <w:r>
         <w:t>you can troubleshoot</w:t>
@@ -8551,43 +8731,73 @@
       <w:r>
         <w:t xml:space="preserve"> the issue. </w:t>
       </w:r>
-      <w:commentRangeStart w:id="85"/>
+      <w:commentRangeStart w:id="76"/>
       <w:r>
         <w:t>(</w:t>
       </w:r>
       <w:r>
-        <w:t>For Windows, l</w:t>
-      </w:r>
-      <w:r>
-        <w:t xml:space="preserve">ook at the log files in </w:t>
+        <w:t xml:space="preserve">For Windows, </w:t>
+      </w:r>
+      <w:r>
+        <w:t xml:space="preserve">refer to </w:t>
+      </w:r>
+      <w:r>
+        <w:t xml:space="preserve">the log files in </w:t>
       </w:r>
       <w:r>
         <w:rPr>
           <w:rStyle w:val="Filename"/>
           <w:rFonts w:eastAsiaTheme="majorEastAsia"/>
         </w:rPr>
-        <w:t>%ProgramFiles%\Amazon\EC2ConfigService</w:t>
-      </w:r>
-      <w:r>
-        <w:t xml:space="preserve"> and </w:t>
-      </w:r>
+        <w:t>%</w:t>
+      </w:r>
+      <w:proofErr w:type="spellStart"/>
       <w:r>
         <w:rPr>
           <w:rStyle w:val="Filename"/>
           <w:rFonts w:eastAsiaTheme="majorEastAsia"/>
         </w:rPr>
+        <w:t>ProgramFiles</w:t>
+      </w:r>
+      <w:proofErr w:type="spellEnd"/>
+      <w:r>
+        <w:rPr>
+          <w:rStyle w:val="Filename"/>
+          <w:rFonts w:eastAsiaTheme="majorEastAsia"/>
+        </w:rPr>
+        <w:t>%\Amazon\</w:t>
+      </w:r>
+      <w:proofErr w:type="spellStart"/>
+      <w:r>
+        <w:rPr>
+          <w:rStyle w:val="Filename"/>
+          <w:rFonts w:eastAsiaTheme="majorEastAsia"/>
+        </w:rPr>
+        <w:t>EC2ConfigService</w:t>
+      </w:r>
+      <w:proofErr w:type="spellEnd"/>
+      <w:r>
+        <w:t xml:space="preserve"> and </w:t>
+      </w:r>
+      <w:r>
+        <w:rPr>
+          <w:rStyle w:val="Filename"/>
+          <w:rFonts w:eastAsiaTheme="majorEastAsia"/>
+        </w:rPr>
         <w:t>C:\cfn\log</w:t>
       </w:r>
       <w:r>
         <w:t>.)</w:t>
       </w:r>
-      <w:commentRangeEnd w:id="85"/>
+      <w:commentRangeEnd w:id="76"/>
       <w:r>
         <w:rPr>
           <w:rStyle w:val="CommentReference"/>
         </w:rPr>
-        <w:commentReference w:id="85"/>
-      </w:r>
+        <w:commentReference w:id="76"/>
+      </w:r>
+      <w:bookmarkStart w:id="77" w:name="_GoBack"/>
+      <w:bookmarkEnd w:id="77"/>
     </w:p>
     <w:p>
       <w:pPr>
@@ -8624,13 +8834,25 @@
         <w:rPr>
           <w:b/>
         </w:rPr>
-        <w:t>No</w:t>
+        <w:t>Disabled</w:t>
       </w:r>
       <w:r>
         <w:t xml:space="preserve">, you </w:t>
       </w:r>
       <w:r>
-        <w:t xml:space="preserve">continue to incur AWS charges for this stack. Please make sure </w:t>
+        <w:t xml:space="preserve">continue to incur AWS charges for </w:t>
+      </w:r>
+      <w:r>
+        <w:t>the</w:t>
+      </w:r>
+      <w:r>
+        <w:t xml:space="preserve"> stack. </w:t>
+      </w:r>
+      <w:r>
+        <w:t>Ensure</w:t>
+      </w:r>
+      <w:r>
+        <w:t xml:space="preserve"> </w:t>
       </w:r>
       <w:r>
         <w:t>to delete the stack when you finish</w:t>
@@ -8646,7 +8868,7 @@
       <w:r>
         <w:t xml:space="preserve">For additional information, see </w:t>
       </w:r>
-      <w:hyperlink r:id="rId54" w:history="1">
+      <w:hyperlink r:id="rId53" w:history="1">
         <w:r>
           <w:rPr>
             <w:rStyle w:val="Hyperlink"/>
@@ -8710,17 +8932,26 @@
         <w:t>links in this guide</w:t>
       </w:r>
       <w:r>
-        <w:t xml:space="preserve"> or from another S3 bucket. If you deploy the templates from a local copy on your computer or </w:t>
-      </w:r>
-      <w:bookmarkStart w:id="86" w:name="OLE_LINK46"/>
-      <w:bookmarkStart w:id="87" w:name="OLE_LINK47"/>
-      <w:r>
-        <w:t>from a location</w:t>
-      </w:r>
-      <w:bookmarkEnd w:id="86"/>
-      <w:bookmarkEnd w:id="87"/>
-      <w:r>
-        <w:t xml:space="preserve"> other than an S3 bucket</w:t>
+        <w:t xml:space="preserve"> or from another </w:t>
+      </w:r>
+      <w:proofErr w:type="spellStart"/>
+      <w:r>
+        <w:t>S3</w:t>
+      </w:r>
+      <w:proofErr w:type="spellEnd"/>
+      <w:r>
+        <w:t xml:space="preserve"> bucket. If you deploy the templates from a local copy on your computer or from a location</w:t>
+      </w:r>
+      <w:r>
+        <w:t xml:space="preserve"> other than an </w:t>
+      </w:r>
+      <w:proofErr w:type="spellStart"/>
+      <w:r>
+        <w:t>S3</w:t>
+      </w:r>
+      <w:proofErr w:type="spellEnd"/>
+      <w:r>
+        <w:t xml:space="preserve"> bucket</w:t>
       </w:r>
       <w:r>
         <w:t>, you might encounter template size limitations.</w:t>
@@ -8734,7 +8965,7 @@
       <w:r>
         <w:t xml:space="preserve">s, see the </w:t>
       </w:r>
-      <w:hyperlink r:id="rId55" w:history="1">
+      <w:hyperlink r:id="rId54" w:history="1">
         <w:r>
           <w:rPr>
             <w:rStyle w:val="Hyperlink"/>
@@ -8750,12 +8981,12 @@
       <w:pPr>
         <w:pStyle w:val="Heading1"/>
       </w:pPr>
-      <w:bookmarkStart w:id="88" w:name="_Toc32828031"/>
+      <w:bookmarkStart w:id="78" w:name="_Toc32828031"/>
       <w:r>
         <w:lastRenderedPageBreak/>
         <w:t>Send us feedback</w:t>
       </w:r>
-      <w:bookmarkEnd w:id="88"/>
+      <w:bookmarkEnd w:id="78"/>
     </w:p>
     <w:p>
       <w:pPr>
@@ -8774,7 +9005,7 @@
       <w:r>
         <w:t xml:space="preserve"> section of the </w:t>
       </w:r>
-      <w:hyperlink r:id="rId56" w:history="1">
+      <w:hyperlink r:id="rId55" w:history="1">
         <w:r>
           <w:rPr>
             <w:rStyle w:val="Hyperlink"/>
@@ -8785,7 +9016,7 @@
       <w:r>
         <w:t xml:space="preserve"> for this Quick Start. If you’d like to submit code, please review the </w:t>
       </w:r>
-      <w:hyperlink r:id="rId57" w:history="1">
+      <w:hyperlink r:id="rId56" w:history="1">
         <w:r>
           <w:rPr>
             <w:rStyle w:val="Hyperlink"/>
@@ -8802,14 +9033,14 @@
       <w:pPr>
         <w:pStyle w:val="Heading1"/>
       </w:pPr>
-      <w:bookmarkStart w:id="89" w:name="_Toc32828032"/>
+      <w:bookmarkStart w:id="79" w:name="_Toc32828032"/>
       <w:r>
         <w:t>Additional r</w:t>
       </w:r>
       <w:r>
         <w:t>esources</w:t>
       </w:r>
-      <w:bookmarkEnd w:id="89"/>
+      <w:bookmarkEnd w:id="79"/>
     </w:p>
     <w:p>
       <w:pPr>
@@ -8818,8 +9049,8 @@
           <w:rStyle w:val="Run-inhead"/>
         </w:rPr>
       </w:pPr>
-      <w:bookmarkStart w:id="90" w:name="_Toc470792051"/>
-      <w:bookmarkStart w:id="91" w:name="_Toc470793187"/>
+      <w:bookmarkStart w:id="80" w:name="_Toc470792051"/>
+      <w:bookmarkStart w:id="81" w:name="_Toc470793187"/>
       <w:r>
         <w:rPr>
           <w:rStyle w:val="Run-inhead"/>
@@ -8871,7 +9102,7 @@
         </w:rPr>
         <w:fldChar w:fldCharType="end"/>
       </w:r>
-      <w:hyperlink r:id="rId58" w:history="1">
+      <w:hyperlink r:id="rId57" w:history="1">
         <w:r>
           <w:rPr>
             <w:rStyle w:val="Hyperlink"/>
@@ -8884,7 +9115,7 @@
       <w:pPr>
         <w:pStyle w:val="ListBullet"/>
       </w:pPr>
-      <w:hyperlink r:id="rId59" w:history="1">
+      <w:hyperlink r:id="rId58" w:history="1">
         <w:r>
           <w:rPr>
             <w:rStyle w:val="Hyperlink"/>
@@ -8911,7 +9142,7 @@
         <w:rPr>
           <w:rStyle w:val="Run-inhead"/>
         </w:rPr>
-        <w:commentReference w:id="92"/>
+        <w:commentReference w:id="82"/>
       </w:r>
     </w:p>
     <w:p>
@@ -8941,7 +9172,7 @@
       <w:r>
         <w:fldChar w:fldCharType="end"/>
       </w:r>
-      <w:hyperlink r:id="rId60" w:history="1">
+      <w:hyperlink r:id="rId59" w:history="1">
         <w:r>
           <w:rPr>
             <w:rStyle w:val="Hyperlink"/>
@@ -8954,7 +9185,7 @@
       <w:pPr>
         <w:pStyle w:val="ListBullet"/>
       </w:pPr>
-      <w:hyperlink r:id="rId61" w:history="1">
+      <w:hyperlink r:id="rId60" w:history="1">
         <w:r>
           <w:rPr>
             <w:rStyle w:val="Hyperlink"/>
@@ -8967,7 +9198,7 @@
       <w:pPr>
         <w:pStyle w:val="ListBullet"/>
       </w:pPr>
-      <w:hyperlink r:id="rId62" w:history="1">
+      <w:hyperlink r:id="rId61" w:history="1">
         <w:r>
           <w:rPr>
             <w:rStyle w:val="Hyperlink"/>
@@ -8980,7 +9211,7 @@
       <w:pPr>
         <w:pStyle w:val="ListBullet"/>
       </w:pPr>
-      <w:hyperlink r:id="rId63" w:history="1">
+      <w:hyperlink r:id="rId62" w:history="1">
         <w:r>
           <w:rPr>
             <w:rStyle w:val="Hyperlink"/>
@@ -8996,7 +9227,7 @@
           <w:rStyle w:val="Run-inhead"/>
         </w:rPr>
       </w:pPr>
-      <w:commentRangeStart w:id="93"/>
+      <w:commentRangeStart w:id="83"/>
       <w:r>
         <w:rPr>
           <w:rStyle w:val="Run-inhead"/>
@@ -9011,12 +9242,12 @@
       <w:r>
         <w:t>&lt;link&gt;</w:t>
       </w:r>
-      <w:commentRangeEnd w:id="93"/>
+      <w:commentRangeEnd w:id="83"/>
       <w:r>
         <w:rPr>
           <w:rStyle w:val="CommentReference"/>
         </w:rPr>
-        <w:commentReference w:id="93"/>
+        <w:commentReference w:id="83"/>
       </w:r>
     </w:p>
     <w:p>
@@ -9044,7 +9275,7 @@
         <w:pStyle w:val="ListBullet"/>
         <w:spacing w:after="400"/>
       </w:pPr>
-      <w:hyperlink r:id="rId64" w:history="1">
+      <w:hyperlink r:id="rId63" w:history="1">
         <w:r>
           <w:rPr>
             <w:rStyle w:val="Hyperlink"/>
@@ -9057,7 +9288,7 @@
       <w:pPr>
         <w:pStyle w:val="Heading1"/>
       </w:pPr>
-      <w:bookmarkStart w:id="94" w:name="_Toc32828033"/>
+      <w:bookmarkStart w:id="84" w:name="_Toc32828033"/>
       <w:r>
         <w:t>D</w:t>
       </w:r>
@@ -9067,17 +9298,17 @@
       <w:r>
         <w:t>evisions</w:t>
       </w:r>
-      <w:bookmarkEnd w:id="90"/>
-      <w:bookmarkEnd w:id="91"/>
+      <w:bookmarkEnd w:id="80"/>
+      <w:bookmarkEnd w:id="81"/>
       <w:r>
         <w:rPr>
           <w:rStyle w:val="CommentReference"/>
           <w:sz w:val="36"/>
           <w:szCs w:val="24"/>
         </w:rPr>
-        <w:commentReference w:id="95"/>
-      </w:r>
-      <w:bookmarkEnd w:id="94"/>
+        <w:commentReference w:id="85"/>
+      </w:r>
+      <w:bookmarkEnd w:id="84"/>
     </w:p>
     <w:tbl>
       <w:tblPr>
@@ -9348,7 +9579,7 @@
                               </w:rPr>
                               <w:t xml:space="preserve">The software included with this paper is licensed under the Apache License, Version 2.0 (the "License"). You may not use this file except in compliance with the License. A copy of the License is located at </w:t>
                             </w:r>
-                            <w:hyperlink r:id="rId65" w:history="1">
+                            <w:hyperlink r:id="rId64" w:history="1">
                               <w:r>
                                 <w:rPr>
                                   <w:rStyle w:val="Hyperlink"/>
@@ -9394,9 +9625,9 @@
               </wp:anchor>
             </w:drawing>
           </mc:Choice>
-          <mc:Fallback>
+          <mc:Fallback xmlns:w16cid="http://schemas.microsoft.com/office/word/2016/wordml/cid" xmlns:am3d="http://schemas.microsoft.com/office/drawing/2017/model3d" xmlns:aink="http://schemas.microsoft.com/office/drawing/2016/ink" xmlns:cx8="http://schemas.microsoft.com/office/drawing/2016/5/14/chartex" xmlns:cx7="http://schemas.microsoft.com/office/drawing/2016/5/13/chartex" xmlns:cx6="http://schemas.microsoft.com/office/drawing/2016/5/12/chartex" xmlns:cx5="http://schemas.microsoft.com/office/drawing/2016/5/11/chartex" xmlns:cx4="http://schemas.microsoft.com/office/drawing/2016/5/10/chartex" xmlns:cx3="http://schemas.microsoft.com/office/drawing/2016/5/9/chartex" xmlns:cx2="http://schemas.microsoft.com/office/drawing/2015/10/21/chartex">
             <w:pict>
-              <v:rect w14:anchorId="74B18F5B" id="Rectangle 148" o:spid="_x0000_s1026" style="position:absolute;margin-left:0;margin-top:-309.6pt;width:273.75pt;height:313.2pt;z-index:251800576;visibility:visible;mso-wrap-style:square;mso-width-percent:1000;mso-height-percent:0;mso-wrap-distance-left:0;mso-wrap-distance-top:28.8pt;mso-wrap-distance-right:0;mso-wrap-distance-bottom:28.8pt;mso-position-horizontal:absolute;mso-position-horizontal-relative:margin;mso-position-vertical:absolute;mso-position-vertical-relative:bottom-margin-area;mso-width-percent:1000;mso-height-percent:0;mso-width-relative:margin;mso-height-relative:margin;v-text-anchor:top" o:gfxdata="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" filled="f" stroked="f" strokeweight="2pt">
+              <v:rect w14:anchorId="74B18F5B" id="Rectangle 148" o:spid="_x0000_s1026" style="position:absolute;margin-left:0;margin-top:-309.6pt;width:273.75pt;height:313.2pt;z-index:251800576;visibility:visible;mso-wrap-style:square;mso-width-percent:1000;mso-height-percent:0;mso-wrap-distance-left:0;mso-wrap-distance-top:28.8pt;mso-wrap-distance-right:0;mso-wrap-distance-bottom:28.8pt;mso-position-horizontal:absolute;mso-position-horizontal-relative:margin;mso-position-vertical:absolute;mso-position-vertical-relative:bottom-margin-area;mso-width-percent:1000;mso-height-percent:0;mso-width-relative:margin;mso-height-relative:margin;v-text-anchor:top" o:gfxdata="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" filled="f" stroked="f" strokeweight="2pt">
                 <v:textbox style="mso-fit-shape-to-text:t" inset="0,0,0,0">
                   <w:txbxContent>
                     <w:p>
@@ -9535,7 +9766,7 @@
 </file>
 
 <file path=word/comments.xml><?xml version="1.0" encoding="utf-8"?>
-<w:comments xmlns:wpc="http://schemas.microsoft.com/office/word/2010/wordprocessingCanvas" xmlns:cx="http://schemas.microsoft.com/office/drawing/2014/chartex" xmlns:cx1="http://schemas.microsoft.com/office/drawing/2015/9/8/chartex" xmlns:cx2="http://schemas.microsoft.com/office/drawing/2015/10/21/chartex" xmlns:cx3="http://schemas.microsoft.com/office/drawing/2016/5/9/chartex" xmlns:cx4="http://schemas.microsoft.com/office/drawing/2016/5/10/chartex" xmlns:cx5="http://schemas.microsoft.com/office/drawing/2016/5/11/chartex" xmlns:cx6="http://schemas.microsoft.com/office/drawing/2016/5/12/chartex" xmlns:cx7="http://schemas.microsoft.com/office/drawing/2016/5/13/chartex" xmlns:cx8="http://schemas.microsoft.com/office/drawing/2016/5/14/chartex" xmlns:mc="http://schemas.openxmlformats.org/markup-compatibility/2006" xmlns:aink="http://schemas.microsoft.com/office/drawing/2016/ink" xmlns:am3d="http://schemas.microsoft.com/office/drawing/2017/model3d" xmlns:o="urn:schemas-microsoft-com:office:office" xmlns:r="http://schemas.openxmlformats.org/officeDocument/2006/relationships" xmlns:m="http://schemas.openxmlformats.org/officeDocument/2006/math" xmlns:v="urn:schemas-microsoft-com:vml" xmlns:wp14="http://schemas.microsoft.com/office/word/2010/wordprocessingDrawing" xmlns:wp="http://schemas.openxmlformats.org/drawingml/2006/wordprocessingDrawing" xmlns:w10="urn:schemas-microsoft-com:office:word" xmlns:w="http://schemas.openxmlformats.org/wordprocessingml/2006/main" xmlns:w14="http://schemas.microsoft.com/office/word/2010/wordml" xmlns:w15="http://schemas.microsoft.com/office/word/2012/wordml" xmlns:w16cid="http://schemas.microsoft.com/office/word/2016/wordml/cid" xmlns:w16se="http://schemas.microsoft.com/office/word/2015/wordml/symex" xmlns:wpg="http://schemas.microsoft.com/office/word/2010/wordprocessingGroup" xmlns:wpi="http://schemas.microsoft.com/office/word/2010/wordprocessingInk" xmlns:wne="http://schemas.microsoft.com/office/word/2006/wordml" xmlns:wps="http://schemas.microsoft.com/office/word/2010/wordprocessingShape" mc:Ignorable="w14 w15 w16se w16cid wp14">
+<w:comments xmlns:wpc="http://schemas.microsoft.com/office/word/2010/wordprocessingCanvas" xmlns:cx="http://schemas.microsoft.com/office/drawing/2014/chartex" xmlns:cx1="http://schemas.microsoft.com/office/drawing/2015/9/8/chartex" xmlns:mc="http://schemas.openxmlformats.org/markup-compatibility/2006" xmlns:o="urn:schemas-microsoft-com:office:office" xmlns:r="http://schemas.openxmlformats.org/officeDocument/2006/relationships" xmlns:m="http://schemas.openxmlformats.org/officeDocument/2006/math" xmlns:v="urn:schemas-microsoft-com:vml" xmlns:wp14="http://schemas.microsoft.com/office/word/2010/wordprocessingDrawing" xmlns:wp="http://schemas.openxmlformats.org/drawingml/2006/wordprocessingDrawing" xmlns:w10="urn:schemas-microsoft-com:office:word" xmlns:w="http://schemas.openxmlformats.org/wordprocessingml/2006/main" xmlns:w14="http://schemas.microsoft.com/office/word/2010/wordml" xmlns:w15="http://schemas.microsoft.com/office/word/2012/wordml" xmlns:w16se="http://schemas.microsoft.com/office/word/2015/wordml/symex" xmlns:wpg="http://schemas.microsoft.com/office/word/2010/wordprocessingGroup" xmlns:wpi="http://schemas.microsoft.com/office/word/2010/wordprocessingInk" xmlns:wne="http://schemas.microsoft.com/office/word/2006/wordml" xmlns:wps="http://schemas.microsoft.com/office/word/2010/wordprocessingShape" mc:Ignorable="w14 w15 w16se wp14">
   <w:comment w:id="0" w:author="Author" w:initials="A">
     <w:p>
       <w:pPr>
@@ -9769,7 +10000,15 @@
         <w:annotationRef/>
       </w:r>
       <w:r>
-        <w:t xml:space="preserve">Avoid borrowing text from third-party websites (copying text from AWS service documentation is fine). We avoid marketingspeak, </w:t>
+        <w:t xml:space="preserve">Avoid borrowing text from third-party websites (copying text from AWS service documentation is fine). We avoid </w:t>
+      </w:r>
+      <w:proofErr w:type="spellStart"/>
+      <w:r>
+        <w:t>marketingspeak</w:t>
+      </w:r>
+      <w:proofErr w:type="spellEnd"/>
+      <w:r>
+        <w:t xml:space="preserve">, </w:t>
       </w:r>
       <w:r>
         <w:t xml:space="preserve">including superlatives like </w:t>
@@ -10685,7 +10924,15 @@
         <w:t xml:space="preserve"> </w:t>
       </w:r>
       <w:r>
-        <w:t>Export your diagram to .png format to include here.</w:t>
+        <w:t>Export your diagram to .</w:t>
+      </w:r>
+      <w:proofErr w:type="spellStart"/>
+      <w:r>
+        <w:t>png</w:t>
+      </w:r>
+      <w:proofErr w:type="spellEnd"/>
+      <w:r>
+        <w:t xml:space="preserve"> format to include here.</w:t>
       </w:r>
     </w:p>
     <w:p>
@@ -11131,7 +11378,15 @@
         <w:pStyle w:val="CommentText"/>
       </w:pPr>
       <w:r>
-        <w:t>Revise these instructions if the subscription process is different for your Quick Start (for example, you might have a different licensing model and you might ask users to place the license key file in an S3 bucket for BYOL licenses).</w:t>
+        <w:t xml:space="preserve">Revise these instructions if the subscription process is different for your Quick Start (for example, you might have a different licensing model and you might ask users to place the license key file in an </w:t>
+      </w:r>
+      <w:proofErr w:type="spellStart"/>
+      <w:r>
+        <w:t>S3</w:t>
+      </w:r>
+      <w:proofErr w:type="spellEnd"/>
+      <w:r>
+        <w:t xml:space="preserve"> bucket for BYOL licenses).</w:t>
       </w:r>
     </w:p>
   </w:comment>
@@ -11276,7 +11531,7 @@
       </w:r>
     </w:p>
   </w:comment>
-  <w:comment w:id="53" w:author="Author" w:initials="A">
+  <w:comment w:id="52" w:author="Author" w:initials="A">
     <w:p>
       <w:pPr>
         <w:pStyle w:val="CommentText"/>
@@ -11377,7 +11632,7 @@
       </w:r>
     </w:p>
   </w:comment>
-  <w:comment w:id="58" w:author="Author" w:initials="A">
+  <w:comment w:id="53" w:author="Author" w:initials="A">
     <w:p>
       <w:pPr>
         <w:pStyle w:val="CommentText"/>
@@ -11435,7 +11690,7 @@
       </w:r>
     </w:p>
   </w:comment>
-  <w:comment w:id="59" w:author="Author" w:initials="A">
+  <w:comment w:id="54" w:author="Author" w:initials="A">
     <w:p>
       <w:pPr>
         <w:pStyle w:val="CommentText"/>
@@ -11459,7 +11714,15 @@
         </w:numPr>
       </w:pPr>
       <w:r>
-        <w:t xml:space="preserve"> What actions do people need to take: enter a value? choose from several drop-down choices? ... or is the default uneditable?</w:t>
+        <w:t xml:space="preserve"> What actions do people need to take: enter a value? choose from several drop-down choices? ... or is the default </w:t>
+      </w:r>
+      <w:proofErr w:type="spellStart"/>
+      <w:r>
+        <w:t>uneditable</w:t>
+      </w:r>
+      <w:proofErr w:type="spellEnd"/>
+      <w:r>
+        <w:t>?</w:t>
       </w:r>
     </w:p>
     <w:p>
@@ -11492,7 +11755,7 @@
       </w:pPr>
     </w:p>
   </w:comment>
-  <w:comment w:id="60" w:author="Author" w:initials="A">
+  <w:comment w:id="55" w:author="Author" w:initials="A">
     <w:p>
       <w:pPr>
         <w:spacing w:after="0" w:line="240" w:lineRule="auto"/>
@@ -11514,7 +11777,94 @@
           <w:sz w:val="20"/>
           <w:szCs w:val="20"/>
         </w:rPr>
-        <w:t>This S3 bucket’s default Region is always us-east-1, regardless of the default Region for the Quick Start (for example, us-east-2).</w:t>
+        <w:t xml:space="preserve">This </w:t>
+      </w:r>
+      <w:proofErr w:type="spellStart"/>
+      <w:r>
+        <w:rPr>
+          <w:kern w:val="0"/>
+          <w:sz w:val="20"/>
+          <w:szCs w:val="20"/>
+        </w:rPr>
+        <w:t>S3</w:t>
+      </w:r>
+      <w:proofErr w:type="spellEnd"/>
+      <w:r>
+        <w:rPr>
+          <w:kern w:val="0"/>
+          <w:sz w:val="20"/>
+          <w:szCs w:val="20"/>
+        </w:rPr>
+        <w:t xml:space="preserve"> bucket’s default Region is always us-east-1, regardless of the default Region for the Quick Start (for example, us-east-2).</w:t>
+      </w:r>
+    </w:p>
+  </w:comment>
+  <w:comment w:id="56" w:author="Author" w:initials="A">
+    <w:p>
+      <w:pPr>
+        <w:pStyle w:val="CommentText"/>
+      </w:pPr>
+      <w:r>
+        <w:rPr>
+          <w:rStyle w:val="CommentReference"/>
+        </w:rPr>
+        <w:annotationRef/>
+      </w:r>
+      <w:r>
+        <w:t xml:space="preserve">Replace with a key prefix that reflects your company and product name (for example, </w:t>
+      </w:r>
+      <w:proofErr w:type="spellStart"/>
+      <w:r>
+        <w:t>quickstart-atlassian-bitbucket</w:t>
+      </w:r>
+      <w:proofErr w:type="spellEnd"/>
+      <w:r>
+        <w:t>/). This generally matches your GitHub repository name.</w:t>
+      </w:r>
+    </w:p>
+  </w:comment>
+  <w:comment w:id="57" w:author="Author" w:initials="A">
+    <w:p>
+      <w:pPr>
+        <w:pStyle w:val="CommentText"/>
+      </w:pPr>
+      <w:r>
+        <w:rPr>
+          <w:rStyle w:val="CommentReference"/>
+        </w:rPr>
+        <w:annotationRef/>
+      </w:r>
+      <w:r>
+        <w:t>This line is intentional to also work on the console screen, which can’t include links.</w:t>
+      </w:r>
+    </w:p>
+  </w:comment>
+  <w:comment w:id="60" w:author="Author" w:initials="A">
+    <w:p>
+      <w:pPr>
+        <w:pStyle w:val="CommentText"/>
+      </w:pPr>
+      <w:r>
+        <w:rPr>
+          <w:rStyle w:val="CommentReference"/>
+        </w:rPr>
+        <w:annotationRef/>
+      </w:r>
+      <w:r>
+        <w:t>Replace the parameter tables in this section with information from your own templates, as in the previous section.</w:t>
+      </w:r>
+    </w:p>
+    <w:p>
+      <w:pPr>
+        <w:pStyle w:val="CommentText"/>
+      </w:pPr>
+    </w:p>
+    <w:p>
+      <w:pPr>
+        <w:pStyle w:val="CommentText"/>
+      </w:pPr>
+      <w:r>
+        <w:t>For consistency, make sure that parameters that appear in both templates have the same names, labels, defaults, and descriptions.</w:t>
       </w:r>
     </w:p>
   </w:comment>
@@ -11530,7 +11880,31 @@
         <w:annotationRef/>
       </w:r>
       <w:r>
-        <w:t>Replace with a key prefix that reflects your company and product name (for example, quickstart-atlassian-bitbucket/). This generally matches your GitHub repository name.</w:t>
+        <w:t>This phrasing is intentional to also work on the console screen, which can’t include links.</w:t>
+      </w:r>
+    </w:p>
+  </w:comment>
+  <w:comment w:id="62" w:author="Author" w:initials="A">
+    <w:p>
+      <w:pPr>
+        <w:pStyle w:val="CommentText"/>
+      </w:pPr>
+      <w:r>
+        <w:rPr>
+          <w:rStyle w:val="CommentReference"/>
+        </w:rPr>
+        <w:annotationRef/>
+      </w:r>
+      <w:r>
+        <w:t xml:space="preserve">Replace with a key prefix that reflects your company and product name (for example, </w:t>
+      </w:r>
+      <w:proofErr w:type="spellStart"/>
+      <w:r>
+        <w:t>quickstart-atlassian-bitbucket</w:t>
+      </w:r>
+      <w:proofErr w:type="spellEnd"/>
+      <w:r>
+        <w:t>/). This generally matches your GitHub repository name.</w:t>
       </w:r>
     </w:p>
   </w:comment>
@@ -11550,7 +11924,7 @@
       </w:r>
     </w:p>
   </w:comment>
-  <w:comment w:id="67" w:author="Author" w:initials="A">
+  <w:comment w:id="64" w:author="Author" w:initials="A">
     <w:p>
       <w:pPr>
         <w:pStyle w:val="CommentText"/>
@@ -11562,7 +11936,7 @@
         <w:annotationRef/>
       </w:r>
       <w:r>
-        <w:t>Replace the parameter tables in this section with information from your own templates, as in the previous section.</w:t>
+        <w:t>Please replace this figure with a screenshot of the Outputs tab as it appears after your deployment. Highlight any outputs of interest (for example, that you might ask users to copy for testing).</w:t>
       </w:r>
     </w:p>
     <w:p>
@@ -11575,7 +11949,60 @@
         <w:pStyle w:val="CommentText"/>
       </w:pPr>
       <w:r>
-        <w:t>For consistency, make sure that parameters that appear in both templates have the same names, labels, defaults, and descriptions.</w:t>
+        <w:t>Make sure that screenshots are legible (crop if necessary), all personal information is blurred, and values are filled in when displaying settings.</w:t>
+      </w:r>
+    </w:p>
+    <w:p>
+      <w:pPr>
+        <w:pStyle w:val="CommentText"/>
+      </w:pPr>
+    </w:p>
+    <w:p>
+      <w:pPr>
+        <w:pStyle w:val="CommentText"/>
+      </w:pPr>
+      <w:r>
+        <w:t>Tips:</w:t>
+      </w:r>
+    </w:p>
+    <w:p>
+      <w:pPr>
+        <w:pStyle w:val="CommentText"/>
+      </w:pPr>
+      <w:r>
+        <w:t>If shooting a browser screen, try making the window smaller to decrease the width of the image and to minimize the need to resize it.</w:t>
+      </w:r>
+    </w:p>
+    <w:p>
+      <w:pPr>
+        <w:pStyle w:val="CommentText"/>
+      </w:pPr>
+    </w:p>
+    <w:p>
+      <w:pPr>
+        <w:pStyle w:val="CommentText"/>
+      </w:pPr>
+      <w:r>
+        <w:t>Highlights should be green arrows or rectangles without shadows. Or send us the screenshot without highlighting and let us know where we need to add it.</w:t>
+      </w:r>
+    </w:p>
+  </w:comment>
+  <w:comment w:id="66" w:author="Author" w:initials="A">
+    <w:p>
+      <w:pPr>
+        <w:pStyle w:val="CommentText"/>
+      </w:pPr>
+      <w:r>
+        <w:rPr>
+          <w:rStyle w:val="CommentReference"/>
+        </w:rPr>
+        <w:annotationRef/>
+      </w:r>
+      <w:r>
+        <w:t>Add steps as necessary for accessing the software, post-configuration, and testing.</w:t>
+      </w:r>
+      <w:r>
+        <w:t xml:space="preserve"> Don’t include full usage instructions for your software, but add links to your product documentation for that information.</w:t>
       </w:r>
     </w:p>
   </w:comment>
@@ -11591,39 +12018,7 @@
         <w:annotationRef/>
       </w:r>
       <w:r>
-        <w:t>This phrasing is intentional to also work on the console screen, which can’t include links.</w:t>
-      </w:r>
-    </w:p>
-  </w:comment>
-  <w:comment w:id="69" w:author="Author" w:initials="A">
-    <w:p>
-      <w:pPr>
-        <w:pStyle w:val="CommentText"/>
-      </w:pPr>
-      <w:r>
-        <w:rPr>
-          <w:rStyle w:val="CommentReference"/>
-        </w:rPr>
-        <w:annotationRef/>
-      </w:r>
-      <w:r>
-        <w:t>Replace with a key prefix that reflects your company and product name (for example, quickstart-atlassian-bitbucket/). This generally matches your GitHub repository name.</w:t>
-      </w:r>
-    </w:p>
-  </w:comment>
-  <w:comment w:id="70" w:author="Author" w:initials="A">
-    <w:p>
-      <w:pPr>
-        <w:pStyle w:val="CommentText"/>
-      </w:pPr>
-      <w:r>
-        <w:rPr>
-          <w:rStyle w:val="CommentReference"/>
-        </w:rPr>
-        <w:annotationRef/>
-      </w:r>
-      <w:r>
-        <w:t>This line is intentional to also work on the console screen, which can’t include links.</w:t>
+        <w:t>Provide post-deployment best practices for using the technology on AWS, including considerations such as migrating data, backups, ensuring high performance, high availability, etc. Link to software documentation for detailed information.</w:t>
       </w:r>
     </w:p>
   </w:comment>
@@ -11639,54 +12034,16 @@
         <w:annotationRef/>
       </w:r>
       <w:r>
-        <w:t>Please replace this figure with a screenshot of the Outputs tab as it appears after your deployment. Highlight any outputs of interest (for example, that you might ask users to copy for testing).</w:t>
-      </w:r>
-    </w:p>
-    <w:p>
-      <w:pPr>
-        <w:pStyle w:val="CommentText"/>
-      </w:pPr>
-    </w:p>
-    <w:p>
-      <w:pPr>
-        <w:pStyle w:val="CommentText"/>
-      </w:pPr>
-      <w:r>
-        <w:t>Make sure that screenshots are legible (crop if necessary), all personal information is blurred, and values are filled in when displaying settings.</w:t>
-      </w:r>
-    </w:p>
-    <w:p>
-      <w:pPr>
-        <w:pStyle w:val="CommentText"/>
-      </w:pPr>
-    </w:p>
-    <w:p>
-      <w:pPr>
-        <w:pStyle w:val="CommentText"/>
-      </w:pPr>
-      <w:r>
-        <w:t>Tips:</w:t>
-      </w:r>
-    </w:p>
-    <w:p>
-      <w:pPr>
-        <w:pStyle w:val="CommentText"/>
-      </w:pPr>
-      <w:r>
-        <w:t>If shooting a browser screen, try making the window smaller to decrease the width of the image and to minimize the need to resize it.</w:t>
-      </w:r>
-    </w:p>
-    <w:p>
-      <w:pPr>
-        <w:pStyle w:val="CommentText"/>
-      </w:pPr>
-    </w:p>
-    <w:p>
-      <w:pPr>
-        <w:pStyle w:val="CommentText"/>
-      </w:pPr>
-      <w:r>
-        <w:t>Highlights should be green arrows or rectangles without shadows. Or send us the screenshot without highlighting and let us know where we need to add it.</w:t>
+        <w:t>Include a d</w:t>
+      </w:r>
+      <w:r>
+        <w:t xml:space="preserve">iscussion of security-related components, considerations, responsibilities, </w:t>
+      </w:r>
+      <w:r>
+        <w:t xml:space="preserve">and </w:t>
+      </w:r>
+      <w:r>
+        <w:t>best practices.</w:t>
       </w:r>
     </w:p>
   </w:comment>
@@ -11702,10 +12059,7 @@
         <w:annotationRef/>
       </w:r>
       <w:r>
-        <w:t>Add steps as necessary for accessing the software, post-configuration, and testing.</w:t>
-      </w:r>
-      <w:r>
-        <w:t xml:space="preserve"> Don’t include full usage instructions for your software, but add links to your product documentation for that information.</w:t>
+        <w:t>Provide any other information of interest to users, especially focusing on areas where AWS or cloud usage differs from on-premises usage.</w:t>
       </w:r>
     </w:p>
   </w:comment>
@@ -11721,11 +12075,26 @@
         <w:annotationRef/>
       </w:r>
       <w:r>
-        <w:t>Provide post-deployment best practices for using the technology on AWS, including considerations such as migrating data, backups, ensuring high performance, high availability, etc. Link to software documentation for detailed information.</w:t>
+        <w:t>A</w:t>
+      </w:r>
+      <w:r>
+        <w:t>dd a</w:t>
+      </w:r>
+      <w:r>
+        <w:t xml:space="preserve">ny tips or answers to anticipated questions. This could include the following troubleshooting information. If you don’t have any other Q&amp;A to add, change </w:t>
+      </w:r>
+      <w:r>
+        <w:t>“FAQ”</w:t>
+      </w:r>
+      <w:r>
+        <w:t xml:space="preserve"> to “Troubleshooting.</w:t>
+      </w:r>
+      <w:r>
+        <w:t>”</w:t>
       </w:r>
     </w:p>
   </w:comment>
-  <w:comment w:id="78" w:author="Author" w:initials="A">
+  <w:comment w:id="76" w:author="Author" w:initials="A">
     <w:p>
       <w:pPr>
         <w:pStyle w:val="CommentText"/>
@@ -11737,32 +12106,7 @@
         <w:annotationRef/>
       </w:r>
       <w:r>
-        <w:t>Include a d</w:t>
-      </w:r>
-      <w:r>
-        <w:t xml:space="preserve">iscussion of security-related components, considerations, responsibilities, </w:t>
-      </w:r>
-      <w:r>
-        <w:t xml:space="preserve">and </w:t>
-      </w:r>
-      <w:r>
-        <w:t>best practices.</w:t>
-      </w:r>
-    </w:p>
-  </w:comment>
-  <w:comment w:id="80" w:author="Author" w:initials="A">
-    <w:p>
-      <w:pPr>
-        <w:pStyle w:val="CommentText"/>
-      </w:pPr>
-      <w:r>
-        <w:rPr>
-          <w:rStyle w:val="CommentReference"/>
-        </w:rPr>
-        <w:annotationRef/>
-      </w:r>
-      <w:r>
-        <w:t>Provide any other information of interest to users, especially focusing on areas where AWS or cloud usage differs from on-premises usage.</w:t>
+        <w:t>If you’re deploying on Linux instances, provide the location for log files on Linux, or omit this sentence.</w:t>
       </w:r>
     </w:p>
   </w:comment>
@@ -11778,74 +12122,27 @@
         <w:annotationRef/>
       </w:r>
       <w:r>
-        <w:t>A</w:t>
-      </w:r>
-      <w:r>
-        <w:t>dd a</w:t>
-      </w:r>
-      <w:r>
-        <w:t xml:space="preserve">ny tips or answers to anticipated questions. This could include the following troubleshooting information. If you don’t have any other Q&amp;A to add, change </w:t>
-      </w:r>
-      <w:r>
-        <w:t>“FAQ”</w:t>
-      </w:r>
-      <w:r>
-        <w:t xml:space="preserve"> to “Troubleshooting.</w:t>
-      </w:r>
-      <w:r>
-        <w:t>”</w:t>
+        <w:t>Add links to the AWS documentation for other services used by the Quick Start.</w:t>
+      </w:r>
+    </w:p>
+  </w:comment>
+  <w:comment w:id="83" w:author="Author" w:initials="A">
+    <w:p>
+      <w:pPr>
+        <w:pStyle w:val="CommentText"/>
+      </w:pPr>
+      <w:r>
+        <w:rPr>
+          <w:rStyle w:val="CommentReference"/>
+        </w:rPr>
+        <w:annotationRef/>
+      </w:r>
+      <w:r>
+        <w:t>Add links to the user guide and other useful information for your product.</w:t>
       </w:r>
     </w:p>
   </w:comment>
   <w:comment w:id="85" w:author="Author" w:initials="A">
-    <w:p>
-      <w:pPr>
-        <w:pStyle w:val="CommentText"/>
-      </w:pPr>
-      <w:r>
-        <w:rPr>
-          <w:rStyle w:val="CommentReference"/>
-        </w:rPr>
-        <w:annotationRef/>
-      </w:r>
-      <w:r>
-        <w:t>If you’re deploying on Linux instances, provide the location for log files on Linux, or omit this sentence.</w:t>
-      </w:r>
-    </w:p>
-  </w:comment>
-  <w:comment w:id="92" w:author="Author" w:initials="A">
-    <w:p>
-      <w:pPr>
-        <w:pStyle w:val="CommentText"/>
-      </w:pPr>
-      <w:r>
-        <w:rPr>
-          <w:rStyle w:val="CommentReference"/>
-        </w:rPr>
-        <w:annotationRef/>
-      </w:r>
-      <w:r>
-        <w:t>Add links to the AWS documentation for other services used by the Quick Start.</w:t>
-      </w:r>
-    </w:p>
-  </w:comment>
-  <w:comment w:id="93" w:author="Author" w:initials="A">
-    <w:p>
-      <w:pPr>
-        <w:pStyle w:val="CommentText"/>
-      </w:pPr>
-      <w:r>
-        <w:rPr>
-          <w:rStyle w:val="CommentReference"/>
-        </w:rPr>
-        <w:annotationRef/>
-      </w:r>
-      <w:r>
-        <w:t>Add links to the user guide and other useful information for your product.</w:t>
-      </w:r>
-    </w:p>
-  </w:comment>
-  <w:comment w:id="95" w:author="Author" w:initials="A">
     <w:p>
       <w:pPr>
         <w:pStyle w:val="CommentText"/>
@@ -11865,7 +12162,7 @@
 </file>
 
 <file path=word/commentsExtended.xml><?xml version="1.0" encoding="utf-8"?>
-<w15:commentsEx xmlns:wpc="http://schemas.microsoft.com/office/word/2010/wordprocessingCanvas" xmlns:cx="http://schemas.microsoft.com/office/drawing/2014/chartex" xmlns:cx1="http://schemas.microsoft.com/office/drawing/2015/9/8/chartex" xmlns:cx2="http://schemas.microsoft.com/office/drawing/2015/10/21/chartex" xmlns:cx3="http://schemas.microsoft.com/office/drawing/2016/5/9/chartex" xmlns:cx4="http://schemas.microsoft.com/office/drawing/2016/5/10/chartex" xmlns:cx5="http://schemas.microsoft.com/office/drawing/2016/5/11/chartex" xmlns:cx6="http://schemas.microsoft.com/office/drawing/2016/5/12/chartex" xmlns:cx7="http://schemas.microsoft.com/office/drawing/2016/5/13/chartex" xmlns:cx8="http://schemas.microsoft.com/office/drawing/2016/5/14/chartex" xmlns:mc="http://schemas.openxmlformats.org/markup-compatibility/2006" xmlns:aink="http://schemas.microsoft.com/office/drawing/2016/ink" xmlns:am3d="http://schemas.microsoft.com/office/drawing/2017/model3d" xmlns:o="urn:schemas-microsoft-com:office:office" xmlns:r="http://schemas.openxmlformats.org/officeDocument/2006/relationships" xmlns:m="http://schemas.openxmlformats.org/officeDocument/2006/math" xmlns:v="urn:schemas-microsoft-com:vml" xmlns:wp14="http://schemas.microsoft.com/office/word/2010/wordprocessingDrawing" xmlns:wp="http://schemas.openxmlformats.org/drawingml/2006/wordprocessingDrawing" xmlns:w10="urn:schemas-microsoft-com:office:word" xmlns:w="http://schemas.openxmlformats.org/wordprocessingml/2006/main" xmlns:w14="http://schemas.microsoft.com/office/word/2010/wordml" xmlns:w15="http://schemas.microsoft.com/office/word/2012/wordml" xmlns:w16cid="http://schemas.microsoft.com/office/word/2016/wordml/cid" xmlns:w16se="http://schemas.microsoft.com/office/word/2015/wordml/symex" xmlns:wpg="http://schemas.microsoft.com/office/word/2010/wordprocessingGroup" xmlns:wpi="http://schemas.microsoft.com/office/word/2010/wordprocessingInk" xmlns:wne="http://schemas.microsoft.com/office/word/2006/wordml" xmlns:wps="http://schemas.microsoft.com/office/word/2010/wordprocessingShape" mc:Ignorable="w14 w15 w16se w16cid wp14">
+<w15:commentsEx xmlns:wpc="http://schemas.microsoft.com/office/word/2010/wordprocessingCanvas" xmlns:cx="http://schemas.microsoft.com/office/drawing/2014/chartex" xmlns:cx1="http://schemas.microsoft.com/office/drawing/2015/9/8/chartex" xmlns:mc="http://schemas.openxmlformats.org/markup-compatibility/2006" xmlns:o="urn:schemas-microsoft-com:office:office" xmlns:r="http://schemas.openxmlformats.org/officeDocument/2006/relationships" xmlns:m="http://schemas.openxmlformats.org/officeDocument/2006/math" xmlns:v="urn:schemas-microsoft-com:vml" xmlns:wp14="http://schemas.microsoft.com/office/word/2010/wordprocessingDrawing" xmlns:wp="http://schemas.openxmlformats.org/drawingml/2006/wordprocessingDrawing" xmlns:w10="urn:schemas-microsoft-com:office:word" xmlns:w="http://schemas.openxmlformats.org/wordprocessingml/2006/main" xmlns:w14="http://schemas.microsoft.com/office/word/2010/wordml" xmlns:w15="http://schemas.microsoft.com/office/word/2012/wordml" xmlns:w16se="http://schemas.microsoft.com/office/word/2015/wordml/symex" xmlns:wpg="http://schemas.microsoft.com/office/word/2010/wordprocessingGroup" xmlns:wpi="http://schemas.microsoft.com/office/word/2010/wordprocessingInk" xmlns:wne="http://schemas.microsoft.com/office/word/2006/wordml" xmlns:wps="http://schemas.microsoft.com/office/word/2010/wordprocessingShape" mc:Ignorable="w14 w15 w16se wp14">
   <w15:commentEx w15:paraId="7D9167AF" w15:done="0"/>
   <w15:commentEx w15:paraId="25DD1BC2" w15:done="0"/>
   <w15:commentEx w15:paraId="5824F58F" w15:done="0"/>
@@ -11953,7 +12250,7 @@
 </file>
 
 <file path=word/endnotes.xml><?xml version="1.0" encoding="utf-8"?>
-<w:endnotes xmlns:wpc="http://schemas.microsoft.com/office/word/2010/wordprocessingCanvas" xmlns:cx="http://schemas.microsoft.com/office/drawing/2014/chartex" xmlns:cx1="http://schemas.microsoft.com/office/drawing/2015/9/8/chartex" xmlns:cx2="http://schemas.microsoft.com/office/drawing/2015/10/21/chartex" xmlns:cx3="http://schemas.microsoft.com/office/drawing/2016/5/9/chartex" xmlns:cx4="http://schemas.microsoft.com/office/drawing/2016/5/10/chartex" xmlns:cx5="http://schemas.microsoft.com/office/drawing/2016/5/11/chartex" xmlns:cx6="http://schemas.microsoft.com/office/drawing/2016/5/12/chartex" xmlns:cx7="http://schemas.microsoft.com/office/drawing/2016/5/13/chartex" xmlns:cx8="http://schemas.microsoft.com/office/drawing/2016/5/14/chartex" xmlns:mc="http://schemas.openxmlformats.org/markup-compatibility/2006" xmlns:aink="http://schemas.microsoft.com/office/drawing/2016/ink" xmlns:am3d="http://schemas.microsoft.com/office/drawing/2017/model3d" xmlns:o="urn:schemas-microsoft-com:office:office" xmlns:r="http://schemas.openxmlformats.org/officeDocument/2006/relationships" xmlns:m="http://schemas.openxmlformats.org/officeDocument/2006/math" xmlns:v="urn:schemas-microsoft-com:vml" xmlns:wp14="http://schemas.microsoft.com/office/word/2010/wordprocessingDrawing" xmlns:wp="http://schemas.openxmlformats.org/drawingml/2006/wordprocessingDrawing" xmlns:w10="urn:schemas-microsoft-com:office:word" xmlns:w="http://schemas.openxmlformats.org/wordprocessingml/2006/main" xmlns:w14="http://schemas.microsoft.com/office/word/2010/wordml" xmlns:w15="http://schemas.microsoft.com/office/word/2012/wordml" xmlns:w16cid="http://schemas.microsoft.com/office/word/2016/wordml/cid" xmlns:w16se="http://schemas.microsoft.com/office/word/2015/wordml/symex" xmlns:wpg="http://schemas.microsoft.com/office/word/2010/wordprocessingGroup" xmlns:wpi="http://schemas.microsoft.com/office/word/2010/wordprocessingInk" xmlns:wne="http://schemas.microsoft.com/office/word/2006/wordml" xmlns:wps="http://schemas.microsoft.com/office/word/2010/wordprocessingShape" mc:Ignorable="w14 w15 w16se w16cid wp14">
+<w:endnotes xmlns:wpc="http://schemas.microsoft.com/office/word/2010/wordprocessingCanvas" xmlns:cx="http://schemas.microsoft.com/office/drawing/2014/chartex" xmlns:cx1="http://schemas.microsoft.com/office/drawing/2015/9/8/chartex" xmlns:mc="http://schemas.openxmlformats.org/markup-compatibility/2006" xmlns:o="urn:schemas-microsoft-com:office:office" xmlns:r="http://schemas.openxmlformats.org/officeDocument/2006/relationships" xmlns:m="http://schemas.openxmlformats.org/officeDocument/2006/math" xmlns:v="urn:schemas-microsoft-com:vml" xmlns:wp14="http://schemas.microsoft.com/office/word/2010/wordprocessingDrawing" xmlns:wp="http://schemas.openxmlformats.org/drawingml/2006/wordprocessingDrawing" xmlns:w10="urn:schemas-microsoft-com:office:word" xmlns:w="http://schemas.openxmlformats.org/wordprocessingml/2006/main" xmlns:w14="http://schemas.microsoft.com/office/word/2010/wordml" xmlns:w15="http://schemas.microsoft.com/office/word/2012/wordml" xmlns:w16se="http://schemas.microsoft.com/office/word/2015/wordml/symex" xmlns:wpg="http://schemas.microsoft.com/office/word/2010/wordprocessingGroup" xmlns:wpi="http://schemas.microsoft.com/office/word/2010/wordprocessingInk" xmlns:wne="http://schemas.microsoft.com/office/word/2006/wordml" xmlns:wps="http://schemas.microsoft.com/office/word/2010/wordprocessingShape" mc:Ignorable="w14 w15 w16se wp14">
   <w:endnote w:type="separator" w:id="-1">
     <w:p>
       <w:r>
@@ -11974,7 +12271,7 @@
 </file>
 
 <file path=word/footer1.xml><?xml version="1.0" encoding="utf-8"?>
-<w:ftr xmlns:wpc="http://schemas.microsoft.com/office/word/2010/wordprocessingCanvas" xmlns:cx="http://schemas.microsoft.com/office/drawing/2014/chartex" xmlns:cx1="http://schemas.microsoft.com/office/drawing/2015/9/8/chartex" xmlns:cx2="http://schemas.microsoft.com/office/drawing/2015/10/21/chartex" xmlns:cx3="http://schemas.microsoft.com/office/drawing/2016/5/9/chartex" xmlns:cx4="http://schemas.microsoft.com/office/drawing/2016/5/10/chartex" xmlns:cx5="http://schemas.microsoft.com/office/drawing/2016/5/11/chartex" xmlns:cx6="http://schemas.microsoft.com/office/drawing/2016/5/12/chartex" xmlns:cx7="http://schemas.microsoft.com/office/drawing/2016/5/13/chartex" xmlns:cx8="http://schemas.microsoft.com/office/drawing/2016/5/14/chartex" xmlns:mc="http://schemas.openxmlformats.org/markup-compatibility/2006" xmlns:aink="http://schemas.microsoft.com/office/drawing/2016/ink" xmlns:am3d="http://schemas.microsoft.com/office/drawing/2017/model3d" xmlns:o="urn:schemas-microsoft-com:office:office" xmlns:r="http://schemas.openxmlformats.org/officeDocument/2006/relationships" xmlns:m="http://schemas.openxmlformats.org/officeDocument/2006/math" xmlns:v="urn:schemas-microsoft-com:vml" xmlns:wp14="http://schemas.microsoft.com/office/word/2010/wordprocessingDrawing" xmlns:wp="http://schemas.openxmlformats.org/drawingml/2006/wordprocessingDrawing" xmlns:w10="urn:schemas-microsoft-com:office:word" xmlns:w="http://schemas.openxmlformats.org/wordprocessingml/2006/main" xmlns:w14="http://schemas.microsoft.com/office/word/2010/wordml" xmlns:w15="http://schemas.microsoft.com/office/word/2012/wordml" xmlns:w16cid="http://schemas.microsoft.com/office/word/2016/wordml/cid" xmlns:w16se="http://schemas.microsoft.com/office/word/2015/wordml/symex" xmlns:wpg="http://schemas.microsoft.com/office/word/2010/wordprocessingGroup" xmlns:wpi="http://schemas.microsoft.com/office/word/2010/wordprocessingInk" xmlns:wne="http://schemas.microsoft.com/office/word/2006/wordml" xmlns:wps="http://schemas.microsoft.com/office/word/2010/wordprocessingShape" mc:Ignorable="w14 w15 w16se w16cid wp14">
+<w:ftr xmlns:wpc="http://schemas.microsoft.com/office/word/2010/wordprocessingCanvas" xmlns:cx="http://schemas.microsoft.com/office/drawing/2014/chartex" xmlns:cx1="http://schemas.microsoft.com/office/drawing/2015/9/8/chartex" xmlns:mc="http://schemas.openxmlformats.org/markup-compatibility/2006" xmlns:o="urn:schemas-microsoft-com:office:office" xmlns:r="http://schemas.openxmlformats.org/officeDocument/2006/relationships" xmlns:m="http://schemas.openxmlformats.org/officeDocument/2006/math" xmlns:v="urn:schemas-microsoft-com:vml" xmlns:wp14="http://schemas.microsoft.com/office/word/2010/wordprocessingDrawing" xmlns:wp="http://schemas.openxmlformats.org/drawingml/2006/wordprocessingDrawing" xmlns:w10="urn:schemas-microsoft-com:office:word" xmlns:w="http://schemas.openxmlformats.org/wordprocessingml/2006/main" xmlns:w14="http://schemas.microsoft.com/office/word/2010/wordml" xmlns:w15="http://schemas.microsoft.com/office/word/2012/wordml" xmlns:w16se="http://schemas.microsoft.com/office/word/2015/wordml/symex" xmlns:wpg="http://schemas.microsoft.com/office/word/2010/wordprocessingGroup" xmlns:wpi="http://schemas.microsoft.com/office/word/2010/wordprocessingInk" xmlns:wne="http://schemas.microsoft.com/office/word/2006/wordml" xmlns:wps="http://schemas.microsoft.com/office/word/2010/wordprocessingShape" mc:Ignorable="w14 w15 w16se wp14">
   <w:p>
     <w:pPr>
       <w:pStyle w:val="Footer"/>
@@ -11999,7 +12296,7 @@
       <w:rPr>
         <w:noProof/>
       </w:rPr>
-      <w:t>15</w:t>
+      <w:t>2</w:t>
     </w:r>
     <w:r>
       <w:fldChar w:fldCharType="end"/>
@@ -12037,7 +12334,7 @@
       </w:rPr>
       <w:fldChar w:fldCharType="end"/>
     </w:r>
-    <w:bookmarkStart w:id="96" w:name="_Toc387314097"/>
+    <w:bookmarkStart w:id="86" w:name="_Toc387314097"/>
     <w:r>
       <w:rPr>
         <w:noProof/>
@@ -12045,7 +12342,7 @@
       </w:rPr>
       <w:tab/>
     </w:r>
-    <w:bookmarkEnd w:id="96"/>
+    <w:bookmarkEnd w:id="86"/>
     <w:r>
       <w:rPr>
         <w:noProof/>
@@ -12097,7 +12394,7 @@
 </file>
 
 <file path=word/footer2.xml><?xml version="1.0" encoding="utf-8"?>
-<w:ftr xmlns:wpc="http://schemas.microsoft.com/office/word/2010/wordprocessingCanvas" xmlns:cx="http://schemas.microsoft.com/office/drawing/2014/chartex" xmlns:cx1="http://schemas.microsoft.com/office/drawing/2015/9/8/chartex" xmlns:cx2="http://schemas.microsoft.com/office/drawing/2015/10/21/chartex" xmlns:cx3="http://schemas.microsoft.com/office/drawing/2016/5/9/chartex" xmlns:cx4="http://schemas.microsoft.com/office/drawing/2016/5/10/chartex" xmlns:cx5="http://schemas.microsoft.com/office/drawing/2016/5/11/chartex" xmlns:cx6="http://schemas.microsoft.com/office/drawing/2016/5/12/chartex" xmlns:cx7="http://schemas.microsoft.com/office/drawing/2016/5/13/chartex" xmlns:cx8="http://schemas.microsoft.com/office/drawing/2016/5/14/chartex" xmlns:mc="http://schemas.openxmlformats.org/markup-compatibility/2006" xmlns:aink="http://schemas.microsoft.com/office/drawing/2016/ink" xmlns:am3d="http://schemas.microsoft.com/office/drawing/2017/model3d" xmlns:o="urn:schemas-microsoft-com:office:office" xmlns:r="http://schemas.openxmlformats.org/officeDocument/2006/relationships" xmlns:m="http://schemas.openxmlformats.org/officeDocument/2006/math" xmlns:v="urn:schemas-microsoft-com:vml" xmlns:wp14="http://schemas.microsoft.com/office/word/2010/wordprocessingDrawing" xmlns:wp="http://schemas.openxmlformats.org/drawingml/2006/wordprocessingDrawing" xmlns:w10="urn:schemas-microsoft-com:office:word" xmlns:w="http://schemas.openxmlformats.org/wordprocessingml/2006/main" xmlns:w14="http://schemas.microsoft.com/office/word/2010/wordml" xmlns:w15="http://schemas.microsoft.com/office/word/2012/wordml" xmlns:w16cid="http://schemas.microsoft.com/office/word/2016/wordml/cid" xmlns:w16se="http://schemas.microsoft.com/office/word/2015/wordml/symex" xmlns:wpg="http://schemas.microsoft.com/office/word/2010/wordprocessingGroup" xmlns:wpi="http://schemas.microsoft.com/office/word/2010/wordprocessingInk" xmlns:wne="http://schemas.microsoft.com/office/word/2006/wordml" xmlns:wps="http://schemas.microsoft.com/office/word/2010/wordprocessingShape" mc:Ignorable="w14 w15 w16se w16cid wp14">
+<w:ftr xmlns:wpc="http://schemas.microsoft.com/office/word/2010/wordprocessingCanvas" xmlns:cx="http://schemas.microsoft.com/office/drawing/2014/chartex" xmlns:cx1="http://schemas.microsoft.com/office/drawing/2015/9/8/chartex" xmlns:mc="http://schemas.openxmlformats.org/markup-compatibility/2006" xmlns:o="urn:schemas-microsoft-com:office:office" xmlns:r="http://schemas.openxmlformats.org/officeDocument/2006/relationships" xmlns:m="http://schemas.openxmlformats.org/officeDocument/2006/math" xmlns:v="urn:schemas-microsoft-com:vml" xmlns:wp14="http://schemas.microsoft.com/office/word/2010/wordprocessingDrawing" xmlns:wp="http://schemas.openxmlformats.org/drawingml/2006/wordprocessingDrawing" xmlns:w10="urn:schemas-microsoft-com:office:word" xmlns:w="http://schemas.openxmlformats.org/wordprocessingml/2006/main" xmlns:w14="http://schemas.microsoft.com/office/word/2010/wordml" xmlns:w15="http://schemas.microsoft.com/office/word/2012/wordml" xmlns:w16se="http://schemas.microsoft.com/office/word/2015/wordml/symex" xmlns:wpg="http://schemas.microsoft.com/office/word/2010/wordprocessingGroup" xmlns:wpi="http://schemas.microsoft.com/office/word/2010/wordprocessingInk" xmlns:wne="http://schemas.microsoft.com/office/word/2006/wordml" xmlns:wps="http://schemas.microsoft.com/office/word/2010/wordprocessingShape" mc:Ignorable="w14 w15 w16se wp14">
   <w:p>
     <w:pPr>
       <w:pStyle w:val="Footer"/>
@@ -12218,7 +12515,7 @@
 </file>
 
 <file path=word/footnotes.xml><?xml version="1.0" encoding="utf-8"?>
-<w:footnotes xmlns:wpc="http://schemas.microsoft.com/office/word/2010/wordprocessingCanvas" xmlns:cx="http://schemas.microsoft.com/office/drawing/2014/chartex" xmlns:cx1="http://schemas.microsoft.com/office/drawing/2015/9/8/chartex" xmlns:cx2="http://schemas.microsoft.com/office/drawing/2015/10/21/chartex" xmlns:cx3="http://schemas.microsoft.com/office/drawing/2016/5/9/chartex" xmlns:cx4="http://schemas.microsoft.com/office/drawing/2016/5/10/chartex" xmlns:cx5="http://schemas.microsoft.com/office/drawing/2016/5/11/chartex" xmlns:cx6="http://schemas.microsoft.com/office/drawing/2016/5/12/chartex" xmlns:cx7="http://schemas.microsoft.com/office/drawing/2016/5/13/chartex" xmlns:cx8="http://schemas.microsoft.com/office/drawing/2016/5/14/chartex" xmlns:mc="http://schemas.openxmlformats.org/markup-compatibility/2006" xmlns:aink="http://schemas.microsoft.com/office/drawing/2016/ink" xmlns:am3d="http://schemas.microsoft.com/office/drawing/2017/model3d" xmlns:o="urn:schemas-microsoft-com:office:office" xmlns:r="http://schemas.openxmlformats.org/officeDocument/2006/relationships" xmlns:m="http://schemas.openxmlformats.org/officeDocument/2006/math" xmlns:v="urn:schemas-microsoft-com:vml" xmlns:wp14="http://schemas.microsoft.com/office/word/2010/wordprocessingDrawing" xmlns:wp="http://schemas.openxmlformats.org/drawingml/2006/wordprocessingDrawing" xmlns:w10="urn:schemas-microsoft-com:office:word" xmlns:w="http://schemas.openxmlformats.org/wordprocessingml/2006/main" xmlns:w14="http://schemas.microsoft.com/office/word/2010/wordml" xmlns:w15="http://schemas.microsoft.com/office/word/2012/wordml" xmlns:w16cid="http://schemas.microsoft.com/office/word/2016/wordml/cid" xmlns:w16se="http://schemas.microsoft.com/office/word/2015/wordml/symex" xmlns:wpg="http://schemas.microsoft.com/office/word/2010/wordprocessingGroup" xmlns:wpi="http://schemas.microsoft.com/office/word/2010/wordprocessingInk" xmlns:wne="http://schemas.microsoft.com/office/word/2006/wordml" xmlns:wps="http://schemas.microsoft.com/office/word/2010/wordprocessingShape" mc:Ignorable="w14 w15 w16se w16cid wp14">
+<w:footnotes xmlns:wpc="http://schemas.microsoft.com/office/word/2010/wordprocessingCanvas" xmlns:cx="http://schemas.microsoft.com/office/drawing/2014/chartex" xmlns:cx1="http://schemas.microsoft.com/office/drawing/2015/9/8/chartex" xmlns:mc="http://schemas.openxmlformats.org/markup-compatibility/2006" xmlns:o="urn:schemas-microsoft-com:office:office" xmlns:r="http://schemas.openxmlformats.org/officeDocument/2006/relationships" xmlns:m="http://schemas.openxmlformats.org/officeDocument/2006/math" xmlns:v="urn:schemas-microsoft-com:vml" xmlns:wp14="http://schemas.microsoft.com/office/word/2010/wordprocessingDrawing" xmlns:wp="http://schemas.openxmlformats.org/drawingml/2006/wordprocessingDrawing" xmlns:w10="urn:schemas-microsoft-com:office:word" xmlns:w="http://schemas.openxmlformats.org/wordprocessingml/2006/main" xmlns:w14="http://schemas.microsoft.com/office/word/2010/wordml" xmlns:w15="http://schemas.microsoft.com/office/word/2012/wordml" xmlns:w16se="http://schemas.microsoft.com/office/word/2015/wordml/symex" xmlns:wpg="http://schemas.microsoft.com/office/word/2010/wordprocessingGroup" xmlns:wpi="http://schemas.microsoft.com/office/word/2010/wordprocessingInk" xmlns:wne="http://schemas.microsoft.com/office/word/2006/wordml" xmlns:wps="http://schemas.microsoft.com/office/word/2010/wordprocessingShape" mc:Ignorable="w14 w15 w16se wp14">
   <w:footnote w:type="separator" w:id="-1">
     <w:p>
       <w:r>
@@ -12237,7 +12534,7 @@
 </file>
 
 <file path=word/header1.xml><?xml version="1.0" encoding="utf-8"?>
-<w:hdr xmlns:wpc="http://schemas.microsoft.com/office/word/2010/wordprocessingCanvas" xmlns:cx="http://schemas.microsoft.com/office/drawing/2014/chartex" xmlns:cx1="http://schemas.microsoft.com/office/drawing/2015/9/8/chartex" xmlns:cx2="http://schemas.microsoft.com/office/drawing/2015/10/21/chartex" xmlns:cx3="http://schemas.microsoft.com/office/drawing/2016/5/9/chartex" xmlns:cx4="http://schemas.microsoft.com/office/drawing/2016/5/10/chartex" xmlns:cx5="http://schemas.microsoft.com/office/drawing/2016/5/11/chartex" xmlns:cx6="http://schemas.microsoft.com/office/drawing/2016/5/12/chartex" xmlns:cx7="http://schemas.microsoft.com/office/drawing/2016/5/13/chartex" xmlns:cx8="http://schemas.microsoft.com/office/drawing/2016/5/14/chartex" xmlns:mc="http://schemas.openxmlformats.org/markup-compatibility/2006" xmlns:aink="http://schemas.microsoft.com/office/drawing/2016/ink" xmlns:am3d="http://schemas.microsoft.com/office/drawing/2017/model3d" xmlns:o="urn:schemas-microsoft-com:office:office" xmlns:r="http://schemas.openxmlformats.org/officeDocument/2006/relationships" xmlns:m="http://schemas.openxmlformats.org/officeDocument/2006/math" xmlns:v="urn:schemas-microsoft-com:vml" xmlns:wp14="http://schemas.microsoft.com/office/word/2010/wordprocessingDrawing" xmlns:wp="http://schemas.openxmlformats.org/drawingml/2006/wordprocessingDrawing" xmlns:w10="urn:schemas-microsoft-com:office:word" xmlns:w="http://schemas.openxmlformats.org/wordprocessingml/2006/main" xmlns:w14="http://schemas.microsoft.com/office/word/2010/wordml" xmlns:w15="http://schemas.microsoft.com/office/word/2012/wordml" xmlns:w16cid="http://schemas.microsoft.com/office/word/2016/wordml/cid" xmlns:w16se="http://schemas.microsoft.com/office/word/2015/wordml/symex" xmlns:wpg="http://schemas.microsoft.com/office/word/2010/wordprocessingGroup" xmlns:wpi="http://schemas.microsoft.com/office/word/2010/wordprocessingInk" xmlns:wne="http://schemas.microsoft.com/office/word/2006/wordml" xmlns:wps="http://schemas.microsoft.com/office/word/2010/wordprocessingShape" mc:Ignorable="w14 w15 w16se w16cid wp14">
+<w:hdr xmlns:wpc="http://schemas.microsoft.com/office/word/2010/wordprocessingCanvas" xmlns:cx="http://schemas.microsoft.com/office/drawing/2014/chartex" xmlns:cx1="http://schemas.microsoft.com/office/drawing/2015/9/8/chartex" xmlns:mc="http://schemas.openxmlformats.org/markup-compatibility/2006" xmlns:o="urn:schemas-microsoft-com:office:office" xmlns:r="http://schemas.openxmlformats.org/officeDocument/2006/relationships" xmlns:m="http://schemas.openxmlformats.org/officeDocument/2006/math" xmlns:v="urn:schemas-microsoft-com:vml" xmlns:wp14="http://schemas.microsoft.com/office/word/2010/wordprocessingDrawing" xmlns:wp="http://schemas.openxmlformats.org/drawingml/2006/wordprocessingDrawing" xmlns:w10="urn:schemas-microsoft-com:office:word" xmlns:w="http://schemas.openxmlformats.org/wordprocessingml/2006/main" xmlns:w14="http://schemas.microsoft.com/office/word/2010/wordml" xmlns:w15="http://schemas.microsoft.com/office/word/2012/wordml" xmlns:w16se="http://schemas.microsoft.com/office/word/2015/wordml/symex" xmlns:wpg="http://schemas.microsoft.com/office/word/2010/wordprocessingGroup" xmlns:wpi="http://schemas.microsoft.com/office/word/2010/wordprocessingInk" xmlns:wne="http://schemas.microsoft.com/office/word/2006/wordml" xmlns:wps="http://schemas.microsoft.com/office/word/2010/wordprocessingShape" mc:Ignorable="w14 w15 w16se wp14">
   <w:p>
     <w:pPr>
       <w:pStyle w:val="Header"/>
@@ -12298,7 +12595,7 @@
 </file>
 
 <file path=word/header2.xml><?xml version="1.0" encoding="utf-8"?>
-<w:hdr xmlns:wpc="http://schemas.microsoft.com/office/word/2010/wordprocessingCanvas" xmlns:cx="http://schemas.microsoft.com/office/drawing/2014/chartex" xmlns:cx1="http://schemas.microsoft.com/office/drawing/2015/9/8/chartex" xmlns:cx2="http://schemas.microsoft.com/office/drawing/2015/10/21/chartex" xmlns:cx3="http://schemas.microsoft.com/office/drawing/2016/5/9/chartex" xmlns:cx4="http://schemas.microsoft.com/office/drawing/2016/5/10/chartex" xmlns:cx5="http://schemas.microsoft.com/office/drawing/2016/5/11/chartex" xmlns:cx6="http://schemas.microsoft.com/office/drawing/2016/5/12/chartex" xmlns:cx7="http://schemas.microsoft.com/office/drawing/2016/5/13/chartex" xmlns:cx8="http://schemas.microsoft.com/office/drawing/2016/5/14/chartex" xmlns:mc="http://schemas.openxmlformats.org/markup-compatibility/2006" xmlns:aink="http://schemas.microsoft.com/office/drawing/2016/ink" xmlns:am3d="http://schemas.microsoft.com/office/drawing/2017/model3d" xmlns:o="urn:schemas-microsoft-com:office:office" xmlns:r="http://schemas.openxmlformats.org/officeDocument/2006/relationships" xmlns:m="http://schemas.openxmlformats.org/officeDocument/2006/math" xmlns:v="urn:schemas-microsoft-com:vml" xmlns:wp14="http://schemas.microsoft.com/office/word/2010/wordprocessingDrawing" xmlns:wp="http://schemas.openxmlformats.org/drawingml/2006/wordprocessingDrawing" xmlns:w10="urn:schemas-microsoft-com:office:word" xmlns:w="http://schemas.openxmlformats.org/wordprocessingml/2006/main" xmlns:w14="http://schemas.microsoft.com/office/word/2010/wordml" xmlns:w15="http://schemas.microsoft.com/office/word/2012/wordml" xmlns:w16cid="http://schemas.microsoft.com/office/word/2016/wordml/cid" xmlns:w16se="http://schemas.microsoft.com/office/word/2015/wordml/symex" xmlns:wpg="http://schemas.microsoft.com/office/word/2010/wordprocessingGroup" xmlns:wpi="http://schemas.microsoft.com/office/word/2010/wordprocessingInk" xmlns:wne="http://schemas.microsoft.com/office/word/2006/wordml" xmlns:wps="http://schemas.microsoft.com/office/word/2010/wordprocessingShape" mc:Ignorable="w14 w15 w16se w16cid wp14">
+<w:hdr xmlns:wpc="http://schemas.microsoft.com/office/word/2010/wordprocessingCanvas" xmlns:cx="http://schemas.microsoft.com/office/drawing/2014/chartex" xmlns:cx1="http://schemas.microsoft.com/office/drawing/2015/9/8/chartex" xmlns:mc="http://schemas.openxmlformats.org/markup-compatibility/2006" xmlns:o="urn:schemas-microsoft-com:office:office" xmlns:r="http://schemas.openxmlformats.org/officeDocument/2006/relationships" xmlns:m="http://schemas.openxmlformats.org/officeDocument/2006/math" xmlns:v="urn:schemas-microsoft-com:vml" xmlns:wp14="http://schemas.microsoft.com/office/word/2010/wordprocessingDrawing" xmlns:wp="http://schemas.openxmlformats.org/drawingml/2006/wordprocessingDrawing" xmlns:w10="urn:schemas-microsoft-com:office:word" xmlns:w="http://schemas.openxmlformats.org/wordprocessingml/2006/main" xmlns:w14="http://schemas.microsoft.com/office/word/2010/wordml" xmlns:w15="http://schemas.microsoft.com/office/word/2012/wordml" xmlns:w16se="http://schemas.microsoft.com/office/word/2015/wordml/symex" xmlns:wpg="http://schemas.microsoft.com/office/word/2010/wordprocessingGroup" xmlns:wpi="http://schemas.microsoft.com/office/word/2010/wordprocessingInk" xmlns:wne="http://schemas.microsoft.com/office/word/2006/wordml" xmlns:wps="http://schemas.microsoft.com/office/word/2010/wordprocessingShape" mc:Ignorable="w14 w15 w16se wp14">
   <w:p>
     <w:pPr>
       <w:pStyle w:val="Header"/>
@@ -12311,7 +12608,7 @@
 </file>
 
 <file path=word/numbering.xml><?xml version="1.0" encoding="utf-8"?>
-<w:numbering xmlns:wpc="http://schemas.microsoft.com/office/word/2010/wordprocessingCanvas" xmlns:cx="http://schemas.microsoft.com/office/drawing/2014/chartex" xmlns:cx1="http://schemas.microsoft.com/office/drawing/2015/9/8/chartex" xmlns:cx2="http://schemas.microsoft.com/office/drawing/2015/10/21/chartex" xmlns:cx3="http://schemas.microsoft.com/office/drawing/2016/5/9/chartex" xmlns:cx4="http://schemas.microsoft.com/office/drawing/2016/5/10/chartex" xmlns:cx5="http://schemas.microsoft.com/office/drawing/2016/5/11/chartex" xmlns:cx6="http://schemas.microsoft.com/office/drawing/2016/5/12/chartex" xmlns:cx7="http://schemas.microsoft.com/office/drawing/2016/5/13/chartex" xmlns:cx8="http://schemas.microsoft.com/office/drawing/2016/5/14/chartex" xmlns:mc="http://schemas.openxmlformats.org/markup-compatibility/2006" xmlns:aink="http://schemas.microsoft.com/office/drawing/2016/ink" xmlns:am3d="http://schemas.microsoft.com/office/drawing/2017/model3d" xmlns:o="urn:schemas-microsoft-com:office:office" xmlns:r="http://schemas.openxmlformats.org/officeDocument/2006/relationships" xmlns:m="http://schemas.openxmlformats.org/officeDocument/2006/math" xmlns:v="urn:schemas-microsoft-com:vml" xmlns:wp14="http://schemas.microsoft.com/office/word/2010/wordprocessingDrawing" xmlns:wp="http://schemas.openxmlformats.org/drawingml/2006/wordprocessingDrawing" xmlns:w10="urn:schemas-microsoft-com:office:word" xmlns:w="http://schemas.openxmlformats.org/wordprocessingml/2006/main" xmlns:w14="http://schemas.microsoft.com/office/word/2010/wordml" xmlns:w15="http://schemas.microsoft.com/office/word/2012/wordml" xmlns:w16cid="http://schemas.microsoft.com/office/word/2016/wordml/cid" xmlns:w16se="http://schemas.microsoft.com/office/word/2015/wordml/symex" xmlns:wpg="http://schemas.microsoft.com/office/word/2010/wordprocessingGroup" xmlns:wpi="http://schemas.microsoft.com/office/word/2010/wordprocessingInk" xmlns:wne="http://schemas.microsoft.com/office/word/2006/wordml" xmlns:wps="http://schemas.microsoft.com/office/word/2010/wordprocessingShape" mc:Ignorable="w14 w15 w16se w16cid wp14">
+<w:numbering xmlns:wpc="http://schemas.microsoft.com/office/word/2010/wordprocessingCanvas" xmlns:cx="http://schemas.microsoft.com/office/drawing/2014/chartex" xmlns:cx1="http://schemas.microsoft.com/office/drawing/2015/9/8/chartex" xmlns:mc="http://schemas.openxmlformats.org/markup-compatibility/2006" xmlns:o="urn:schemas-microsoft-com:office:office" xmlns:r="http://schemas.openxmlformats.org/officeDocument/2006/relationships" xmlns:m="http://schemas.openxmlformats.org/officeDocument/2006/math" xmlns:v="urn:schemas-microsoft-com:vml" xmlns:wp14="http://schemas.microsoft.com/office/word/2010/wordprocessingDrawing" xmlns:wp="http://schemas.openxmlformats.org/drawingml/2006/wordprocessingDrawing" xmlns:w10="urn:schemas-microsoft-com:office:word" xmlns:w="http://schemas.openxmlformats.org/wordprocessingml/2006/main" xmlns:w14="http://schemas.microsoft.com/office/word/2010/wordml" xmlns:w15="http://schemas.microsoft.com/office/word/2012/wordml" xmlns:w16se="http://schemas.microsoft.com/office/word/2015/wordml/symex" xmlns:wpg="http://schemas.microsoft.com/office/word/2010/wordprocessingGroup" xmlns:wpi="http://schemas.microsoft.com/office/word/2010/wordprocessingInk" xmlns:wne="http://schemas.microsoft.com/office/word/2006/wordml" xmlns:wps="http://schemas.microsoft.com/office/word/2010/wordprocessingShape" mc:Ignorable="w14 w15 w16se wp14">
   <w:abstractNum w:abstractNumId="0" w15:restartNumberingAfterBreak="0">
     <w:nsid w:val="FFFFFF7C"/>
     <w:multiLevelType w:val="singleLevel"/>
@@ -15498,7 +15795,7 @@
 </file>
 
 <file path=word/styles.xml><?xml version="1.0" encoding="utf-8"?>
-<w:styles xmlns:mc="http://schemas.openxmlformats.org/markup-compatibility/2006" xmlns:r="http://schemas.openxmlformats.org/officeDocument/2006/relationships" xmlns:w="http://schemas.openxmlformats.org/wordprocessingml/2006/main" xmlns:w14="http://schemas.microsoft.com/office/word/2010/wordml" xmlns:w15="http://schemas.microsoft.com/office/word/2012/wordml" xmlns:w16cid="http://schemas.microsoft.com/office/word/2016/wordml/cid" xmlns:w16se="http://schemas.microsoft.com/office/word/2015/wordml/symex" mc:Ignorable="w14 w15 w16se w16cid">
+<w:styles xmlns:mc="http://schemas.openxmlformats.org/markup-compatibility/2006" xmlns:r="http://schemas.openxmlformats.org/officeDocument/2006/relationships" xmlns:w="http://schemas.openxmlformats.org/wordprocessingml/2006/main" xmlns:w14="http://schemas.microsoft.com/office/word/2010/wordml" xmlns:w15="http://schemas.microsoft.com/office/word/2012/wordml" xmlns:w16se="http://schemas.microsoft.com/office/word/2015/wordml/symex" mc:Ignorable="w14 w15 w16se">
   <w:docDefaults>
     <w:rPrDefault>
       <w:rPr>
@@ -15514,7 +15811,7 @@
       </w:pPr>
     </w:pPrDefault>
   </w:docDefaults>
-  <w:latentStyles w:defLockedState="1" w:defUIPriority="0" w:defSemiHidden="0" w:defUnhideWhenUsed="0" w:defQFormat="0" w:count="375">
+  <w:latentStyles w:defLockedState="1" w:defUIPriority="0" w:defSemiHidden="0" w:defUnhideWhenUsed="0" w:defQFormat="0" w:count="371">
     <w:lsdException w:name="Normal" w:locked="0" w:qFormat="1"/>
     <w:lsdException w:name="heading 1" w:uiPriority="9" w:qFormat="1"/>
     <w:lsdException w:name="heading 2" w:uiPriority="9" w:qFormat="1"/>
@@ -15884,10 +16181,6 @@
     <w:lsdException w:name="List Table 5 Dark Accent 6" w:uiPriority="50"/>
     <w:lsdException w:name="List Table 6 Colorful Accent 6" w:uiPriority="51"/>
     <w:lsdException w:name="List Table 7 Colorful Accent 6" w:uiPriority="52"/>
-    <w:lsdException w:name="Mention" w:locked="0" w:semiHidden="1" w:uiPriority="99" w:unhideWhenUsed="1"/>
-    <w:lsdException w:name="Smart Hyperlink" w:locked="0" w:semiHidden="1" w:uiPriority="99" w:unhideWhenUsed="1"/>
-    <w:lsdException w:name="Hashtag" w:locked="0" w:semiHidden="1" w:uiPriority="99" w:unhideWhenUsed="1"/>
-    <w:lsdException w:name="Unresolved Mention" w:locked="0" w:semiHidden="1" w:uiPriority="99" w:unhideWhenUsed="1"/>
   </w:latentStyles>
   <w:style w:type="paragraph" w:default="1" w:styleId="Normal">
     <w:name w:val="Normal"/>
@@ -18328,7 +18621,7 @@
       <w:shd w:val="clear" w:color="auto" w:fill="DBE5F1" w:themeFill="accent1" w:themeFillTint="33"/>
     </w:rPr>
   </w:style>
-  <w:style w:type="character" w:styleId="UnresolvedMention">
+  <w:style w:type="character" w:customStyle="1" w:styleId="UnresolvedMention">
     <w:name w:val="Unresolved Mention"/>
     <w:basedOn w:val="DefaultParagraphFont"/>
     <w:uiPriority w:val="99"/>
@@ -20056,6 +20349,13 @@
         </dgm:presLayoutVars>
       </dgm:prSet>
       <dgm:spPr/>
+      <dgm:t>
+        <a:bodyPr/>
+        <a:lstStyle/>
+        <a:p>
+          <a:endParaRPr lang="en-US"/>
+        </a:p>
+      </dgm:t>
     </dgm:pt>
     <dgm:pt modelId="{F5E0F827-C9C1-441C-8327-DB026BB198F5}" type="pres">
       <dgm:prSet presAssocID="{40512EAA-A0D4-4B74-954D-A6B44DCAD626}" presName="linNode" presStyleCnt="0"/>
@@ -20068,6 +20368,13 @@
         </dgm:presLayoutVars>
       </dgm:prSet>
       <dgm:spPr/>
+      <dgm:t>
+        <a:bodyPr/>
+        <a:lstStyle/>
+        <a:p>
+          <a:endParaRPr lang="en-US"/>
+        </a:p>
+      </dgm:t>
     </dgm:pt>
     <dgm:pt modelId="{10D220F6-042E-42B1-89BD-84C684BA6EB8}" type="pres">
       <dgm:prSet presAssocID="{40512EAA-A0D4-4B74-954D-A6B44DCAD626}" presName="childShp" presStyleLbl="bgAccFollowNode1" presStyleIdx="0" presStyleCnt="1" custScaleX="103724" custScaleY="100392">
@@ -20076,18 +20383,25 @@
         </dgm:presLayoutVars>
       </dgm:prSet>
       <dgm:spPr/>
+      <dgm:t>
+        <a:bodyPr/>
+        <a:lstStyle/>
+        <a:p>
+          <a:endParaRPr lang="en-US"/>
+        </a:p>
+      </dgm:t>
     </dgm:pt>
   </dgm:ptLst>
   <dgm:cxnLst>
+    <dgm:cxn modelId="{C99099DF-9B13-4915-842E-BCC2B525E22C}" srcId="{40512EAA-A0D4-4B74-954D-A6B44DCAD626}" destId="{2330539E-BEC3-4678-B8DC-98A7133D2705}" srcOrd="1" destOrd="0" parTransId="{11A19390-6273-47FD-A8A5-02DDF94B020E}" sibTransId="{C1B38BA1-A540-497E-9DCA-49568534068A}"/>
+    <dgm:cxn modelId="{3E66FD92-B8F9-4BAA-9BE7-2E1B5D5DB4AE}" type="presOf" srcId="{3A009BA0-29C1-4251-BEA8-452B18B61F02}" destId="{48DBAAD3-772A-4D0D-8BF8-64B974C95593}" srcOrd="0" destOrd="0" presId="urn:microsoft.com/office/officeart/2005/8/layout/vList6"/>
+    <dgm:cxn modelId="{6CB5E1E4-CE78-4574-B80E-1F7B4BFC83BC}" type="presOf" srcId="{A1683BE8-647C-4757-B280-0B8E3A9B82E9}" destId="{10D220F6-042E-42B1-89BD-84C684BA6EB8}" srcOrd="0" destOrd="2" presId="urn:microsoft.com/office/officeart/2005/8/layout/vList6"/>
+    <dgm:cxn modelId="{28E4CA0D-E3A0-482A-A4B9-B3D88D565BF9}" type="presOf" srcId="{2330539E-BEC3-4678-B8DC-98A7133D2705}" destId="{10D220F6-042E-42B1-89BD-84C684BA6EB8}" srcOrd="0" destOrd="1" presId="urn:microsoft.com/office/officeart/2005/8/layout/vList6"/>
+    <dgm:cxn modelId="{1C2F2CDB-3CCB-4368-8080-1CC1FA520BEE}" srcId="{3A009BA0-29C1-4251-BEA8-452B18B61F02}" destId="{40512EAA-A0D4-4B74-954D-A6B44DCAD626}" srcOrd="0" destOrd="0" parTransId="{54AB25BD-527D-42D2-8C18-DADD2945E59C}" sibTransId="{317E374A-1D33-4D9D-9BD9-8E4CC9332097}"/>
     <dgm:cxn modelId="{D757C802-6696-423C-9D2F-9A4629F9D7DF}" srcId="{40512EAA-A0D4-4B74-954D-A6B44DCAD626}" destId="{7991494E-B079-48F0-8371-4EDA3D051EA8}" srcOrd="0" destOrd="0" parTransId="{67EF1AEA-BE22-411B-8C90-B948E90B3635}" sibTransId="{6B6B15AD-51E2-4119-8B2B-25A61F448CB3}"/>
-    <dgm:cxn modelId="{28E4CA0D-E3A0-482A-A4B9-B3D88D565BF9}" type="presOf" srcId="{2330539E-BEC3-4678-B8DC-98A7133D2705}" destId="{10D220F6-042E-42B1-89BD-84C684BA6EB8}" srcOrd="0" destOrd="1" presId="urn:microsoft.com/office/officeart/2005/8/layout/vList6"/>
     <dgm:cxn modelId="{DED96042-AA8A-4905-9F52-C28FA02CC0DF}" type="presOf" srcId="{40512EAA-A0D4-4B74-954D-A6B44DCAD626}" destId="{93EA1523-8F9D-4A08-ACF2-7D4ED0599984}" srcOrd="0" destOrd="0" presId="urn:microsoft.com/office/officeart/2005/8/layout/vList6"/>
     <dgm:cxn modelId="{F6B50A55-B5F9-4DC3-AFCB-F4104CB9B861}" type="presOf" srcId="{7991494E-B079-48F0-8371-4EDA3D051EA8}" destId="{10D220F6-042E-42B1-89BD-84C684BA6EB8}" srcOrd="0" destOrd="0" presId="urn:microsoft.com/office/officeart/2005/8/layout/vList6"/>
-    <dgm:cxn modelId="{3E66FD92-B8F9-4BAA-9BE7-2E1B5D5DB4AE}" type="presOf" srcId="{3A009BA0-29C1-4251-BEA8-452B18B61F02}" destId="{48DBAAD3-772A-4D0D-8BF8-64B974C95593}" srcOrd="0" destOrd="0" presId="urn:microsoft.com/office/officeart/2005/8/layout/vList6"/>
     <dgm:cxn modelId="{786CA5BC-9CA1-49ED-8053-DE2FB6AA0FD1}" srcId="{40512EAA-A0D4-4B74-954D-A6B44DCAD626}" destId="{A1683BE8-647C-4757-B280-0B8E3A9B82E9}" srcOrd="2" destOrd="0" parTransId="{55F31B5C-9D09-463E-ADDE-1CC67FE7E97C}" sibTransId="{0C1834DF-D22B-436D-B5D8-DBF2B0106BE9}"/>
-    <dgm:cxn modelId="{1C2F2CDB-3CCB-4368-8080-1CC1FA520BEE}" srcId="{3A009BA0-29C1-4251-BEA8-452B18B61F02}" destId="{40512EAA-A0D4-4B74-954D-A6B44DCAD626}" srcOrd="0" destOrd="0" parTransId="{54AB25BD-527D-42D2-8C18-DADD2945E59C}" sibTransId="{317E374A-1D33-4D9D-9BD9-8E4CC9332097}"/>
-    <dgm:cxn modelId="{C99099DF-9B13-4915-842E-BCC2B525E22C}" srcId="{40512EAA-A0D4-4B74-954D-A6B44DCAD626}" destId="{2330539E-BEC3-4678-B8DC-98A7133D2705}" srcOrd="1" destOrd="0" parTransId="{11A19390-6273-47FD-A8A5-02DDF94B020E}" sibTransId="{C1B38BA1-A540-497E-9DCA-49568534068A}"/>
-    <dgm:cxn modelId="{6CB5E1E4-CE78-4574-B80E-1F7B4BFC83BC}" type="presOf" srcId="{A1683BE8-647C-4757-B280-0B8E3A9B82E9}" destId="{10D220F6-042E-42B1-89BD-84C684BA6EB8}" srcOrd="0" destOrd="2" presId="urn:microsoft.com/office/officeart/2005/8/layout/vList6"/>
     <dgm:cxn modelId="{C5832F26-BB00-47AC-A099-59E430840BF8}" type="presParOf" srcId="{48DBAAD3-772A-4D0D-8BF8-64B974C95593}" destId="{F5E0F827-C9C1-441C-8327-DB026BB198F5}" srcOrd="0" destOrd="0" presId="urn:microsoft.com/office/officeart/2005/8/layout/vList6"/>
     <dgm:cxn modelId="{66CB1362-41DD-4A4F-AC4C-78B3FE6FB501}" type="presParOf" srcId="{F5E0F827-C9C1-441C-8327-DB026BB198F5}" destId="{93EA1523-8F9D-4A08-ACF2-7D4ED0599984}" srcOrd="0" destOrd="0" presId="urn:microsoft.com/office/officeart/2005/8/layout/vList6"/>
     <dgm:cxn modelId="{5F99A3FB-1D5A-4383-83F6-CF9136507D7F}" type="presParOf" srcId="{F5E0F827-C9C1-441C-8327-DB026BB198F5}" destId="{10D220F6-042E-42B1-89BD-84C684BA6EB8}" srcOrd="1" destOrd="0" presId="urn:microsoft.com/office/officeart/2005/8/layout/vList6"/>
@@ -20100,7 +20414,7 @@
   <dgm:whole/>
   <dgm:extLst>
     <a:ext uri="http://schemas.microsoft.com/office/drawing/2008/diagram">
-      <dsp:dataModelExt xmlns:dsp="http://schemas.microsoft.com/office/drawing/2008/diagram" relId="rId33" minVer="http://schemas.openxmlformats.org/drawingml/2006/diagram"/>
+      <dsp:dataModelExt xmlns:dsp="http://schemas.microsoft.com/office/drawing/2008/diagram" relId="rId32" minVer="http://schemas.openxmlformats.org/drawingml/2006/diagram"/>
     </a:ext>
   </dgm:extLst>
 </dgm:dataModel>
@@ -20271,6 +20585,13 @@
         </dgm:presLayoutVars>
       </dgm:prSet>
       <dgm:spPr/>
+      <dgm:t>
+        <a:bodyPr/>
+        <a:lstStyle/>
+        <a:p>
+          <a:endParaRPr lang="en-US"/>
+        </a:p>
+      </dgm:t>
     </dgm:pt>
     <dgm:pt modelId="{F5E0F827-C9C1-441C-8327-DB026BB198F5}" type="pres">
       <dgm:prSet presAssocID="{40512EAA-A0D4-4B74-954D-A6B44DCAD626}" presName="linNode" presStyleCnt="0"/>
@@ -20283,6 +20604,13 @@
         </dgm:presLayoutVars>
       </dgm:prSet>
       <dgm:spPr/>
+      <dgm:t>
+        <a:bodyPr/>
+        <a:lstStyle/>
+        <a:p>
+          <a:endParaRPr lang="en-US"/>
+        </a:p>
+      </dgm:t>
     </dgm:pt>
     <dgm:pt modelId="{10D220F6-042E-42B1-89BD-84C684BA6EB8}" type="pres">
       <dgm:prSet presAssocID="{40512EAA-A0D4-4B74-954D-A6B44DCAD626}" presName="childShp" presStyleLbl="bgAccFollowNode1" presStyleIdx="0" presStyleCnt="1" custScaleX="103724" custScaleY="100196">
@@ -20291,16 +20619,23 @@
         </dgm:presLayoutVars>
       </dgm:prSet>
       <dgm:spPr/>
+      <dgm:t>
+        <a:bodyPr/>
+        <a:lstStyle/>
+        <a:p>
+          <a:endParaRPr lang="en-US"/>
+        </a:p>
+      </dgm:t>
     </dgm:pt>
   </dgm:ptLst>
   <dgm:cxnLst>
+    <dgm:cxn modelId="{DED96042-AA8A-4905-9F52-C28FA02CC0DF}" type="presOf" srcId="{40512EAA-A0D4-4B74-954D-A6B44DCAD626}" destId="{93EA1523-8F9D-4A08-ACF2-7D4ED0599984}" srcOrd="0" destOrd="0" presId="urn:microsoft.com/office/officeart/2005/8/layout/vList6"/>
     <dgm:cxn modelId="{D757C802-6696-423C-9D2F-9A4629F9D7DF}" srcId="{40512EAA-A0D4-4B74-954D-A6B44DCAD626}" destId="{7991494E-B079-48F0-8371-4EDA3D051EA8}" srcOrd="0" destOrd="0" parTransId="{67EF1AEA-BE22-411B-8C90-B948E90B3635}" sibTransId="{6B6B15AD-51E2-4119-8B2B-25A61F448CB3}"/>
-    <dgm:cxn modelId="{DED96042-AA8A-4905-9F52-C28FA02CC0DF}" type="presOf" srcId="{40512EAA-A0D4-4B74-954D-A6B44DCAD626}" destId="{93EA1523-8F9D-4A08-ACF2-7D4ED0599984}" srcOrd="0" destOrd="0" presId="urn:microsoft.com/office/officeart/2005/8/layout/vList6"/>
+    <dgm:cxn modelId="{786CA5BC-9CA1-49ED-8053-DE2FB6AA0FD1}" srcId="{40512EAA-A0D4-4B74-954D-A6B44DCAD626}" destId="{A1683BE8-647C-4757-B280-0B8E3A9B82E9}" srcOrd="1" destOrd="0" parTransId="{55F31B5C-9D09-463E-ADDE-1CC67FE7E97C}" sibTransId="{0C1834DF-D22B-436D-B5D8-DBF2B0106BE9}"/>
+    <dgm:cxn modelId="{6CB5E1E4-CE78-4574-B80E-1F7B4BFC83BC}" type="presOf" srcId="{A1683BE8-647C-4757-B280-0B8E3A9B82E9}" destId="{10D220F6-042E-42B1-89BD-84C684BA6EB8}" srcOrd="0" destOrd="1" presId="urn:microsoft.com/office/officeart/2005/8/layout/vList6"/>
+    <dgm:cxn modelId="{3E66FD92-B8F9-4BAA-9BE7-2E1B5D5DB4AE}" type="presOf" srcId="{3A009BA0-29C1-4251-BEA8-452B18B61F02}" destId="{48DBAAD3-772A-4D0D-8BF8-64B974C95593}" srcOrd="0" destOrd="0" presId="urn:microsoft.com/office/officeart/2005/8/layout/vList6"/>
     <dgm:cxn modelId="{F6B50A55-B5F9-4DC3-AFCB-F4104CB9B861}" type="presOf" srcId="{7991494E-B079-48F0-8371-4EDA3D051EA8}" destId="{10D220F6-042E-42B1-89BD-84C684BA6EB8}" srcOrd="0" destOrd="0" presId="urn:microsoft.com/office/officeart/2005/8/layout/vList6"/>
-    <dgm:cxn modelId="{3E66FD92-B8F9-4BAA-9BE7-2E1B5D5DB4AE}" type="presOf" srcId="{3A009BA0-29C1-4251-BEA8-452B18B61F02}" destId="{48DBAAD3-772A-4D0D-8BF8-64B974C95593}" srcOrd="0" destOrd="0" presId="urn:microsoft.com/office/officeart/2005/8/layout/vList6"/>
-    <dgm:cxn modelId="{786CA5BC-9CA1-49ED-8053-DE2FB6AA0FD1}" srcId="{40512EAA-A0D4-4B74-954D-A6B44DCAD626}" destId="{A1683BE8-647C-4757-B280-0B8E3A9B82E9}" srcOrd="1" destOrd="0" parTransId="{55F31B5C-9D09-463E-ADDE-1CC67FE7E97C}" sibTransId="{0C1834DF-D22B-436D-B5D8-DBF2B0106BE9}"/>
     <dgm:cxn modelId="{1C2F2CDB-3CCB-4368-8080-1CC1FA520BEE}" srcId="{3A009BA0-29C1-4251-BEA8-452B18B61F02}" destId="{40512EAA-A0D4-4B74-954D-A6B44DCAD626}" srcOrd="0" destOrd="0" parTransId="{54AB25BD-527D-42D2-8C18-DADD2945E59C}" sibTransId="{317E374A-1D33-4D9D-9BD9-8E4CC9332097}"/>
-    <dgm:cxn modelId="{6CB5E1E4-CE78-4574-B80E-1F7B4BFC83BC}" type="presOf" srcId="{A1683BE8-647C-4757-B280-0B8E3A9B82E9}" destId="{10D220F6-042E-42B1-89BD-84C684BA6EB8}" srcOrd="0" destOrd="1" presId="urn:microsoft.com/office/officeart/2005/8/layout/vList6"/>
     <dgm:cxn modelId="{C5832F26-BB00-47AC-A099-59E430840BF8}" type="presParOf" srcId="{48DBAAD3-772A-4D0D-8BF8-64B974C95593}" destId="{F5E0F827-C9C1-441C-8327-DB026BB198F5}" srcOrd="0" destOrd="0" presId="urn:microsoft.com/office/officeart/2005/8/layout/vList6"/>
     <dgm:cxn modelId="{66CB1362-41DD-4A4F-AC4C-78B3FE6FB501}" type="presParOf" srcId="{F5E0F827-C9C1-441C-8327-DB026BB198F5}" destId="{93EA1523-8F9D-4A08-ACF2-7D4ED0599984}" srcOrd="0" destOrd="0" presId="urn:microsoft.com/office/officeart/2005/8/layout/vList6"/>
     <dgm:cxn modelId="{5F99A3FB-1D5A-4383-83F6-CF9136507D7F}" type="presParOf" srcId="{F5E0F827-C9C1-441C-8327-DB026BB198F5}" destId="{10D220F6-042E-42B1-89BD-84C684BA6EB8}" srcOrd="1" destOrd="0" presId="urn:microsoft.com/office/officeart/2005/8/layout/vList6"/>
@@ -20309,7 +20644,7 @@
   <dgm:whole/>
   <dgm:extLst>
     <a:ext uri="http://schemas.microsoft.com/office/drawing/2008/diagram">
-      <dsp:dataModelExt xmlns:dsp="http://schemas.microsoft.com/office/drawing/2008/diagram" relId="rId38" minVer="http://schemas.openxmlformats.org/drawingml/2006/diagram"/>
+      <dsp:dataModelExt xmlns:dsp="http://schemas.microsoft.com/office/drawing/2008/diagram" relId="rId37" minVer="http://schemas.openxmlformats.org/drawingml/2006/diagram"/>
     </a:ext>
   </dgm:extLst>
 </dgm:dataModel>
@@ -20382,7 +20717,7 @@
             <a:spcAft>
               <a:spcPct val="15000"/>
             </a:spcAft>
-            <a:buChar char="•"/>
+            <a:buChar char="••"/>
           </a:pPr>
           <a:r>
             <a:rPr lang="en-US" sz="1050" kern="1200">
@@ -20404,7 +20739,7 @@
             <a:spcAft>
               <a:spcPct val="15000"/>
             </a:spcAft>
-            <a:buChar char="•"/>
+            <a:buChar char="••"/>
           </a:pPr>
           <a:r>
             <a:rPr lang="en-US" sz="1050" kern="1200">
@@ -20426,7 +20761,7 @@
             <a:spcAft>
               <a:spcPct val="15000"/>
             </a:spcAft>
-            <a:buChar char="•"/>
+            <a:buChar char="••"/>
           </a:pPr>
           <a:endParaRPr lang="en-US" sz="3600" kern="1200"/>
         </a:p>
@@ -20485,7 +20820,7 @@
         </a:bodyPr>
         <a:lstStyle/>
         <a:p>
-          <a:pPr marL="0" lvl="0" indent="0" algn="ctr" defTabSz="577850">
+          <a:pPr lvl="0" algn="ctr" defTabSz="577850">
             <a:lnSpc>
               <a:spcPct val="90000"/>
             </a:lnSpc>
@@ -20495,7 +20830,6 @@
             <a:spcAft>
               <a:spcPct val="35000"/>
             </a:spcAft>
-            <a:buNone/>
           </a:pPr>
           <a:r>
             <a:rPr lang="en-US" sz="1300" kern="1200">
@@ -20581,7 +20915,7 @@
             <a:spcAft>
               <a:spcPct val="15000"/>
             </a:spcAft>
-            <a:buChar char="•"/>
+            <a:buChar char="••"/>
           </a:pPr>
           <a:r>
             <a:rPr lang="en-US" sz="1050" kern="1200">
@@ -20603,7 +20937,7 @@
             <a:spcAft>
               <a:spcPct val="15000"/>
             </a:spcAft>
-            <a:buChar char="•"/>
+            <a:buChar char="••"/>
           </a:pPr>
           <a:endParaRPr lang="en-US" sz="3600" kern="1200"/>
         </a:p>
@@ -20662,7 +20996,7 @@
         </a:bodyPr>
         <a:lstStyle/>
         <a:p>
-          <a:pPr marL="0" lvl="0" indent="0" algn="ctr" defTabSz="577850">
+          <a:pPr lvl="0" algn="ctr" defTabSz="577850">
             <a:lnSpc>
               <a:spcPct val="90000"/>
             </a:lnSpc>
@@ -20672,7 +21006,6 @@
             <a:spcAft>
               <a:spcPct val="35000"/>
             </a:spcAft>
-            <a:buNone/>
           </a:pPr>
           <a:r>
             <a:rPr lang="en-US" sz="1300" kern="1200">
@@ -23459,7 +23792,7 @@
 </file>
 
 <file path=customXml/itemProps1.xml><?xml version="1.0" encoding="utf-8"?>
-<ds:datastoreItem xmlns:ds="http://schemas.openxmlformats.org/officeDocument/2006/customXml" ds:itemID="{2887800A-96DA-F049-973B-9201A4173879}">
+<ds:datastoreItem xmlns:ds="http://schemas.openxmlformats.org/officeDocument/2006/customXml" ds:itemID="{45A39795-9D66-4689-9FE6-641073E74D96}">
   <ds:schemaRefs>
     <ds:schemaRef ds:uri="http://schemas.openxmlformats.org/officeDocument/2006/bibliography"/>
   </ds:schemaRefs>

</xml_diff>

<commit_message>
Minor updates to parameter tables.
</commit_message>
<xml_diff>
--- a/doc/Partner Quick Start Template and Style Guide.docx
+++ b/doc/Partner Quick Start Template and Style Guide.docx
@@ -1,6 +1,6 @@
 
 <file path=word/document.xml><?xml version="1.0" encoding="utf-8"?>
-<w:document xmlns:wpc="http://schemas.microsoft.com/office/word/2010/wordprocessingCanvas" xmlns:cx="http://schemas.microsoft.com/office/drawing/2014/chartex" xmlns:cx1="http://schemas.microsoft.com/office/drawing/2015/9/8/chartex" xmlns:cx2="http://schemas.microsoft.com/office/drawing/2015/10/21/chartex" xmlns:cx3="http://schemas.microsoft.com/office/drawing/2016/5/9/chartex" xmlns:cx4="http://schemas.microsoft.com/office/drawing/2016/5/10/chartex" xmlns:cx5="http://schemas.microsoft.com/office/drawing/2016/5/11/chartex" xmlns:cx6="http://schemas.microsoft.com/office/drawing/2016/5/12/chartex" xmlns:cx7="http://schemas.microsoft.com/office/drawing/2016/5/13/chartex" xmlns:cx8="http://schemas.microsoft.com/office/drawing/2016/5/14/chartex" xmlns:mc="http://schemas.openxmlformats.org/markup-compatibility/2006" xmlns:aink="http://schemas.microsoft.com/office/drawing/2016/ink" xmlns:am3d="http://schemas.microsoft.com/office/drawing/2017/model3d" xmlns:o="urn:schemas-microsoft-com:office:office" xmlns:r="http://schemas.openxmlformats.org/officeDocument/2006/relationships" xmlns:m="http://schemas.openxmlformats.org/officeDocument/2006/math" xmlns:v="urn:schemas-microsoft-com:vml" xmlns:wp14="http://schemas.microsoft.com/office/word/2010/wordprocessingDrawing" xmlns:wp="http://schemas.openxmlformats.org/drawingml/2006/wordprocessingDrawing" xmlns:w10="urn:schemas-microsoft-com:office:word" xmlns:w="http://schemas.openxmlformats.org/wordprocessingml/2006/main" xmlns:w14="http://schemas.microsoft.com/office/word/2010/wordml" xmlns:w15="http://schemas.microsoft.com/office/word/2012/wordml" xmlns:w16cid="http://schemas.microsoft.com/office/word/2016/wordml/cid" xmlns:w16se="http://schemas.microsoft.com/office/word/2015/wordml/symex" xmlns:wpg="http://schemas.microsoft.com/office/word/2010/wordprocessingGroup" xmlns:wpi="http://schemas.microsoft.com/office/word/2010/wordprocessingInk" xmlns:wne="http://schemas.microsoft.com/office/word/2006/wordml" xmlns:wps="http://schemas.microsoft.com/office/word/2010/wordprocessingShape" mc:Ignorable="w14 w15 w16se w16cid wp14">
+<w:document xmlns:wpc="http://schemas.microsoft.com/office/word/2010/wordprocessingCanvas" xmlns:cx="http://schemas.microsoft.com/office/drawing/2014/chartex" xmlns:cx1="http://schemas.microsoft.com/office/drawing/2015/9/8/chartex" xmlns:mc="http://schemas.openxmlformats.org/markup-compatibility/2006" xmlns:o="urn:schemas-microsoft-com:office:office" xmlns:r="http://schemas.openxmlformats.org/officeDocument/2006/relationships" xmlns:m="http://schemas.openxmlformats.org/officeDocument/2006/math" xmlns:v="urn:schemas-microsoft-com:vml" xmlns:wp14="http://schemas.microsoft.com/office/word/2010/wordprocessingDrawing" xmlns:wp="http://schemas.openxmlformats.org/drawingml/2006/wordprocessingDrawing" xmlns:w10="urn:schemas-microsoft-com:office:word" xmlns:w="http://schemas.openxmlformats.org/wordprocessingml/2006/main" xmlns:w14="http://schemas.microsoft.com/office/word/2010/wordml" xmlns:w15="http://schemas.microsoft.com/office/word/2012/wordml" xmlns:w16se="http://schemas.microsoft.com/office/word/2015/wordml/symex" xmlns:wpg="http://schemas.microsoft.com/office/word/2010/wordprocessingGroup" xmlns:wpi="http://schemas.microsoft.com/office/word/2010/wordprocessingInk" xmlns:wne="http://schemas.microsoft.com/office/word/2006/wordml" xmlns:wps="http://schemas.microsoft.com/office/word/2010/wordprocessingShape" mc:Ignorable="w14 w15 w16se wp14">
   <w:body>
     <w:p>
       <w:pPr>
@@ -1752,7 +1752,7 @@
           <w:bCs/>
         </w:rPr>
       </w:pPr>
-      <w:hyperlink r:id="rId11" w:history="1">
+      <w:hyperlink r:id="rId10" w:history="1">
         <w:r>
           <w:rPr>
             <w:rStyle w:val="Hyperlink"/>
@@ -1809,33 +1809,31 @@
         </w:rPr>
         <w:t>artner that collaborated with AWS on the content of the Quick Start.</w:t>
       </w:r>
-      <w:bookmarkStart w:id="5" w:name="_GoBack"/>
-      <w:bookmarkEnd w:id="5"/>
     </w:p>
     <w:p>
       <w:pPr>
         <w:pStyle w:val="Heading1"/>
       </w:pPr>
-      <w:bookmarkStart w:id="6" w:name="_Toc535566608"/>
-      <w:bookmarkStart w:id="7" w:name="_Toc32828011"/>
-      <w:commentRangeStart w:id="8"/>
+      <w:bookmarkStart w:id="5" w:name="_Toc535566608"/>
+      <w:bookmarkStart w:id="6" w:name="_Toc32828011"/>
+      <w:commentRangeStart w:id="7"/>
       <w:r>
         <w:t>Overview</w:t>
       </w:r>
-      <w:bookmarkEnd w:id="6"/>
-      <w:commentRangeEnd w:id="8"/>
+      <w:bookmarkEnd w:id="5"/>
+      <w:commentRangeEnd w:id="7"/>
       <w:r>
         <w:rPr>
           <w:rStyle w:val="CommentReference"/>
           <w:sz w:val="36"/>
           <w:szCs w:val="24"/>
         </w:rPr>
-        <w:commentReference w:id="8"/>
-      </w:r>
-      <w:bookmarkEnd w:id="7"/>
+        <w:commentReference w:id="7"/>
+      </w:r>
+      <w:bookmarkEnd w:id="6"/>
     </w:p>
     <w:p>
-      <w:bookmarkStart w:id="9" w:name="_Toc466884484"/>
+      <w:bookmarkStart w:id="8" w:name="_Toc466884484"/>
       <w:r>
         <w:t xml:space="preserve">This Quick Start reference deployment guide provides step-by-step instructions for deploying </w:t>
       </w:r>
@@ -1847,7 +1845,7 @@
       </w:r>
     </w:p>
     <w:p>
-      <w:bookmarkStart w:id="10" w:name="_Toc481076926"/>
+      <w:bookmarkStart w:id="9" w:name="_Toc481076926"/>
       <w:r>
         <w:rPr>
           <w:rFonts w:cs="Helvetica"/>
@@ -1855,7 +1853,7 @@
         </w:rPr>
         <w:t xml:space="preserve">This Quick Start is for users who </w:t>
       </w:r>
-      <w:commentRangeStart w:id="11"/>
+      <w:commentRangeStart w:id="10"/>
       <w:r>
         <w:t>&lt;</w:t>
       </w:r>
@@ -1868,12 +1866,12 @@
       <w:r>
         <w:t>&gt;</w:t>
       </w:r>
-      <w:commentRangeEnd w:id="11"/>
+      <w:commentRangeEnd w:id="10"/>
       <w:r>
         <w:rPr>
           <w:rStyle w:val="CommentReference"/>
         </w:rPr>
-        <w:commentReference w:id="11"/>
+        <w:commentReference w:id="10"/>
       </w:r>
       <w:r>
         <w:t>.</w:t>
@@ -1883,9 +1881,9 @@
       <w:pPr>
         <w:pStyle w:val="Heading2"/>
       </w:pPr>
-      <w:bookmarkStart w:id="12" w:name="_Toc535566609"/>
-      <w:bookmarkStart w:id="13" w:name="_Toc32828012"/>
-      <w:commentRangeStart w:id="14"/>
+      <w:bookmarkStart w:id="11" w:name="_Toc535566609"/>
+      <w:bookmarkStart w:id="12" w:name="_Toc32828012"/>
+      <w:commentRangeStart w:id="13"/>
       <w:r>
         <w:t>&lt;</w:t>
       </w:r>
@@ -1895,24 +1893,24 @@
       <w:r>
         <w:t xml:space="preserve">&gt; </w:t>
       </w:r>
-      <w:commentRangeEnd w:id="14"/>
+      <w:commentRangeEnd w:id="13"/>
       <w:r>
         <w:rPr>
           <w:rStyle w:val="CommentReference"/>
           <w:rFonts w:ascii="Georgia" w:hAnsi="Georgia"/>
           <w:color w:val="auto"/>
         </w:rPr>
-        <w:commentReference w:id="14"/>
+        <w:commentReference w:id="13"/>
       </w:r>
       <w:r>
         <w:t>on AWS</w:t>
       </w:r>
-      <w:bookmarkEnd w:id="10"/>
+      <w:bookmarkEnd w:id="9"/>
+      <w:bookmarkEnd w:id="11"/>
       <w:bookmarkEnd w:id="12"/>
-      <w:bookmarkEnd w:id="13"/>
     </w:p>
     <w:p>
-      <w:commentRangeStart w:id="15"/>
+      <w:commentRangeStart w:id="14"/>
       <w:r>
         <w:t>&lt;</w:t>
       </w:r>
@@ -1922,12 +1920,12 @@
       <w:r>
         <w:t>.&gt;</w:t>
       </w:r>
-      <w:commentRangeEnd w:id="15"/>
+      <w:commentRangeEnd w:id="14"/>
       <w:r>
         <w:rPr>
           <w:rStyle w:val="CommentReference"/>
         </w:rPr>
-        <w:commentReference w:id="15"/>
+        <w:commentReference w:id="14"/>
       </w:r>
       <w:r>
         <w:t xml:space="preserve"> </w:t>
@@ -1937,25 +1935,25 @@
       <w:pPr>
         <w:pStyle w:val="Heading2"/>
       </w:pPr>
-      <w:bookmarkStart w:id="16" w:name="_Toc32828013"/>
-      <w:commentRangeStart w:id="17"/>
+      <w:bookmarkStart w:id="15" w:name="_Toc32828013"/>
+      <w:commentRangeStart w:id="16"/>
       <w:r>
         <w:t>Cost and l</w:t>
       </w:r>
       <w:r>
         <w:t>icenses</w:t>
       </w:r>
-      <w:bookmarkEnd w:id="9"/>
-      <w:commentRangeEnd w:id="17"/>
+      <w:bookmarkEnd w:id="8"/>
+      <w:commentRangeEnd w:id="16"/>
       <w:r>
         <w:rPr>
           <w:rStyle w:val="CommentReference"/>
           <w:rFonts w:ascii="Georgia" w:hAnsi="Georgia"/>
           <w:color w:val="212120"/>
         </w:rPr>
-        <w:commentReference w:id="17"/>
-      </w:r>
-      <w:bookmarkEnd w:id="16"/>
+        <w:commentReference w:id="16"/>
+      </w:r>
+      <w:bookmarkEnd w:id="15"/>
     </w:p>
     <w:p>
       <w:r>
@@ -2008,7 +2006,7 @@
       <w:r>
         <w:t xml:space="preserve">e recommend that you enable the </w:t>
       </w:r>
-      <w:hyperlink r:id="rId12" w:history="1">
+      <w:hyperlink r:id="rId11" w:history="1">
         <w:r>
           <w:rPr>
             <w:rStyle w:val="Hyperlink"/>
@@ -2032,7 +2030,7 @@
       <w:r>
         <w:t xml:space="preserve"> and finalizes the data at the end of the month. For more information about the report, see the </w:t>
       </w:r>
-      <w:hyperlink r:id="rId13" w:history="1">
+      <w:hyperlink r:id="rId12" w:history="1">
         <w:r>
           <w:rPr>
             <w:rStyle w:val="Hyperlink"/>
@@ -2046,19 +2044,19 @@
       </w:r>
     </w:p>
     <w:p>
-      <w:commentRangeStart w:id="18"/>
+      <w:commentRangeStart w:id="17"/>
       <w:r>
         <w:rPr>
           <w:rFonts w:eastAsia="Georgia" w:cs="Georgia"/>
         </w:rPr>
         <w:t>&lt;license information&gt;</w:t>
       </w:r>
-      <w:commentRangeEnd w:id="18"/>
+      <w:commentRangeEnd w:id="17"/>
       <w:r>
         <w:rPr>
           <w:rStyle w:val="CommentReference"/>
         </w:rPr>
-        <w:commentReference w:id="18"/>
+        <w:commentReference w:id="17"/>
       </w:r>
       <w:r>
         <w:rPr>
@@ -2144,19 +2142,19 @@
       </w:r>
     </w:p>
     <w:p>
-      <w:commentRangeStart w:id="19"/>
+      <w:commentRangeStart w:id="18"/>
       <w:r>
         <w:rPr>
           <w:rFonts w:eastAsia="Georgia"/>
         </w:rPr>
         <w:t>&lt;AMI information&gt;</w:t>
       </w:r>
-      <w:commentRangeEnd w:id="19"/>
+      <w:commentRangeEnd w:id="18"/>
       <w:r>
         <w:rPr>
           <w:rStyle w:val="CommentReference"/>
         </w:rPr>
-        <w:commentReference w:id="19"/>
+        <w:commentReference w:id="18"/>
       </w:r>
       <w:r>
         <w:rPr>
@@ -2188,7 +2186,7 @@
         </w:rPr>
         <w:t xml:space="preserve"> from </w:t>
       </w:r>
-      <w:hyperlink r:id="rId14" w:history="1">
+      <w:hyperlink r:id="rId13" w:history="1">
         <w:r>
           <w:rPr>
             <w:rStyle w:val="Hyperlink"/>
@@ -2241,11 +2239,11 @@
       <w:pPr>
         <w:pStyle w:val="Heading1"/>
       </w:pPr>
-      <w:bookmarkStart w:id="20" w:name="_Toc32828014"/>
+      <w:bookmarkStart w:id="19" w:name="_Toc32828014"/>
       <w:r>
         <w:t>Architecture</w:t>
       </w:r>
-      <w:bookmarkEnd w:id="20"/>
+      <w:bookmarkEnd w:id="19"/>
     </w:p>
     <w:p>
       <w:r>
@@ -2299,7 +2297,7 @@
           <w:color w:val="auto"/>
         </w:rPr>
         <w:lastRenderedPageBreak/>
-        <w:commentReference w:id="21"/>
+        <w:commentReference w:id="20"/>
       </w:r>
       <w:r>
         <w:rPr>
@@ -2321,7 +2319,7 @@
                     <pic:cNvPicPr/>
                   </pic:nvPicPr>
                   <pic:blipFill rotWithShape="1">
-                    <a:blip r:embed="rId15"/>
+                    <a:blip r:embed="rId14"/>
                     <a:srcRect l="9876" r="9465"/>
                     <a:stretch/>
                   </pic:blipFill>
@@ -2470,16 +2468,16 @@
       <w:pPr>
         <w:pStyle w:val="ListBullet2"/>
       </w:pPr>
-      <w:commentRangeStart w:id="22"/>
+      <w:commentRangeStart w:id="21"/>
       <w:r>
         <w:t>&lt;describe any additional components&gt;</w:t>
       </w:r>
-      <w:commentRangeEnd w:id="22"/>
+      <w:commentRangeEnd w:id="21"/>
       <w:r>
         <w:rPr>
           <w:rStyle w:val="CommentReference"/>
         </w:rPr>
-        <w:commentReference w:id="22"/>
+        <w:commentReference w:id="21"/>
       </w:r>
       <w:r>
         <w:t>.</w:t>
@@ -2510,61 +2508,61 @@
       <w:pPr>
         <w:pStyle w:val="Heading1"/>
       </w:pPr>
-      <w:bookmarkStart w:id="23" w:name="_Planning_the_deployment"/>
-      <w:bookmarkStart w:id="24" w:name="_Toc32828015"/>
+      <w:bookmarkStart w:id="22" w:name="_Planning_the_deployment"/>
+      <w:bookmarkStart w:id="23" w:name="_Toc32828015"/>
+      <w:bookmarkEnd w:id="22"/>
+      <w:r>
+        <w:t>Planning the deployment</w:t>
+      </w:r>
       <w:bookmarkEnd w:id="23"/>
-      <w:r>
-        <w:t>Planning the deployment</w:t>
+    </w:p>
+    <w:p>
+      <w:pPr>
+        <w:pStyle w:val="Heading2"/>
+        <w:spacing w:before="140"/>
+      </w:pPr>
+      <w:bookmarkStart w:id="24" w:name="_Toc32828016"/>
+      <w:r>
+        <w:t>Specialized k</w:t>
+      </w:r>
+      <w:r>
+        <w:t>nowledge</w:t>
       </w:r>
       <w:bookmarkEnd w:id="24"/>
     </w:p>
     <w:p>
-      <w:pPr>
-        <w:pStyle w:val="Heading2"/>
-        <w:spacing w:before="140"/>
-      </w:pPr>
-      <w:bookmarkStart w:id="25" w:name="_Toc32828016"/>
-      <w:r>
-        <w:t>Specialized k</w:t>
-      </w:r>
-      <w:r>
-        <w:t>nowledge</w:t>
-      </w:r>
+      <w:bookmarkStart w:id="25" w:name="_Automated_Deployment"/>
+      <w:bookmarkStart w:id="26" w:name="_Deployment_Options"/>
+      <w:bookmarkStart w:id="27" w:name="_Toc462612194"/>
+      <w:bookmarkStart w:id="28" w:name="_Toc470792037"/>
       <w:bookmarkEnd w:id="25"/>
+      <w:bookmarkEnd w:id="26"/>
+      <w:r>
+        <w:t xml:space="preserve">This Quick Start </w:t>
+      </w:r>
+      <w:r>
+        <w:t xml:space="preserve">assumes familiarity with </w:t>
+      </w:r>
+      <w:commentRangeStart w:id="29"/>
+      <w:r>
+        <w:t>&lt;knowledge expectations&gt;</w:t>
+      </w:r>
+      <w:commentRangeEnd w:id="29"/>
+      <w:r>
+        <w:rPr>
+          <w:rStyle w:val="CommentReference"/>
+        </w:rPr>
+        <w:commentReference w:id="29"/>
+      </w:r>
+      <w:r>
+        <w:t>.</w:t>
+      </w:r>
     </w:p>
     <w:p>
-      <w:bookmarkStart w:id="26" w:name="_Automated_Deployment"/>
-      <w:bookmarkStart w:id="27" w:name="_Deployment_Options"/>
-      <w:bookmarkStart w:id="28" w:name="_Toc462612194"/>
-      <w:bookmarkStart w:id="29" w:name="_Toc470792037"/>
-      <w:bookmarkEnd w:id="26"/>
-      <w:bookmarkEnd w:id="27"/>
-      <w:r>
-        <w:t xml:space="preserve">This Quick Start </w:t>
-      </w:r>
-      <w:r>
-        <w:t xml:space="preserve">assumes familiarity with </w:t>
-      </w:r>
-      <w:commentRangeStart w:id="30"/>
-      <w:r>
-        <w:t>&lt;knowledge expectations&gt;</w:t>
-      </w:r>
-      <w:commentRangeEnd w:id="30"/>
-      <w:r>
-        <w:rPr>
-          <w:rStyle w:val="CommentReference"/>
-        </w:rPr>
-        <w:commentReference w:id="30"/>
-      </w:r>
-      <w:r>
-        <w:t>.</w:t>
-      </w:r>
-    </w:p>
-    <w:p>
       <w:r>
         <w:t xml:space="preserve">This deployment guide also requires a moderate level of familiarity with AWS services. If you’re new to AWS, visit the </w:t>
       </w:r>
-      <w:hyperlink r:id="rId16" w:history="1">
+      <w:hyperlink r:id="rId15" w:history="1">
         <w:r>
           <w:rPr>
             <w:rStyle w:val="Hyperlink"/>
@@ -2581,7 +2579,7 @@
       <w:r>
         <w:t xml:space="preserve"> </w:t>
       </w:r>
-      <w:hyperlink r:id="rId17" w:tgtFrame="_blank" w:history="1">
+      <w:hyperlink r:id="rId16" w:tgtFrame="_blank" w:history="1">
         <w:r>
           <w:rPr>
             <w:rStyle w:val="Hyperlink"/>
@@ -2625,17 +2623,17 @@
       <w:pPr>
         <w:pStyle w:val="Heading2"/>
       </w:pPr>
-      <w:bookmarkStart w:id="31" w:name="_Toc32828017"/>
+      <w:bookmarkStart w:id="30" w:name="_Toc32828017"/>
       <w:r>
         <w:t>AWS account</w:t>
       </w:r>
-      <w:bookmarkEnd w:id="31"/>
+      <w:bookmarkEnd w:id="30"/>
     </w:p>
     <w:p>
       <w:r>
         <w:t xml:space="preserve">If you don’t already have an AWS account, create one at </w:t>
       </w:r>
-      <w:hyperlink r:id="rId18" w:tgtFrame="_blank" w:history="1">
+      <w:hyperlink r:id="rId17" w:tgtFrame="_blank" w:history="1">
         <w:r>
           <w:rPr>
             <w:rStyle w:val="Hyperlink"/>
@@ -2677,9 +2675,9 @@
       <w:pPr>
         <w:pStyle w:val="Heading2"/>
       </w:pPr>
-      <w:bookmarkStart w:id="32" w:name="_Technical_requirements"/>
-      <w:bookmarkStart w:id="33" w:name="_Toc32828018"/>
-      <w:bookmarkEnd w:id="32"/>
+      <w:bookmarkStart w:id="31" w:name="_Technical_requirements"/>
+      <w:bookmarkStart w:id="32" w:name="_Toc32828018"/>
+      <w:bookmarkEnd w:id="31"/>
       <w:r>
         <w:t>Technical r</w:t>
       </w:r>
@@ -2693,9 +2691,9 @@
           <w:bCs/>
           <w:color w:val="212120"/>
         </w:rPr>
-        <w:commentReference w:id="34"/>
-      </w:r>
-      <w:bookmarkEnd w:id="33"/>
+        <w:commentReference w:id="33"/>
+      </w:r>
+      <w:bookmarkEnd w:id="32"/>
     </w:p>
     <w:p>
       <w:r>
@@ -2735,7 +2733,7 @@
               <w:pStyle w:val="Tabletext"/>
               <w:widowControl w:val="0"/>
             </w:pPr>
-            <w:hyperlink r:id="rId19" w:history="1">
+            <w:hyperlink r:id="rId18" w:history="1">
               <w:r>
                 <w:rPr>
                   <w:rStyle w:val="Hyperlink"/>
@@ -2760,7 +2758,7 @@
             <w:r>
               <w:t xml:space="preserve">If necessary, request </w:t>
             </w:r>
-            <w:commentRangeStart w:id="35"/>
+            <w:commentRangeStart w:id="34"/>
             <w:r>
               <w:fldChar w:fldCharType="begin"/>
             </w:r>
@@ -2803,13 +2801,13 @@
             <w:r>
               <w:t xml:space="preserve"> for </w:t>
             </w:r>
-            <w:commentRangeEnd w:id="35"/>
+            <w:commentRangeEnd w:id="34"/>
             <w:r>
               <w:rPr>
                 <w:rStyle w:val="CommentReference"/>
                 <w:rFonts w:cs="Times New Roman"/>
               </w:rPr>
-              <w:commentReference w:id="35"/>
+              <w:commentReference w:id="34"/>
             </w:r>
             <w:r>
               <w:t xml:space="preserve">the following resources. You might need to do this if an existing deployment uses these resources, and you might exceed the default </w:t>
@@ -2835,7 +2833,7 @@
               </w:rPr>
               <w:t xml:space="preserve">he </w:t>
             </w:r>
-            <w:commentRangeStart w:id="36"/>
+            <w:commentRangeStart w:id="35"/>
             <w:r>
               <w:fldChar w:fldCharType="begin"/>
             </w:r>
@@ -2865,13 +2863,13 @@
               </w:rPr>
               <w:t xml:space="preserve"> </w:t>
             </w:r>
-            <w:commentRangeEnd w:id="36"/>
+            <w:commentRangeEnd w:id="35"/>
             <w:r>
               <w:rPr>
                 <w:rStyle w:val="CommentReference"/>
                 <w:rFonts w:cs="Times New Roman"/>
               </w:rPr>
-              <w:commentReference w:id="36"/>
+              <w:commentReference w:id="35"/>
             </w:r>
             <w:r>
               <w:rPr>
@@ -2891,7 +2889,7 @@
             <w:r>
               <w:t xml:space="preserve">, see the </w:t>
             </w:r>
-            <w:hyperlink r:id="rId20" w:history="1">
+            <w:hyperlink r:id="rId19" w:history="1">
               <w:r>
                 <w:rPr>
                   <w:rStyle w:val="Hyperlink"/>
@@ -2992,18 +2990,18 @@
                       <w:b/>
                     </w:rPr>
                   </w:pPr>
-                  <w:commentRangeStart w:id="37"/>
+                  <w:commentRangeStart w:id="36"/>
                   <w:r>
                     <w:t>&lt;n&gt;</w:t>
                   </w:r>
-                  <w:commentRangeEnd w:id="37"/>
+                  <w:commentRangeEnd w:id="36"/>
                   <w:r>
                     <w:rPr>
                       <w:rStyle w:val="CommentReference"/>
                       <w:rFonts w:cs="Times New Roman"/>
                       <w:color w:val="212120"/>
                     </w:rPr>
-                    <w:commentReference w:id="37"/>
+                    <w:commentReference w:id="36"/>
                   </w:r>
                 </w:p>
               </w:tc>
@@ -3338,7 +3336,7 @@
             <w:pPr>
               <w:pStyle w:val="Tabletext"/>
             </w:pPr>
-            <w:hyperlink r:id="rId21" w:history="1">
+            <w:hyperlink r:id="rId20" w:history="1">
               <w:r>
                 <w:rPr>
                   <w:rStyle w:val="Hyperlink"/>
@@ -3361,7 +3359,7 @@
             <w:r>
               <w:t xml:space="preserve">This deployment includes </w:t>
             </w:r>
-            <w:commentRangeStart w:id="38"/>
+            <w:commentRangeStart w:id="37"/>
             <w:r>
               <w:t>&lt;</w:t>
             </w:r>
@@ -3377,14 +3375,14 @@
             <w:r>
               <w:t>&gt;</w:t>
             </w:r>
-            <w:commentRangeEnd w:id="38"/>
+            <w:commentRangeEnd w:id="37"/>
             <w:r>
               <w:rPr>
                 <w:rStyle w:val="CommentReference"/>
                 <w:rFonts w:cs="Times New Roman"/>
                 <w:color w:val="212120"/>
               </w:rPr>
-              <w:commentReference w:id="38"/>
+              <w:commentReference w:id="37"/>
             </w:r>
             <w:r>
               <w:t xml:space="preserve">, which </w:t>
@@ -3419,7 +3417,7 @@
             <w:r>
               <w:t xml:space="preserve">the </w:t>
             </w:r>
-            <w:hyperlink r:id="rId22" w:history="1">
+            <w:hyperlink r:id="rId21" w:history="1">
               <w:r>
                 <w:rPr>
                   <w:rStyle w:val="Hyperlink"/>
@@ -3454,7 +3452,7 @@
                 <w:b w:val="0"/>
               </w:rPr>
             </w:pPr>
-            <w:hyperlink r:id="rId23" w:history="1">
+            <w:hyperlink r:id="rId22" w:history="1">
               <w:r>
                 <w:rPr>
                   <w:rStyle w:val="Hyperlink"/>
@@ -3511,7 +3509,7 @@
             <w:r>
               <w:t xml:space="preserve"> during deployment. To create a key pair, follow the </w:t>
             </w:r>
-            <w:hyperlink r:id="rId24" w:history="1">
+            <w:hyperlink r:id="rId23" w:history="1">
               <w:r>
                 <w:rPr>
                   <w:rStyle w:val="Hyperlink"/>
@@ -3565,7 +3563,7 @@
                 <w:b w:val="0"/>
               </w:rPr>
             </w:pPr>
-            <w:hyperlink r:id="rId25" w:history="1">
+            <w:hyperlink r:id="rId24" w:history="1">
               <w:r>
                 <w:rPr>
                   <w:rStyle w:val="Hyperlink"/>
@@ -3614,20 +3612,20 @@
       <w:pPr>
         <w:pStyle w:val="Heading2"/>
       </w:pPr>
-      <w:bookmarkStart w:id="39" w:name="_Toc32828019"/>
+      <w:bookmarkStart w:id="38" w:name="_Toc32828019"/>
       <w:r>
         <w:lastRenderedPageBreak/>
         <w:t xml:space="preserve">Deployment </w:t>
       </w:r>
+      <w:bookmarkEnd w:id="27"/>
+      <w:r>
+        <w:t>o</w:t>
+      </w:r>
+      <w:r>
+        <w:t>ptions</w:t>
+      </w:r>
       <w:bookmarkEnd w:id="28"/>
-      <w:r>
-        <w:t>o</w:t>
-      </w:r>
-      <w:r>
-        <w:t>ptions</w:t>
-      </w:r>
-      <w:bookmarkEnd w:id="29"/>
-      <w:bookmarkEnd w:id="39"/>
+      <w:bookmarkEnd w:id="38"/>
     </w:p>
     <w:p>
       <w:pPr>
@@ -3766,26 +3764,26 @@
       <w:pPr>
         <w:pStyle w:val="Heading1"/>
       </w:pPr>
-      <w:bookmarkStart w:id="40" w:name="_Deployment_Steps"/>
-      <w:bookmarkStart w:id="41" w:name="_Toc32828020"/>
+      <w:bookmarkStart w:id="39" w:name="_Deployment_Steps"/>
+      <w:bookmarkStart w:id="40" w:name="_Toc32828020"/>
+      <w:bookmarkEnd w:id="39"/>
+      <w:r>
+        <w:t>Deployment</w:t>
+      </w:r>
+      <w:r>
+        <w:t xml:space="preserve"> s</w:t>
+      </w:r>
+      <w:r>
+        <w:t>teps</w:t>
+      </w:r>
       <w:bookmarkEnd w:id="40"/>
-      <w:r>
-        <w:t>Deployment</w:t>
-      </w:r>
-      <w:r>
-        <w:t xml:space="preserve"> s</w:t>
-      </w:r>
-      <w:r>
-        <w:t>teps</w:t>
-      </w:r>
-      <w:bookmarkEnd w:id="41"/>
     </w:p>
     <w:p>
       <w:pPr>
         <w:pStyle w:val="Heading2"/>
         <w:spacing w:before="140"/>
       </w:pPr>
-      <w:bookmarkStart w:id="42" w:name="_Toc32828021"/>
+      <w:bookmarkStart w:id="41" w:name="_Toc32828021"/>
       <w:r>
         <w:t>Step 1</w:t>
       </w:r>
@@ -3810,7 +3808,7 @@
       <w:r>
         <w:t>ccount</w:t>
       </w:r>
-      <w:bookmarkEnd w:id="42"/>
+      <w:bookmarkEnd w:id="41"/>
     </w:p>
     <w:p>
       <w:pPr>
@@ -3832,7 +3830,7 @@
       <w:r>
         <w:t xml:space="preserve">at </w:t>
       </w:r>
-      <w:hyperlink r:id="rId26" w:history="1">
+      <w:hyperlink r:id="rId25" w:history="1">
         <w:r>
           <w:rPr>
             <w:rStyle w:val="Hyperlink"/>
@@ -3901,26 +3899,26 @@
       <w:pPr>
         <w:pStyle w:val="Heading2"/>
       </w:pPr>
-      <w:bookmarkStart w:id="43" w:name="_Step_2._Subscribe"/>
-      <w:bookmarkStart w:id="44" w:name="_Toc470792040"/>
-      <w:bookmarkStart w:id="45" w:name="_Toc32828022"/>
+      <w:bookmarkStart w:id="42" w:name="_Step_2._Subscribe"/>
+      <w:bookmarkStart w:id="43" w:name="_Toc470792040"/>
+      <w:bookmarkStart w:id="44" w:name="_Toc32828022"/>
+      <w:bookmarkEnd w:id="42"/>
+      <w:r>
+        <w:t xml:space="preserve">Step 2. Subscribe to the </w:t>
+      </w:r>
+      <w:r>
+        <w:t>&lt;software&gt;</w:t>
+      </w:r>
+      <w:r>
+        <w:rPr>
+          <w:color w:val="C00000"/>
+        </w:rPr>
+        <w:t xml:space="preserve"> </w:t>
+      </w:r>
+      <w:r>
+        <w:t>AMI</w:t>
+      </w:r>
       <w:bookmarkEnd w:id="43"/>
-      <w:r>
-        <w:t xml:space="preserve">Step 2. Subscribe to the </w:t>
-      </w:r>
-      <w:r>
-        <w:t>&lt;software&gt;</w:t>
-      </w:r>
-      <w:r>
-        <w:rPr>
-          <w:color w:val="C00000"/>
-        </w:rPr>
-        <w:t xml:space="preserve"> </w:t>
-      </w:r>
-      <w:r>
-        <w:t>AMI</w:t>
-      </w:r>
-      <w:bookmarkEnd w:id="44"/>
       <w:r>
         <w:rPr>
           <w:rStyle w:val="CommentReference"/>
@@ -3928,9 +3926,9 @@
           <w:bCs/>
           <w:color w:val="212120"/>
         </w:rPr>
-        <w:commentReference w:id="46"/>
-      </w:r>
-      <w:bookmarkEnd w:id="45"/>
+        <w:commentReference w:id="45"/>
+      </w:r>
+      <w:bookmarkEnd w:id="44"/>
     </w:p>
     <w:p>
       <w:pPr>
@@ -4006,19 +4004,19 @@
       <w:r>
         <w:t xml:space="preserve"> </w:t>
       </w:r>
-      <w:commentRangeStart w:id="47"/>
+      <w:commentRangeStart w:id="46"/>
       <w:r>
         <w:t>&lt;software&gt;</w:t>
       </w:r>
       <w:r>
         <w:t xml:space="preserve"> AMI</w:t>
       </w:r>
-      <w:commentRangeEnd w:id="47"/>
+      <w:commentRangeEnd w:id="46"/>
       <w:r>
         <w:rPr>
           <w:rStyle w:val="CommentReference"/>
         </w:rPr>
-        <w:commentReference w:id="47"/>
+        <w:commentReference w:id="46"/>
       </w:r>
       <w:r>
         <w:t xml:space="preserve"> in AWS Marketplace</w:t>
@@ -4097,7 +4095,7 @@
       <w:r>
         <w:t xml:space="preserve">instructions, see the </w:t>
       </w:r>
-      <w:hyperlink r:id="rId27" w:tgtFrame="_blank" w:history="1">
+      <w:hyperlink r:id="rId26" w:tgtFrame="_blank" w:history="1">
         <w:r>
           <w:rPr>
             <w:rStyle w:val="Hyperlink"/>
@@ -4146,7 +4144,7 @@
       <w:pPr>
         <w:pStyle w:val="Heading2"/>
       </w:pPr>
-      <w:bookmarkStart w:id="48" w:name="_Toc32828023"/>
+      <w:bookmarkStart w:id="47" w:name="_Toc32828023"/>
       <w:r>
         <w:lastRenderedPageBreak/>
         <w:t>Step 3</w:t>
@@ -4157,7 +4155,7 @@
       <w:r>
         <w:t xml:space="preserve"> Quick Start</w:t>
       </w:r>
-      <w:bookmarkEnd w:id="48"/>
+      <w:bookmarkEnd w:id="47"/>
     </w:p>
     <w:p>
       <w:pPr>
@@ -4285,16 +4283,16 @@
               <w:drawing>
                 <wp:inline distT="0" distB="0" distL="0" distR="0" wp14:anchorId="0F1DA077" wp14:editId="577841E8">
                   <wp:extent cx="2194560" cy="457200"/>
-                  <wp:effectExtent l="12700" t="38100" r="27940" b="38100"/>
+                  <wp:effectExtent l="19050" t="19050" r="34290" b="38100"/>
                   <wp:docPr id="25" name="Diagram 25">
-                    <a:hlinkClick xmlns:a="http://schemas.openxmlformats.org/drawingml/2006/main" r:id="rId28"/>
+                    <a:hlinkClick xmlns:a="http://schemas.openxmlformats.org/drawingml/2006/main" r:id="rId27"/>
                   </wp:docPr>
                   <wp:cNvGraphicFramePr>
                     <a:graphicFrameLocks xmlns:a="http://schemas.openxmlformats.org/drawingml/2006/main"/>
                   </wp:cNvGraphicFramePr>
                   <a:graphic xmlns:a="http://schemas.openxmlformats.org/drawingml/2006/main">
                     <a:graphicData uri="http://schemas.openxmlformats.org/drawingml/2006/diagram">
-                      <dgm:relIds xmlns:dgm="http://schemas.openxmlformats.org/drawingml/2006/diagram" xmlns:r="http://schemas.openxmlformats.org/officeDocument/2006/relationships" r:dm="rId29" r:lo="rId30" r:qs="rId31" r:cs="rId32"/>
+                      <dgm:relIds xmlns:dgm="http://schemas.openxmlformats.org/drawingml/2006/diagram" xmlns:r="http://schemas.openxmlformats.org/officeDocument/2006/relationships" r:dm="rId28" r:lo="rId29" r:qs="rId30" r:cs="rId31"/>
                     </a:graphicData>
                   </a:graphic>
                 </wp:inline>
@@ -4321,16 +4319,16 @@
               <w:drawing>
                 <wp:inline distT="0" distB="0" distL="0" distR="0" wp14:anchorId="69BDFCD8" wp14:editId="5D242952">
                   <wp:extent cx="2194560" cy="457200"/>
-                  <wp:effectExtent l="12700" t="38100" r="27940" b="38100"/>
+                  <wp:effectExtent l="19050" t="19050" r="34290" b="38100"/>
                   <wp:docPr id="5" name="Diagram 5">
-                    <a:hlinkClick xmlns:a="http://schemas.openxmlformats.org/drawingml/2006/main" r:id="rId28"/>
+                    <a:hlinkClick xmlns:a="http://schemas.openxmlformats.org/drawingml/2006/main" r:id="rId27"/>
                   </wp:docPr>
                   <wp:cNvGraphicFramePr>
                     <a:graphicFrameLocks xmlns:a="http://schemas.openxmlformats.org/drawingml/2006/main"/>
                   </wp:cNvGraphicFramePr>
                   <a:graphic xmlns:a="http://schemas.openxmlformats.org/drawingml/2006/main">
                     <a:graphicData uri="http://schemas.openxmlformats.org/drawingml/2006/diagram">
-                      <dgm:relIds xmlns:dgm="http://schemas.openxmlformats.org/drawingml/2006/diagram" xmlns:r="http://schemas.openxmlformats.org/officeDocument/2006/relationships" r:dm="rId34" r:lo="rId35" r:qs="rId36" r:cs="rId37"/>
+                      <dgm:relIds xmlns:dgm="http://schemas.openxmlformats.org/drawingml/2006/diagram" xmlns:r="http://schemas.openxmlformats.org/officeDocument/2006/relationships" r:dm="rId33" r:lo="rId34" r:qs="rId35" r:cs="rId36"/>
                     </a:graphicData>
                   </a:graphic>
                 </wp:inline>
@@ -4357,7 +4355,7 @@
                 <w:noProof/>
               </w:rPr>
             </w:pPr>
-            <w:hyperlink r:id="rId39" w:history="1">
+            <w:hyperlink r:id="rId38" w:history="1">
               <w:r>
                 <w:rPr>
                   <w:rStyle w:val="Hyperlink"/>
@@ -4405,7 +4403,7 @@
                 <w:u w:val="none"/>
               </w:rPr>
             </w:pPr>
-            <w:hyperlink r:id="rId40" w:history="1">
+            <w:hyperlink r:id="rId39" w:history="1">
               <w:r>
                 <w:rPr>
                   <w:rStyle w:val="Hyperlink"/>
@@ -4476,7 +4474,7 @@
       <w:r>
         <w:t xml:space="preserve"> that your VPC has </w:t>
       </w:r>
-      <w:commentRangeStart w:id="49"/>
+      <w:commentRangeStart w:id="48"/>
       <w:r>
         <w:t xml:space="preserve">two private subnets in different Availability Zones for the </w:t>
       </w:r>
@@ -4486,12 +4484,12 @@
       <w:r>
         <w:t xml:space="preserve"> instances</w:t>
       </w:r>
-      <w:commentRangeEnd w:id="49"/>
+      <w:commentRangeEnd w:id="48"/>
       <w:r>
         <w:rPr>
           <w:rStyle w:val="CommentReference"/>
         </w:rPr>
-        <w:commentReference w:id="49"/>
+        <w:commentReference w:id="48"/>
       </w:r>
       <w:r>
         <w:t xml:space="preserve">, and that the subnets </w:t>
@@ -4508,7 +4506,7 @@
       <w:r>
         <w:t xml:space="preserve"> This Quick Start doesn’t support </w:t>
       </w:r>
-      <w:hyperlink r:id="rId41" w:history="1">
+      <w:hyperlink r:id="rId40" w:history="1">
         <w:r>
           <w:rPr>
             <w:rStyle w:val="Hyperlink"/>
@@ -4519,7 +4517,7 @@
       <w:r>
         <w:t xml:space="preserve">. These subnets require </w:t>
       </w:r>
-      <w:hyperlink r:id="rId42" w:history="1">
+      <w:hyperlink r:id="rId41" w:history="1">
         <w:r>
           <w:rPr>
             <w:rStyle w:val="Hyperlink"/>
@@ -4575,7 +4573,7 @@
       <w:r>
         <w:t xml:space="preserve">as explained in the </w:t>
       </w:r>
-      <w:hyperlink r:id="rId43" w:tgtFrame="_blank" w:history="1">
+      <w:hyperlink r:id="rId42" w:tgtFrame="_blank" w:history="1">
         <w:r>
           <w:rPr>
             <w:rStyle w:val="Hyperlink"/>
@@ -4668,7 +4666,7 @@
       <w:pPr>
         <w:pStyle w:val="Note"/>
       </w:pPr>
-      <w:commentRangeStart w:id="50"/>
+      <w:commentRangeStart w:id="49"/>
       <w:r>
         <w:rPr>
           <w:b/>
@@ -4676,12 +4674,12 @@
         <w:lastRenderedPageBreak/>
         <w:t>Note</w:t>
       </w:r>
-      <w:commentRangeEnd w:id="50"/>
+      <w:commentRangeEnd w:id="49"/>
       <w:r>
         <w:rPr>
           <w:rStyle w:val="CommentReference"/>
         </w:rPr>
-        <w:commentReference w:id="50"/>
+        <w:commentReference w:id="49"/>
       </w:r>
       <w:r>
         <w:rPr>
@@ -4743,7 +4741,7 @@
       <w:r>
         <w:t xml:space="preserve"> </w:t>
       </w:r>
-      <w:hyperlink r:id="rId44" w:history="1">
+      <w:hyperlink r:id="rId43" w:history="1">
         <w:r>
           <w:rPr>
             <w:rStyle w:val="Hyperlink"/>
@@ -4950,9 +4948,9 @@
       <w:pPr>
         <w:pStyle w:val="Heading3"/>
       </w:pPr>
-      <w:bookmarkStart w:id="51" w:name="_Option_1:_Parameters"/>
-      <w:bookmarkStart w:id="52" w:name="_Toc32828024"/>
-      <w:bookmarkEnd w:id="51"/>
+      <w:bookmarkStart w:id="50" w:name="_Option_1:_Parameters"/>
+      <w:bookmarkStart w:id="51" w:name="_Toc32828024"/>
+      <w:bookmarkEnd w:id="50"/>
       <w:r>
         <w:t>Option 1</w:t>
       </w:r>
@@ -4968,9 +4966,9 @@
           <w:iCs/>
           <w:color w:val="212120"/>
         </w:rPr>
-        <w:commentReference w:id="53"/>
-      </w:r>
-      <w:bookmarkEnd w:id="52"/>
+        <w:commentReference w:id="52"/>
+      </w:r>
+      <w:bookmarkEnd w:id="51"/>
     </w:p>
     <w:p>
       <w:pPr>
@@ -4983,7 +4981,7 @@
           <w:szCs w:val="22"/>
         </w:rPr>
       </w:pPr>
-      <w:hyperlink r:id="rId45" w:history="1">
+      <w:hyperlink r:id="rId44" w:history="1">
         <w:r>
           <w:rPr>
             <w:rStyle w:val="Hyperlink"/>
@@ -5820,7 +5818,7 @@
             <w:r>
               <w:t xml:space="preserve">egion; see the </w:t>
             </w:r>
-            <w:commentRangeStart w:id="54"/>
+            <w:commentRangeStart w:id="53"/>
             <w:r>
               <w:t>“</w:t>
             </w:r>
@@ -5844,13 +5842,13 @@
             <w:r>
               <w:t xml:space="preserve"> in the deployment guide</w:t>
             </w:r>
-            <w:commentRangeEnd w:id="54"/>
+            <w:commentRangeEnd w:id="53"/>
             <w:r>
               <w:rPr>
                 <w:rStyle w:val="CommentReference"/>
                 <w:rFonts w:cs="Times New Roman"/>
               </w:rPr>
-              <w:commentReference w:id="54"/>
+              <w:commentReference w:id="53"/>
             </w:r>
             <w:r>
               <w:t>.</w:t>
@@ -5929,7 +5927,7 @@
               <w:pStyle w:val="Tabletext"/>
               <w:cnfStyle w:val="000000000000" w:firstRow="0" w:lastRow="0" w:firstColumn="0" w:lastColumn="0" w:oddVBand="0" w:evenVBand="0" w:oddHBand="0" w:evenHBand="0" w:firstRowFirstColumn="0" w:firstRowLastColumn="0" w:lastRowFirstColumn="0" w:lastRowLastColumn="0"/>
             </w:pPr>
-            <w:commentRangeStart w:id="55"/>
+            <w:commentRangeStart w:id="54"/>
             <w:r>
               <w:t>&lt;</w:t>
             </w:r>
@@ -5939,13 +5937,13 @@
             <w:r>
               <w:t>&gt;</w:t>
             </w:r>
-            <w:commentRangeEnd w:id="55"/>
+            <w:commentRangeEnd w:id="54"/>
             <w:r>
               <w:rPr>
                 <w:rStyle w:val="CommentReference"/>
                 <w:rFonts w:cs="Times New Roman"/>
               </w:rPr>
-              <w:commentReference w:id="55"/>
+              <w:commentReference w:id="54"/>
             </w:r>
           </w:p>
         </w:tc>
@@ -6089,7 +6087,7 @@
       <w:r>
         <w:t xml:space="preserve">. For details, see the </w:t>
       </w:r>
-      <w:hyperlink r:id="rId46" w:history="1">
+      <w:hyperlink r:id="rId45" w:history="1">
         <w:r>
           <w:rPr>
             <w:rStyle w:val="Hyperlink"/>
@@ -6241,9 +6239,6 @@
               </w:rPr>
             </w:pPr>
             <w:r>
-              <w:t xml:space="preserve">The </w:t>
-            </w:r>
-            <w:r>
               <w:t xml:space="preserve">S3 bucket </w:t>
             </w:r>
             <w:r>
@@ -6401,17 +6396,17 @@
               <w:pStyle w:val="Tabletext"/>
               <w:cnfStyle w:val="000000000000" w:firstRow="0" w:lastRow="0" w:firstColumn="0" w:lastColumn="0" w:oddVBand="0" w:evenVBand="0" w:oddHBand="0" w:evenHBand="0" w:firstRowFirstColumn="0" w:firstRowLastColumn="0" w:lastRowFirstColumn="0" w:lastRowLastColumn="0"/>
             </w:pPr>
-            <w:commentRangeStart w:id="56"/>
+            <w:commentRangeStart w:id="55"/>
             <w:r>
               <w:t>us-east-1</w:t>
             </w:r>
-            <w:commentRangeEnd w:id="56"/>
+            <w:commentRangeEnd w:id="55"/>
             <w:r>
               <w:rPr>
                 <w:rStyle w:val="CommentReference"/>
                 <w:rFonts w:cs="Times New Roman"/>
               </w:rPr>
-              <w:commentReference w:id="56"/>
+              <w:commentReference w:id="55"/>
             </w:r>
           </w:p>
         </w:tc>
@@ -6425,7 +6420,16 @@
               <w:cnfStyle w:val="000000000000" w:firstRow="0" w:lastRow="0" w:firstColumn="0" w:lastColumn="0" w:oddVBand="0" w:evenVBand="0" w:oddHBand="0" w:evenHBand="0" w:firstRowFirstColumn="0" w:firstRowLastColumn="0" w:lastRowFirstColumn="0" w:lastRowLastColumn="0"/>
             </w:pPr>
             <w:r>
-              <w:t>The AWS Region where the Quick Start S3 bucket (QSSBucketName) is hosted. When using your own bucket, you must specify this value.</w:t>
+              <w:t>AWS Region where the Quick Start S3 bucket (</w:t>
+            </w:r>
+            <w:r>
+              <w:rPr>
+                <w:rStyle w:val="CodeInline"/>
+              </w:rPr>
+              <w:t>QSSBucketName</w:t>
+            </w:r>
+            <w:r>
+              <w:t>) is hosted. When using your own bucket, you must specify this value.</w:t>
             </w:r>
           </w:p>
         </w:tc>
@@ -6488,7 +6492,7 @@
             <w:r>
               <w:t>quickstart-</w:t>
             </w:r>
-            <w:commentRangeStart w:id="57"/>
+            <w:commentRangeStart w:id="56"/>
             <w:r>
               <w:t>&lt;company&gt;</w:t>
             </w:r>
@@ -6498,14 +6502,14 @@
             <w:r>
               <w:t>&lt;product&gt;</w:t>
             </w:r>
-            <w:commentRangeEnd w:id="57"/>
+            <w:commentRangeEnd w:id="56"/>
             <w:r>
               <w:rPr>
                 <w:rStyle w:val="CommentReference"/>
                 <w:rFonts w:cs="Times New Roman"/>
                 <w:color w:val="212120"/>
               </w:rPr>
-              <w:commentReference w:id="57"/>
+              <w:commentReference w:id="56"/>
             </w:r>
             <w:r>
               <w:t>/</w:t>
@@ -6524,13 +6528,7 @@
                 <w:rFonts w:ascii="Times New Roman" w:hAnsi="Times New Roman"/>
               </w:rPr>
             </w:pPr>
-            <w:r>
-              <w:rPr>
-                <w:szCs w:val="18"/>
-              </w:rPr>
-              <w:t xml:space="preserve">The </w:t>
-            </w:r>
-            <w:hyperlink r:id="rId47" w:history="1">
+            <w:hyperlink r:id="rId46" w:history="1">
               <w:r>
                 <w:rPr>
                   <w:rStyle w:val="Hyperlink"/>
@@ -6611,7 +6609,7 @@
               </w:rPr>
               <w:t xml:space="preserve"> </w:t>
             </w:r>
-            <w:commentRangeStart w:id="58"/>
+            <w:commentRangeStart w:id="57"/>
             <w:r>
               <w:rPr>
                 <w:szCs w:val="18"/>
@@ -6630,13 +6628,13 @@
               </w:rPr>
               <w:t>.</w:t>
             </w:r>
-            <w:commentRangeEnd w:id="58"/>
+            <w:commentRangeEnd w:id="57"/>
             <w:r>
               <w:rPr>
                 <w:rStyle w:val="CommentReference"/>
                 <w:rFonts w:cs="Times New Roman"/>
               </w:rPr>
-              <w:commentReference w:id="58"/>
+              <w:commentReference w:id="57"/>
             </w:r>
           </w:p>
         </w:tc>
@@ -6646,9 +6644,9 @@
       <w:pPr>
         <w:pStyle w:val="Heading3"/>
       </w:pPr>
-      <w:bookmarkStart w:id="59" w:name="_Option_2:_Parameters"/>
-      <w:bookmarkStart w:id="60" w:name="_Toc32828025"/>
-      <w:bookmarkEnd w:id="59"/>
+      <w:bookmarkStart w:id="58" w:name="_Option_2:_Parameters"/>
+      <w:bookmarkStart w:id="59" w:name="_Toc32828025"/>
+      <w:bookmarkEnd w:id="58"/>
       <w:r>
         <w:lastRenderedPageBreak/>
         <w:t>Option 2: Parameters for deploying &lt;software&gt; into an existing VPC</w:t>
@@ -6662,9 +6660,9 @@
           <w:iCs/>
           <w:color w:val="212120"/>
         </w:rPr>
-        <w:commentReference w:id="61"/>
-      </w:r>
-      <w:bookmarkEnd w:id="60"/>
+        <w:commentReference w:id="60"/>
+      </w:r>
+      <w:bookmarkEnd w:id="59"/>
     </w:p>
     <w:p>
       <w:pPr>
@@ -6674,7 +6672,7 @@
           <w:rStyle w:val="Hyperlink"/>
         </w:rPr>
       </w:pPr>
-      <w:hyperlink r:id="rId48" w:history="1">
+      <w:hyperlink r:id="rId47" w:history="1">
         <w:r>
           <w:rPr>
             <w:rStyle w:val="Hyperlink"/>
@@ -7327,7 +7325,7 @@
             <w:r>
               <w:t xml:space="preserve">see the </w:t>
             </w:r>
-            <w:commentRangeStart w:id="62"/>
+            <w:commentRangeStart w:id="61"/>
             <w:r>
               <w:t>“</w:t>
             </w:r>
@@ -7348,13 +7346,13 @@
             <w:r>
               <w:t xml:space="preserve"> section in the deployment guide</w:t>
             </w:r>
-            <w:commentRangeEnd w:id="62"/>
+            <w:commentRangeEnd w:id="61"/>
             <w:r>
               <w:rPr>
                 <w:rStyle w:val="CommentReference"/>
                 <w:rFonts w:cs="Times New Roman"/>
               </w:rPr>
-              <w:commentReference w:id="62"/>
+              <w:commentReference w:id="61"/>
             </w:r>
             <w:r>
               <w:t>.</w:t>
@@ -7509,7 +7507,7 @@
       <w:r>
         <w:t xml:space="preserve"> code references to point to a new Quick Start location. For additional details, see the </w:t>
       </w:r>
-      <w:hyperlink r:id="rId49" w:history="1">
+      <w:hyperlink r:id="rId48" w:history="1">
         <w:r>
           <w:rPr>
             <w:rStyle w:val="Hyperlink"/>
@@ -7660,9 +7658,8 @@
               <w:pStyle w:val="Tabletext"/>
               <w:cnfStyle w:val="000000000000" w:firstRow="0" w:lastRow="0" w:firstColumn="0" w:lastColumn="0" w:oddVBand="0" w:evenVBand="0" w:oddHBand="0" w:evenHBand="0" w:firstRowFirstColumn="0" w:firstRowLastColumn="0" w:lastRowFirstColumn="0" w:lastRowLastColumn="0"/>
             </w:pPr>
-            <w:r>
-              <w:t xml:space="preserve">The </w:t>
-            </w:r>
+            <w:bookmarkStart w:id="62" w:name="_GoBack"/>
+            <w:bookmarkEnd w:id="62"/>
             <w:r>
               <w:t xml:space="preserve">S3 bucket </w:t>
             </w:r>
@@ -7821,13 +7818,7 @@
                 <w:rFonts w:ascii="Times New Roman" w:hAnsi="Times New Roman"/>
               </w:rPr>
             </w:pPr>
-            <w:r>
-              <w:rPr>
-                <w:szCs w:val="18"/>
-              </w:rPr>
-              <w:t xml:space="preserve">The </w:t>
-            </w:r>
-            <w:hyperlink r:id="rId50" w:history="1">
+            <w:hyperlink r:id="rId49" w:history="1">
               <w:r>
                 <w:rPr>
                   <w:rStyle w:val="Hyperlink"/>
@@ -7969,7 +7960,7 @@
       <w:r>
         <w:t xml:space="preserve">page, you can </w:t>
       </w:r>
-      <w:hyperlink r:id="rId51" w:history="1">
+      <w:hyperlink r:id="rId50" w:history="1">
         <w:r>
           <w:rPr>
             <w:rStyle w:val="Hyperlink"/>
@@ -7986,7 +7977,7 @@
       <w:r>
         <w:t xml:space="preserve"> and </w:t>
       </w:r>
-      <w:hyperlink r:id="rId52" w:history="1">
+      <w:hyperlink r:id="rId51" w:history="1">
         <w:r>
           <w:rPr>
             <w:rStyle w:val="Hyperlink"/>
@@ -8191,7 +8182,7 @@
                     </pic:cNvPicPr>
                   </pic:nvPicPr>
                   <pic:blipFill>
-                    <a:blip r:embed="rId53">
+                    <a:blip r:embed="rId52">
                       <a:extLst>
                         <a:ext uri="{28A0092B-C50C-407E-A947-70E740481C1C}">
                           <a14:useLocalDpi xmlns:a14="http://schemas.microsoft.com/office/drawing/2010/main" val="0"/>
@@ -8679,7 +8670,7 @@
       <w:r>
         <w:t xml:space="preserve">For additional information, see </w:t>
       </w:r>
-      <w:hyperlink r:id="rId54" w:history="1">
+      <w:hyperlink r:id="rId53" w:history="1">
         <w:r>
           <w:rPr>
             <w:rStyle w:val="Hyperlink"/>
@@ -8760,7 +8751,7 @@
       <w:r>
         <w:t xml:space="preserve">s, see the </w:t>
       </w:r>
-      <w:hyperlink r:id="rId55" w:history="1">
+      <w:hyperlink r:id="rId54" w:history="1">
         <w:r>
           <w:rPr>
             <w:rStyle w:val="Hyperlink"/>
@@ -8800,7 +8791,7 @@
       <w:r>
         <w:t xml:space="preserve"> section of the </w:t>
       </w:r>
-      <w:hyperlink r:id="rId56" w:history="1">
+      <w:hyperlink r:id="rId55" w:history="1">
         <w:r>
           <w:rPr>
             <w:rStyle w:val="Hyperlink"/>
@@ -8811,7 +8802,7 @@
       <w:r>
         <w:t xml:space="preserve"> for this Quick Start. If you’d like to submit code, review the </w:t>
       </w:r>
-      <w:hyperlink r:id="rId57" w:history="1">
+      <w:hyperlink r:id="rId56" w:history="1">
         <w:r>
           <w:rPr>
             <w:rStyle w:val="Hyperlink"/>
@@ -8897,7 +8888,7 @@
         </w:rPr>
         <w:fldChar w:fldCharType="end"/>
       </w:r>
-      <w:hyperlink r:id="rId58" w:history="1">
+      <w:hyperlink r:id="rId57" w:history="1">
         <w:r>
           <w:rPr>
             <w:rStyle w:val="Hyperlink"/>
@@ -8910,7 +8901,7 @@
       <w:pPr>
         <w:pStyle w:val="ListBullet"/>
       </w:pPr>
-      <w:hyperlink r:id="rId59" w:history="1">
+      <w:hyperlink r:id="rId58" w:history="1">
         <w:r>
           <w:rPr>
             <w:rStyle w:val="Hyperlink"/>
@@ -8967,7 +8958,7 @@
       <w:r>
         <w:fldChar w:fldCharType="end"/>
       </w:r>
-      <w:hyperlink r:id="rId60" w:history="1">
+      <w:hyperlink r:id="rId59" w:history="1">
         <w:r>
           <w:rPr>
             <w:rStyle w:val="Hyperlink"/>
@@ -8980,7 +8971,7 @@
       <w:pPr>
         <w:pStyle w:val="ListBullet"/>
       </w:pPr>
-      <w:hyperlink r:id="rId61" w:history="1">
+      <w:hyperlink r:id="rId60" w:history="1">
         <w:r>
           <w:rPr>
             <w:rStyle w:val="Hyperlink"/>
@@ -8993,7 +8984,7 @@
       <w:pPr>
         <w:pStyle w:val="ListBullet"/>
       </w:pPr>
-      <w:hyperlink r:id="rId62" w:history="1">
+      <w:hyperlink r:id="rId61" w:history="1">
         <w:r>
           <w:rPr>
             <w:rStyle w:val="Hyperlink"/>
@@ -9006,7 +8997,7 @@
       <w:pPr>
         <w:pStyle w:val="ListBullet"/>
       </w:pPr>
-      <w:hyperlink r:id="rId63" w:history="1">
+      <w:hyperlink r:id="rId62" w:history="1">
         <w:r>
           <w:rPr>
             <w:rStyle w:val="Hyperlink"/>
@@ -9070,7 +9061,7 @@
         <w:pStyle w:val="ListBullet"/>
         <w:spacing w:after="400"/>
       </w:pPr>
-      <w:hyperlink r:id="rId64" w:history="1">
+      <w:hyperlink r:id="rId63" w:history="1">
         <w:r>
           <w:rPr>
             <w:rStyle w:val="Hyperlink"/>
@@ -9374,7 +9365,7 @@
                               </w:rPr>
                               <w:t xml:space="preserve">The software included with this paper is licensed under the Apache License, Version 2.0 (the "License"). You may not use this file except in compliance with the License. A copy of the License is located at </w:t>
                             </w:r>
-                            <w:hyperlink r:id="rId65" w:history="1">
+                            <w:hyperlink r:id="rId64" w:history="1">
                               <w:r>
                                 <w:rPr>
                                   <w:rStyle w:val="Hyperlink"/>
@@ -9422,7 +9413,7 @@
           </mc:Choice>
           <mc:Fallback>
             <w:pict>
-              <v:rect w14:anchorId="74B18F5B" id="Rectangle 148" o:spid="_x0000_s1026" style="position:absolute;margin-left:0;margin-top:-309.6pt;width:273.75pt;height:313.2pt;z-index:251800576;visibility:visible;mso-wrap-style:square;mso-width-percent:1000;mso-height-percent:0;mso-wrap-distance-left:0;mso-wrap-distance-top:28.8pt;mso-wrap-distance-right:0;mso-wrap-distance-bottom:28.8pt;mso-position-horizontal:absolute;mso-position-horizontal-relative:margin;mso-position-vertical:absolute;mso-position-vertical-relative:bottom-margin-area;mso-width-percent:1000;mso-height-percent:0;mso-width-relative:margin;mso-height-relative:margin;v-text-anchor:top" o:gfxdata="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" filled="f" stroked="f" strokeweight="2pt">
+              <v:rect w14:anchorId="74B18F5B" id="Rectangle 148" o:spid="_x0000_s1026" style="position:absolute;margin-left:0;margin-top:-309.6pt;width:273.75pt;height:313.2pt;z-index:251800576;visibility:visible;mso-wrap-style:square;mso-width-percent:1000;mso-height-percent:0;mso-wrap-distance-left:0;mso-wrap-distance-top:28.8pt;mso-wrap-distance-right:0;mso-wrap-distance-bottom:28.8pt;mso-position-horizontal:absolute;mso-position-horizontal-relative:margin;mso-position-vertical:absolute;mso-position-vertical-relative:bottom-margin-area;mso-width-percent:1000;mso-height-percent:0;mso-width-relative:margin;mso-height-relative:margin;v-text-anchor:top" o:gfxdata="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" filled="f" stroked="f" strokeweight="2pt">
                 <v:textbox style="mso-fit-shape-to-text:t" inset="0,0,0,0">
                   <w:txbxContent>
                     <w:p>
@@ -9509,7 +9500,7 @@
                         </w:rPr>
                         <w:t xml:space="preserve">The software included with this paper is licensed under the Apache License, Version 2.0 (the "License"). You may not use this file except in compliance with the License. A copy of the License is located at </w:t>
                       </w:r>
-                      <w:hyperlink r:id="rId66" w:history="1">
+                      <w:hyperlink r:id="rId65" w:history="1">
                         <w:r>
                           <w:rPr>
                             <w:rStyle w:val="Hyperlink"/>
@@ -9545,10 +9536,10 @@
       </w:r>
     </w:p>
     <w:sectPr>
-      <w:headerReference w:type="default" r:id="rId67"/>
-      <w:footerReference w:type="default" r:id="rId68"/>
-      <w:headerReference w:type="first" r:id="rId69"/>
-      <w:footerReference w:type="first" r:id="rId70"/>
+      <w:headerReference w:type="default" r:id="rId66"/>
+      <w:footerReference w:type="default" r:id="rId67"/>
+      <w:headerReference w:type="first" r:id="rId68"/>
+      <w:footerReference w:type="first" r:id="rId69"/>
       <w:type w:val="continuous"/>
       <w:pgSz w:w="12240" w:h="15840" w:code="1"/>
       <w:pgMar w:top="1440" w:right="1080" w:bottom="1440" w:left="1440" w:header="720" w:footer="720" w:gutter="0"/>
@@ -9561,7 +9552,7 @@
 </file>
 
 <file path=word/comments.xml><?xml version="1.0" encoding="utf-8"?>
-<w:comments xmlns:wpc="http://schemas.microsoft.com/office/word/2010/wordprocessingCanvas" xmlns:cx="http://schemas.microsoft.com/office/drawing/2014/chartex" xmlns:cx1="http://schemas.microsoft.com/office/drawing/2015/9/8/chartex" xmlns:cx2="http://schemas.microsoft.com/office/drawing/2015/10/21/chartex" xmlns:cx3="http://schemas.microsoft.com/office/drawing/2016/5/9/chartex" xmlns:cx4="http://schemas.microsoft.com/office/drawing/2016/5/10/chartex" xmlns:cx5="http://schemas.microsoft.com/office/drawing/2016/5/11/chartex" xmlns:cx6="http://schemas.microsoft.com/office/drawing/2016/5/12/chartex" xmlns:cx7="http://schemas.microsoft.com/office/drawing/2016/5/13/chartex" xmlns:cx8="http://schemas.microsoft.com/office/drawing/2016/5/14/chartex" xmlns:mc="http://schemas.openxmlformats.org/markup-compatibility/2006" xmlns:aink="http://schemas.microsoft.com/office/drawing/2016/ink" xmlns:am3d="http://schemas.microsoft.com/office/drawing/2017/model3d" xmlns:o="urn:schemas-microsoft-com:office:office" xmlns:r="http://schemas.openxmlformats.org/officeDocument/2006/relationships" xmlns:m="http://schemas.openxmlformats.org/officeDocument/2006/math" xmlns:v="urn:schemas-microsoft-com:vml" xmlns:wp14="http://schemas.microsoft.com/office/word/2010/wordprocessingDrawing" xmlns:wp="http://schemas.openxmlformats.org/drawingml/2006/wordprocessingDrawing" xmlns:w10="urn:schemas-microsoft-com:office:word" xmlns:w="http://schemas.openxmlformats.org/wordprocessingml/2006/main" xmlns:w14="http://schemas.microsoft.com/office/word/2010/wordml" xmlns:w15="http://schemas.microsoft.com/office/word/2012/wordml" xmlns:w16cid="http://schemas.microsoft.com/office/word/2016/wordml/cid" xmlns:w16se="http://schemas.microsoft.com/office/word/2015/wordml/symex" xmlns:wpg="http://schemas.microsoft.com/office/word/2010/wordprocessingGroup" xmlns:wpi="http://schemas.microsoft.com/office/word/2010/wordprocessingInk" xmlns:wne="http://schemas.microsoft.com/office/word/2006/wordml" xmlns:wps="http://schemas.microsoft.com/office/word/2010/wordprocessingShape" mc:Ignorable="w14 w15 w16se w16cid wp14">
+<w:comments xmlns:wpc="http://schemas.microsoft.com/office/word/2010/wordprocessingCanvas" xmlns:cx="http://schemas.microsoft.com/office/drawing/2014/chartex" xmlns:cx1="http://schemas.microsoft.com/office/drawing/2015/9/8/chartex" xmlns:mc="http://schemas.openxmlformats.org/markup-compatibility/2006" xmlns:o="urn:schemas-microsoft-com:office:office" xmlns:r="http://schemas.openxmlformats.org/officeDocument/2006/relationships" xmlns:m="http://schemas.openxmlformats.org/officeDocument/2006/math" xmlns:v="urn:schemas-microsoft-com:vml" xmlns:wp14="http://schemas.microsoft.com/office/word/2010/wordprocessingDrawing" xmlns:wp="http://schemas.openxmlformats.org/drawingml/2006/wordprocessingDrawing" xmlns:w10="urn:schemas-microsoft-com:office:word" xmlns:w="http://schemas.openxmlformats.org/wordprocessingml/2006/main" xmlns:w14="http://schemas.microsoft.com/office/word/2010/wordml" xmlns:w15="http://schemas.microsoft.com/office/word/2012/wordml" xmlns:w16se="http://schemas.microsoft.com/office/word/2015/wordml/symex" xmlns:wpg="http://schemas.microsoft.com/office/word/2010/wordprocessingGroup" xmlns:wpi="http://schemas.microsoft.com/office/word/2010/wordprocessingInk" xmlns:wne="http://schemas.microsoft.com/office/word/2006/wordml" xmlns:wps="http://schemas.microsoft.com/office/word/2010/wordprocessingShape" mc:Ignorable="w14 w15 w16se wp14">
   <w:comment w:id="0" w:author="Author" w:initials="A">
     <w:p>
       <w:pPr>
@@ -9780,7 +9771,7 @@
       </w:r>
     </w:p>
   </w:comment>
-  <w:comment w:id="8" w:author="Author" w:initials="A">
+  <w:comment w:id="7" w:author="Author" w:initials="A">
     <w:p>
       <w:pPr>
         <w:pStyle w:val="CommentText"/>
@@ -9852,7 +9843,7 @@
       </w:r>
     </w:p>
   </w:comment>
-  <w:comment w:id="11" w:author="Author" w:initials="A">
+  <w:comment w:id="10" w:author="Author" w:initials="A">
     <w:p>
       <w:pPr>
         <w:pStyle w:val="CommentText"/>
@@ -9865,28 +9856,28 @@
       </w:r>
       <w:r>
         <w:t>Identify your target audience and explain how/why they would use this Quick Start.</w:t>
+      </w:r>
+    </w:p>
+  </w:comment>
+  <w:comment w:id="13" w:author="Author" w:initials="A">
+    <w:p>
+      <w:pPr>
+        <w:pStyle w:val="CommentText"/>
+      </w:pPr>
+      <w:r>
+        <w:rPr>
+          <w:rStyle w:val="CommentReference"/>
+        </w:rPr>
+        <w:annotationRef/>
+      </w:r>
+      <w:r>
+        <w:t>Search for &lt;software&gt; throughout this guide, and replace accordingly.</w:t>
       </w:r>
     </w:p>
   </w:comment>
   <w:comment w:id="14" w:author="Author" w:initials="A">
     <w:p>
       <w:pPr>
-        <w:pStyle w:val="CommentText"/>
-      </w:pPr>
-      <w:r>
-        <w:rPr>
-          <w:rStyle w:val="CommentReference"/>
-        </w:rPr>
-        <w:annotationRef/>
-      </w:r>
-      <w:r>
-        <w:t>Search for &lt;software&gt; throughout this guide, and replace accordingly.</w:t>
-      </w:r>
-    </w:p>
-  </w:comment>
-  <w:comment w:id="15" w:author="Author" w:initials="A">
-    <w:p>
-      <w:pPr>
         <w:pStyle w:val="ListParagraph"/>
         <w:spacing w:after="0" w:line="240" w:lineRule="auto"/>
         <w:ind w:left="0"/>
@@ -9931,6 +9922,22 @@
       </w:r>
       <w:r>
         <w:t>, and provide details on usage scenarios.</w:t>
+      </w:r>
+    </w:p>
+  </w:comment>
+  <w:comment w:id="16" w:author="Author" w:initials="A">
+    <w:p>
+      <w:pPr>
+        <w:pStyle w:val="CommentText"/>
+      </w:pPr>
+      <w:r>
+        <w:rPr>
+          <w:rStyle w:val="CommentReference"/>
+        </w:rPr>
+        <w:annotationRef/>
+      </w:r>
+      <w:r>
+        <w:t>Finalize these details as soon as possible.</w:t>
       </w:r>
     </w:p>
   </w:comment>
@@ -9946,7 +9953,20 @@
         <w:annotationRef/>
       </w:r>
       <w:r>
-        <w:t>Finalize these details as soon as possible.</w:t>
+        <w:t xml:space="preserve">Include details about the license and how they can sign up. If no license is required, clarify that. </w:t>
+      </w:r>
+    </w:p>
+    <w:p>
+      <w:pPr>
+        <w:pStyle w:val="CommentText"/>
+      </w:pPr>
+    </w:p>
+    <w:p>
+      <w:pPr>
+        <w:pStyle w:val="CommentText"/>
+      </w:pPr>
+      <w:r>
+        <w:t>These two paragraphs provide an example of the details you can provide. Provide links as appropriate.</w:t>
       </w:r>
     </w:p>
   </w:comment>
@@ -9962,40 +9982,11 @@
         <w:annotationRef/>
       </w:r>
       <w:r>
-        <w:t xml:space="preserve">Include details about the license and how they can sign up. If no license is required, clarify that. </w:t>
-      </w:r>
-    </w:p>
-    <w:p>
-      <w:pPr>
-        <w:pStyle w:val="CommentText"/>
-      </w:pPr>
-    </w:p>
-    <w:p>
-      <w:pPr>
-        <w:pStyle w:val="CommentText"/>
-      </w:pPr>
-      <w:r>
-        <w:t>These two paragraphs provide an example of the details you can provide. Provide links as appropriate.</w:t>
+        <w:t>Or, if the deployment uses an AMI, update this paragraph. If it doesn’t, remove the paragraph.</w:t>
       </w:r>
     </w:p>
   </w:comment>
-  <w:comment w:id="19" w:author="Author" w:initials="A">
-    <w:p>
-      <w:pPr>
-        <w:pStyle w:val="CommentText"/>
-      </w:pPr>
-      <w:r>
-        <w:rPr>
-          <w:rStyle w:val="CommentReference"/>
-        </w:rPr>
-        <w:annotationRef/>
-      </w:r>
-      <w:r>
-        <w:t>Or, if the deployment uses an AMI, update this paragraph. If it doesn’t, remove the paragraph.</w:t>
-      </w:r>
-    </w:p>
-  </w:comment>
-  <w:comment w:id="21" w:author="Author" w:initials="A">
+  <w:comment w:id="20" w:author="Author" w:initials="A">
     <w:p>
       <w:pPr>
         <w:pStyle w:val="CommentText"/>
@@ -10741,7 +10732,7 @@
       </w:r>
     </w:p>
   </w:comment>
-  <w:comment w:id="22" w:author="Author" w:initials="A">
+  <w:comment w:id="21" w:author="Author" w:initials="A">
     <w:p>
       <w:pPr>
         <w:pStyle w:val="CommentText"/>
@@ -10781,7 +10772,7 @@
       </w:r>
     </w:p>
   </w:comment>
-  <w:comment w:id="30" w:author="Author" w:initials="A">
+  <w:comment w:id="29" w:author="Author" w:initials="A">
     <w:p>
       <w:pPr>
         <w:pStyle w:val="CommentText"/>
@@ -10794,88 +10785,88 @@
       </w:r>
       <w:r>
         <w:t>Describe or link to specific knowledge requirements; for example: “familiarity with basic concepts in the areas of networking, database operations, and data encryption” or “familiarity with &lt;software&gt;.”</w:t>
+      </w:r>
+    </w:p>
+  </w:comment>
+  <w:comment w:id="33" w:author="Author" w:initials="A">
+    <w:p>
+      <w:pPr>
+        <w:pStyle w:val="CommentText"/>
+      </w:pPr>
+      <w:r>
+        <w:rPr>
+          <w:rStyle w:val="CommentReference"/>
+        </w:rPr>
+        <w:annotationRef/>
+      </w:r>
+      <w:r>
+        <w:t xml:space="preserve">In this section, include </w:t>
+      </w:r>
+      <w:r>
+        <w:t>AWS account configuration, operating system, licensing, DNS</w:t>
+      </w:r>
+      <w:r>
+        <w:t xml:space="preserve"> </w:t>
+      </w:r>
+      <w:r>
+        <w:t>requirements</w:t>
+      </w:r>
+      <w:r>
+        <w:t>, etc.</w:t>
+      </w:r>
+    </w:p>
+    <w:p>
+      <w:pPr>
+        <w:pStyle w:val="CommentText"/>
+      </w:pPr>
+    </w:p>
+    <w:p>
+      <w:pPr>
+        <w:pStyle w:val="CommentText"/>
+      </w:pPr>
+      <w:r>
+        <w:rPr>
+          <w:rStyle w:val="CommentReference"/>
+        </w:rPr>
+        <w:annotationRef/>
+      </w:r>
+      <w:r>
+        <w:t xml:space="preserve">If you include AMI or license subscription information as prerequisites, refer and add a bookmark/link to the </w:t>
+      </w:r>
+      <w:r>
+        <w:rPr>
+          <w:i/>
+        </w:rPr>
+        <w:t>Deployment steps</w:t>
+      </w:r>
+      <w:r>
+        <w:t xml:space="preserve"> section, which provides specific instructions on related steps to take. </w:t>
+      </w:r>
+    </w:p>
+    <w:p>
+      <w:pPr>
+        <w:pStyle w:val="CommentText"/>
+      </w:pPr>
+    </w:p>
+    <w:p>
+      <w:pPr>
+        <w:pStyle w:val="CommentText"/>
+      </w:pPr>
+      <w:r>
+        <w:t xml:space="preserve">Similarly, if there’s other crucial information that the audience needs to know for successful deployment, consider adding it to the </w:t>
+      </w:r>
+      <w:r>
+        <w:rPr>
+          <w:i/>
+        </w:rPr>
+        <w:t>Deployment steps</w:t>
+      </w:r>
+      <w:r>
+        <w:t xml:space="preserve"> section.</w:t>
       </w:r>
     </w:p>
   </w:comment>
   <w:comment w:id="34" w:author="Author" w:initials="A">
-    <w:p>
-      <w:pPr>
-        <w:pStyle w:val="CommentText"/>
-      </w:pPr>
-      <w:r>
-        <w:rPr>
-          <w:rStyle w:val="CommentReference"/>
-        </w:rPr>
-        <w:annotationRef/>
-      </w:r>
-      <w:r>
-        <w:t xml:space="preserve">In this section, include </w:t>
-      </w:r>
-      <w:r>
-        <w:t>AWS account configuration, operating system, licensing, DNS</w:t>
-      </w:r>
-      <w:r>
-        <w:t xml:space="preserve"> </w:t>
-      </w:r>
-      <w:r>
-        <w:t>requirements</w:t>
-      </w:r>
-      <w:r>
-        <w:t>, etc.</w:t>
-      </w:r>
-    </w:p>
-    <w:p>
-      <w:pPr>
-        <w:pStyle w:val="CommentText"/>
-      </w:pPr>
-    </w:p>
-    <w:p>
-      <w:pPr>
-        <w:pStyle w:val="CommentText"/>
-      </w:pPr>
-      <w:r>
-        <w:rPr>
-          <w:rStyle w:val="CommentReference"/>
-        </w:rPr>
-        <w:annotationRef/>
-      </w:r>
-      <w:r>
-        <w:t xml:space="preserve">If you include AMI or license subscription information as prerequisites, refer and add a bookmark/link to the </w:t>
-      </w:r>
-      <w:r>
-        <w:rPr>
-          <w:i/>
-        </w:rPr>
-        <w:t>Deployment steps</w:t>
-      </w:r>
-      <w:r>
-        <w:t xml:space="preserve"> section, which provides specific instructions on related steps to take. </w:t>
-      </w:r>
-    </w:p>
-    <w:p>
-      <w:pPr>
-        <w:pStyle w:val="CommentText"/>
-      </w:pPr>
-    </w:p>
-    <w:p>
-      <w:pPr>
-        <w:pStyle w:val="CommentText"/>
-      </w:pPr>
-      <w:r>
-        <w:t xml:space="preserve">Similarly, if there’s other crucial information that the audience needs to know for successful deployment, consider adding it to the </w:t>
-      </w:r>
-      <w:r>
-        <w:rPr>
-          <w:i/>
-        </w:rPr>
-        <w:t>Deployment steps</w:t>
-      </w:r>
-      <w:r>
-        <w:t xml:space="preserve"> section.</w:t>
-      </w:r>
-    </w:p>
-  </w:comment>
-  <w:comment w:id="35" w:author="Author" w:initials="A">
     <w:p>
       <w:pPr>
         <w:pStyle w:val="CommentText"/>
@@ -10908,6 +10899,22 @@
       </w:r>
     </w:p>
   </w:comment>
+  <w:comment w:id="35" w:author="Author" w:initials="A">
+    <w:p>
+      <w:pPr>
+        <w:pStyle w:val="CommentText"/>
+      </w:pPr>
+      <w:r>
+        <w:rPr>
+          <w:rStyle w:val="CommentReference"/>
+        </w:rPr>
+        <w:annotationRef/>
+      </w:r>
+      <w:r>
+        <w:t>Same for this URL.</w:t>
+      </w:r>
+    </w:p>
+  </w:comment>
   <w:comment w:id="36" w:author="Author" w:initials="A">
     <w:p>
       <w:pPr>
@@ -10920,29 +10927,13 @@
         <w:annotationRef/>
       </w:r>
       <w:r>
-        <w:t>Same for this URL.</w:t>
+        <w:t>Replace the &lt;n&gt; in each row to specify the number of resources used in this deployment. Remove the rows for resources that aren’t used.</w:t>
       </w:r>
     </w:p>
   </w:comment>
   <w:comment w:id="37" w:author="Author" w:initials="A">
     <w:p>
       <w:pPr>
-        <w:pStyle w:val="CommentText"/>
-      </w:pPr>
-      <w:r>
-        <w:rPr>
-          <w:rStyle w:val="CommentReference"/>
-        </w:rPr>
-        <w:annotationRef/>
-      </w:r>
-      <w:r>
-        <w:t>Replace the &lt;n&gt; in each row to specify the number of resources used in this deployment. Remove the rows for resources that aren’t used.</w:t>
-      </w:r>
-    </w:p>
-  </w:comment>
-  <w:comment w:id="38" w:author="Author" w:initials="A">
-    <w:p>
-      <w:pPr>
         <w:rPr>
           <w:sz w:val="20"/>
           <w:szCs w:val="20"/>
@@ -11132,6 +11123,35 @@
       </w:r>
     </w:p>
   </w:comment>
+  <w:comment w:id="45" w:author="Author" w:initials="A">
+    <w:p>
+      <w:pPr>
+        <w:pStyle w:val="CommentText"/>
+      </w:pPr>
+      <w:r>
+        <w:rPr>
+          <w:rStyle w:val="CommentReference"/>
+        </w:rPr>
+        <w:annotationRef/>
+      </w:r>
+      <w:r>
+        <w:t xml:space="preserve">Include this step if you have an AMI users need to subscribe to.  </w:t>
+      </w:r>
+    </w:p>
+    <w:p>
+      <w:pPr>
+        <w:pStyle w:val="CommentText"/>
+      </w:pPr>
+    </w:p>
+    <w:p>
+      <w:pPr>
+        <w:pStyle w:val="CommentText"/>
+      </w:pPr>
+      <w:r>
+        <w:t>Revise these instructions if the subscription process is different for your Quick Start (for example, you might have a different licensing model and you might ask users to place the license key file in an S3 bucket for BYOL licenses).</w:t>
+      </w:r>
+    </w:p>
+  </w:comment>
   <w:comment w:id="46" w:author="Author" w:initials="A">
     <w:p>
       <w:pPr>
@@ -11144,24 +11164,11 @@
         <w:annotationRef/>
       </w:r>
       <w:r>
-        <w:t xml:space="preserve">Include this step if you have an AMI users need to subscribe to.  </w:t>
-      </w:r>
-    </w:p>
-    <w:p>
-      <w:pPr>
-        <w:pStyle w:val="CommentText"/>
-      </w:pPr>
-    </w:p>
-    <w:p>
-      <w:pPr>
-        <w:pStyle w:val="CommentText"/>
-      </w:pPr>
-      <w:r>
-        <w:t>Revise these instructions if the subscription process is different for your Quick Start (for example, you might have a different licensing model and you might ask users to place the license key file in an S3 bucket for BYOL licenses).</w:t>
+        <w:t>Add a link to your AMI page in AWS Marketplace.</w:t>
       </w:r>
     </w:p>
   </w:comment>
-  <w:comment w:id="47" w:author="Author" w:initials="A">
+  <w:comment w:id="48" w:author="Author" w:initials="A">
     <w:p>
       <w:pPr>
         <w:pStyle w:val="CommentText"/>
@@ -11173,29 +11180,13 @@
         <w:annotationRef/>
       </w:r>
       <w:r>
-        <w:t>Add a link to your AMI page in AWS Marketplace.</w:t>
+        <w:t>Revise to match your architecture, for example “one private subnet for the database instances.”</w:t>
       </w:r>
     </w:p>
   </w:comment>
   <w:comment w:id="49" w:author="Author" w:initials="A">
     <w:p>
       <w:pPr>
-        <w:pStyle w:val="CommentText"/>
-      </w:pPr>
-      <w:r>
-        <w:rPr>
-          <w:rStyle w:val="CommentReference"/>
-        </w:rPr>
-        <w:annotationRef/>
-      </w:r>
-      <w:r>
-        <w:t>Revise to match your architecture, for example “one private subnet for the database instances.”</w:t>
-      </w:r>
-    </w:p>
-  </w:comment>
-  <w:comment w:id="50" w:author="Author" w:initials="A">
-    <w:p>
-      <w:pPr>
         <w:rPr>
           <w:color w:val="212F3E"/>
           <w:sz w:val="20"/>
@@ -11302,7 +11293,7 @@
       </w:r>
     </w:p>
   </w:comment>
-  <w:comment w:id="53" w:author="Author" w:initials="A">
+  <w:comment w:id="52" w:author="Author" w:initials="A">
     <w:p>
       <w:pPr>
         <w:pStyle w:val="CommentText"/>
@@ -11403,7 +11394,7 @@
       </w:r>
     </w:p>
   </w:comment>
-  <w:comment w:id="54" w:author="Author" w:initials="A">
+  <w:comment w:id="53" w:author="Author" w:initials="A">
     <w:p>
       <w:pPr>
         <w:pStyle w:val="CommentText"/>
@@ -11415,53 +11406,11 @@
         <w:annotationRef/>
       </w:r>
       <w:r>
-        <w:t>This phrasing</w:t>
-      </w:r>
-      <w:r>
-        <w:t xml:space="preserve"> may</w:t>
-      </w:r>
-      <w:r>
-        <w:t xml:space="preserve"> seems redundant here</w:t>
-      </w:r>
-      <w:r>
-        <w:t>, but it</w:t>
-      </w:r>
-      <w:r>
-        <w:t>’</w:t>
-      </w:r>
-      <w:r>
-        <w:t xml:space="preserve">s intentional </w:t>
-      </w:r>
-      <w:r>
-        <w:t>so that it</w:t>
-      </w:r>
-      <w:r>
-        <w:t xml:space="preserve"> also work</w:t>
-      </w:r>
-      <w:r>
-        <w:t>s</w:t>
-      </w:r>
-      <w:r>
-        <w:t xml:space="preserve"> on the console screen, </w:t>
-      </w:r>
-      <w:r>
-        <w:t>in which case</w:t>
-      </w:r>
-      <w:r>
-        <w:t xml:space="preserve"> this</w:t>
-      </w:r>
-      <w:r>
-        <w:t xml:space="preserve"> link</w:t>
-      </w:r>
-      <w:r>
-        <w:t xml:space="preserve"> disappears</w:t>
-      </w:r>
-      <w:r>
-        <w:t>.</w:t>
+        <w:t>This phrasing may seems redundant here, but it’s intentional so that it also works on the console screen, in which case this link disappears.</w:t>
       </w:r>
     </w:p>
   </w:comment>
-  <w:comment w:id="55" w:author="Author" w:initials="A">
+  <w:comment w:id="54" w:author="Author" w:initials="A">
     <w:p>
       <w:pPr>
         <w:pStyle w:val="CommentText"/>
@@ -11518,7 +11467,7 @@
       </w:pPr>
     </w:p>
   </w:comment>
-  <w:comment w:id="56" w:author="Author" w:initials="A">
+  <w:comment w:id="55" w:author="Author" w:initials="A">
     <w:p>
       <w:pPr>
         <w:spacing w:after="0" w:line="240" w:lineRule="auto"/>
@@ -11541,6 +11490,22 @@
           <w:szCs w:val="20"/>
         </w:rPr>
         <w:t>This S3 bucket’s default Region is always us-east-1, regardless of the default Region for the Quick Start (for example, us-east-2).</w:t>
+      </w:r>
+    </w:p>
+  </w:comment>
+  <w:comment w:id="56" w:author="Author" w:initials="A">
+    <w:p>
+      <w:pPr>
+        <w:pStyle w:val="CommentText"/>
+      </w:pPr>
+      <w:r>
+        <w:rPr>
+          <w:rStyle w:val="CommentReference"/>
+        </w:rPr>
+        <w:annotationRef/>
+      </w:r>
+      <w:r>
+        <w:t>Replace with a key prefix that reflects your company and product name (for example, quickstart-atlassian-bitbucket/). This generally matches your GitHub repository name.</w:t>
       </w:r>
     </w:p>
   </w:comment>
@@ -11556,11 +11521,11 @@
         <w:annotationRef/>
       </w:r>
       <w:r>
-        <w:t>Replace with a key prefix that reflects your company and product name (for example, quickstart-atlassian-bitbucket/). This generally matches your GitHub repository name.</w:t>
+        <w:t>This line is intentional to also work on the console screen, which can’t include links.</w:t>
       </w:r>
     </w:p>
   </w:comment>
-  <w:comment w:id="58" w:author="Author" w:initials="A">
+  <w:comment w:id="60" w:author="Author" w:initials="A">
     <w:p>
       <w:pPr>
         <w:pStyle w:val="CommentText"/>
@@ -11572,40 +11537,24 @@
         <w:annotationRef/>
       </w:r>
       <w:r>
-        <w:t>This line is intentional to also work on the console screen, which can’t include links.</w:t>
+        <w:t>Replace the parameter tables in this section with information from your own templates, as in the previous section.</w:t>
+      </w:r>
+    </w:p>
+    <w:p>
+      <w:pPr>
+        <w:pStyle w:val="CommentText"/>
+      </w:pPr>
+    </w:p>
+    <w:p>
+      <w:pPr>
+        <w:pStyle w:val="CommentText"/>
+      </w:pPr>
+      <w:r>
+        <w:t>For consistency, make sure that parameters that appear in both templates have the same names, labels, defaults, and descriptions.</w:t>
       </w:r>
     </w:p>
   </w:comment>
   <w:comment w:id="61" w:author="Author" w:initials="A">
-    <w:p>
-      <w:pPr>
-        <w:pStyle w:val="CommentText"/>
-      </w:pPr>
-      <w:r>
-        <w:rPr>
-          <w:rStyle w:val="CommentReference"/>
-        </w:rPr>
-        <w:annotationRef/>
-      </w:r>
-      <w:r>
-        <w:t>Replace the parameter tables in this section with information from your own templates, as in the previous section.</w:t>
-      </w:r>
-    </w:p>
-    <w:p>
-      <w:pPr>
-        <w:pStyle w:val="CommentText"/>
-      </w:pPr>
-    </w:p>
-    <w:p>
-      <w:pPr>
-        <w:pStyle w:val="CommentText"/>
-      </w:pPr>
-      <w:r>
-        <w:t>For consistency, make sure that parameters that appear in both templates have the same names, labels, defaults, and descriptions.</w:t>
-      </w:r>
-    </w:p>
-  </w:comment>
-  <w:comment w:id="62" w:author="Author" w:initials="A">
     <w:p>
       <w:pPr>
         <w:pStyle w:val="CommentText"/>
@@ -11891,7 +11840,7 @@
 </file>
 
 <file path=word/commentsExtended.xml><?xml version="1.0" encoding="utf-8"?>
-<w15:commentsEx xmlns:wpc="http://schemas.microsoft.com/office/word/2010/wordprocessingCanvas" xmlns:cx="http://schemas.microsoft.com/office/drawing/2014/chartex" xmlns:cx1="http://schemas.microsoft.com/office/drawing/2015/9/8/chartex" xmlns:cx2="http://schemas.microsoft.com/office/drawing/2015/10/21/chartex" xmlns:cx3="http://schemas.microsoft.com/office/drawing/2016/5/9/chartex" xmlns:cx4="http://schemas.microsoft.com/office/drawing/2016/5/10/chartex" xmlns:cx5="http://schemas.microsoft.com/office/drawing/2016/5/11/chartex" xmlns:cx6="http://schemas.microsoft.com/office/drawing/2016/5/12/chartex" xmlns:cx7="http://schemas.microsoft.com/office/drawing/2016/5/13/chartex" xmlns:cx8="http://schemas.microsoft.com/office/drawing/2016/5/14/chartex" xmlns:mc="http://schemas.openxmlformats.org/markup-compatibility/2006" xmlns:aink="http://schemas.microsoft.com/office/drawing/2016/ink" xmlns:am3d="http://schemas.microsoft.com/office/drawing/2017/model3d" xmlns:o="urn:schemas-microsoft-com:office:office" xmlns:r="http://schemas.openxmlformats.org/officeDocument/2006/relationships" xmlns:m="http://schemas.openxmlformats.org/officeDocument/2006/math" xmlns:v="urn:schemas-microsoft-com:vml" xmlns:wp14="http://schemas.microsoft.com/office/word/2010/wordprocessingDrawing" xmlns:wp="http://schemas.openxmlformats.org/drawingml/2006/wordprocessingDrawing" xmlns:w10="urn:schemas-microsoft-com:office:word" xmlns:w="http://schemas.openxmlformats.org/wordprocessingml/2006/main" xmlns:w14="http://schemas.microsoft.com/office/word/2010/wordml" xmlns:w15="http://schemas.microsoft.com/office/word/2012/wordml" xmlns:w16cid="http://schemas.microsoft.com/office/word/2016/wordml/cid" xmlns:w16se="http://schemas.microsoft.com/office/word/2015/wordml/symex" xmlns:wpg="http://schemas.microsoft.com/office/word/2010/wordprocessingGroup" xmlns:wpi="http://schemas.microsoft.com/office/word/2010/wordprocessingInk" xmlns:wne="http://schemas.microsoft.com/office/word/2006/wordml" xmlns:wps="http://schemas.microsoft.com/office/word/2010/wordprocessingShape" mc:Ignorable="w14 w15 w16se w16cid wp14">
+<w15:commentsEx xmlns:wpc="http://schemas.microsoft.com/office/word/2010/wordprocessingCanvas" xmlns:cx="http://schemas.microsoft.com/office/drawing/2014/chartex" xmlns:cx1="http://schemas.microsoft.com/office/drawing/2015/9/8/chartex" xmlns:mc="http://schemas.openxmlformats.org/markup-compatibility/2006" xmlns:o="urn:schemas-microsoft-com:office:office" xmlns:r="http://schemas.openxmlformats.org/officeDocument/2006/relationships" xmlns:m="http://schemas.openxmlformats.org/officeDocument/2006/math" xmlns:v="urn:schemas-microsoft-com:vml" xmlns:wp14="http://schemas.microsoft.com/office/word/2010/wordprocessingDrawing" xmlns:wp="http://schemas.openxmlformats.org/drawingml/2006/wordprocessingDrawing" xmlns:w10="urn:schemas-microsoft-com:office:word" xmlns:w="http://schemas.openxmlformats.org/wordprocessingml/2006/main" xmlns:w14="http://schemas.microsoft.com/office/word/2010/wordml" xmlns:w15="http://schemas.microsoft.com/office/word/2012/wordml" xmlns:w16se="http://schemas.microsoft.com/office/word/2015/wordml/symex" xmlns:wpg="http://schemas.microsoft.com/office/word/2010/wordprocessingGroup" xmlns:wpi="http://schemas.microsoft.com/office/word/2010/wordprocessingInk" xmlns:wne="http://schemas.microsoft.com/office/word/2006/wordml" xmlns:wps="http://schemas.microsoft.com/office/word/2010/wordprocessingShape" mc:Ignorable="w14 w15 w16se wp14">
   <w15:commentEx w15:paraId="7D9167AF" w15:done="0"/>
   <w15:commentEx w15:paraId="25DD1BC2" w15:done="0"/>
   <w15:commentEx w15:paraId="5824F58F" w15:done="0"/>
@@ -11979,7 +11928,7 @@
 </file>
 
 <file path=word/endnotes.xml><?xml version="1.0" encoding="utf-8"?>
-<w:endnotes xmlns:wpc="http://schemas.microsoft.com/office/word/2010/wordprocessingCanvas" xmlns:cx="http://schemas.microsoft.com/office/drawing/2014/chartex" xmlns:cx1="http://schemas.microsoft.com/office/drawing/2015/9/8/chartex" xmlns:cx2="http://schemas.microsoft.com/office/drawing/2015/10/21/chartex" xmlns:cx3="http://schemas.microsoft.com/office/drawing/2016/5/9/chartex" xmlns:cx4="http://schemas.microsoft.com/office/drawing/2016/5/10/chartex" xmlns:cx5="http://schemas.microsoft.com/office/drawing/2016/5/11/chartex" xmlns:cx6="http://schemas.microsoft.com/office/drawing/2016/5/12/chartex" xmlns:cx7="http://schemas.microsoft.com/office/drawing/2016/5/13/chartex" xmlns:cx8="http://schemas.microsoft.com/office/drawing/2016/5/14/chartex" xmlns:mc="http://schemas.openxmlformats.org/markup-compatibility/2006" xmlns:aink="http://schemas.microsoft.com/office/drawing/2016/ink" xmlns:am3d="http://schemas.microsoft.com/office/drawing/2017/model3d" xmlns:o="urn:schemas-microsoft-com:office:office" xmlns:r="http://schemas.openxmlformats.org/officeDocument/2006/relationships" xmlns:m="http://schemas.openxmlformats.org/officeDocument/2006/math" xmlns:v="urn:schemas-microsoft-com:vml" xmlns:wp14="http://schemas.microsoft.com/office/word/2010/wordprocessingDrawing" xmlns:wp="http://schemas.openxmlformats.org/drawingml/2006/wordprocessingDrawing" xmlns:w10="urn:schemas-microsoft-com:office:word" xmlns:w="http://schemas.openxmlformats.org/wordprocessingml/2006/main" xmlns:w14="http://schemas.microsoft.com/office/word/2010/wordml" xmlns:w15="http://schemas.microsoft.com/office/word/2012/wordml" xmlns:w16cid="http://schemas.microsoft.com/office/word/2016/wordml/cid" xmlns:w16se="http://schemas.microsoft.com/office/word/2015/wordml/symex" xmlns:wpg="http://schemas.microsoft.com/office/word/2010/wordprocessingGroup" xmlns:wpi="http://schemas.microsoft.com/office/word/2010/wordprocessingInk" xmlns:wne="http://schemas.microsoft.com/office/word/2006/wordml" xmlns:wps="http://schemas.microsoft.com/office/word/2010/wordprocessingShape" mc:Ignorable="w14 w15 w16se w16cid wp14">
+<w:endnotes xmlns:wpc="http://schemas.microsoft.com/office/word/2010/wordprocessingCanvas" xmlns:cx="http://schemas.microsoft.com/office/drawing/2014/chartex" xmlns:cx1="http://schemas.microsoft.com/office/drawing/2015/9/8/chartex" xmlns:mc="http://schemas.openxmlformats.org/markup-compatibility/2006" xmlns:o="urn:schemas-microsoft-com:office:office" xmlns:r="http://schemas.openxmlformats.org/officeDocument/2006/relationships" xmlns:m="http://schemas.openxmlformats.org/officeDocument/2006/math" xmlns:v="urn:schemas-microsoft-com:vml" xmlns:wp14="http://schemas.microsoft.com/office/word/2010/wordprocessingDrawing" xmlns:wp="http://schemas.openxmlformats.org/drawingml/2006/wordprocessingDrawing" xmlns:w10="urn:schemas-microsoft-com:office:word" xmlns:w="http://schemas.openxmlformats.org/wordprocessingml/2006/main" xmlns:w14="http://schemas.microsoft.com/office/word/2010/wordml" xmlns:w15="http://schemas.microsoft.com/office/word/2012/wordml" xmlns:w16se="http://schemas.microsoft.com/office/word/2015/wordml/symex" xmlns:wpg="http://schemas.microsoft.com/office/word/2010/wordprocessingGroup" xmlns:wpi="http://schemas.microsoft.com/office/word/2010/wordprocessingInk" xmlns:wne="http://schemas.microsoft.com/office/word/2006/wordml" xmlns:wps="http://schemas.microsoft.com/office/word/2010/wordprocessingShape" mc:Ignorable="w14 w15 w16se wp14">
   <w:endnote w:type="separator" w:id="-1">
     <w:p>
       <w:r>
@@ -12000,7 +11949,7 @@
 </file>
 
 <file path=word/footer1.xml><?xml version="1.0" encoding="utf-8"?>
-<w:ftr xmlns:wpc="http://schemas.microsoft.com/office/word/2010/wordprocessingCanvas" xmlns:cx="http://schemas.microsoft.com/office/drawing/2014/chartex" xmlns:cx1="http://schemas.microsoft.com/office/drawing/2015/9/8/chartex" xmlns:cx2="http://schemas.microsoft.com/office/drawing/2015/10/21/chartex" xmlns:cx3="http://schemas.microsoft.com/office/drawing/2016/5/9/chartex" xmlns:cx4="http://schemas.microsoft.com/office/drawing/2016/5/10/chartex" xmlns:cx5="http://schemas.microsoft.com/office/drawing/2016/5/11/chartex" xmlns:cx6="http://schemas.microsoft.com/office/drawing/2016/5/12/chartex" xmlns:cx7="http://schemas.microsoft.com/office/drawing/2016/5/13/chartex" xmlns:cx8="http://schemas.microsoft.com/office/drawing/2016/5/14/chartex" xmlns:mc="http://schemas.openxmlformats.org/markup-compatibility/2006" xmlns:aink="http://schemas.microsoft.com/office/drawing/2016/ink" xmlns:am3d="http://schemas.microsoft.com/office/drawing/2017/model3d" xmlns:o="urn:schemas-microsoft-com:office:office" xmlns:r="http://schemas.openxmlformats.org/officeDocument/2006/relationships" xmlns:m="http://schemas.openxmlformats.org/officeDocument/2006/math" xmlns:v="urn:schemas-microsoft-com:vml" xmlns:wp14="http://schemas.microsoft.com/office/word/2010/wordprocessingDrawing" xmlns:wp="http://schemas.openxmlformats.org/drawingml/2006/wordprocessingDrawing" xmlns:w10="urn:schemas-microsoft-com:office:word" xmlns:w="http://schemas.openxmlformats.org/wordprocessingml/2006/main" xmlns:w14="http://schemas.microsoft.com/office/word/2010/wordml" xmlns:w15="http://schemas.microsoft.com/office/word/2012/wordml" xmlns:w16cid="http://schemas.microsoft.com/office/word/2016/wordml/cid" xmlns:w16se="http://schemas.microsoft.com/office/word/2015/wordml/symex" xmlns:wpg="http://schemas.microsoft.com/office/word/2010/wordprocessingGroup" xmlns:wpi="http://schemas.microsoft.com/office/word/2010/wordprocessingInk" xmlns:wne="http://schemas.microsoft.com/office/word/2006/wordml" xmlns:wps="http://schemas.microsoft.com/office/word/2010/wordprocessingShape" mc:Ignorable="w14 w15 w16se w16cid wp14">
+<w:ftr xmlns:wpc="http://schemas.microsoft.com/office/word/2010/wordprocessingCanvas" xmlns:cx="http://schemas.microsoft.com/office/drawing/2014/chartex" xmlns:cx1="http://schemas.microsoft.com/office/drawing/2015/9/8/chartex" xmlns:mc="http://schemas.openxmlformats.org/markup-compatibility/2006" xmlns:o="urn:schemas-microsoft-com:office:office" xmlns:r="http://schemas.openxmlformats.org/officeDocument/2006/relationships" xmlns:m="http://schemas.openxmlformats.org/officeDocument/2006/math" xmlns:v="urn:schemas-microsoft-com:vml" xmlns:wp14="http://schemas.microsoft.com/office/word/2010/wordprocessingDrawing" xmlns:wp="http://schemas.openxmlformats.org/drawingml/2006/wordprocessingDrawing" xmlns:w10="urn:schemas-microsoft-com:office:word" xmlns:w="http://schemas.openxmlformats.org/wordprocessingml/2006/main" xmlns:w14="http://schemas.microsoft.com/office/word/2010/wordml" xmlns:w15="http://schemas.microsoft.com/office/word/2012/wordml" xmlns:w16se="http://schemas.microsoft.com/office/word/2015/wordml/symex" xmlns:wpg="http://schemas.microsoft.com/office/word/2010/wordprocessingGroup" xmlns:wpi="http://schemas.microsoft.com/office/word/2010/wordprocessingInk" xmlns:wne="http://schemas.microsoft.com/office/word/2006/wordml" xmlns:wps="http://schemas.microsoft.com/office/word/2010/wordprocessingShape" mc:Ignorable="w14 w15 w16se wp14">
   <w:p>
     <w:pPr>
       <w:pStyle w:val="Footer"/>
@@ -12025,7 +11974,7 @@
       <w:rPr>
         <w:noProof/>
       </w:rPr>
-      <w:t>2</w:t>
+      <w:t>15</w:t>
     </w:r>
     <w:r>
       <w:fldChar w:fldCharType="end"/>
@@ -12123,7 +12072,7 @@
 </file>
 
 <file path=word/footer2.xml><?xml version="1.0" encoding="utf-8"?>
-<w:ftr xmlns:wpc="http://schemas.microsoft.com/office/word/2010/wordprocessingCanvas" xmlns:cx="http://schemas.microsoft.com/office/drawing/2014/chartex" xmlns:cx1="http://schemas.microsoft.com/office/drawing/2015/9/8/chartex" xmlns:cx2="http://schemas.microsoft.com/office/drawing/2015/10/21/chartex" xmlns:cx3="http://schemas.microsoft.com/office/drawing/2016/5/9/chartex" xmlns:cx4="http://schemas.microsoft.com/office/drawing/2016/5/10/chartex" xmlns:cx5="http://schemas.microsoft.com/office/drawing/2016/5/11/chartex" xmlns:cx6="http://schemas.microsoft.com/office/drawing/2016/5/12/chartex" xmlns:cx7="http://schemas.microsoft.com/office/drawing/2016/5/13/chartex" xmlns:cx8="http://schemas.microsoft.com/office/drawing/2016/5/14/chartex" xmlns:mc="http://schemas.openxmlformats.org/markup-compatibility/2006" xmlns:aink="http://schemas.microsoft.com/office/drawing/2016/ink" xmlns:am3d="http://schemas.microsoft.com/office/drawing/2017/model3d" xmlns:o="urn:schemas-microsoft-com:office:office" xmlns:r="http://schemas.openxmlformats.org/officeDocument/2006/relationships" xmlns:m="http://schemas.openxmlformats.org/officeDocument/2006/math" xmlns:v="urn:schemas-microsoft-com:vml" xmlns:wp14="http://schemas.microsoft.com/office/word/2010/wordprocessingDrawing" xmlns:wp="http://schemas.openxmlformats.org/drawingml/2006/wordprocessingDrawing" xmlns:w10="urn:schemas-microsoft-com:office:word" xmlns:w="http://schemas.openxmlformats.org/wordprocessingml/2006/main" xmlns:w14="http://schemas.microsoft.com/office/word/2010/wordml" xmlns:w15="http://schemas.microsoft.com/office/word/2012/wordml" xmlns:w16cid="http://schemas.microsoft.com/office/word/2016/wordml/cid" xmlns:w16se="http://schemas.microsoft.com/office/word/2015/wordml/symex" xmlns:wpg="http://schemas.microsoft.com/office/word/2010/wordprocessingGroup" xmlns:wpi="http://schemas.microsoft.com/office/word/2010/wordprocessingInk" xmlns:wne="http://schemas.microsoft.com/office/word/2006/wordml" xmlns:wps="http://schemas.microsoft.com/office/word/2010/wordprocessingShape" mc:Ignorable="w14 w15 w16se w16cid wp14">
+<w:ftr xmlns:wpc="http://schemas.microsoft.com/office/word/2010/wordprocessingCanvas" xmlns:cx="http://schemas.microsoft.com/office/drawing/2014/chartex" xmlns:cx1="http://schemas.microsoft.com/office/drawing/2015/9/8/chartex" xmlns:mc="http://schemas.openxmlformats.org/markup-compatibility/2006" xmlns:o="urn:schemas-microsoft-com:office:office" xmlns:r="http://schemas.openxmlformats.org/officeDocument/2006/relationships" xmlns:m="http://schemas.openxmlformats.org/officeDocument/2006/math" xmlns:v="urn:schemas-microsoft-com:vml" xmlns:wp14="http://schemas.microsoft.com/office/word/2010/wordprocessingDrawing" xmlns:wp="http://schemas.openxmlformats.org/drawingml/2006/wordprocessingDrawing" xmlns:w10="urn:schemas-microsoft-com:office:word" xmlns:w="http://schemas.openxmlformats.org/wordprocessingml/2006/main" xmlns:w14="http://schemas.microsoft.com/office/word/2010/wordml" xmlns:w15="http://schemas.microsoft.com/office/word/2012/wordml" xmlns:w16se="http://schemas.microsoft.com/office/word/2015/wordml/symex" xmlns:wpg="http://schemas.microsoft.com/office/word/2010/wordprocessingGroup" xmlns:wpi="http://schemas.microsoft.com/office/word/2010/wordprocessingInk" xmlns:wne="http://schemas.microsoft.com/office/word/2006/wordml" xmlns:wps="http://schemas.microsoft.com/office/word/2010/wordprocessingShape" mc:Ignorable="w14 w15 w16se wp14">
   <w:p>
     <w:pPr>
       <w:pStyle w:val="Footer"/>
@@ -12244,7 +12193,7 @@
 </file>
 
 <file path=word/footnotes.xml><?xml version="1.0" encoding="utf-8"?>
-<w:footnotes xmlns:wpc="http://schemas.microsoft.com/office/word/2010/wordprocessingCanvas" xmlns:cx="http://schemas.microsoft.com/office/drawing/2014/chartex" xmlns:cx1="http://schemas.microsoft.com/office/drawing/2015/9/8/chartex" xmlns:cx2="http://schemas.microsoft.com/office/drawing/2015/10/21/chartex" xmlns:cx3="http://schemas.microsoft.com/office/drawing/2016/5/9/chartex" xmlns:cx4="http://schemas.microsoft.com/office/drawing/2016/5/10/chartex" xmlns:cx5="http://schemas.microsoft.com/office/drawing/2016/5/11/chartex" xmlns:cx6="http://schemas.microsoft.com/office/drawing/2016/5/12/chartex" xmlns:cx7="http://schemas.microsoft.com/office/drawing/2016/5/13/chartex" xmlns:cx8="http://schemas.microsoft.com/office/drawing/2016/5/14/chartex" xmlns:mc="http://schemas.openxmlformats.org/markup-compatibility/2006" xmlns:aink="http://schemas.microsoft.com/office/drawing/2016/ink" xmlns:am3d="http://schemas.microsoft.com/office/drawing/2017/model3d" xmlns:o="urn:schemas-microsoft-com:office:office" xmlns:r="http://schemas.openxmlformats.org/officeDocument/2006/relationships" xmlns:m="http://schemas.openxmlformats.org/officeDocument/2006/math" xmlns:v="urn:schemas-microsoft-com:vml" xmlns:wp14="http://schemas.microsoft.com/office/word/2010/wordprocessingDrawing" xmlns:wp="http://schemas.openxmlformats.org/drawingml/2006/wordprocessingDrawing" xmlns:w10="urn:schemas-microsoft-com:office:word" xmlns:w="http://schemas.openxmlformats.org/wordprocessingml/2006/main" xmlns:w14="http://schemas.microsoft.com/office/word/2010/wordml" xmlns:w15="http://schemas.microsoft.com/office/word/2012/wordml" xmlns:w16cid="http://schemas.microsoft.com/office/word/2016/wordml/cid" xmlns:w16se="http://schemas.microsoft.com/office/word/2015/wordml/symex" xmlns:wpg="http://schemas.microsoft.com/office/word/2010/wordprocessingGroup" xmlns:wpi="http://schemas.microsoft.com/office/word/2010/wordprocessingInk" xmlns:wne="http://schemas.microsoft.com/office/word/2006/wordml" xmlns:wps="http://schemas.microsoft.com/office/word/2010/wordprocessingShape" mc:Ignorable="w14 w15 w16se w16cid wp14">
+<w:footnotes xmlns:wpc="http://schemas.microsoft.com/office/word/2010/wordprocessingCanvas" xmlns:cx="http://schemas.microsoft.com/office/drawing/2014/chartex" xmlns:cx1="http://schemas.microsoft.com/office/drawing/2015/9/8/chartex" xmlns:mc="http://schemas.openxmlformats.org/markup-compatibility/2006" xmlns:o="urn:schemas-microsoft-com:office:office" xmlns:r="http://schemas.openxmlformats.org/officeDocument/2006/relationships" xmlns:m="http://schemas.openxmlformats.org/officeDocument/2006/math" xmlns:v="urn:schemas-microsoft-com:vml" xmlns:wp14="http://schemas.microsoft.com/office/word/2010/wordprocessingDrawing" xmlns:wp="http://schemas.openxmlformats.org/drawingml/2006/wordprocessingDrawing" xmlns:w10="urn:schemas-microsoft-com:office:word" xmlns:w="http://schemas.openxmlformats.org/wordprocessingml/2006/main" xmlns:w14="http://schemas.microsoft.com/office/word/2010/wordml" xmlns:w15="http://schemas.microsoft.com/office/word/2012/wordml" xmlns:w16se="http://schemas.microsoft.com/office/word/2015/wordml/symex" xmlns:wpg="http://schemas.microsoft.com/office/word/2010/wordprocessingGroup" xmlns:wpi="http://schemas.microsoft.com/office/word/2010/wordprocessingInk" xmlns:wne="http://schemas.microsoft.com/office/word/2006/wordml" xmlns:wps="http://schemas.microsoft.com/office/word/2010/wordprocessingShape" mc:Ignorable="w14 w15 w16se wp14">
   <w:footnote w:type="separator" w:id="-1">
     <w:p>
       <w:r>
@@ -12263,7 +12212,7 @@
 </file>
 
 <file path=word/header1.xml><?xml version="1.0" encoding="utf-8"?>
-<w:hdr xmlns:wpc="http://schemas.microsoft.com/office/word/2010/wordprocessingCanvas" xmlns:cx="http://schemas.microsoft.com/office/drawing/2014/chartex" xmlns:cx1="http://schemas.microsoft.com/office/drawing/2015/9/8/chartex" xmlns:cx2="http://schemas.microsoft.com/office/drawing/2015/10/21/chartex" xmlns:cx3="http://schemas.microsoft.com/office/drawing/2016/5/9/chartex" xmlns:cx4="http://schemas.microsoft.com/office/drawing/2016/5/10/chartex" xmlns:cx5="http://schemas.microsoft.com/office/drawing/2016/5/11/chartex" xmlns:cx6="http://schemas.microsoft.com/office/drawing/2016/5/12/chartex" xmlns:cx7="http://schemas.microsoft.com/office/drawing/2016/5/13/chartex" xmlns:cx8="http://schemas.microsoft.com/office/drawing/2016/5/14/chartex" xmlns:mc="http://schemas.openxmlformats.org/markup-compatibility/2006" xmlns:aink="http://schemas.microsoft.com/office/drawing/2016/ink" xmlns:am3d="http://schemas.microsoft.com/office/drawing/2017/model3d" xmlns:o="urn:schemas-microsoft-com:office:office" xmlns:r="http://schemas.openxmlformats.org/officeDocument/2006/relationships" xmlns:m="http://schemas.openxmlformats.org/officeDocument/2006/math" xmlns:v="urn:schemas-microsoft-com:vml" xmlns:wp14="http://schemas.microsoft.com/office/word/2010/wordprocessingDrawing" xmlns:wp="http://schemas.openxmlformats.org/drawingml/2006/wordprocessingDrawing" xmlns:w10="urn:schemas-microsoft-com:office:word" xmlns:w="http://schemas.openxmlformats.org/wordprocessingml/2006/main" xmlns:w14="http://schemas.microsoft.com/office/word/2010/wordml" xmlns:w15="http://schemas.microsoft.com/office/word/2012/wordml" xmlns:w16cid="http://schemas.microsoft.com/office/word/2016/wordml/cid" xmlns:w16se="http://schemas.microsoft.com/office/word/2015/wordml/symex" xmlns:wpg="http://schemas.microsoft.com/office/word/2010/wordprocessingGroup" xmlns:wpi="http://schemas.microsoft.com/office/word/2010/wordprocessingInk" xmlns:wne="http://schemas.microsoft.com/office/word/2006/wordml" xmlns:wps="http://schemas.microsoft.com/office/word/2010/wordprocessingShape" mc:Ignorable="w14 w15 w16se w16cid wp14">
+<w:hdr xmlns:wpc="http://schemas.microsoft.com/office/word/2010/wordprocessingCanvas" xmlns:cx="http://schemas.microsoft.com/office/drawing/2014/chartex" xmlns:cx1="http://schemas.microsoft.com/office/drawing/2015/9/8/chartex" xmlns:mc="http://schemas.openxmlformats.org/markup-compatibility/2006" xmlns:o="urn:schemas-microsoft-com:office:office" xmlns:r="http://schemas.openxmlformats.org/officeDocument/2006/relationships" xmlns:m="http://schemas.openxmlformats.org/officeDocument/2006/math" xmlns:v="urn:schemas-microsoft-com:vml" xmlns:wp14="http://schemas.microsoft.com/office/word/2010/wordprocessingDrawing" xmlns:wp="http://schemas.openxmlformats.org/drawingml/2006/wordprocessingDrawing" xmlns:w10="urn:schemas-microsoft-com:office:word" xmlns:w="http://schemas.openxmlformats.org/wordprocessingml/2006/main" xmlns:w14="http://schemas.microsoft.com/office/word/2010/wordml" xmlns:w15="http://schemas.microsoft.com/office/word/2012/wordml" xmlns:w16se="http://schemas.microsoft.com/office/word/2015/wordml/symex" xmlns:wpg="http://schemas.microsoft.com/office/word/2010/wordprocessingGroup" xmlns:wpi="http://schemas.microsoft.com/office/word/2010/wordprocessingInk" xmlns:wne="http://schemas.microsoft.com/office/word/2006/wordml" xmlns:wps="http://schemas.microsoft.com/office/word/2010/wordprocessingShape" mc:Ignorable="w14 w15 w16se wp14">
   <w:p>
     <w:pPr>
       <w:pStyle w:val="Header"/>
@@ -12324,7 +12273,7 @@
 </file>
 
 <file path=word/header2.xml><?xml version="1.0" encoding="utf-8"?>
-<w:hdr xmlns:wpc="http://schemas.microsoft.com/office/word/2010/wordprocessingCanvas" xmlns:cx="http://schemas.microsoft.com/office/drawing/2014/chartex" xmlns:cx1="http://schemas.microsoft.com/office/drawing/2015/9/8/chartex" xmlns:cx2="http://schemas.microsoft.com/office/drawing/2015/10/21/chartex" xmlns:cx3="http://schemas.microsoft.com/office/drawing/2016/5/9/chartex" xmlns:cx4="http://schemas.microsoft.com/office/drawing/2016/5/10/chartex" xmlns:cx5="http://schemas.microsoft.com/office/drawing/2016/5/11/chartex" xmlns:cx6="http://schemas.microsoft.com/office/drawing/2016/5/12/chartex" xmlns:cx7="http://schemas.microsoft.com/office/drawing/2016/5/13/chartex" xmlns:cx8="http://schemas.microsoft.com/office/drawing/2016/5/14/chartex" xmlns:mc="http://schemas.openxmlformats.org/markup-compatibility/2006" xmlns:aink="http://schemas.microsoft.com/office/drawing/2016/ink" xmlns:am3d="http://schemas.microsoft.com/office/drawing/2017/model3d" xmlns:o="urn:schemas-microsoft-com:office:office" xmlns:r="http://schemas.openxmlformats.org/officeDocument/2006/relationships" xmlns:m="http://schemas.openxmlformats.org/officeDocument/2006/math" xmlns:v="urn:schemas-microsoft-com:vml" xmlns:wp14="http://schemas.microsoft.com/office/word/2010/wordprocessingDrawing" xmlns:wp="http://schemas.openxmlformats.org/drawingml/2006/wordprocessingDrawing" xmlns:w10="urn:schemas-microsoft-com:office:word" xmlns:w="http://schemas.openxmlformats.org/wordprocessingml/2006/main" xmlns:w14="http://schemas.microsoft.com/office/word/2010/wordml" xmlns:w15="http://schemas.microsoft.com/office/word/2012/wordml" xmlns:w16cid="http://schemas.microsoft.com/office/word/2016/wordml/cid" xmlns:w16se="http://schemas.microsoft.com/office/word/2015/wordml/symex" xmlns:wpg="http://schemas.microsoft.com/office/word/2010/wordprocessingGroup" xmlns:wpi="http://schemas.microsoft.com/office/word/2010/wordprocessingInk" xmlns:wne="http://schemas.microsoft.com/office/word/2006/wordml" xmlns:wps="http://schemas.microsoft.com/office/word/2010/wordprocessingShape" mc:Ignorable="w14 w15 w16se w16cid wp14">
+<w:hdr xmlns:wpc="http://schemas.microsoft.com/office/word/2010/wordprocessingCanvas" xmlns:cx="http://schemas.microsoft.com/office/drawing/2014/chartex" xmlns:cx1="http://schemas.microsoft.com/office/drawing/2015/9/8/chartex" xmlns:mc="http://schemas.openxmlformats.org/markup-compatibility/2006" xmlns:o="urn:schemas-microsoft-com:office:office" xmlns:r="http://schemas.openxmlformats.org/officeDocument/2006/relationships" xmlns:m="http://schemas.openxmlformats.org/officeDocument/2006/math" xmlns:v="urn:schemas-microsoft-com:vml" xmlns:wp14="http://schemas.microsoft.com/office/word/2010/wordprocessingDrawing" xmlns:wp="http://schemas.openxmlformats.org/drawingml/2006/wordprocessingDrawing" xmlns:w10="urn:schemas-microsoft-com:office:word" xmlns:w="http://schemas.openxmlformats.org/wordprocessingml/2006/main" xmlns:w14="http://schemas.microsoft.com/office/word/2010/wordml" xmlns:w15="http://schemas.microsoft.com/office/word/2012/wordml" xmlns:w16se="http://schemas.microsoft.com/office/word/2015/wordml/symex" xmlns:wpg="http://schemas.microsoft.com/office/word/2010/wordprocessingGroup" xmlns:wpi="http://schemas.microsoft.com/office/word/2010/wordprocessingInk" xmlns:wne="http://schemas.microsoft.com/office/word/2006/wordml" xmlns:wps="http://schemas.microsoft.com/office/word/2010/wordprocessingShape" mc:Ignorable="w14 w15 w16se wp14">
   <w:p>
     <w:pPr>
       <w:pStyle w:val="Header"/>
@@ -12337,7 +12286,7 @@
 </file>
 
 <file path=word/numbering.xml><?xml version="1.0" encoding="utf-8"?>
-<w:numbering xmlns:wpc="http://schemas.microsoft.com/office/word/2010/wordprocessingCanvas" xmlns:cx="http://schemas.microsoft.com/office/drawing/2014/chartex" xmlns:cx1="http://schemas.microsoft.com/office/drawing/2015/9/8/chartex" xmlns:cx2="http://schemas.microsoft.com/office/drawing/2015/10/21/chartex" xmlns:cx3="http://schemas.microsoft.com/office/drawing/2016/5/9/chartex" xmlns:cx4="http://schemas.microsoft.com/office/drawing/2016/5/10/chartex" xmlns:cx5="http://schemas.microsoft.com/office/drawing/2016/5/11/chartex" xmlns:cx6="http://schemas.microsoft.com/office/drawing/2016/5/12/chartex" xmlns:cx7="http://schemas.microsoft.com/office/drawing/2016/5/13/chartex" xmlns:cx8="http://schemas.microsoft.com/office/drawing/2016/5/14/chartex" xmlns:mc="http://schemas.openxmlformats.org/markup-compatibility/2006" xmlns:aink="http://schemas.microsoft.com/office/drawing/2016/ink" xmlns:am3d="http://schemas.microsoft.com/office/drawing/2017/model3d" xmlns:o="urn:schemas-microsoft-com:office:office" xmlns:r="http://schemas.openxmlformats.org/officeDocument/2006/relationships" xmlns:m="http://schemas.openxmlformats.org/officeDocument/2006/math" xmlns:v="urn:schemas-microsoft-com:vml" xmlns:wp14="http://schemas.microsoft.com/office/word/2010/wordprocessingDrawing" xmlns:wp="http://schemas.openxmlformats.org/drawingml/2006/wordprocessingDrawing" xmlns:w10="urn:schemas-microsoft-com:office:word" xmlns:w="http://schemas.openxmlformats.org/wordprocessingml/2006/main" xmlns:w14="http://schemas.microsoft.com/office/word/2010/wordml" xmlns:w15="http://schemas.microsoft.com/office/word/2012/wordml" xmlns:w16cid="http://schemas.microsoft.com/office/word/2016/wordml/cid" xmlns:w16se="http://schemas.microsoft.com/office/word/2015/wordml/symex" xmlns:wpg="http://schemas.microsoft.com/office/word/2010/wordprocessingGroup" xmlns:wpi="http://schemas.microsoft.com/office/word/2010/wordprocessingInk" xmlns:wne="http://schemas.microsoft.com/office/word/2006/wordml" xmlns:wps="http://schemas.microsoft.com/office/word/2010/wordprocessingShape" mc:Ignorable="w14 w15 w16se w16cid wp14">
+<w:numbering xmlns:wpc="http://schemas.microsoft.com/office/word/2010/wordprocessingCanvas" xmlns:cx="http://schemas.microsoft.com/office/drawing/2014/chartex" xmlns:cx1="http://schemas.microsoft.com/office/drawing/2015/9/8/chartex" xmlns:mc="http://schemas.openxmlformats.org/markup-compatibility/2006" xmlns:o="urn:schemas-microsoft-com:office:office" xmlns:r="http://schemas.openxmlformats.org/officeDocument/2006/relationships" xmlns:m="http://schemas.openxmlformats.org/officeDocument/2006/math" xmlns:v="urn:schemas-microsoft-com:vml" xmlns:wp14="http://schemas.microsoft.com/office/word/2010/wordprocessingDrawing" xmlns:wp="http://schemas.openxmlformats.org/drawingml/2006/wordprocessingDrawing" xmlns:w10="urn:schemas-microsoft-com:office:word" xmlns:w="http://schemas.openxmlformats.org/wordprocessingml/2006/main" xmlns:w14="http://schemas.microsoft.com/office/word/2010/wordml" xmlns:w15="http://schemas.microsoft.com/office/word/2012/wordml" xmlns:w16se="http://schemas.microsoft.com/office/word/2015/wordml/symex" xmlns:wpg="http://schemas.microsoft.com/office/word/2010/wordprocessingGroup" xmlns:wpi="http://schemas.microsoft.com/office/word/2010/wordprocessingInk" xmlns:wne="http://schemas.microsoft.com/office/word/2006/wordml" xmlns:wps="http://schemas.microsoft.com/office/word/2010/wordprocessingShape" mc:Ignorable="w14 w15 w16se wp14">
   <w:abstractNum w:abstractNumId="0" w15:restartNumberingAfterBreak="0">
     <w:nsid w:val="FFFFFF7C"/>
     <w:multiLevelType w:val="singleLevel"/>
@@ -15524,7 +15473,7 @@
 </file>
 
 <file path=word/styles.xml><?xml version="1.0" encoding="utf-8"?>
-<w:styles xmlns:mc="http://schemas.openxmlformats.org/markup-compatibility/2006" xmlns:r="http://schemas.openxmlformats.org/officeDocument/2006/relationships" xmlns:w="http://schemas.openxmlformats.org/wordprocessingml/2006/main" xmlns:w14="http://schemas.microsoft.com/office/word/2010/wordml" xmlns:w15="http://schemas.microsoft.com/office/word/2012/wordml" xmlns:w16cid="http://schemas.microsoft.com/office/word/2016/wordml/cid" xmlns:w16se="http://schemas.microsoft.com/office/word/2015/wordml/symex" mc:Ignorable="w14 w15 w16se w16cid">
+<w:styles xmlns:mc="http://schemas.openxmlformats.org/markup-compatibility/2006" xmlns:r="http://schemas.openxmlformats.org/officeDocument/2006/relationships" xmlns:w="http://schemas.openxmlformats.org/wordprocessingml/2006/main" xmlns:w14="http://schemas.microsoft.com/office/word/2010/wordml" xmlns:w15="http://schemas.microsoft.com/office/word/2012/wordml" xmlns:w16se="http://schemas.microsoft.com/office/word/2015/wordml/symex" mc:Ignorable="w14 w15 w16se">
   <w:docDefaults>
     <w:rPrDefault>
       <w:rPr>
@@ -15540,7 +15489,7 @@
       </w:pPr>
     </w:pPrDefault>
   </w:docDefaults>
-  <w:latentStyles w:defLockedState="1" w:defUIPriority="0" w:defSemiHidden="0" w:defUnhideWhenUsed="0" w:defQFormat="0" w:count="375">
+  <w:latentStyles w:defLockedState="1" w:defUIPriority="0" w:defSemiHidden="0" w:defUnhideWhenUsed="0" w:defQFormat="0" w:count="371">
     <w:lsdException w:name="Normal" w:locked="0" w:qFormat="1"/>
     <w:lsdException w:name="heading 1" w:uiPriority="9" w:qFormat="1"/>
     <w:lsdException w:name="heading 2" w:uiPriority="9" w:qFormat="1"/>
@@ -15910,10 +15859,6 @@
     <w:lsdException w:name="List Table 5 Dark Accent 6" w:uiPriority="50"/>
     <w:lsdException w:name="List Table 6 Colorful Accent 6" w:uiPriority="51"/>
     <w:lsdException w:name="List Table 7 Colorful Accent 6" w:uiPriority="52"/>
-    <w:lsdException w:name="Mention" w:locked="0" w:semiHidden="1" w:uiPriority="99" w:unhideWhenUsed="1"/>
-    <w:lsdException w:name="Smart Hyperlink" w:locked="0" w:semiHidden="1" w:uiPriority="99" w:unhideWhenUsed="1"/>
-    <w:lsdException w:name="Hashtag" w:locked="0" w:semiHidden="1" w:uiPriority="99" w:unhideWhenUsed="1"/>
-    <w:lsdException w:name="Unresolved Mention" w:locked="0" w:semiHidden="1" w:uiPriority="99" w:unhideWhenUsed="1"/>
   </w:latentStyles>
   <w:style w:type="paragraph" w:default="1" w:styleId="Normal">
     <w:name w:val="Normal"/>
@@ -16039,6 +15984,7 @@
   <w:style w:type="character" w:default="1" w:styleId="DefaultParagraphFont">
     <w:name w:val="Default Paragraph Font"/>
     <w:uiPriority w:val="1"/>
+    <w:semiHidden/>
     <w:unhideWhenUsed/>
   </w:style>
   <w:style w:type="table" w:default="1" w:styleId="TableNormal">
@@ -20081,6 +20027,13 @@
         </dgm:presLayoutVars>
       </dgm:prSet>
       <dgm:spPr/>
+      <dgm:t>
+        <a:bodyPr/>
+        <a:lstStyle/>
+        <a:p>
+          <a:endParaRPr lang="en-US"/>
+        </a:p>
+      </dgm:t>
     </dgm:pt>
     <dgm:pt modelId="{F5E0F827-C9C1-441C-8327-DB026BB198F5}" type="pres">
       <dgm:prSet presAssocID="{40512EAA-A0D4-4B74-954D-A6B44DCAD626}" presName="linNode" presStyleCnt="0"/>
@@ -20093,6 +20046,13 @@
         </dgm:presLayoutVars>
       </dgm:prSet>
       <dgm:spPr/>
+      <dgm:t>
+        <a:bodyPr/>
+        <a:lstStyle/>
+        <a:p>
+          <a:endParaRPr lang="en-US"/>
+        </a:p>
+      </dgm:t>
     </dgm:pt>
     <dgm:pt modelId="{10D220F6-042E-42B1-89BD-84C684BA6EB8}" type="pres">
       <dgm:prSet presAssocID="{40512EAA-A0D4-4B74-954D-A6B44DCAD626}" presName="childShp" presStyleLbl="bgAccFollowNode1" presStyleIdx="0" presStyleCnt="1" custScaleX="103724" custScaleY="100392">
@@ -20101,18 +20061,25 @@
         </dgm:presLayoutVars>
       </dgm:prSet>
       <dgm:spPr/>
+      <dgm:t>
+        <a:bodyPr/>
+        <a:lstStyle/>
+        <a:p>
+          <a:endParaRPr lang="en-US"/>
+        </a:p>
+      </dgm:t>
     </dgm:pt>
   </dgm:ptLst>
   <dgm:cxnLst>
+    <dgm:cxn modelId="{C99099DF-9B13-4915-842E-BCC2B525E22C}" srcId="{40512EAA-A0D4-4B74-954D-A6B44DCAD626}" destId="{2330539E-BEC3-4678-B8DC-98A7133D2705}" srcOrd="1" destOrd="0" parTransId="{11A19390-6273-47FD-A8A5-02DDF94B020E}" sibTransId="{C1B38BA1-A540-497E-9DCA-49568534068A}"/>
+    <dgm:cxn modelId="{3E66FD92-B8F9-4BAA-9BE7-2E1B5D5DB4AE}" type="presOf" srcId="{3A009BA0-29C1-4251-BEA8-452B18B61F02}" destId="{48DBAAD3-772A-4D0D-8BF8-64B974C95593}" srcOrd="0" destOrd="0" presId="urn:microsoft.com/office/officeart/2005/8/layout/vList6"/>
+    <dgm:cxn modelId="{6CB5E1E4-CE78-4574-B80E-1F7B4BFC83BC}" type="presOf" srcId="{A1683BE8-647C-4757-B280-0B8E3A9B82E9}" destId="{10D220F6-042E-42B1-89BD-84C684BA6EB8}" srcOrd="0" destOrd="2" presId="urn:microsoft.com/office/officeart/2005/8/layout/vList6"/>
+    <dgm:cxn modelId="{28E4CA0D-E3A0-482A-A4B9-B3D88D565BF9}" type="presOf" srcId="{2330539E-BEC3-4678-B8DC-98A7133D2705}" destId="{10D220F6-042E-42B1-89BD-84C684BA6EB8}" srcOrd="0" destOrd="1" presId="urn:microsoft.com/office/officeart/2005/8/layout/vList6"/>
+    <dgm:cxn modelId="{1C2F2CDB-3CCB-4368-8080-1CC1FA520BEE}" srcId="{3A009BA0-29C1-4251-BEA8-452B18B61F02}" destId="{40512EAA-A0D4-4B74-954D-A6B44DCAD626}" srcOrd="0" destOrd="0" parTransId="{54AB25BD-527D-42D2-8C18-DADD2945E59C}" sibTransId="{317E374A-1D33-4D9D-9BD9-8E4CC9332097}"/>
     <dgm:cxn modelId="{D757C802-6696-423C-9D2F-9A4629F9D7DF}" srcId="{40512EAA-A0D4-4B74-954D-A6B44DCAD626}" destId="{7991494E-B079-48F0-8371-4EDA3D051EA8}" srcOrd="0" destOrd="0" parTransId="{67EF1AEA-BE22-411B-8C90-B948E90B3635}" sibTransId="{6B6B15AD-51E2-4119-8B2B-25A61F448CB3}"/>
-    <dgm:cxn modelId="{28E4CA0D-E3A0-482A-A4B9-B3D88D565BF9}" type="presOf" srcId="{2330539E-BEC3-4678-B8DC-98A7133D2705}" destId="{10D220F6-042E-42B1-89BD-84C684BA6EB8}" srcOrd="0" destOrd="1" presId="urn:microsoft.com/office/officeart/2005/8/layout/vList6"/>
     <dgm:cxn modelId="{DED96042-AA8A-4905-9F52-C28FA02CC0DF}" type="presOf" srcId="{40512EAA-A0D4-4B74-954D-A6B44DCAD626}" destId="{93EA1523-8F9D-4A08-ACF2-7D4ED0599984}" srcOrd="0" destOrd="0" presId="urn:microsoft.com/office/officeart/2005/8/layout/vList6"/>
     <dgm:cxn modelId="{F6B50A55-B5F9-4DC3-AFCB-F4104CB9B861}" type="presOf" srcId="{7991494E-B079-48F0-8371-4EDA3D051EA8}" destId="{10D220F6-042E-42B1-89BD-84C684BA6EB8}" srcOrd="0" destOrd="0" presId="urn:microsoft.com/office/officeart/2005/8/layout/vList6"/>
-    <dgm:cxn modelId="{3E66FD92-B8F9-4BAA-9BE7-2E1B5D5DB4AE}" type="presOf" srcId="{3A009BA0-29C1-4251-BEA8-452B18B61F02}" destId="{48DBAAD3-772A-4D0D-8BF8-64B974C95593}" srcOrd="0" destOrd="0" presId="urn:microsoft.com/office/officeart/2005/8/layout/vList6"/>
     <dgm:cxn modelId="{786CA5BC-9CA1-49ED-8053-DE2FB6AA0FD1}" srcId="{40512EAA-A0D4-4B74-954D-A6B44DCAD626}" destId="{A1683BE8-647C-4757-B280-0B8E3A9B82E9}" srcOrd="2" destOrd="0" parTransId="{55F31B5C-9D09-463E-ADDE-1CC67FE7E97C}" sibTransId="{0C1834DF-D22B-436D-B5D8-DBF2B0106BE9}"/>
-    <dgm:cxn modelId="{1C2F2CDB-3CCB-4368-8080-1CC1FA520BEE}" srcId="{3A009BA0-29C1-4251-BEA8-452B18B61F02}" destId="{40512EAA-A0D4-4B74-954D-A6B44DCAD626}" srcOrd="0" destOrd="0" parTransId="{54AB25BD-527D-42D2-8C18-DADD2945E59C}" sibTransId="{317E374A-1D33-4D9D-9BD9-8E4CC9332097}"/>
-    <dgm:cxn modelId="{C99099DF-9B13-4915-842E-BCC2B525E22C}" srcId="{40512EAA-A0D4-4B74-954D-A6B44DCAD626}" destId="{2330539E-BEC3-4678-B8DC-98A7133D2705}" srcOrd="1" destOrd="0" parTransId="{11A19390-6273-47FD-A8A5-02DDF94B020E}" sibTransId="{C1B38BA1-A540-497E-9DCA-49568534068A}"/>
-    <dgm:cxn modelId="{6CB5E1E4-CE78-4574-B80E-1F7B4BFC83BC}" type="presOf" srcId="{A1683BE8-647C-4757-B280-0B8E3A9B82E9}" destId="{10D220F6-042E-42B1-89BD-84C684BA6EB8}" srcOrd="0" destOrd="2" presId="urn:microsoft.com/office/officeart/2005/8/layout/vList6"/>
     <dgm:cxn modelId="{C5832F26-BB00-47AC-A099-59E430840BF8}" type="presParOf" srcId="{48DBAAD3-772A-4D0D-8BF8-64B974C95593}" destId="{F5E0F827-C9C1-441C-8327-DB026BB198F5}" srcOrd="0" destOrd="0" presId="urn:microsoft.com/office/officeart/2005/8/layout/vList6"/>
     <dgm:cxn modelId="{66CB1362-41DD-4A4F-AC4C-78B3FE6FB501}" type="presParOf" srcId="{F5E0F827-C9C1-441C-8327-DB026BB198F5}" destId="{93EA1523-8F9D-4A08-ACF2-7D4ED0599984}" srcOrd="0" destOrd="0" presId="urn:microsoft.com/office/officeart/2005/8/layout/vList6"/>
     <dgm:cxn modelId="{5F99A3FB-1D5A-4383-83F6-CF9136507D7F}" type="presParOf" srcId="{F5E0F827-C9C1-441C-8327-DB026BB198F5}" destId="{10D220F6-042E-42B1-89BD-84C684BA6EB8}" srcOrd="1" destOrd="0" presId="urn:microsoft.com/office/officeart/2005/8/layout/vList6"/>
@@ -20125,7 +20092,7 @@
   <dgm:whole/>
   <dgm:extLst>
     <a:ext uri="http://schemas.microsoft.com/office/drawing/2008/diagram">
-      <dsp:dataModelExt xmlns:dsp="http://schemas.microsoft.com/office/drawing/2008/diagram" relId="rId33" minVer="http://schemas.openxmlformats.org/drawingml/2006/diagram"/>
+      <dsp:dataModelExt xmlns:dsp="http://schemas.microsoft.com/office/drawing/2008/diagram" relId="rId32" minVer="http://schemas.openxmlformats.org/drawingml/2006/diagram"/>
     </a:ext>
   </dgm:extLst>
 </dgm:dataModel>
@@ -20296,6 +20263,13 @@
         </dgm:presLayoutVars>
       </dgm:prSet>
       <dgm:spPr/>
+      <dgm:t>
+        <a:bodyPr/>
+        <a:lstStyle/>
+        <a:p>
+          <a:endParaRPr lang="en-US"/>
+        </a:p>
+      </dgm:t>
     </dgm:pt>
     <dgm:pt modelId="{F5E0F827-C9C1-441C-8327-DB026BB198F5}" type="pres">
       <dgm:prSet presAssocID="{40512EAA-A0D4-4B74-954D-A6B44DCAD626}" presName="linNode" presStyleCnt="0"/>
@@ -20308,6 +20282,13 @@
         </dgm:presLayoutVars>
       </dgm:prSet>
       <dgm:spPr/>
+      <dgm:t>
+        <a:bodyPr/>
+        <a:lstStyle/>
+        <a:p>
+          <a:endParaRPr lang="en-US"/>
+        </a:p>
+      </dgm:t>
     </dgm:pt>
     <dgm:pt modelId="{10D220F6-042E-42B1-89BD-84C684BA6EB8}" type="pres">
       <dgm:prSet presAssocID="{40512EAA-A0D4-4B74-954D-A6B44DCAD626}" presName="childShp" presStyleLbl="bgAccFollowNode1" presStyleIdx="0" presStyleCnt="1" custScaleX="103724" custScaleY="100196">
@@ -20316,16 +20297,23 @@
         </dgm:presLayoutVars>
       </dgm:prSet>
       <dgm:spPr/>
+      <dgm:t>
+        <a:bodyPr/>
+        <a:lstStyle/>
+        <a:p>
+          <a:endParaRPr lang="en-US"/>
+        </a:p>
+      </dgm:t>
     </dgm:pt>
   </dgm:ptLst>
   <dgm:cxnLst>
+    <dgm:cxn modelId="{DED96042-AA8A-4905-9F52-C28FA02CC0DF}" type="presOf" srcId="{40512EAA-A0D4-4B74-954D-A6B44DCAD626}" destId="{93EA1523-8F9D-4A08-ACF2-7D4ED0599984}" srcOrd="0" destOrd="0" presId="urn:microsoft.com/office/officeart/2005/8/layout/vList6"/>
     <dgm:cxn modelId="{D757C802-6696-423C-9D2F-9A4629F9D7DF}" srcId="{40512EAA-A0D4-4B74-954D-A6B44DCAD626}" destId="{7991494E-B079-48F0-8371-4EDA3D051EA8}" srcOrd="0" destOrd="0" parTransId="{67EF1AEA-BE22-411B-8C90-B948E90B3635}" sibTransId="{6B6B15AD-51E2-4119-8B2B-25A61F448CB3}"/>
-    <dgm:cxn modelId="{DED96042-AA8A-4905-9F52-C28FA02CC0DF}" type="presOf" srcId="{40512EAA-A0D4-4B74-954D-A6B44DCAD626}" destId="{93EA1523-8F9D-4A08-ACF2-7D4ED0599984}" srcOrd="0" destOrd="0" presId="urn:microsoft.com/office/officeart/2005/8/layout/vList6"/>
+    <dgm:cxn modelId="{786CA5BC-9CA1-49ED-8053-DE2FB6AA0FD1}" srcId="{40512EAA-A0D4-4B74-954D-A6B44DCAD626}" destId="{A1683BE8-647C-4757-B280-0B8E3A9B82E9}" srcOrd="1" destOrd="0" parTransId="{55F31B5C-9D09-463E-ADDE-1CC67FE7E97C}" sibTransId="{0C1834DF-D22B-436D-B5D8-DBF2B0106BE9}"/>
+    <dgm:cxn modelId="{6CB5E1E4-CE78-4574-B80E-1F7B4BFC83BC}" type="presOf" srcId="{A1683BE8-647C-4757-B280-0B8E3A9B82E9}" destId="{10D220F6-042E-42B1-89BD-84C684BA6EB8}" srcOrd="0" destOrd="1" presId="urn:microsoft.com/office/officeart/2005/8/layout/vList6"/>
+    <dgm:cxn modelId="{3E66FD92-B8F9-4BAA-9BE7-2E1B5D5DB4AE}" type="presOf" srcId="{3A009BA0-29C1-4251-BEA8-452B18B61F02}" destId="{48DBAAD3-772A-4D0D-8BF8-64B974C95593}" srcOrd="0" destOrd="0" presId="urn:microsoft.com/office/officeart/2005/8/layout/vList6"/>
     <dgm:cxn modelId="{F6B50A55-B5F9-4DC3-AFCB-F4104CB9B861}" type="presOf" srcId="{7991494E-B079-48F0-8371-4EDA3D051EA8}" destId="{10D220F6-042E-42B1-89BD-84C684BA6EB8}" srcOrd="0" destOrd="0" presId="urn:microsoft.com/office/officeart/2005/8/layout/vList6"/>
-    <dgm:cxn modelId="{3E66FD92-B8F9-4BAA-9BE7-2E1B5D5DB4AE}" type="presOf" srcId="{3A009BA0-29C1-4251-BEA8-452B18B61F02}" destId="{48DBAAD3-772A-4D0D-8BF8-64B974C95593}" srcOrd="0" destOrd="0" presId="urn:microsoft.com/office/officeart/2005/8/layout/vList6"/>
-    <dgm:cxn modelId="{786CA5BC-9CA1-49ED-8053-DE2FB6AA0FD1}" srcId="{40512EAA-A0D4-4B74-954D-A6B44DCAD626}" destId="{A1683BE8-647C-4757-B280-0B8E3A9B82E9}" srcOrd="1" destOrd="0" parTransId="{55F31B5C-9D09-463E-ADDE-1CC67FE7E97C}" sibTransId="{0C1834DF-D22B-436D-B5D8-DBF2B0106BE9}"/>
     <dgm:cxn modelId="{1C2F2CDB-3CCB-4368-8080-1CC1FA520BEE}" srcId="{3A009BA0-29C1-4251-BEA8-452B18B61F02}" destId="{40512EAA-A0D4-4B74-954D-A6B44DCAD626}" srcOrd="0" destOrd="0" parTransId="{54AB25BD-527D-42D2-8C18-DADD2945E59C}" sibTransId="{317E374A-1D33-4D9D-9BD9-8E4CC9332097}"/>
-    <dgm:cxn modelId="{6CB5E1E4-CE78-4574-B80E-1F7B4BFC83BC}" type="presOf" srcId="{A1683BE8-647C-4757-B280-0B8E3A9B82E9}" destId="{10D220F6-042E-42B1-89BD-84C684BA6EB8}" srcOrd="0" destOrd="1" presId="urn:microsoft.com/office/officeart/2005/8/layout/vList6"/>
     <dgm:cxn modelId="{C5832F26-BB00-47AC-A099-59E430840BF8}" type="presParOf" srcId="{48DBAAD3-772A-4D0D-8BF8-64B974C95593}" destId="{F5E0F827-C9C1-441C-8327-DB026BB198F5}" srcOrd="0" destOrd="0" presId="urn:microsoft.com/office/officeart/2005/8/layout/vList6"/>
     <dgm:cxn modelId="{66CB1362-41DD-4A4F-AC4C-78B3FE6FB501}" type="presParOf" srcId="{F5E0F827-C9C1-441C-8327-DB026BB198F5}" destId="{93EA1523-8F9D-4A08-ACF2-7D4ED0599984}" srcOrd="0" destOrd="0" presId="urn:microsoft.com/office/officeart/2005/8/layout/vList6"/>
     <dgm:cxn modelId="{5F99A3FB-1D5A-4383-83F6-CF9136507D7F}" type="presParOf" srcId="{F5E0F827-C9C1-441C-8327-DB026BB198F5}" destId="{10D220F6-042E-42B1-89BD-84C684BA6EB8}" srcOrd="1" destOrd="0" presId="urn:microsoft.com/office/officeart/2005/8/layout/vList6"/>
@@ -20334,7 +20322,7 @@
   <dgm:whole/>
   <dgm:extLst>
     <a:ext uri="http://schemas.microsoft.com/office/drawing/2008/diagram">
-      <dsp:dataModelExt xmlns:dsp="http://schemas.microsoft.com/office/drawing/2008/diagram" relId="rId38" minVer="http://schemas.openxmlformats.org/drawingml/2006/diagram"/>
+      <dsp:dataModelExt xmlns:dsp="http://schemas.microsoft.com/office/drawing/2008/diagram" relId="rId37" minVer="http://schemas.openxmlformats.org/drawingml/2006/diagram"/>
     </a:ext>
   </dgm:extLst>
 </dgm:dataModel>
@@ -20407,7 +20395,7 @@
             <a:spcAft>
               <a:spcPct val="15000"/>
             </a:spcAft>
-            <a:buChar char="•"/>
+            <a:buChar char="••"/>
           </a:pPr>
           <a:r>
             <a:rPr lang="en-US" sz="1050" kern="1200">
@@ -20429,7 +20417,7 @@
             <a:spcAft>
               <a:spcPct val="15000"/>
             </a:spcAft>
-            <a:buChar char="•"/>
+            <a:buChar char="••"/>
           </a:pPr>
           <a:r>
             <a:rPr lang="en-US" sz="1050" kern="1200">
@@ -20451,7 +20439,7 @@
             <a:spcAft>
               <a:spcPct val="15000"/>
             </a:spcAft>
-            <a:buChar char="•"/>
+            <a:buChar char="••"/>
           </a:pPr>
           <a:endParaRPr lang="en-US" sz="3600" kern="1200"/>
         </a:p>
@@ -20510,7 +20498,7 @@
         </a:bodyPr>
         <a:lstStyle/>
         <a:p>
-          <a:pPr marL="0" lvl="0" indent="0" algn="ctr" defTabSz="577850">
+          <a:pPr lvl="0" algn="ctr" defTabSz="577850">
             <a:lnSpc>
               <a:spcPct val="90000"/>
             </a:lnSpc>
@@ -20520,7 +20508,6 @@
             <a:spcAft>
               <a:spcPct val="35000"/>
             </a:spcAft>
-            <a:buNone/>
           </a:pPr>
           <a:r>
             <a:rPr lang="en-US" sz="1300" kern="1200">
@@ -20606,7 +20593,7 @@
             <a:spcAft>
               <a:spcPct val="15000"/>
             </a:spcAft>
-            <a:buChar char="•"/>
+            <a:buChar char="••"/>
           </a:pPr>
           <a:r>
             <a:rPr lang="en-US" sz="1050" kern="1200">
@@ -20628,7 +20615,7 @@
             <a:spcAft>
               <a:spcPct val="15000"/>
             </a:spcAft>
-            <a:buChar char="•"/>
+            <a:buChar char="••"/>
           </a:pPr>
           <a:endParaRPr lang="en-US" sz="3600" kern="1200"/>
         </a:p>
@@ -20687,7 +20674,7 @@
         </a:bodyPr>
         <a:lstStyle/>
         <a:p>
-          <a:pPr marL="0" lvl="0" indent="0" algn="ctr" defTabSz="577850">
+          <a:pPr lvl="0" algn="ctr" defTabSz="577850">
             <a:lnSpc>
               <a:spcPct val="90000"/>
             </a:lnSpc>
@@ -20697,7 +20684,6 @@
             <a:spcAft>
               <a:spcPct val="35000"/>
             </a:spcAft>
-            <a:buNone/>
           </a:pPr>
           <a:r>
             <a:rPr lang="en-US" sz="1300" kern="1200">
@@ -23484,7 +23470,7 @@
 </file>
 
 <file path=customXml/itemProps1.xml><?xml version="1.0" encoding="utf-8"?>
-<ds:datastoreItem xmlns:ds="http://schemas.openxmlformats.org/officeDocument/2006/customXml" ds:itemID="{48E471B8-CA91-3149-ABDA-9591F02E1C11}">
+<ds:datastoreItem xmlns:ds="http://schemas.openxmlformats.org/officeDocument/2006/customXml" ds:itemID="{7417703D-8C6C-4329-BFE7-C199758D3F4D}">
   <ds:schemaRefs>
     <ds:schemaRef ds:uri="http://schemas.openxmlformats.org/officeDocument/2006/bibliography"/>
   </ds:schemaRefs>

</xml_diff>

<commit_message>
Update year to 2021 (#23)
</commit_message>
<xml_diff>
--- a/doc/Partner Quick Start Template and Style Guide.docx
+++ b/doc/Partner Quick Start Template and Style Guide.docx
@@ -1,6 +1,6 @@
 
 <file path=word/document.xml><?xml version="1.0" encoding="utf-8"?>
-<w:document xmlns:wpc="http://schemas.microsoft.com/office/word/2010/wordprocessingCanvas" xmlns:cx="http://schemas.microsoft.com/office/drawing/2014/chartex" xmlns:cx1="http://schemas.microsoft.com/office/drawing/2015/9/8/chartex" xmlns:mc="http://schemas.openxmlformats.org/markup-compatibility/2006" xmlns:o="urn:schemas-microsoft-com:office:office" xmlns:r="http://schemas.openxmlformats.org/officeDocument/2006/relationships" xmlns:m="http://schemas.openxmlformats.org/officeDocument/2006/math" xmlns:v="urn:schemas-microsoft-com:vml" xmlns:wp14="http://schemas.microsoft.com/office/word/2010/wordprocessingDrawing" xmlns:wp="http://schemas.openxmlformats.org/drawingml/2006/wordprocessingDrawing" xmlns:w10="urn:schemas-microsoft-com:office:word" xmlns:w="http://schemas.openxmlformats.org/wordprocessingml/2006/main" xmlns:w14="http://schemas.microsoft.com/office/word/2010/wordml" xmlns:w15="http://schemas.microsoft.com/office/word/2012/wordml" xmlns:w16se="http://schemas.microsoft.com/office/word/2015/wordml/symex" xmlns:wpg="http://schemas.microsoft.com/office/word/2010/wordprocessingGroup" xmlns:wpi="http://schemas.microsoft.com/office/word/2010/wordprocessingInk" xmlns:wne="http://schemas.microsoft.com/office/word/2006/wordml" xmlns:wps="http://schemas.microsoft.com/office/word/2010/wordprocessingShape" mc:Ignorable="w14 w15 w16se wp14">
+<w:document xmlns:wpc="http://schemas.microsoft.com/office/word/2010/wordprocessingCanvas" xmlns:cx="http://schemas.microsoft.com/office/drawing/2014/chartex" xmlns:cx1="http://schemas.microsoft.com/office/drawing/2015/9/8/chartex" xmlns:cx2="http://schemas.microsoft.com/office/drawing/2015/10/21/chartex" xmlns:cx3="http://schemas.microsoft.com/office/drawing/2016/5/9/chartex" xmlns:cx4="http://schemas.microsoft.com/office/drawing/2016/5/10/chartex" xmlns:cx5="http://schemas.microsoft.com/office/drawing/2016/5/11/chartex" xmlns:cx6="http://schemas.microsoft.com/office/drawing/2016/5/12/chartex" xmlns:cx7="http://schemas.microsoft.com/office/drawing/2016/5/13/chartex" xmlns:cx8="http://schemas.microsoft.com/office/drawing/2016/5/14/chartex" xmlns:mc="http://schemas.openxmlformats.org/markup-compatibility/2006" xmlns:aink="http://schemas.microsoft.com/office/drawing/2016/ink" xmlns:am3d="http://schemas.microsoft.com/office/drawing/2017/model3d" xmlns:o="urn:schemas-microsoft-com:office:office" xmlns:r="http://schemas.openxmlformats.org/officeDocument/2006/relationships" xmlns:m="http://schemas.openxmlformats.org/officeDocument/2006/math" xmlns:v="urn:schemas-microsoft-com:vml" xmlns:wp14="http://schemas.microsoft.com/office/word/2010/wordprocessingDrawing" xmlns:wp="http://schemas.openxmlformats.org/drawingml/2006/wordprocessingDrawing" xmlns:w10="urn:schemas-microsoft-com:office:word" xmlns:w="http://schemas.openxmlformats.org/wordprocessingml/2006/main" xmlns:w14="http://schemas.microsoft.com/office/word/2010/wordml" xmlns:w15="http://schemas.microsoft.com/office/word/2012/wordml" xmlns:w16cid="http://schemas.microsoft.com/office/word/2016/wordml/cid" xmlns:w16se="http://schemas.microsoft.com/office/word/2015/wordml/symex" xmlns:wpg="http://schemas.microsoft.com/office/word/2010/wordprocessingGroup" xmlns:wpi="http://schemas.microsoft.com/office/word/2010/wordprocessingInk" xmlns:wne="http://schemas.microsoft.com/office/word/2006/wordml" xmlns:wps="http://schemas.microsoft.com/office/word/2010/wordprocessingShape" mc:Ignorable="w14 w15 w16se w16cid wp14">
   <w:body>
     <w:p>
       <w:pPr>
@@ -79,7 +79,10 @@
         <w:t xml:space="preserve"> 20</w:t>
       </w:r>
       <w:r>
-        <w:t>20</w:t>
+        <w:t>2</w:t>
+      </w:r>
+      <w:r>
+        <w:t>1</w:t>
       </w:r>
     </w:p>
     <w:p>
@@ -1752,7 +1755,7 @@
           <w:bCs/>
         </w:rPr>
       </w:pPr>
-      <w:hyperlink r:id="rId10" w:history="1">
+      <w:hyperlink r:id="rId11" w:history="1">
         <w:r>
           <w:rPr>
             <w:rStyle w:val="Hyperlink"/>
@@ -2006,7 +2009,7 @@
       <w:r>
         <w:t xml:space="preserve">e recommend that you enable the </w:t>
       </w:r>
-      <w:hyperlink r:id="rId11" w:history="1">
+      <w:hyperlink r:id="rId12" w:history="1">
         <w:r>
           <w:rPr>
             <w:rStyle w:val="Hyperlink"/>
@@ -2030,7 +2033,7 @@
       <w:r>
         <w:t xml:space="preserve"> and finalizes the data at the end of the month. For more information about the report, see the </w:t>
       </w:r>
-      <w:hyperlink r:id="rId12" w:history="1">
+      <w:hyperlink r:id="rId13" w:history="1">
         <w:r>
           <w:rPr>
             <w:rStyle w:val="Hyperlink"/>
@@ -2186,7 +2189,7 @@
         </w:rPr>
         <w:t xml:space="preserve"> from </w:t>
       </w:r>
-      <w:hyperlink r:id="rId13" w:history="1">
+      <w:hyperlink r:id="rId14" w:history="1">
         <w:r>
           <w:rPr>
             <w:rStyle w:val="Hyperlink"/>
@@ -2319,7 +2322,7 @@
                     <pic:cNvPicPr/>
                   </pic:nvPicPr>
                   <pic:blipFill rotWithShape="1">
-                    <a:blip r:embed="rId14"/>
+                    <a:blip r:embed="rId15"/>
                     <a:srcRect l="9876" r="9465"/>
                     <a:stretch/>
                   </pic:blipFill>
@@ -2562,7 +2565,7 @@
       <w:r>
         <w:t xml:space="preserve">This deployment guide also requires a moderate level of familiarity with AWS services. If you’re new to AWS, visit the </w:t>
       </w:r>
-      <w:hyperlink r:id="rId15" w:history="1">
+      <w:hyperlink r:id="rId16" w:history="1">
         <w:r>
           <w:rPr>
             <w:rStyle w:val="Hyperlink"/>
@@ -2579,7 +2582,7 @@
       <w:r>
         <w:t xml:space="preserve"> </w:t>
       </w:r>
-      <w:hyperlink r:id="rId16" w:tgtFrame="_blank" w:history="1">
+      <w:hyperlink r:id="rId17" w:tgtFrame="_blank" w:history="1">
         <w:r>
           <w:rPr>
             <w:rStyle w:val="Hyperlink"/>
@@ -2633,7 +2636,7 @@
       <w:r>
         <w:t xml:space="preserve">If you don’t already have an AWS account, create one at </w:t>
       </w:r>
-      <w:hyperlink r:id="rId17" w:tgtFrame="_blank" w:history="1">
+      <w:hyperlink r:id="rId18" w:tgtFrame="_blank" w:history="1">
         <w:r>
           <w:rPr>
             <w:rStyle w:val="Hyperlink"/>
@@ -2733,7 +2736,7 @@
               <w:pStyle w:val="Tabletext"/>
               <w:widowControl w:val="0"/>
             </w:pPr>
-            <w:hyperlink r:id="rId18" w:history="1">
+            <w:hyperlink r:id="rId19" w:history="1">
               <w:r>
                 <w:rPr>
                   <w:rStyle w:val="Hyperlink"/>
@@ -2889,7 +2892,7 @@
             <w:r>
               <w:t xml:space="preserve">, see the </w:t>
             </w:r>
-            <w:hyperlink r:id="rId19" w:history="1">
+            <w:hyperlink r:id="rId20" w:history="1">
               <w:r>
                 <w:rPr>
                   <w:rStyle w:val="Hyperlink"/>
@@ -3336,7 +3339,7 @@
             <w:pPr>
               <w:pStyle w:val="Tabletext"/>
             </w:pPr>
-            <w:hyperlink r:id="rId20" w:history="1">
+            <w:hyperlink r:id="rId21" w:history="1">
               <w:r>
                 <w:rPr>
                   <w:rStyle w:val="Hyperlink"/>
@@ -3417,7 +3420,7 @@
             <w:r>
               <w:t xml:space="preserve">the </w:t>
             </w:r>
-            <w:hyperlink r:id="rId21" w:history="1">
+            <w:hyperlink r:id="rId22" w:history="1">
               <w:r>
                 <w:rPr>
                   <w:rStyle w:val="Hyperlink"/>
@@ -3452,7 +3455,7 @@
                 <w:b w:val="0"/>
               </w:rPr>
             </w:pPr>
-            <w:hyperlink r:id="rId22" w:history="1">
+            <w:hyperlink r:id="rId23" w:history="1">
               <w:r>
                 <w:rPr>
                   <w:rStyle w:val="Hyperlink"/>
@@ -3509,7 +3512,7 @@
             <w:r>
               <w:t xml:space="preserve"> during deployment. To create a key pair, follow the </w:t>
             </w:r>
-            <w:hyperlink r:id="rId23" w:history="1">
+            <w:hyperlink r:id="rId24" w:history="1">
               <w:r>
                 <w:rPr>
                   <w:rStyle w:val="Hyperlink"/>
@@ -3563,7 +3566,7 @@
                 <w:b w:val="0"/>
               </w:rPr>
             </w:pPr>
-            <w:hyperlink r:id="rId24" w:history="1">
+            <w:hyperlink r:id="rId25" w:history="1">
               <w:r>
                 <w:rPr>
                   <w:rStyle w:val="Hyperlink"/>
@@ -3830,7 +3833,7 @@
       <w:r>
         <w:t xml:space="preserve">at </w:t>
       </w:r>
-      <w:hyperlink r:id="rId25" w:history="1">
+      <w:hyperlink r:id="rId26" w:history="1">
         <w:r>
           <w:rPr>
             <w:rStyle w:val="Hyperlink"/>
@@ -4095,7 +4098,7 @@
       <w:r>
         <w:t xml:space="preserve">instructions, see the </w:t>
       </w:r>
-      <w:hyperlink r:id="rId26" w:tgtFrame="_blank" w:history="1">
+      <w:hyperlink r:id="rId27" w:tgtFrame="_blank" w:history="1">
         <w:r>
           <w:rPr>
             <w:rStyle w:val="Hyperlink"/>
@@ -4285,14 +4288,14 @@
                   <wp:extent cx="2194560" cy="457200"/>
                   <wp:effectExtent l="19050" t="19050" r="34290" b="38100"/>
                   <wp:docPr id="25" name="Diagram 25">
-                    <a:hlinkClick xmlns:a="http://schemas.openxmlformats.org/drawingml/2006/main" r:id="rId27"/>
+                    <a:hlinkClick xmlns:a="http://schemas.openxmlformats.org/drawingml/2006/main" r:id="rId28"/>
                   </wp:docPr>
                   <wp:cNvGraphicFramePr>
                     <a:graphicFrameLocks xmlns:a="http://schemas.openxmlformats.org/drawingml/2006/main"/>
                   </wp:cNvGraphicFramePr>
                   <a:graphic xmlns:a="http://schemas.openxmlformats.org/drawingml/2006/main">
                     <a:graphicData uri="http://schemas.openxmlformats.org/drawingml/2006/diagram">
-                      <dgm:relIds xmlns:dgm="http://schemas.openxmlformats.org/drawingml/2006/diagram" xmlns:r="http://schemas.openxmlformats.org/officeDocument/2006/relationships" r:dm="rId28" r:lo="rId29" r:qs="rId30" r:cs="rId31"/>
+                      <dgm:relIds xmlns:dgm="http://schemas.openxmlformats.org/drawingml/2006/diagram" xmlns:r="http://schemas.openxmlformats.org/officeDocument/2006/relationships" r:dm="rId29" r:lo="rId30" r:qs="rId31" r:cs="rId32"/>
                     </a:graphicData>
                   </a:graphic>
                 </wp:inline>
@@ -4321,14 +4324,14 @@
                   <wp:extent cx="2194560" cy="457200"/>
                   <wp:effectExtent l="19050" t="19050" r="34290" b="38100"/>
                   <wp:docPr id="5" name="Diagram 5">
-                    <a:hlinkClick xmlns:a="http://schemas.openxmlformats.org/drawingml/2006/main" r:id="rId27"/>
+                    <a:hlinkClick xmlns:a="http://schemas.openxmlformats.org/drawingml/2006/main" r:id="rId28"/>
                   </wp:docPr>
                   <wp:cNvGraphicFramePr>
                     <a:graphicFrameLocks xmlns:a="http://schemas.openxmlformats.org/drawingml/2006/main"/>
                   </wp:cNvGraphicFramePr>
                   <a:graphic xmlns:a="http://schemas.openxmlformats.org/drawingml/2006/main">
                     <a:graphicData uri="http://schemas.openxmlformats.org/drawingml/2006/diagram">
-                      <dgm:relIds xmlns:dgm="http://schemas.openxmlformats.org/drawingml/2006/diagram" xmlns:r="http://schemas.openxmlformats.org/officeDocument/2006/relationships" r:dm="rId33" r:lo="rId34" r:qs="rId35" r:cs="rId36"/>
+                      <dgm:relIds xmlns:dgm="http://schemas.openxmlformats.org/drawingml/2006/diagram" xmlns:r="http://schemas.openxmlformats.org/officeDocument/2006/relationships" r:dm="rId34" r:lo="rId35" r:qs="rId36" r:cs="rId37"/>
                     </a:graphicData>
                   </a:graphic>
                 </wp:inline>
@@ -4355,7 +4358,7 @@
                 <w:noProof/>
               </w:rPr>
             </w:pPr>
-            <w:hyperlink r:id="rId38" w:history="1">
+            <w:hyperlink r:id="rId39" w:history="1">
               <w:r>
                 <w:rPr>
                   <w:rStyle w:val="Hyperlink"/>
@@ -4403,7 +4406,7 @@
                 <w:u w:val="none"/>
               </w:rPr>
             </w:pPr>
-            <w:hyperlink r:id="rId39" w:history="1">
+            <w:hyperlink r:id="rId40" w:history="1">
               <w:r>
                 <w:rPr>
                   <w:rStyle w:val="Hyperlink"/>
@@ -4506,7 +4509,7 @@
       <w:r>
         <w:t xml:space="preserve"> This Quick Start doesn’t support </w:t>
       </w:r>
-      <w:hyperlink r:id="rId40" w:history="1">
+      <w:hyperlink r:id="rId41" w:history="1">
         <w:r>
           <w:rPr>
             <w:rStyle w:val="Hyperlink"/>
@@ -4517,7 +4520,7 @@
       <w:r>
         <w:t xml:space="preserve">. These subnets require </w:t>
       </w:r>
-      <w:hyperlink r:id="rId41" w:history="1">
+      <w:hyperlink r:id="rId42" w:history="1">
         <w:r>
           <w:rPr>
             <w:rStyle w:val="Hyperlink"/>
@@ -4573,7 +4576,7 @@
       <w:r>
         <w:t xml:space="preserve">as explained in the </w:t>
       </w:r>
-      <w:hyperlink r:id="rId42" w:tgtFrame="_blank" w:history="1">
+      <w:hyperlink r:id="rId43" w:tgtFrame="_blank" w:history="1">
         <w:r>
           <w:rPr>
             <w:rStyle w:val="Hyperlink"/>
@@ -4741,7 +4744,7 @@
       <w:r>
         <w:t xml:space="preserve"> </w:t>
       </w:r>
-      <w:hyperlink r:id="rId43" w:history="1">
+      <w:hyperlink r:id="rId44" w:history="1">
         <w:r>
           <w:rPr>
             <w:rStyle w:val="Hyperlink"/>
@@ -4981,7 +4984,7 @@
           <w:szCs w:val="22"/>
         </w:rPr>
       </w:pPr>
-      <w:hyperlink r:id="rId44" w:history="1">
+      <w:hyperlink r:id="rId45" w:history="1">
         <w:r>
           <w:rPr>
             <w:rStyle w:val="Hyperlink"/>
@@ -6087,7 +6090,7 @@
       <w:r>
         <w:t xml:space="preserve">. For details, see the </w:t>
       </w:r>
-      <w:hyperlink r:id="rId45" w:history="1">
+      <w:hyperlink r:id="rId46" w:history="1">
         <w:r>
           <w:rPr>
             <w:rStyle w:val="Hyperlink"/>
@@ -6528,7 +6531,7 @@
                 <w:rFonts w:ascii="Times New Roman" w:hAnsi="Times New Roman"/>
               </w:rPr>
             </w:pPr>
-            <w:hyperlink r:id="rId46" w:history="1">
+            <w:hyperlink r:id="rId47" w:history="1">
               <w:r>
                 <w:rPr>
                   <w:rStyle w:val="Hyperlink"/>
@@ -6672,7 +6675,7 @@
           <w:rStyle w:val="Hyperlink"/>
         </w:rPr>
       </w:pPr>
-      <w:hyperlink r:id="rId47" w:history="1">
+      <w:hyperlink r:id="rId48" w:history="1">
         <w:r>
           <w:rPr>
             <w:rStyle w:val="Hyperlink"/>
@@ -7507,7 +7510,7 @@
       <w:r>
         <w:t xml:space="preserve"> code references to point to a new Quick Start location. For additional details, see the </w:t>
       </w:r>
-      <w:hyperlink r:id="rId48" w:history="1">
+      <w:hyperlink r:id="rId49" w:history="1">
         <w:r>
           <w:rPr>
             <w:rStyle w:val="Hyperlink"/>
@@ -7658,8 +7661,6 @@
               <w:pStyle w:val="Tabletext"/>
               <w:cnfStyle w:val="000000000000" w:firstRow="0" w:lastRow="0" w:firstColumn="0" w:lastColumn="0" w:oddVBand="0" w:evenVBand="0" w:oddHBand="0" w:evenHBand="0" w:firstRowFirstColumn="0" w:firstRowLastColumn="0" w:lastRowFirstColumn="0" w:lastRowLastColumn="0"/>
             </w:pPr>
-            <w:bookmarkStart w:id="62" w:name="_GoBack"/>
-            <w:bookmarkEnd w:id="62"/>
             <w:r>
               <w:t xml:space="preserve">S3 bucket </w:t>
             </w:r>
@@ -7788,18 +7789,18 @@
             <w:r>
               <w:t>quickstart-</w:t>
             </w:r>
-            <w:commentRangeStart w:id="63"/>
+            <w:commentRangeStart w:id="62"/>
             <w:r>
               <w:t>&lt;company&gt;-&lt;product&gt;</w:t>
             </w:r>
-            <w:commentRangeEnd w:id="63"/>
+            <w:commentRangeEnd w:id="62"/>
             <w:r>
               <w:rPr>
                 <w:rStyle w:val="CommentReference"/>
                 <w:rFonts w:cs="Times New Roman"/>
                 <w:color w:val="212120"/>
               </w:rPr>
-              <w:commentReference w:id="63"/>
+              <w:commentReference w:id="62"/>
             </w:r>
             <w:r>
               <w:t>/</w:t>
@@ -7818,7 +7819,7 @@
                 <w:rFonts w:ascii="Times New Roman" w:hAnsi="Times New Roman"/>
               </w:rPr>
             </w:pPr>
-            <w:hyperlink r:id="rId49" w:history="1">
+            <w:hyperlink r:id="rId50" w:history="1">
               <w:r>
                 <w:rPr>
                   <w:rStyle w:val="Hyperlink"/>
@@ -7905,7 +7906,7 @@
               </w:rPr>
               <w:t xml:space="preserve"> </w:t>
             </w:r>
-            <w:commentRangeStart w:id="64"/>
+            <w:commentRangeStart w:id="63"/>
             <w:r>
               <w:rPr>
                 <w:szCs w:val="18"/>
@@ -7924,13 +7925,13 @@
               </w:rPr>
               <w:t>.</w:t>
             </w:r>
-            <w:commentRangeEnd w:id="64"/>
+            <w:commentRangeEnd w:id="63"/>
             <w:r>
               <w:rPr>
                 <w:rStyle w:val="CommentReference"/>
                 <w:rFonts w:cs="Times New Roman"/>
               </w:rPr>
-              <w:commentReference w:id="64"/>
+              <w:commentReference w:id="63"/>
             </w:r>
           </w:p>
         </w:tc>
@@ -7960,7 +7961,7 @@
       <w:r>
         <w:t xml:space="preserve">page, you can </w:t>
       </w:r>
-      <w:hyperlink r:id="rId50" w:history="1">
+      <w:hyperlink r:id="rId51" w:history="1">
         <w:r>
           <w:rPr>
             <w:rStyle w:val="Hyperlink"/>
@@ -7977,7 +7978,7 @@
       <w:r>
         <w:t xml:space="preserve"> and </w:t>
       </w:r>
-      <w:hyperlink r:id="rId51" w:history="1">
+      <w:hyperlink r:id="rId52" w:history="1">
         <w:r>
           <w:rPr>
             <w:rStyle w:val="Hyperlink"/>
@@ -8182,7 +8183,7 @@
                     </pic:cNvPicPr>
                   </pic:nvPicPr>
                   <pic:blipFill>
-                    <a:blip r:embed="rId52">
+                    <a:blip r:embed="rId53">
                       <a:extLst>
                         <a:ext uri="{28A0092B-C50C-407E-A947-70E740481C1C}">
                           <a14:useLocalDpi xmlns:a14="http://schemas.microsoft.com/office/drawing/2010/main" val="0"/>
@@ -8240,14 +8241,14 @@
           <w:color w:val="212120"/>
           <w:kern w:val="28"/>
         </w:rPr>
-        <w:commentReference w:id="65"/>
+        <w:commentReference w:id="64"/>
       </w:r>
     </w:p>
     <w:p>
       <w:pPr>
         <w:pStyle w:val="Heading2"/>
       </w:pPr>
-      <w:bookmarkStart w:id="66" w:name="_Toc32828026"/>
+      <w:bookmarkStart w:id="65" w:name="_Toc32828026"/>
       <w:r>
         <w:lastRenderedPageBreak/>
         <w:t>Step 4</w:t>
@@ -8261,13 +8262,13 @@
       <w:r>
         <w:t>eployment</w:t>
       </w:r>
-      <w:bookmarkEnd w:id="66"/>
+      <w:bookmarkEnd w:id="65"/>
     </w:p>
     <w:p>
       <w:pPr>
         <w:spacing w:after="400"/>
       </w:pPr>
-      <w:commentRangeStart w:id="67"/>
+      <w:commentRangeStart w:id="66"/>
       <w:r>
         <w:t>&lt;</w:t>
       </w:r>
@@ -8277,19 +8278,19 @@
       <w:r>
         <w:t>.&gt;</w:t>
       </w:r>
-      <w:commentRangeEnd w:id="67"/>
+      <w:commentRangeEnd w:id="66"/>
       <w:r>
         <w:rPr>
           <w:rStyle w:val="CommentReference"/>
         </w:rPr>
-        <w:commentReference w:id="67"/>
+        <w:commentReference w:id="66"/>
       </w:r>
     </w:p>
     <w:p>
       <w:pPr>
         <w:pStyle w:val="Heading1"/>
       </w:pPr>
-      <w:bookmarkStart w:id="68" w:name="_Toc32828027"/>
+      <w:bookmarkStart w:id="67" w:name="_Toc32828027"/>
       <w:r>
         <w:t>Best practices for u</w:t>
       </w:r>
@@ -8308,10 +8309,10 @@
       <w:r>
         <w:t>on AWS</w:t>
       </w:r>
-      <w:bookmarkEnd w:id="68"/>
+      <w:bookmarkEnd w:id="67"/>
     </w:p>
     <w:p>
-      <w:commentRangeStart w:id="69"/>
+      <w:commentRangeStart w:id="68"/>
       <w:r>
         <w:t>&lt;</w:t>
       </w:r>
@@ -8321,28 +8322,28 @@
       <w:r>
         <w:t>.&gt;</w:t>
       </w:r>
-      <w:commentRangeEnd w:id="69"/>
+      <w:commentRangeEnd w:id="68"/>
       <w:r>
         <w:rPr>
           <w:rStyle w:val="CommentReference"/>
         </w:rPr>
-        <w:commentReference w:id="69"/>
+        <w:commentReference w:id="68"/>
       </w:r>
     </w:p>
     <w:p>
       <w:pPr>
         <w:pStyle w:val="Heading1"/>
       </w:pPr>
-      <w:bookmarkStart w:id="70" w:name="_Toc481076941"/>
-      <w:bookmarkStart w:id="71" w:name="_Toc32828028"/>
+      <w:bookmarkStart w:id="69" w:name="_Toc481076941"/>
+      <w:bookmarkStart w:id="70" w:name="_Toc32828028"/>
       <w:r>
         <w:t>Security</w:t>
       </w:r>
+      <w:bookmarkEnd w:id="69"/>
       <w:bookmarkEnd w:id="70"/>
-      <w:bookmarkEnd w:id="71"/>
     </w:p>
     <w:p>
-      <w:commentRangeStart w:id="72"/>
+      <w:commentRangeStart w:id="71"/>
       <w:r>
         <w:t>&lt;</w:t>
       </w:r>
@@ -8352,12 +8353,12 @@
       <w:r>
         <w:t>.&gt;</w:t>
       </w:r>
-      <w:commentRangeEnd w:id="72"/>
+      <w:commentRangeEnd w:id="71"/>
       <w:r>
         <w:rPr>
           <w:rStyle w:val="CommentReference"/>
         </w:rPr>
-        <w:commentReference w:id="72"/>
+        <w:commentReference w:id="71"/>
       </w:r>
       <w:r>
         <w:t xml:space="preserve"> </w:t>
@@ -8367,8 +8368,8 @@
       <w:pPr>
         <w:pStyle w:val="Heading1"/>
       </w:pPr>
-      <w:bookmarkStart w:id="73" w:name="_Toc32828029"/>
-      <w:commentRangeStart w:id="74"/>
+      <w:bookmarkStart w:id="72" w:name="_Toc32828029"/>
+      <w:commentRangeStart w:id="73"/>
       <w:r>
         <w:t>&lt;</w:t>
       </w:r>
@@ -8378,7 +8379,7 @@
       <w:r>
         <w:t>nformation&gt;</w:t>
       </w:r>
-      <w:bookmarkEnd w:id="73"/>
+      <w:bookmarkEnd w:id="72"/>
       <w:r>
         <w:t xml:space="preserve"> </w:t>
       </w:r>
@@ -8393,12 +8394,12 @@
       <w:r>
         <w:t>.&gt;</w:t>
       </w:r>
-      <w:commentRangeEnd w:id="74"/>
+      <w:commentRangeEnd w:id="73"/>
       <w:r>
         <w:rPr>
           <w:rStyle w:val="CommentReference"/>
         </w:rPr>
-        <w:commentReference w:id="74"/>
+        <w:commentReference w:id="73"/>
       </w:r>
       <w:r>
         <w:t xml:space="preserve"> </w:t>
@@ -8408,7 +8409,7 @@
       <w:pPr>
         <w:pStyle w:val="Heading1"/>
       </w:pPr>
-      <w:bookmarkStart w:id="75" w:name="_Toc32828030"/>
+      <w:bookmarkStart w:id="74" w:name="_Toc32828030"/>
       <w:r>
         <w:t>FAQ</w:t>
       </w:r>
@@ -8419,9 +8420,9 @@
           <w:bCs/>
           <w:color w:val="212120"/>
         </w:rPr>
-        <w:commentReference w:id="76"/>
-      </w:r>
-      <w:bookmarkEnd w:id="75"/>
+        <w:commentReference w:id="75"/>
+      </w:r>
+      <w:bookmarkEnd w:id="74"/>
     </w:p>
     <w:p>
       <w:pPr>
@@ -8560,7 +8561,7 @@
       <w:r>
         <w:t xml:space="preserve"> the issue. </w:t>
       </w:r>
-      <w:commentRangeStart w:id="77"/>
+      <w:commentRangeStart w:id="76"/>
       <w:r>
         <w:t>(</w:t>
       </w:r>
@@ -8593,12 +8594,12 @@
       <w:r>
         <w:t>.)</w:t>
       </w:r>
-      <w:commentRangeEnd w:id="77"/>
+      <w:commentRangeEnd w:id="76"/>
       <w:r>
         <w:rPr>
           <w:rStyle w:val="CommentReference"/>
         </w:rPr>
-        <w:commentReference w:id="77"/>
+        <w:commentReference w:id="76"/>
       </w:r>
     </w:p>
     <w:p>
@@ -8670,7 +8671,7 @@
       <w:r>
         <w:t xml:space="preserve">For additional information, see </w:t>
       </w:r>
-      <w:hyperlink r:id="rId53" w:history="1">
+      <w:hyperlink r:id="rId54" w:history="1">
         <w:r>
           <w:rPr>
             <w:rStyle w:val="Hyperlink"/>
@@ -8751,7 +8752,7 @@
       <w:r>
         <w:t xml:space="preserve">s, see the </w:t>
       </w:r>
-      <w:hyperlink r:id="rId54" w:history="1">
+      <w:hyperlink r:id="rId55" w:history="1">
         <w:r>
           <w:rPr>
             <w:rStyle w:val="Hyperlink"/>
@@ -8767,12 +8768,12 @@
       <w:pPr>
         <w:pStyle w:val="Heading1"/>
       </w:pPr>
-      <w:bookmarkStart w:id="78" w:name="_Toc32828031"/>
+      <w:bookmarkStart w:id="77" w:name="_Toc32828031"/>
       <w:r>
         <w:lastRenderedPageBreak/>
         <w:t>Send us feedback</w:t>
       </w:r>
-      <w:bookmarkEnd w:id="78"/>
+      <w:bookmarkEnd w:id="77"/>
     </w:p>
     <w:p>
       <w:pPr>
@@ -8791,7 +8792,7 @@
       <w:r>
         <w:t xml:space="preserve"> section of the </w:t>
       </w:r>
-      <w:hyperlink r:id="rId55" w:history="1">
+      <w:hyperlink r:id="rId56" w:history="1">
         <w:r>
           <w:rPr>
             <w:rStyle w:val="Hyperlink"/>
@@ -8802,7 +8803,7 @@
       <w:r>
         <w:t xml:space="preserve"> for this Quick Start. If you’d like to submit code, review the </w:t>
       </w:r>
-      <w:hyperlink r:id="rId56" w:history="1">
+      <w:hyperlink r:id="rId57" w:history="1">
         <w:r>
           <w:rPr>
             <w:rStyle w:val="Hyperlink"/>
@@ -8819,14 +8820,14 @@
       <w:pPr>
         <w:pStyle w:val="Heading1"/>
       </w:pPr>
-      <w:bookmarkStart w:id="79" w:name="_Toc32828032"/>
+      <w:bookmarkStart w:id="78" w:name="_Toc32828032"/>
       <w:r>
         <w:t>Additional r</w:t>
       </w:r>
       <w:r>
         <w:t>esources</w:t>
       </w:r>
-      <w:bookmarkEnd w:id="79"/>
+      <w:bookmarkEnd w:id="78"/>
     </w:p>
     <w:p>
       <w:pPr>
@@ -8835,8 +8836,8 @@
           <w:rStyle w:val="Run-inhead"/>
         </w:rPr>
       </w:pPr>
-      <w:bookmarkStart w:id="80" w:name="_Toc470792051"/>
-      <w:bookmarkStart w:id="81" w:name="_Toc470793187"/>
+      <w:bookmarkStart w:id="79" w:name="_Toc470792051"/>
+      <w:bookmarkStart w:id="80" w:name="_Toc470793187"/>
       <w:r>
         <w:rPr>
           <w:rStyle w:val="Run-inhead"/>
@@ -8888,7 +8889,7 @@
         </w:rPr>
         <w:fldChar w:fldCharType="end"/>
       </w:r>
-      <w:hyperlink r:id="rId57" w:history="1">
+      <w:hyperlink r:id="rId58" w:history="1">
         <w:r>
           <w:rPr>
             <w:rStyle w:val="Hyperlink"/>
@@ -8901,7 +8902,7 @@
       <w:pPr>
         <w:pStyle w:val="ListBullet"/>
       </w:pPr>
-      <w:hyperlink r:id="rId58" w:history="1">
+      <w:hyperlink r:id="rId59" w:history="1">
         <w:r>
           <w:rPr>
             <w:rStyle w:val="Hyperlink"/>
@@ -8928,7 +8929,7 @@
         <w:rPr>
           <w:rStyle w:val="Run-inhead"/>
         </w:rPr>
-        <w:commentReference w:id="82"/>
+        <w:commentReference w:id="81"/>
       </w:r>
     </w:p>
     <w:p>
@@ -8958,7 +8959,7 @@
       <w:r>
         <w:fldChar w:fldCharType="end"/>
       </w:r>
-      <w:hyperlink r:id="rId59" w:history="1">
+      <w:hyperlink r:id="rId60" w:history="1">
         <w:r>
           <w:rPr>
             <w:rStyle w:val="Hyperlink"/>
@@ -8971,7 +8972,7 @@
       <w:pPr>
         <w:pStyle w:val="ListBullet"/>
       </w:pPr>
-      <w:hyperlink r:id="rId60" w:history="1">
+      <w:hyperlink r:id="rId61" w:history="1">
         <w:r>
           <w:rPr>
             <w:rStyle w:val="Hyperlink"/>
@@ -8984,7 +8985,7 @@
       <w:pPr>
         <w:pStyle w:val="ListBullet"/>
       </w:pPr>
-      <w:hyperlink r:id="rId61" w:history="1">
+      <w:hyperlink r:id="rId62" w:history="1">
         <w:r>
           <w:rPr>
             <w:rStyle w:val="Hyperlink"/>
@@ -8997,7 +8998,7 @@
       <w:pPr>
         <w:pStyle w:val="ListBullet"/>
       </w:pPr>
-      <w:hyperlink r:id="rId62" w:history="1">
+      <w:hyperlink r:id="rId63" w:history="1">
         <w:r>
           <w:rPr>
             <w:rStyle w:val="Hyperlink"/>
@@ -9013,7 +9014,7 @@
           <w:rStyle w:val="Run-inhead"/>
         </w:rPr>
       </w:pPr>
-      <w:commentRangeStart w:id="83"/>
+      <w:commentRangeStart w:id="82"/>
       <w:r>
         <w:rPr>
           <w:rStyle w:val="Run-inhead"/>
@@ -9028,12 +9029,12 @@
       <w:r>
         <w:t>&lt;link&gt;</w:t>
       </w:r>
-      <w:commentRangeEnd w:id="83"/>
+      <w:commentRangeEnd w:id="82"/>
       <w:r>
         <w:rPr>
           <w:rStyle w:val="CommentReference"/>
         </w:rPr>
-        <w:commentReference w:id="83"/>
+        <w:commentReference w:id="82"/>
       </w:r>
     </w:p>
     <w:p>
@@ -9061,7 +9062,7 @@
         <w:pStyle w:val="ListBullet"/>
         <w:spacing w:after="400"/>
       </w:pPr>
-      <w:hyperlink r:id="rId63" w:history="1">
+      <w:hyperlink r:id="rId64" w:history="1">
         <w:r>
           <w:rPr>
             <w:rStyle w:val="Hyperlink"/>
@@ -9074,7 +9075,7 @@
       <w:pPr>
         <w:pStyle w:val="Heading1"/>
       </w:pPr>
-      <w:bookmarkStart w:id="84" w:name="_Toc32828033"/>
+      <w:bookmarkStart w:id="83" w:name="_Toc32828033"/>
       <w:r>
         <w:t>D</w:t>
       </w:r>
@@ -9084,17 +9085,17 @@
       <w:r>
         <w:t>evisions</w:t>
       </w:r>
+      <w:bookmarkEnd w:id="79"/>
       <w:bookmarkEnd w:id="80"/>
-      <w:bookmarkEnd w:id="81"/>
       <w:r>
         <w:rPr>
           <w:rStyle w:val="CommentReference"/>
           <w:sz w:val="36"/>
           <w:szCs w:val="24"/>
         </w:rPr>
-        <w:commentReference w:id="85"/>
-      </w:r>
-      <w:bookmarkEnd w:id="84"/>
+        <w:commentReference w:id="84"/>
+      </w:r>
+      <w:bookmarkEnd w:id="83"/>
     </w:p>
     <w:tbl>
       <w:tblPr>
@@ -9292,8 +9293,13 @@
                               <w:t>©</w:t>
                             </w:r>
                             <w:r>
-                              <w:t xml:space="preserve"> 2020</w:t>
+                              <w:t xml:space="preserve"> 202</w:t>
                             </w:r>
+                            <w:r>
+                              <w:t>1</w:t>
+                            </w:r>
+                            <w:bookmarkStart w:id="85" w:name="_GoBack"/>
+                            <w:bookmarkEnd w:id="85"/>
                             <w:r>
                               <w:t>, Amazon Web Services, Inc. or its affiliates</w:t>
                             </w:r>
@@ -9365,7 +9371,7 @@
                               </w:rPr>
                               <w:t xml:space="preserve">The software included with this paper is licensed under the Apache License, Version 2.0 (the "License"). You may not use this file except in compliance with the License. A copy of the License is located at </w:t>
                             </w:r>
-                            <w:hyperlink r:id="rId64" w:history="1">
+                            <w:hyperlink r:id="rId65" w:history="1">
                               <w:r>
                                 <w:rPr>
                                   <w:rStyle w:val="Hyperlink"/>
@@ -9427,8 +9433,13 @@
                         <w:t>©</w:t>
                       </w:r>
                       <w:r>
-                        <w:t xml:space="preserve"> 2020</w:t>
+                        <w:t xml:space="preserve"> 202</w:t>
                       </w:r>
+                      <w:r>
+                        <w:t>1</w:t>
+                      </w:r>
+                      <w:bookmarkStart w:id="86" w:name="_GoBack"/>
+                      <w:bookmarkEnd w:id="86"/>
                       <w:r>
                         <w:t>, Amazon Web Services, Inc. or its affiliates</w:t>
                       </w:r>
@@ -9500,7 +9511,7 @@
                         </w:rPr>
                         <w:t xml:space="preserve">The software included with this paper is licensed under the Apache License, Version 2.0 (the "License"). You may not use this file except in compliance with the License. A copy of the License is located at </w:t>
                       </w:r>
-                      <w:hyperlink r:id="rId65" w:history="1">
+                      <w:hyperlink r:id="rId66" w:history="1">
                         <w:r>
                           <w:rPr>
                             <w:rStyle w:val="Hyperlink"/>
@@ -9536,10 +9547,10 @@
       </w:r>
     </w:p>
     <w:sectPr>
-      <w:headerReference w:type="default" r:id="rId66"/>
-      <w:footerReference w:type="default" r:id="rId67"/>
-      <w:headerReference w:type="first" r:id="rId68"/>
-      <w:footerReference w:type="first" r:id="rId69"/>
+      <w:headerReference w:type="default" r:id="rId67"/>
+      <w:footerReference w:type="default" r:id="rId68"/>
+      <w:headerReference w:type="first" r:id="rId69"/>
+      <w:footerReference w:type="first" r:id="rId70"/>
       <w:type w:val="continuous"/>
       <w:pgSz w:w="12240" w:h="15840" w:code="1"/>
       <w:pgMar w:top="1440" w:right="1080" w:bottom="1440" w:left="1440" w:header="720" w:footer="720" w:gutter="0"/>
@@ -9552,7 +9563,7 @@
 </file>
 
 <file path=word/comments.xml><?xml version="1.0" encoding="utf-8"?>
-<w:comments xmlns:wpc="http://schemas.microsoft.com/office/word/2010/wordprocessingCanvas" xmlns:cx="http://schemas.microsoft.com/office/drawing/2014/chartex" xmlns:cx1="http://schemas.microsoft.com/office/drawing/2015/9/8/chartex" xmlns:mc="http://schemas.openxmlformats.org/markup-compatibility/2006" xmlns:o="urn:schemas-microsoft-com:office:office" xmlns:r="http://schemas.openxmlformats.org/officeDocument/2006/relationships" xmlns:m="http://schemas.openxmlformats.org/officeDocument/2006/math" xmlns:v="urn:schemas-microsoft-com:vml" xmlns:wp14="http://schemas.microsoft.com/office/word/2010/wordprocessingDrawing" xmlns:wp="http://schemas.openxmlformats.org/drawingml/2006/wordprocessingDrawing" xmlns:w10="urn:schemas-microsoft-com:office:word" xmlns:w="http://schemas.openxmlformats.org/wordprocessingml/2006/main" xmlns:w14="http://schemas.microsoft.com/office/word/2010/wordml" xmlns:w15="http://schemas.microsoft.com/office/word/2012/wordml" xmlns:w16se="http://schemas.microsoft.com/office/word/2015/wordml/symex" xmlns:wpg="http://schemas.microsoft.com/office/word/2010/wordprocessingGroup" xmlns:wpi="http://schemas.microsoft.com/office/word/2010/wordprocessingInk" xmlns:wne="http://schemas.microsoft.com/office/word/2006/wordml" xmlns:wps="http://schemas.microsoft.com/office/word/2010/wordprocessingShape" mc:Ignorable="w14 w15 w16se wp14">
+<w:comments xmlns:wpc="http://schemas.microsoft.com/office/word/2010/wordprocessingCanvas" xmlns:cx="http://schemas.microsoft.com/office/drawing/2014/chartex" xmlns:cx1="http://schemas.microsoft.com/office/drawing/2015/9/8/chartex" xmlns:cx2="http://schemas.microsoft.com/office/drawing/2015/10/21/chartex" xmlns:cx3="http://schemas.microsoft.com/office/drawing/2016/5/9/chartex" xmlns:cx4="http://schemas.microsoft.com/office/drawing/2016/5/10/chartex" xmlns:cx5="http://schemas.microsoft.com/office/drawing/2016/5/11/chartex" xmlns:cx6="http://schemas.microsoft.com/office/drawing/2016/5/12/chartex" xmlns:cx7="http://schemas.microsoft.com/office/drawing/2016/5/13/chartex" xmlns:cx8="http://schemas.microsoft.com/office/drawing/2016/5/14/chartex" xmlns:mc="http://schemas.openxmlformats.org/markup-compatibility/2006" xmlns:aink="http://schemas.microsoft.com/office/drawing/2016/ink" xmlns:am3d="http://schemas.microsoft.com/office/drawing/2017/model3d" xmlns:o="urn:schemas-microsoft-com:office:office" xmlns:r="http://schemas.openxmlformats.org/officeDocument/2006/relationships" xmlns:m="http://schemas.openxmlformats.org/officeDocument/2006/math" xmlns:v="urn:schemas-microsoft-com:vml" xmlns:wp14="http://schemas.microsoft.com/office/word/2010/wordprocessingDrawing" xmlns:wp="http://schemas.openxmlformats.org/drawingml/2006/wordprocessingDrawing" xmlns:w10="urn:schemas-microsoft-com:office:word" xmlns:w="http://schemas.openxmlformats.org/wordprocessingml/2006/main" xmlns:w14="http://schemas.microsoft.com/office/word/2010/wordml" xmlns:w15="http://schemas.microsoft.com/office/word/2012/wordml" xmlns:w16cid="http://schemas.microsoft.com/office/word/2016/wordml/cid" xmlns:w16se="http://schemas.microsoft.com/office/word/2015/wordml/symex" xmlns:wpg="http://schemas.microsoft.com/office/word/2010/wordprocessingGroup" xmlns:wpi="http://schemas.microsoft.com/office/word/2010/wordprocessingInk" xmlns:wne="http://schemas.microsoft.com/office/word/2006/wordml" xmlns:wps="http://schemas.microsoft.com/office/word/2010/wordprocessingShape" mc:Ignorable="w14 w15 w16se w16cid wp14">
   <w:comment w:id="0" w:author="Author" w:initials="A">
     <w:p>
       <w:pPr>
@@ -11570,6 +11581,22 @@
       </w:r>
     </w:p>
   </w:comment>
+  <w:comment w:id="62" w:author="Author" w:initials="A">
+    <w:p>
+      <w:pPr>
+        <w:pStyle w:val="CommentText"/>
+      </w:pPr>
+      <w:r>
+        <w:rPr>
+          <w:rStyle w:val="CommentReference"/>
+        </w:rPr>
+        <w:annotationRef/>
+      </w:r>
+      <w:r>
+        <w:t>Replace with a key prefix that reflects your company and product name (for example, quickstart-atlassian-bitbucket/). This generally matches your GitHub repository name.</w:t>
+      </w:r>
+    </w:p>
+  </w:comment>
   <w:comment w:id="63" w:author="Author" w:initials="A">
     <w:p>
       <w:pPr>
@@ -11582,7 +11609,7 @@
         <w:annotationRef/>
       </w:r>
       <w:r>
-        <w:t>Replace with a key prefix that reflects your company and product name (for example, quickstart-atlassian-bitbucket/). This generally matches your GitHub repository name.</w:t>
+        <w:t>This line is intentional to also work on the console screen, which can’t include links.</w:t>
       </w:r>
     </w:p>
   </w:comment>
@@ -11598,11 +11625,58 @@
         <w:annotationRef/>
       </w:r>
       <w:r>
-        <w:t>This line is intentional to also work on the console screen, which can’t include links.</w:t>
+        <w:t>Please replace this figure with a screenshot of the Outputs tab as it appears after your deployment. Highlight any outputs of interest (for example, that you might ask users to copy for testing).</w:t>
+      </w:r>
+    </w:p>
+    <w:p>
+      <w:pPr>
+        <w:pStyle w:val="CommentText"/>
+      </w:pPr>
+    </w:p>
+    <w:p>
+      <w:pPr>
+        <w:pStyle w:val="CommentText"/>
+      </w:pPr>
+      <w:r>
+        <w:t>Make sure that screenshots are legible (crop if necessary), all personal information is blurred, and values are filled in when displaying settings.</w:t>
+      </w:r>
+    </w:p>
+    <w:p>
+      <w:pPr>
+        <w:pStyle w:val="CommentText"/>
+      </w:pPr>
+    </w:p>
+    <w:p>
+      <w:pPr>
+        <w:pStyle w:val="CommentText"/>
+      </w:pPr>
+      <w:r>
+        <w:t>Tips:</w:t>
+      </w:r>
+    </w:p>
+    <w:p>
+      <w:pPr>
+        <w:pStyle w:val="CommentText"/>
+      </w:pPr>
+      <w:r>
+        <w:t>If shooting a browser screen, try making the window smaller to decrease the width of the image and to minimize the need to resize it.</w:t>
+      </w:r>
+    </w:p>
+    <w:p>
+      <w:pPr>
+        <w:pStyle w:val="CommentText"/>
+      </w:pPr>
+    </w:p>
+    <w:p>
+      <w:pPr>
+        <w:pStyle w:val="CommentText"/>
+      </w:pPr>
+      <w:r>
+        <w:t>Highlights should be green arrows or rectangles without shadows. Or send us the screenshot without highlighting and let us know where we need to add it.</w:t>
       </w:r>
     </w:p>
   </w:comment>
-  <w:comment w:id="65" w:author="Author" w:initials="A">
+  <w:comment w:id="66" w:author="Author" w:initials="A">
     <w:p>
       <w:pPr>
         <w:pStyle w:val="CommentText"/>
@@ -11614,58 +11688,14 @@
         <w:annotationRef/>
       </w:r>
       <w:r>
-        <w:t>Please replace this figure with a screenshot of the Outputs tab as it appears after your deployment. Highlight any outputs of interest (for example, that you might ask users to copy for testing).</w:t>
-      </w:r>
-    </w:p>
-    <w:p>
-      <w:pPr>
-        <w:pStyle w:val="CommentText"/>
-      </w:pPr>
-    </w:p>
-    <w:p>
-      <w:pPr>
-        <w:pStyle w:val="CommentText"/>
-      </w:pPr>
-      <w:r>
-        <w:t>Make sure that screenshots are legible (crop if necessary), all personal information is blurred, and values are filled in when displaying settings.</w:t>
-      </w:r>
-    </w:p>
-    <w:p>
-      <w:pPr>
-        <w:pStyle w:val="CommentText"/>
-      </w:pPr>
-    </w:p>
-    <w:p>
-      <w:pPr>
-        <w:pStyle w:val="CommentText"/>
-      </w:pPr>
-      <w:r>
-        <w:t>Tips:</w:t>
-      </w:r>
-    </w:p>
-    <w:p>
-      <w:pPr>
-        <w:pStyle w:val="CommentText"/>
-      </w:pPr>
-      <w:r>
-        <w:t>If shooting a browser screen, try making the window smaller to decrease the width of the image and to minimize the need to resize it.</w:t>
-      </w:r>
-    </w:p>
-    <w:p>
-      <w:pPr>
-        <w:pStyle w:val="CommentText"/>
-      </w:pPr>
-    </w:p>
-    <w:p>
-      <w:pPr>
-        <w:pStyle w:val="CommentText"/>
-      </w:pPr>
-      <w:r>
-        <w:t>Highlights should be green arrows or rectangles without shadows. Or send us the screenshot without highlighting and let us know where we need to add it.</w:t>
+        <w:t>Add steps as necessary for accessing the software, post-configuration, and testing.</w:t>
+      </w:r>
+      <w:r>
+        <w:t xml:space="preserve"> Don’t include full usage instructions for your software, but add links to your product documentation for that information.</w:t>
       </w:r>
     </w:p>
   </w:comment>
-  <w:comment w:id="67" w:author="Author" w:initials="A">
+  <w:comment w:id="68" w:author="Author" w:initials="A">
     <w:p>
       <w:pPr>
         <w:pStyle w:val="CommentText"/>
@@ -11677,14 +11707,11 @@
         <w:annotationRef/>
       </w:r>
       <w:r>
-        <w:t>Add steps as necessary for accessing the software, post-configuration, and testing.</w:t>
-      </w:r>
-      <w:r>
-        <w:t xml:space="preserve"> Don’t include full usage instructions for your software, but add links to your product documentation for that information.</w:t>
+        <w:t>Provide post-deployment best practices for using the technology on AWS, including considerations such as migrating data, backups, ensuring high performance, high availability, etc. Link to software documentation for detailed information.</w:t>
       </w:r>
     </w:p>
   </w:comment>
-  <w:comment w:id="69" w:author="Author" w:initials="A">
+  <w:comment w:id="71" w:author="Author" w:initials="A">
     <w:p>
       <w:pPr>
         <w:pStyle w:val="CommentText"/>
@@ -11696,11 +11723,20 @@
         <w:annotationRef/>
       </w:r>
       <w:r>
-        <w:t>Provide post-deployment best practices for using the technology on AWS, including considerations such as migrating data, backups, ensuring high performance, high availability, etc. Link to software documentation for detailed information.</w:t>
+        <w:t>Include a d</w:t>
+      </w:r>
+      <w:r>
+        <w:t xml:space="preserve">iscussion of security-related components, considerations, responsibilities, </w:t>
+      </w:r>
+      <w:r>
+        <w:t xml:space="preserve">and </w:t>
+      </w:r>
+      <w:r>
+        <w:t>best practices.</w:t>
       </w:r>
     </w:p>
   </w:comment>
-  <w:comment w:id="72" w:author="Author" w:initials="A">
+  <w:comment w:id="73" w:author="Author" w:initials="A">
     <w:p>
       <w:pPr>
         <w:pStyle w:val="CommentText"/>
@@ -11712,20 +11748,11 @@
         <w:annotationRef/>
       </w:r>
       <w:r>
-        <w:t>Include a d</w:t>
-      </w:r>
-      <w:r>
-        <w:t xml:space="preserve">iscussion of security-related components, considerations, responsibilities, </w:t>
-      </w:r>
-      <w:r>
-        <w:t xml:space="preserve">and </w:t>
-      </w:r>
-      <w:r>
-        <w:t>best practices.</w:t>
+        <w:t>Provide any other information of interest to users, especially focusing on areas where AWS or cloud usage differs from on-premises usage.</w:t>
       </w:r>
     </w:p>
   </w:comment>
-  <w:comment w:id="74" w:author="Author" w:initials="A">
+  <w:comment w:id="75" w:author="Author" w:initials="A">
     <w:p>
       <w:pPr>
         <w:pStyle w:val="CommentText"/>
@@ -11737,7 +11764,22 @@
         <w:annotationRef/>
       </w:r>
       <w:r>
-        <w:t>Provide any other information of interest to users, especially focusing on areas where AWS or cloud usage differs from on-premises usage.</w:t>
+        <w:t>A</w:t>
+      </w:r>
+      <w:r>
+        <w:t>dd a</w:t>
+      </w:r>
+      <w:r>
+        <w:t xml:space="preserve">ny tips or answers to anticipated questions. This could include the following troubleshooting information. If you don’t have any other Q&amp;A to add, change </w:t>
+      </w:r>
+      <w:r>
+        <w:t>“FAQ”</w:t>
+      </w:r>
+      <w:r>
+        <w:t xml:space="preserve"> to “Troubleshooting.</w:t>
+      </w:r>
+      <w:r>
+        <w:t>”</w:t>
       </w:r>
     </w:p>
   </w:comment>
@@ -11753,26 +11795,11 @@
         <w:annotationRef/>
       </w:r>
       <w:r>
-        <w:t>A</w:t>
-      </w:r>
-      <w:r>
-        <w:t>dd a</w:t>
-      </w:r>
-      <w:r>
-        <w:t xml:space="preserve">ny tips or answers to anticipated questions. This could include the following troubleshooting information. If you don’t have any other Q&amp;A to add, change </w:t>
-      </w:r>
-      <w:r>
-        <w:t>“FAQ”</w:t>
-      </w:r>
-      <w:r>
-        <w:t xml:space="preserve"> to “Troubleshooting.</w:t>
-      </w:r>
-      <w:r>
-        <w:t>”</w:t>
+        <w:t>If you’re deploying on Linux instances, provide the location for log files on Linux, or omit this sentence.</w:t>
       </w:r>
     </w:p>
   </w:comment>
-  <w:comment w:id="77" w:author="Author" w:initials="A">
+  <w:comment w:id="81" w:author="Author" w:initials="A">
     <w:p>
       <w:pPr>
         <w:pStyle w:val="CommentText"/>
@@ -11784,7 +11811,7 @@
         <w:annotationRef/>
       </w:r>
       <w:r>
-        <w:t>If you’re deploying on Linux instances, provide the location for log files on Linux, or omit this sentence.</w:t>
+        <w:t>Add links to the AWS documentation for other services used by the Quick Start.</w:t>
       </w:r>
     </w:p>
   </w:comment>
@@ -11800,27 +11827,11 @@
         <w:annotationRef/>
       </w:r>
       <w:r>
-        <w:t>Add links to the AWS documentation for other services used by the Quick Start.</w:t>
+        <w:t>Add links to the user guide and other useful information for your product.</w:t>
       </w:r>
     </w:p>
   </w:comment>
-  <w:comment w:id="83" w:author="Author" w:initials="A">
-    <w:p>
-      <w:pPr>
-        <w:pStyle w:val="CommentText"/>
-      </w:pPr>
-      <w:r>
-        <w:rPr>
-          <w:rStyle w:val="CommentReference"/>
-        </w:rPr>
-        <w:annotationRef/>
-      </w:r>
-      <w:r>
-        <w:t>Add links to the user guide and other useful information for your product.</w:t>
-      </w:r>
-    </w:p>
-  </w:comment>
-  <w:comment w:id="85" w:author="Author" w:initials="A">
+  <w:comment w:id="84" w:author="Author" w:initials="A">
     <w:p>
       <w:pPr>
         <w:pStyle w:val="CommentText"/>
@@ -11840,7 +11851,7 @@
 </file>
 
 <file path=word/commentsExtended.xml><?xml version="1.0" encoding="utf-8"?>
-<w15:commentsEx xmlns:wpc="http://schemas.microsoft.com/office/word/2010/wordprocessingCanvas" xmlns:cx="http://schemas.microsoft.com/office/drawing/2014/chartex" xmlns:cx1="http://schemas.microsoft.com/office/drawing/2015/9/8/chartex" xmlns:mc="http://schemas.openxmlformats.org/markup-compatibility/2006" xmlns:o="urn:schemas-microsoft-com:office:office" xmlns:r="http://schemas.openxmlformats.org/officeDocument/2006/relationships" xmlns:m="http://schemas.openxmlformats.org/officeDocument/2006/math" xmlns:v="urn:schemas-microsoft-com:vml" xmlns:wp14="http://schemas.microsoft.com/office/word/2010/wordprocessingDrawing" xmlns:wp="http://schemas.openxmlformats.org/drawingml/2006/wordprocessingDrawing" xmlns:w10="urn:schemas-microsoft-com:office:word" xmlns:w="http://schemas.openxmlformats.org/wordprocessingml/2006/main" xmlns:w14="http://schemas.microsoft.com/office/word/2010/wordml" xmlns:w15="http://schemas.microsoft.com/office/word/2012/wordml" xmlns:w16se="http://schemas.microsoft.com/office/word/2015/wordml/symex" xmlns:wpg="http://schemas.microsoft.com/office/word/2010/wordprocessingGroup" xmlns:wpi="http://schemas.microsoft.com/office/word/2010/wordprocessingInk" xmlns:wne="http://schemas.microsoft.com/office/word/2006/wordml" xmlns:wps="http://schemas.microsoft.com/office/word/2010/wordprocessingShape" mc:Ignorable="w14 w15 w16se wp14">
+<w15:commentsEx xmlns:wpc="http://schemas.microsoft.com/office/word/2010/wordprocessingCanvas" xmlns:cx="http://schemas.microsoft.com/office/drawing/2014/chartex" xmlns:cx1="http://schemas.microsoft.com/office/drawing/2015/9/8/chartex" xmlns:cx2="http://schemas.microsoft.com/office/drawing/2015/10/21/chartex" xmlns:cx3="http://schemas.microsoft.com/office/drawing/2016/5/9/chartex" xmlns:cx4="http://schemas.microsoft.com/office/drawing/2016/5/10/chartex" xmlns:cx5="http://schemas.microsoft.com/office/drawing/2016/5/11/chartex" xmlns:cx6="http://schemas.microsoft.com/office/drawing/2016/5/12/chartex" xmlns:cx7="http://schemas.microsoft.com/office/drawing/2016/5/13/chartex" xmlns:cx8="http://schemas.microsoft.com/office/drawing/2016/5/14/chartex" xmlns:mc="http://schemas.openxmlformats.org/markup-compatibility/2006" xmlns:aink="http://schemas.microsoft.com/office/drawing/2016/ink" xmlns:am3d="http://schemas.microsoft.com/office/drawing/2017/model3d" xmlns:o="urn:schemas-microsoft-com:office:office" xmlns:r="http://schemas.openxmlformats.org/officeDocument/2006/relationships" xmlns:m="http://schemas.openxmlformats.org/officeDocument/2006/math" xmlns:v="urn:schemas-microsoft-com:vml" xmlns:wp14="http://schemas.microsoft.com/office/word/2010/wordprocessingDrawing" xmlns:wp="http://schemas.openxmlformats.org/drawingml/2006/wordprocessingDrawing" xmlns:w10="urn:schemas-microsoft-com:office:word" xmlns:w="http://schemas.openxmlformats.org/wordprocessingml/2006/main" xmlns:w14="http://schemas.microsoft.com/office/word/2010/wordml" xmlns:w15="http://schemas.microsoft.com/office/word/2012/wordml" xmlns:w16cid="http://schemas.microsoft.com/office/word/2016/wordml/cid" xmlns:w16se="http://schemas.microsoft.com/office/word/2015/wordml/symex" xmlns:wpg="http://schemas.microsoft.com/office/word/2010/wordprocessingGroup" xmlns:wpi="http://schemas.microsoft.com/office/word/2010/wordprocessingInk" xmlns:wne="http://schemas.microsoft.com/office/word/2006/wordml" xmlns:wps="http://schemas.microsoft.com/office/word/2010/wordprocessingShape" mc:Ignorable="w14 w15 w16se w16cid wp14">
   <w15:commentEx w15:paraId="7D9167AF" w15:done="0"/>
   <w15:commentEx w15:paraId="25DD1BC2" w15:done="0"/>
   <w15:commentEx w15:paraId="5824F58F" w15:done="0"/>
@@ -11928,7 +11939,7 @@
 </file>
 
 <file path=word/endnotes.xml><?xml version="1.0" encoding="utf-8"?>
-<w:endnotes xmlns:wpc="http://schemas.microsoft.com/office/word/2010/wordprocessingCanvas" xmlns:cx="http://schemas.microsoft.com/office/drawing/2014/chartex" xmlns:cx1="http://schemas.microsoft.com/office/drawing/2015/9/8/chartex" xmlns:mc="http://schemas.openxmlformats.org/markup-compatibility/2006" xmlns:o="urn:schemas-microsoft-com:office:office" xmlns:r="http://schemas.openxmlformats.org/officeDocument/2006/relationships" xmlns:m="http://schemas.openxmlformats.org/officeDocument/2006/math" xmlns:v="urn:schemas-microsoft-com:vml" xmlns:wp14="http://schemas.microsoft.com/office/word/2010/wordprocessingDrawing" xmlns:wp="http://schemas.openxmlformats.org/drawingml/2006/wordprocessingDrawing" xmlns:w10="urn:schemas-microsoft-com:office:word" xmlns:w="http://schemas.openxmlformats.org/wordprocessingml/2006/main" xmlns:w14="http://schemas.microsoft.com/office/word/2010/wordml" xmlns:w15="http://schemas.microsoft.com/office/word/2012/wordml" xmlns:w16se="http://schemas.microsoft.com/office/word/2015/wordml/symex" xmlns:wpg="http://schemas.microsoft.com/office/word/2010/wordprocessingGroup" xmlns:wpi="http://schemas.microsoft.com/office/word/2010/wordprocessingInk" xmlns:wne="http://schemas.microsoft.com/office/word/2006/wordml" xmlns:wps="http://schemas.microsoft.com/office/word/2010/wordprocessingShape" mc:Ignorable="w14 w15 w16se wp14">
+<w:endnotes xmlns:wpc="http://schemas.microsoft.com/office/word/2010/wordprocessingCanvas" xmlns:cx="http://schemas.microsoft.com/office/drawing/2014/chartex" xmlns:cx1="http://schemas.microsoft.com/office/drawing/2015/9/8/chartex" xmlns:cx2="http://schemas.microsoft.com/office/drawing/2015/10/21/chartex" xmlns:cx3="http://schemas.microsoft.com/office/drawing/2016/5/9/chartex" xmlns:cx4="http://schemas.microsoft.com/office/drawing/2016/5/10/chartex" xmlns:cx5="http://schemas.microsoft.com/office/drawing/2016/5/11/chartex" xmlns:cx6="http://schemas.microsoft.com/office/drawing/2016/5/12/chartex" xmlns:cx7="http://schemas.microsoft.com/office/drawing/2016/5/13/chartex" xmlns:cx8="http://schemas.microsoft.com/office/drawing/2016/5/14/chartex" xmlns:mc="http://schemas.openxmlformats.org/markup-compatibility/2006" xmlns:aink="http://schemas.microsoft.com/office/drawing/2016/ink" xmlns:am3d="http://schemas.microsoft.com/office/drawing/2017/model3d" xmlns:o="urn:schemas-microsoft-com:office:office" xmlns:r="http://schemas.openxmlformats.org/officeDocument/2006/relationships" xmlns:m="http://schemas.openxmlformats.org/officeDocument/2006/math" xmlns:v="urn:schemas-microsoft-com:vml" xmlns:wp14="http://schemas.microsoft.com/office/word/2010/wordprocessingDrawing" xmlns:wp="http://schemas.openxmlformats.org/drawingml/2006/wordprocessingDrawing" xmlns:w10="urn:schemas-microsoft-com:office:word" xmlns:w="http://schemas.openxmlformats.org/wordprocessingml/2006/main" xmlns:w14="http://schemas.microsoft.com/office/word/2010/wordml" xmlns:w15="http://schemas.microsoft.com/office/word/2012/wordml" xmlns:w16cid="http://schemas.microsoft.com/office/word/2016/wordml/cid" xmlns:w16se="http://schemas.microsoft.com/office/word/2015/wordml/symex" xmlns:wpg="http://schemas.microsoft.com/office/word/2010/wordprocessingGroup" xmlns:wpi="http://schemas.microsoft.com/office/word/2010/wordprocessingInk" xmlns:wne="http://schemas.microsoft.com/office/word/2006/wordml" xmlns:wps="http://schemas.microsoft.com/office/word/2010/wordprocessingShape" mc:Ignorable="w14 w15 w16se w16cid wp14">
   <w:endnote w:type="separator" w:id="-1">
     <w:p>
       <w:r>
@@ -11949,7 +11960,7 @@
 </file>
 
 <file path=word/footer1.xml><?xml version="1.0" encoding="utf-8"?>
-<w:ftr xmlns:wpc="http://schemas.microsoft.com/office/word/2010/wordprocessingCanvas" xmlns:cx="http://schemas.microsoft.com/office/drawing/2014/chartex" xmlns:cx1="http://schemas.microsoft.com/office/drawing/2015/9/8/chartex" xmlns:mc="http://schemas.openxmlformats.org/markup-compatibility/2006" xmlns:o="urn:schemas-microsoft-com:office:office" xmlns:r="http://schemas.openxmlformats.org/officeDocument/2006/relationships" xmlns:m="http://schemas.openxmlformats.org/officeDocument/2006/math" xmlns:v="urn:schemas-microsoft-com:vml" xmlns:wp14="http://schemas.microsoft.com/office/word/2010/wordprocessingDrawing" xmlns:wp="http://schemas.openxmlformats.org/drawingml/2006/wordprocessingDrawing" xmlns:w10="urn:schemas-microsoft-com:office:word" xmlns:w="http://schemas.openxmlformats.org/wordprocessingml/2006/main" xmlns:w14="http://schemas.microsoft.com/office/word/2010/wordml" xmlns:w15="http://schemas.microsoft.com/office/word/2012/wordml" xmlns:w16se="http://schemas.microsoft.com/office/word/2015/wordml/symex" xmlns:wpg="http://schemas.microsoft.com/office/word/2010/wordprocessingGroup" xmlns:wpi="http://schemas.microsoft.com/office/word/2010/wordprocessingInk" xmlns:wne="http://schemas.microsoft.com/office/word/2006/wordml" xmlns:wps="http://schemas.microsoft.com/office/word/2010/wordprocessingShape" mc:Ignorable="w14 w15 w16se wp14">
+<w:ftr xmlns:wpc="http://schemas.microsoft.com/office/word/2010/wordprocessingCanvas" xmlns:cx="http://schemas.microsoft.com/office/drawing/2014/chartex" xmlns:cx1="http://schemas.microsoft.com/office/drawing/2015/9/8/chartex" xmlns:cx2="http://schemas.microsoft.com/office/drawing/2015/10/21/chartex" xmlns:cx3="http://schemas.microsoft.com/office/drawing/2016/5/9/chartex" xmlns:cx4="http://schemas.microsoft.com/office/drawing/2016/5/10/chartex" xmlns:cx5="http://schemas.microsoft.com/office/drawing/2016/5/11/chartex" xmlns:cx6="http://schemas.microsoft.com/office/drawing/2016/5/12/chartex" xmlns:cx7="http://schemas.microsoft.com/office/drawing/2016/5/13/chartex" xmlns:cx8="http://schemas.microsoft.com/office/drawing/2016/5/14/chartex" xmlns:mc="http://schemas.openxmlformats.org/markup-compatibility/2006" xmlns:aink="http://schemas.microsoft.com/office/drawing/2016/ink" xmlns:am3d="http://schemas.microsoft.com/office/drawing/2017/model3d" xmlns:o="urn:schemas-microsoft-com:office:office" xmlns:r="http://schemas.openxmlformats.org/officeDocument/2006/relationships" xmlns:m="http://schemas.openxmlformats.org/officeDocument/2006/math" xmlns:v="urn:schemas-microsoft-com:vml" xmlns:wp14="http://schemas.microsoft.com/office/word/2010/wordprocessingDrawing" xmlns:wp="http://schemas.openxmlformats.org/drawingml/2006/wordprocessingDrawing" xmlns:w10="urn:schemas-microsoft-com:office:word" xmlns:w="http://schemas.openxmlformats.org/wordprocessingml/2006/main" xmlns:w14="http://schemas.microsoft.com/office/word/2010/wordml" xmlns:w15="http://schemas.microsoft.com/office/word/2012/wordml" xmlns:w16cid="http://schemas.microsoft.com/office/word/2016/wordml/cid" xmlns:w16se="http://schemas.microsoft.com/office/word/2015/wordml/symex" xmlns:wpg="http://schemas.microsoft.com/office/word/2010/wordprocessingGroup" xmlns:wpi="http://schemas.microsoft.com/office/word/2010/wordprocessingInk" xmlns:wne="http://schemas.microsoft.com/office/word/2006/wordml" xmlns:wps="http://schemas.microsoft.com/office/word/2010/wordprocessingShape" mc:Ignorable="w14 w15 w16se w16cid wp14">
   <w:p>
     <w:pPr>
       <w:pStyle w:val="Footer"/>
@@ -12012,7 +12023,7 @@
       </w:rPr>
       <w:fldChar w:fldCharType="end"/>
     </w:r>
-    <w:bookmarkStart w:id="86" w:name="_Toc387314097"/>
+    <w:bookmarkStart w:id="87" w:name="_Toc387314097"/>
     <w:r>
       <w:rPr>
         <w:noProof/>
@@ -12020,7 +12031,7 @@
       </w:rPr>
       <w:tab/>
     </w:r>
-    <w:bookmarkEnd w:id="86"/>
+    <w:bookmarkEnd w:id="87"/>
     <w:r>
       <w:rPr>
         <w:noProof/>
@@ -12072,7 +12083,7 @@
 </file>
 
 <file path=word/footer2.xml><?xml version="1.0" encoding="utf-8"?>
-<w:ftr xmlns:wpc="http://schemas.microsoft.com/office/word/2010/wordprocessingCanvas" xmlns:cx="http://schemas.microsoft.com/office/drawing/2014/chartex" xmlns:cx1="http://schemas.microsoft.com/office/drawing/2015/9/8/chartex" xmlns:mc="http://schemas.openxmlformats.org/markup-compatibility/2006" xmlns:o="urn:schemas-microsoft-com:office:office" xmlns:r="http://schemas.openxmlformats.org/officeDocument/2006/relationships" xmlns:m="http://schemas.openxmlformats.org/officeDocument/2006/math" xmlns:v="urn:schemas-microsoft-com:vml" xmlns:wp14="http://schemas.microsoft.com/office/word/2010/wordprocessingDrawing" xmlns:wp="http://schemas.openxmlformats.org/drawingml/2006/wordprocessingDrawing" xmlns:w10="urn:schemas-microsoft-com:office:word" xmlns:w="http://schemas.openxmlformats.org/wordprocessingml/2006/main" xmlns:w14="http://schemas.microsoft.com/office/word/2010/wordml" xmlns:w15="http://schemas.microsoft.com/office/word/2012/wordml" xmlns:w16se="http://schemas.microsoft.com/office/word/2015/wordml/symex" xmlns:wpg="http://schemas.microsoft.com/office/word/2010/wordprocessingGroup" xmlns:wpi="http://schemas.microsoft.com/office/word/2010/wordprocessingInk" xmlns:wne="http://schemas.microsoft.com/office/word/2006/wordml" xmlns:wps="http://schemas.microsoft.com/office/word/2010/wordprocessingShape" mc:Ignorable="w14 w15 w16se wp14">
+<w:ftr xmlns:wpc="http://schemas.microsoft.com/office/word/2010/wordprocessingCanvas" xmlns:cx="http://schemas.microsoft.com/office/drawing/2014/chartex" xmlns:cx1="http://schemas.microsoft.com/office/drawing/2015/9/8/chartex" xmlns:cx2="http://schemas.microsoft.com/office/drawing/2015/10/21/chartex" xmlns:cx3="http://schemas.microsoft.com/office/drawing/2016/5/9/chartex" xmlns:cx4="http://schemas.microsoft.com/office/drawing/2016/5/10/chartex" xmlns:cx5="http://schemas.microsoft.com/office/drawing/2016/5/11/chartex" xmlns:cx6="http://schemas.microsoft.com/office/drawing/2016/5/12/chartex" xmlns:cx7="http://schemas.microsoft.com/office/drawing/2016/5/13/chartex" xmlns:cx8="http://schemas.microsoft.com/office/drawing/2016/5/14/chartex" xmlns:mc="http://schemas.openxmlformats.org/markup-compatibility/2006" xmlns:aink="http://schemas.microsoft.com/office/drawing/2016/ink" xmlns:am3d="http://schemas.microsoft.com/office/drawing/2017/model3d" xmlns:o="urn:schemas-microsoft-com:office:office" xmlns:r="http://schemas.openxmlformats.org/officeDocument/2006/relationships" xmlns:m="http://schemas.openxmlformats.org/officeDocument/2006/math" xmlns:v="urn:schemas-microsoft-com:vml" xmlns:wp14="http://schemas.microsoft.com/office/word/2010/wordprocessingDrawing" xmlns:wp="http://schemas.openxmlformats.org/drawingml/2006/wordprocessingDrawing" xmlns:w10="urn:schemas-microsoft-com:office:word" xmlns:w="http://schemas.openxmlformats.org/wordprocessingml/2006/main" xmlns:w14="http://schemas.microsoft.com/office/word/2010/wordml" xmlns:w15="http://schemas.microsoft.com/office/word/2012/wordml" xmlns:w16cid="http://schemas.microsoft.com/office/word/2016/wordml/cid" xmlns:w16se="http://schemas.microsoft.com/office/word/2015/wordml/symex" xmlns:wpg="http://schemas.microsoft.com/office/word/2010/wordprocessingGroup" xmlns:wpi="http://schemas.microsoft.com/office/word/2010/wordprocessingInk" xmlns:wne="http://schemas.microsoft.com/office/word/2006/wordml" xmlns:wps="http://schemas.microsoft.com/office/word/2010/wordprocessingShape" mc:Ignorable="w14 w15 w16se w16cid wp14">
   <w:p>
     <w:pPr>
       <w:pStyle w:val="Footer"/>
@@ -12193,7 +12204,7 @@
 </file>
 
 <file path=word/footnotes.xml><?xml version="1.0" encoding="utf-8"?>
-<w:footnotes xmlns:wpc="http://schemas.microsoft.com/office/word/2010/wordprocessingCanvas" xmlns:cx="http://schemas.microsoft.com/office/drawing/2014/chartex" xmlns:cx1="http://schemas.microsoft.com/office/drawing/2015/9/8/chartex" xmlns:mc="http://schemas.openxmlformats.org/markup-compatibility/2006" xmlns:o="urn:schemas-microsoft-com:office:office" xmlns:r="http://schemas.openxmlformats.org/officeDocument/2006/relationships" xmlns:m="http://schemas.openxmlformats.org/officeDocument/2006/math" xmlns:v="urn:schemas-microsoft-com:vml" xmlns:wp14="http://schemas.microsoft.com/office/word/2010/wordprocessingDrawing" xmlns:wp="http://schemas.openxmlformats.org/drawingml/2006/wordprocessingDrawing" xmlns:w10="urn:schemas-microsoft-com:office:word" xmlns:w="http://schemas.openxmlformats.org/wordprocessingml/2006/main" xmlns:w14="http://schemas.microsoft.com/office/word/2010/wordml" xmlns:w15="http://schemas.microsoft.com/office/word/2012/wordml" xmlns:w16se="http://schemas.microsoft.com/office/word/2015/wordml/symex" xmlns:wpg="http://schemas.microsoft.com/office/word/2010/wordprocessingGroup" xmlns:wpi="http://schemas.microsoft.com/office/word/2010/wordprocessingInk" xmlns:wne="http://schemas.microsoft.com/office/word/2006/wordml" xmlns:wps="http://schemas.microsoft.com/office/word/2010/wordprocessingShape" mc:Ignorable="w14 w15 w16se wp14">
+<w:footnotes xmlns:wpc="http://schemas.microsoft.com/office/word/2010/wordprocessingCanvas" xmlns:cx="http://schemas.microsoft.com/office/drawing/2014/chartex" xmlns:cx1="http://schemas.microsoft.com/office/drawing/2015/9/8/chartex" xmlns:cx2="http://schemas.microsoft.com/office/drawing/2015/10/21/chartex" xmlns:cx3="http://schemas.microsoft.com/office/drawing/2016/5/9/chartex" xmlns:cx4="http://schemas.microsoft.com/office/drawing/2016/5/10/chartex" xmlns:cx5="http://schemas.microsoft.com/office/drawing/2016/5/11/chartex" xmlns:cx6="http://schemas.microsoft.com/office/drawing/2016/5/12/chartex" xmlns:cx7="http://schemas.microsoft.com/office/drawing/2016/5/13/chartex" xmlns:cx8="http://schemas.microsoft.com/office/drawing/2016/5/14/chartex" xmlns:mc="http://schemas.openxmlformats.org/markup-compatibility/2006" xmlns:aink="http://schemas.microsoft.com/office/drawing/2016/ink" xmlns:am3d="http://schemas.microsoft.com/office/drawing/2017/model3d" xmlns:o="urn:schemas-microsoft-com:office:office" xmlns:r="http://schemas.openxmlformats.org/officeDocument/2006/relationships" xmlns:m="http://schemas.openxmlformats.org/officeDocument/2006/math" xmlns:v="urn:schemas-microsoft-com:vml" xmlns:wp14="http://schemas.microsoft.com/office/word/2010/wordprocessingDrawing" xmlns:wp="http://schemas.openxmlformats.org/drawingml/2006/wordprocessingDrawing" xmlns:w10="urn:schemas-microsoft-com:office:word" xmlns:w="http://schemas.openxmlformats.org/wordprocessingml/2006/main" xmlns:w14="http://schemas.microsoft.com/office/word/2010/wordml" xmlns:w15="http://schemas.microsoft.com/office/word/2012/wordml" xmlns:w16cid="http://schemas.microsoft.com/office/word/2016/wordml/cid" xmlns:w16se="http://schemas.microsoft.com/office/word/2015/wordml/symex" xmlns:wpg="http://schemas.microsoft.com/office/word/2010/wordprocessingGroup" xmlns:wpi="http://schemas.microsoft.com/office/word/2010/wordprocessingInk" xmlns:wne="http://schemas.microsoft.com/office/word/2006/wordml" xmlns:wps="http://schemas.microsoft.com/office/word/2010/wordprocessingShape" mc:Ignorable="w14 w15 w16se w16cid wp14">
   <w:footnote w:type="separator" w:id="-1">
     <w:p>
       <w:r>
@@ -12212,7 +12223,7 @@
 </file>
 
 <file path=word/header1.xml><?xml version="1.0" encoding="utf-8"?>
-<w:hdr xmlns:wpc="http://schemas.microsoft.com/office/word/2010/wordprocessingCanvas" xmlns:cx="http://schemas.microsoft.com/office/drawing/2014/chartex" xmlns:cx1="http://schemas.microsoft.com/office/drawing/2015/9/8/chartex" xmlns:mc="http://schemas.openxmlformats.org/markup-compatibility/2006" xmlns:o="urn:schemas-microsoft-com:office:office" xmlns:r="http://schemas.openxmlformats.org/officeDocument/2006/relationships" xmlns:m="http://schemas.openxmlformats.org/officeDocument/2006/math" xmlns:v="urn:schemas-microsoft-com:vml" xmlns:wp14="http://schemas.microsoft.com/office/word/2010/wordprocessingDrawing" xmlns:wp="http://schemas.openxmlformats.org/drawingml/2006/wordprocessingDrawing" xmlns:w10="urn:schemas-microsoft-com:office:word" xmlns:w="http://schemas.openxmlformats.org/wordprocessingml/2006/main" xmlns:w14="http://schemas.microsoft.com/office/word/2010/wordml" xmlns:w15="http://schemas.microsoft.com/office/word/2012/wordml" xmlns:w16se="http://schemas.microsoft.com/office/word/2015/wordml/symex" xmlns:wpg="http://schemas.microsoft.com/office/word/2010/wordprocessingGroup" xmlns:wpi="http://schemas.microsoft.com/office/word/2010/wordprocessingInk" xmlns:wne="http://schemas.microsoft.com/office/word/2006/wordml" xmlns:wps="http://schemas.microsoft.com/office/word/2010/wordprocessingShape" mc:Ignorable="w14 w15 w16se wp14">
+<w:hdr xmlns:wpc="http://schemas.microsoft.com/office/word/2010/wordprocessingCanvas" xmlns:cx="http://schemas.microsoft.com/office/drawing/2014/chartex" xmlns:cx1="http://schemas.microsoft.com/office/drawing/2015/9/8/chartex" xmlns:cx2="http://schemas.microsoft.com/office/drawing/2015/10/21/chartex" xmlns:cx3="http://schemas.microsoft.com/office/drawing/2016/5/9/chartex" xmlns:cx4="http://schemas.microsoft.com/office/drawing/2016/5/10/chartex" xmlns:cx5="http://schemas.microsoft.com/office/drawing/2016/5/11/chartex" xmlns:cx6="http://schemas.microsoft.com/office/drawing/2016/5/12/chartex" xmlns:cx7="http://schemas.microsoft.com/office/drawing/2016/5/13/chartex" xmlns:cx8="http://schemas.microsoft.com/office/drawing/2016/5/14/chartex" xmlns:mc="http://schemas.openxmlformats.org/markup-compatibility/2006" xmlns:aink="http://schemas.microsoft.com/office/drawing/2016/ink" xmlns:am3d="http://schemas.microsoft.com/office/drawing/2017/model3d" xmlns:o="urn:schemas-microsoft-com:office:office" xmlns:r="http://schemas.openxmlformats.org/officeDocument/2006/relationships" xmlns:m="http://schemas.openxmlformats.org/officeDocument/2006/math" xmlns:v="urn:schemas-microsoft-com:vml" xmlns:wp14="http://schemas.microsoft.com/office/word/2010/wordprocessingDrawing" xmlns:wp="http://schemas.openxmlformats.org/drawingml/2006/wordprocessingDrawing" xmlns:w10="urn:schemas-microsoft-com:office:word" xmlns:w="http://schemas.openxmlformats.org/wordprocessingml/2006/main" xmlns:w14="http://schemas.microsoft.com/office/word/2010/wordml" xmlns:w15="http://schemas.microsoft.com/office/word/2012/wordml" xmlns:w16cid="http://schemas.microsoft.com/office/word/2016/wordml/cid" xmlns:w16se="http://schemas.microsoft.com/office/word/2015/wordml/symex" xmlns:wpg="http://schemas.microsoft.com/office/word/2010/wordprocessingGroup" xmlns:wpi="http://schemas.microsoft.com/office/word/2010/wordprocessingInk" xmlns:wne="http://schemas.microsoft.com/office/word/2006/wordml" xmlns:wps="http://schemas.microsoft.com/office/word/2010/wordprocessingShape" mc:Ignorable="w14 w15 w16se w16cid wp14">
   <w:p>
     <w:pPr>
       <w:pStyle w:val="Header"/>
@@ -12266,14 +12277,17 @@
       <w:t xml:space="preserve"> </w:t>
     </w:r>
     <w:r>
-      <w:t>2020</w:t>
+      <w:t>202</w:t>
+    </w:r>
+    <w:r>
+      <w:t>1</w:t>
     </w:r>
   </w:p>
 </w:hdr>
 </file>
 
 <file path=word/header2.xml><?xml version="1.0" encoding="utf-8"?>
-<w:hdr xmlns:wpc="http://schemas.microsoft.com/office/word/2010/wordprocessingCanvas" xmlns:cx="http://schemas.microsoft.com/office/drawing/2014/chartex" xmlns:cx1="http://schemas.microsoft.com/office/drawing/2015/9/8/chartex" xmlns:mc="http://schemas.openxmlformats.org/markup-compatibility/2006" xmlns:o="urn:schemas-microsoft-com:office:office" xmlns:r="http://schemas.openxmlformats.org/officeDocument/2006/relationships" xmlns:m="http://schemas.openxmlformats.org/officeDocument/2006/math" xmlns:v="urn:schemas-microsoft-com:vml" xmlns:wp14="http://schemas.microsoft.com/office/word/2010/wordprocessingDrawing" xmlns:wp="http://schemas.openxmlformats.org/drawingml/2006/wordprocessingDrawing" xmlns:w10="urn:schemas-microsoft-com:office:word" xmlns:w="http://schemas.openxmlformats.org/wordprocessingml/2006/main" xmlns:w14="http://schemas.microsoft.com/office/word/2010/wordml" xmlns:w15="http://schemas.microsoft.com/office/word/2012/wordml" xmlns:w16se="http://schemas.microsoft.com/office/word/2015/wordml/symex" xmlns:wpg="http://schemas.microsoft.com/office/word/2010/wordprocessingGroup" xmlns:wpi="http://schemas.microsoft.com/office/word/2010/wordprocessingInk" xmlns:wne="http://schemas.microsoft.com/office/word/2006/wordml" xmlns:wps="http://schemas.microsoft.com/office/word/2010/wordprocessingShape" mc:Ignorable="w14 w15 w16se wp14">
+<w:hdr xmlns:wpc="http://schemas.microsoft.com/office/word/2010/wordprocessingCanvas" xmlns:cx="http://schemas.microsoft.com/office/drawing/2014/chartex" xmlns:cx1="http://schemas.microsoft.com/office/drawing/2015/9/8/chartex" xmlns:cx2="http://schemas.microsoft.com/office/drawing/2015/10/21/chartex" xmlns:cx3="http://schemas.microsoft.com/office/drawing/2016/5/9/chartex" xmlns:cx4="http://schemas.microsoft.com/office/drawing/2016/5/10/chartex" xmlns:cx5="http://schemas.microsoft.com/office/drawing/2016/5/11/chartex" xmlns:cx6="http://schemas.microsoft.com/office/drawing/2016/5/12/chartex" xmlns:cx7="http://schemas.microsoft.com/office/drawing/2016/5/13/chartex" xmlns:cx8="http://schemas.microsoft.com/office/drawing/2016/5/14/chartex" xmlns:mc="http://schemas.openxmlformats.org/markup-compatibility/2006" xmlns:aink="http://schemas.microsoft.com/office/drawing/2016/ink" xmlns:am3d="http://schemas.microsoft.com/office/drawing/2017/model3d" xmlns:o="urn:schemas-microsoft-com:office:office" xmlns:r="http://schemas.openxmlformats.org/officeDocument/2006/relationships" xmlns:m="http://schemas.openxmlformats.org/officeDocument/2006/math" xmlns:v="urn:schemas-microsoft-com:vml" xmlns:wp14="http://schemas.microsoft.com/office/word/2010/wordprocessingDrawing" xmlns:wp="http://schemas.openxmlformats.org/drawingml/2006/wordprocessingDrawing" xmlns:w10="urn:schemas-microsoft-com:office:word" xmlns:w="http://schemas.openxmlformats.org/wordprocessingml/2006/main" xmlns:w14="http://schemas.microsoft.com/office/word/2010/wordml" xmlns:w15="http://schemas.microsoft.com/office/word/2012/wordml" xmlns:w16cid="http://schemas.microsoft.com/office/word/2016/wordml/cid" xmlns:w16se="http://schemas.microsoft.com/office/word/2015/wordml/symex" xmlns:wpg="http://schemas.microsoft.com/office/word/2010/wordprocessingGroup" xmlns:wpi="http://schemas.microsoft.com/office/word/2010/wordprocessingInk" xmlns:wne="http://schemas.microsoft.com/office/word/2006/wordml" xmlns:wps="http://schemas.microsoft.com/office/word/2010/wordprocessingShape" mc:Ignorable="w14 w15 w16se w16cid wp14">
   <w:p>
     <w:pPr>
       <w:pStyle w:val="Header"/>
@@ -12286,7 +12300,7 @@
 </file>
 
 <file path=word/numbering.xml><?xml version="1.0" encoding="utf-8"?>
-<w:numbering xmlns:wpc="http://schemas.microsoft.com/office/word/2010/wordprocessingCanvas" xmlns:cx="http://schemas.microsoft.com/office/drawing/2014/chartex" xmlns:cx1="http://schemas.microsoft.com/office/drawing/2015/9/8/chartex" xmlns:mc="http://schemas.openxmlformats.org/markup-compatibility/2006" xmlns:o="urn:schemas-microsoft-com:office:office" xmlns:r="http://schemas.openxmlformats.org/officeDocument/2006/relationships" xmlns:m="http://schemas.openxmlformats.org/officeDocument/2006/math" xmlns:v="urn:schemas-microsoft-com:vml" xmlns:wp14="http://schemas.microsoft.com/office/word/2010/wordprocessingDrawing" xmlns:wp="http://schemas.openxmlformats.org/drawingml/2006/wordprocessingDrawing" xmlns:w10="urn:schemas-microsoft-com:office:word" xmlns:w="http://schemas.openxmlformats.org/wordprocessingml/2006/main" xmlns:w14="http://schemas.microsoft.com/office/word/2010/wordml" xmlns:w15="http://schemas.microsoft.com/office/word/2012/wordml" xmlns:w16se="http://schemas.microsoft.com/office/word/2015/wordml/symex" xmlns:wpg="http://schemas.microsoft.com/office/word/2010/wordprocessingGroup" xmlns:wpi="http://schemas.microsoft.com/office/word/2010/wordprocessingInk" xmlns:wne="http://schemas.microsoft.com/office/word/2006/wordml" xmlns:wps="http://schemas.microsoft.com/office/word/2010/wordprocessingShape" mc:Ignorable="w14 w15 w16se wp14">
+<w:numbering xmlns:wpc="http://schemas.microsoft.com/office/word/2010/wordprocessingCanvas" xmlns:cx="http://schemas.microsoft.com/office/drawing/2014/chartex" xmlns:cx1="http://schemas.microsoft.com/office/drawing/2015/9/8/chartex" xmlns:cx2="http://schemas.microsoft.com/office/drawing/2015/10/21/chartex" xmlns:cx3="http://schemas.microsoft.com/office/drawing/2016/5/9/chartex" xmlns:cx4="http://schemas.microsoft.com/office/drawing/2016/5/10/chartex" xmlns:cx5="http://schemas.microsoft.com/office/drawing/2016/5/11/chartex" xmlns:cx6="http://schemas.microsoft.com/office/drawing/2016/5/12/chartex" xmlns:cx7="http://schemas.microsoft.com/office/drawing/2016/5/13/chartex" xmlns:cx8="http://schemas.microsoft.com/office/drawing/2016/5/14/chartex" xmlns:mc="http://schemas.openxmlformats.org/markup-compatibility/2006" xmlns:aink="http://schemas.microsoft.com/office/drawing/2016/ink" xmlns:am3d="http://schemas.microsoft.com/office/drawing/2017/model3d" xmlns:o="urn:schemas-microsoft-com:office:office" xmlns:r="http://schemas.openxmlformats.org/officeDocument/2006/relationships" xmlns:m="http://schemas.openxmlformats.org/officeDocument/2006/math" xmlns:v="urn:schemas-microsoft-com:vml" xmlns:wp14="http://schemas.microsoft.com/office/word/2010/wordprocessingDrawing" xmlns:wp="http://schemas.openxmlformats.org/drawingml/2006/wordprocessingDrawing" xmlns:w10="urn:schemas-microsoft-com:office:word" xmlns:w="http://schemas.openxmlformats.org/wordprocessingml/2006/main" xmlns:w14="http://schemas.microsoft.com/office/word/2010/wordml" xmlns:w15="http://schemas.microsoft.com/office/word/2012/wordml" xmlns:w16cid="http://schemas.microsoft.com/office/word/2016/wordml/cid" xmlns:w16se="http://schemas.microsoft.com/office/word/2015/wordml/symex" xmlns:wpg="http://schemas.microsoft.com/office/word/2010/wordprocessingGroup" xmlns:wpi="http://schemas.microsoft.com/office/word/2010/wordprocessingInk" xmlns:wne="http://schemas.microsoft.com/office/word/2006/wordml" xmlns:wps="http://schemas.microsoft.com/office/word/2010/wordprocessingShape" mc:Ignorable="w14 w15 w16se w16cid wp14">
   <w:abstractNum w:abstractNumId="0" w15:restartNumberingAfterBreak="0">
     <w:nsid w:val="FFFFFF7C"/>
     <w:multiLevelType w:val="singleLevel"/>
@@ -15473,7 +15487,7 @@
 </file>
 
 <file path=word/styles.xml><?xml version="1.0" encoding="utf-8"?>
-<w:styles xmlns:mc="http://schemas.openxmlformats.org/markup-compatibility/2006" xmlns:r="http://schemas.openxmlformats.org/officeDocument/2006/relationships" xmlns:w="http://schemas.openxmlformats.org/wordprocessingml/2006/main" xmlns:w14="http://schemas.microsoft.com/office/word/2010/wordml" xmlns:w15="http://schemas.microsoft.com/office/word/2012/wordml" xmlns:w16se="http://schemas.microsoft.com/office/word/2015/wordml/symex" mc:Ignorable="w14 w15 w16se">
+<w:styles xmlns:mc="http://schemas.openxmlformats.org/markup-compatibility/2006" xmlns:r="http://schemas.openxmlformats.org/officeDocument/2006/relationships" xmlns:w="http://schemas.openxmlformats.org/wordprocessingml/2006/main" xmlns:w14="http://schemas.microsoft.com/office/word/2010/wordml" xmlns:w15="http://schemas.microsoft.com/office/word/2012/wordml" xmlns:w16cid="http://schemas.microsoft.com/office/word/2016/wordml/cid" xmlns:w16se="http://schemas.microsoft.com/office/word/2015/wordml/symex" mc:Ignorable="w14 w15 w16se w16cid">
   <w:docDefaults>
     <w:rPrDefault>
       <w:rPr>
@@ -15489,7 +15503,7 @@
       </w:pPr>
     </w:pPrDefault>
   </w:docDefaults>
-  <w:latentStyles w:defLockedState="1" w:defUIPriority="0" w:defSemiHidden="0" w:defUnhideWhenUsed="0" w:defQFormat="0" w:count="371">
+  <w:latentStyles w:defLockedState="1" w:defUIPriority="0" w:defSemiHidden="0" w:defUnhideWhenUsed="0" w:defQFormat="0" w:count="375">
     <w:lsdException w:name="Normal" w:locked="0" w:qFormat="1"/>
     <w:lsdException w:name="heading 1" w:uiPriority="9" w:qFormat="1"/>
     <w:lsdException w:name="heading 2" w:uiPriority="9" w:qFormat="1"/>
@@ -15594,7 +15608,7 @@
     <w:lsdException w:name="HTML Sample" w:semiHidden="1" w:unhideWhenUsed="1"/>
     <w:lsdException w:name="HTML Typewriter" w:semiHidden="1" w:unhideWhenUsed="1"/>
     <w:lsdException w:name="HTML Variable" w:semiHidden="1" w:unhideWhenUsed="1"/>
-    <w:lsdException w:name="Normal Table" w:locked="0" w:semiHidden="1" w:unhideWhenUsed="1"/>
+    <w:lsdException w:name="Normal Table" w:locked="0"/>
     <w:lsdException w:name="annotation subject" w:semiHidden="1" w:uiPriority="99" w:unhideWhenUsed="1"/>
     <w:lsdException w:name="No List" w:locked="0" w:semiHidden="1" w:uiPriority="99" w:unhideWhenUsed="1"/>
     <w:lsdException w:name="Outline List 1" w:semiHidden="1" w:unhideWhenUsed="1"/>
@@ -15638,10 +15652,8 @@
     <w:lsdException w:name="Table Elegant" w:semiHidden="1" w:unhideWhenUsed="1"/>
     <w:lsdException w:name="Table Professional" w:semiHidden="1" w:unhideWhenUsed="1"/>
     <w:lsdException w:name="Table Subtle 1" w:semiHidden="1" w:unhideWhenUsed="1"/>
-    <w:lsdException w:name="Table Subtle 2" w:semiHidden="1" w:unhideWhenUsed="1"/>
     <w:lsdException w:name="Table Web 1" w:semiHidden="1" w:unhideWhenUsed="1"/>
     <w:lsdException w:name="Table Web 2" w:semiHidden="1" w:unhideWhenUsed="1"/>
-    <w:lsdException w:name="Table Web 3" w:semiHidden="1" w:unhideWhenUsed="1"/>
     <w:lsdException w:name="Balloon Text" w:semiHidden="1" w:uiPriority="99" w:unhideWhenUsed="1"/>
     <w:lsdException w:name="Table Grid" w:uiPriority="59"/>
     <w:lsdException w:name="Table Theme" w:semiHidden="1" w:unhideWhenUsed="1"/>
@@ -15663,10 +15675,6 @@
     <w:lsdException w:name="Colorful Grid"/>
     <w:lsdException w:name="Light Shading Accent 1"/>
     <w:lsdException w:name="Light List Accent 1"/>
-    <w:lsdException w:name="Light Grid Accent 1"/>
-    <w:lsdException w:name="Medium Shading 1 Accent 1"/>
-    <w:lsdException w:name="Medium Shading 2 Accent 1"/>
-    <w:lsdException w:name="Medium List 1 Accent 1"/>
     <w:lsdException w:name="Revision" w:locked="0" w:semiHidden="1" w:uiPriority="99"/>
     <w:lsdException w:name="List Paragraph" w:uiPriority="34" w:qFormat="1"/>
     <w:lsdException w:name="Intense Quote" w:semiHidden="1"/>
@@ -15744,8 +15752,6 @@
     <w:lsdException w:name="Medium Grid 1 Accent 6"/>
     <w:lsdException w:name="Medium Grid 2 Accent 6"/>
     <w:lsdException w:name="Medium Grid 3 Accent 6"/>
-    <w:lsdException w:name="Dark List Accent 6"/>
-    <w:lsdException w:name="Colorful Shading Accent 6"/>
     <w:lsdException w:name="Colorful List Accent 6" w:uiPriority="72"/>
     <w:lsdException w:name="Colorful Grid Accent 6" w:uiPriority="73"/>
     <w:lsdException w:name="Subtle Emphasis" w:semiHidden="1" w:uiPriority="19" w:qFormat="1"/>
@@ -15859,6 +15865,10 @@
     <w:lsdException w:name="List Table 5 Dark Accent 6" w:uiPriority="50"/>
     <w:lsdException w:name="List Table 6 Colorful Accent 6" w:uiPriority="51"/>
     <w:lsdException w:name="List Table 7 Colorful Accent 6" w:uiPriority="52"/>
+    <w:lsdException w:name="Mention" w:locked="0" w:semiHidden="1" w:uiPriority="99" w:unhideWhenUsed="1"/>
+    <w:lsdException w:name="Smart Hyperlink" w:locked="0" w:semiHidden="1" w:uiPriority="99" w:unhideWhenUsed="1"/>
+    <w:lsdException w:name="Hashtag" w:locked="0" w:semiHidden="1" w:uiPriority="99" w:unhideWhenUsed="1"/>
+    <w:lsdException w:name="Unresolved Mention" w:locked="0" w:semiHidden="1" w:uiPriority="99" w:unhideWhenUsed="1"/>
   </w:latentStyles>
   <w:style w:type="paragraph" w:default="1" w:styleId="Normal">
     <w:name w:val="Normal"/>
@@ -20027,13 +20037,6 @@
         </dgm:presLayoutVars>
       </dgm:prSet>
       <dgm:spPr/>
-      <dgm:t>
-        <a:bodyPr/>
-        <a:lstStyle/>
-        <a:p>
-          <a:endParaRPr lang="en-US"/>
-        </a:p>
-      </dgm:t>
     </dgm:pt>
     <dgm:pt modelId="{F5E0F827-C9C1-441C-8327-DB026BB198F5}" type="pres">
       <dgm:prSet presAssocID="{40512EAA-A0D4-4B74-954D-A6B44DCAD626}" presName="linNode" presStyleCnt="0"/>
@@ -20046,13 +20049,6 @@
         </dgm:presLayoutVars>
       </dgm:prSet>
       <dgm:spPr/>
-      <dgm:t>
-        <a:bodyPr/>
-        <a:lstStyle/>
-        <a:p>
-          <a:endParaRPr lang="en-US"/>
-        </a:p>
-      </dgm:t>
     </dgm:pt>
     <dgm:pt modelId="{10D220F6-042E-42B1-89BD-84C684BA6EB8}" type="pres">
       <dgm:prSet presAssocID="{40512EAA-A0D4-4B74-954D-A6B44DCAD626}" presName="childShp" presStyleLbl="bgAccFollowNode1" presStyleIdx="0" presStyleCnt="1" custScaleX="103724" custScaleY="100392">
@@ -20061,25 +20057,18 @@
         </dgm:presLayoutVars>
       </dgm:prSet>
       <dgm:spPr/>
-      <dgm:t>
-        <a:bodyPr/>
-        <a:lstStyle/>
-        <a:p>
-          <a:endParaRPr lang="en-US"/>
-        </a:p>
-      </dgm:t>
     </dgm:pt>
   </dgm:ptLst>
   <dgm:cxnLst>
-    <dgm:cxn modelId="{C99099DF-9B13-4915-842E-BCC2B525E22C}" srcId="{40512EAA-A0D4-4B74-954D-A6B44DCAD626}" destId="{2330539E-BEC3-4678-B8DC-98A7133D2705}" srcOrd="1" destOrd="0" parTransId="{11A19390-6273-47FD-A8A5-02DDF94B020E}" sibTransId="{C1B38BA1-A540-497E-9DCA-49568534068A}"/>
-    <dgm:cxn modelId="{3E66FD92-B8F9-4BAA-9BE7-2E1B5D5DB4AE}" type="presOf" srcId="{3A009BA0-29C1-4251-BEA8-452B18B61F02}" destId="{48DBAAD3-772A-4D0D-8BF8-64B974C95593}" srcOrd="0" destOrd="0" presId="urn:microsoft.com/office/officeart/2005/8/layout/vList6"/>
-    <dgm:cxn modelId="{6CB5E1E4-CE78-4574-B80E-1F7B4BFC83BC}" type="presOf" srcId="{A1683BE8-647C-4757-B280-0B8E3A9B82E9}" destId="{10D220F6-042E-42B1-89BD-84C684BA6EB8}" srcOrd="0" destOrd="2" presId="urn:microsoft.com/office/officeart/2005/8/layout/vList6"/>
+    <dgm:cxn modelId="{D757C802-6696-423C-9D2F-9A4629F9D7DF}" srcId="{40512EAA-A0D4-4B74-954D-A6B44DCAD626}" destId="{7991494E-B079-48F0-8371-4EDA3D051EA8}" srcOrd="0" destOrd="0" parTransId="{67EF1AEA-BE22-411B-8C90-B948E90B3635}" sibTransId="{6B6B15AD-51E2-4119-8B2B-25A61F448CB3}"/>
     <dgm:cxn modelId="{28E4CA0D-E3A0-482A-A4B9-B3D88D565BF9}" type="presOf" srcId="{2330539E-BEC3-4678-B8DC-98A7133D2705}" destId="{10D220F6-042E-42B1-89BD-84C684BA6EB8}" srcOrd="0" destOrd="1" presId="urn:microsoft.com/office/officeart/2005/8/layout/vList6"/>
-    <dgm:cxn modelId="{1C2F2CDB-3CCB-4368-8080-1CC1FA520BEE}" srcId="{3A009BA0-29C1-4251-BEA8-452B18B61F02}" destId="{40512EAA-A0D4-4B74-954D-A6B44DCAD626}" srcOrd="0" destOrd="0" parTransId="{54AB25BD-527D-42D2-8C18-DADD2945E59C}" sibTransId="{317E374A-1D33-4D9D-9BD9-8E4CC9332097}"/>
-    <dgm:cxn modelId="{D757C802-6696-423C-9D2F-9A4629F9D7DF}" srcId="{40512EAA-A0D4-4B74-954D-A6B44DCAD626}" destId="{7991494E-B079-48F0-8371-4EDA3D051EA8}" srcOrd="0" destOrd="0" parTransId="{67EF1AEA-BE22-411B-8C90-B948E90B3635}" sibTransId="{6B6B15AD-51E2-4119-8B2B-25A61F448CB3}"/>
     <dgm:cxn modelId="{DED96042-AA8A-4905-9F52-C28FA02CC0DF}" type="presOf" srcId="{40512EAA-A0D4-4B74-954D-A6B44DCAD626}" destId="{93EA1523-8F9D-4A08-ACF2-7D4ED0599984}" srcOrd="0" destOrd="0" presId="urn:microsoft.com/office/officeart/2005/8/layout/vList6"/>
     <dgm:cxn modelId="{F6B50A55-B5F9-4DC3-AFCB-F4104CB9B861}" type="presOf" srcId="{7991494E-B079-48F0-8371-4EDA3D051EA8}" destId="{10D220F6-042E-42B1-89BD-84C684BA6EB8}" srcOrd="0" destOrd="0" presId="urn:microsoft.com/office/officeart/2005/8/layout/vList6"/>
+    <dgm:cxn modelId="{3E66FD92-B8F9-4BAA-9BE7-2E1B5D5DB4AE}" type="presOf" srcId="{3A009BA0-29C1-4251-BEA8-452B18B61F02}" destId="{48DBAAD3-772A-4D0D-8BF8-64B974C95593}" srcOrd="0" destOrd="0" presId="urn:microsoft.com/office/officeart/2005/8/layout/vList6"/>
     <dgm:cxn modelId="{786CA5BC-9CA1-49ED-8053-DE2FB6AA0FD1}" srcId="{40512EAA-A0D4-4B74-954D-A6B44DCAD626}" destId="{A1683BE8-647C-4757-B280-0B8E3A9B82E9}" srcOrd="2" destOrd="0" parTransId="{55F31B5C-9D09-463E-ADDE-1CC67FE7E97C}" sibTransId="{0C1834DF-D22B-436D-B5D8-DBF2B0106BE9}"/>
+    <dgm:cxn modelId="{1C2F2CDB-3CCB-4368-8080-1CC1FA520BEE}" srcId="{3A009BA0-29C1-4251-BEA8-452B18B61F02}" destId="{40512EAA-A0D4-4B74-954D-A6B44DCAD626}" srcOrd="0" destOrd="0" parTransId="{54AB25BD-527D-42D2-8C18-DADD2945E59C}" sibTransId="{317E374A-1D33-4D9D-9BD9-8E4CC9332097}"/>
+    <dgm:cxn modelId="{C99099DF-9B13-4915-842E-BCC2B525E22C}" srcId="{40512EAA-A0D4-4B74-954D-A6B44DCAD626}" destId="{2330539E-BEC3-4678-B8DC-98A7133D2705}" srcOrd="1" destOrd="0" parTransId="{11A19390-6273-47FD-A8A5-02DDF94B020E}" sibTransId="{C1B38BA1-A540-497E-9DCA-49568534068A}"/>
+    <dgm:cxn modelId="{6CB5E1E4-CE78-4574-B80E-1F7B4BFC83BC}" type="presOf" srcId="{A1683BE8-647C-4757-B280-0B8E3A9B82E9}" destId="{10D220F6-042E-42B1-89BD-84C684BA6EB8}" srcOrd="0" destOrd="2" presId="urn:microsoft.com/office/officeart/2005/8/layout/vList6"/>
     <dgm:cxn modelId="{C5832F26-BB00-47AC-A099-59E430840BF8}" type="presParOf" srcId="{48DBAAD3-772A-4D0D-8BF8-64B974C95593}" destId="{F5E0F827-C9C1-441C-8327-DB026BB198F5}" srcOrd="0" destOrd="0" presId="urn:microsoft.com/office/officeart/2005/8/layout/vList6"/>
     <dgm:cxn modelId="{66CB1362-41DD-4A4F-AC4C-78B3FE6FB501}" type="presParOf" srcId="{F5E0F827-C9C1-441C-8327-DB026BB198F5}" destId="{93EA1523-8F9D-4A08-ACF2-7D4ED0599984}" srcOrd="0" destOrd="0" presId="urn:microsoft.com/office/officeart/2005/8/layout/vList6"/>
     <dgm:cxn modelId="{5F99A3FB-1D5A-4383-83F6-CF9136507D7F}" type="presParOf" srcId="{F5E0F827-C9C1-441C-8327-DB026BB198F5}" destId="{10D220F6-042E-42B1-89BD-84C684BA6EB8}" srcOrd="1" destOrd="0" presId="urn:microsoft.com/office/officeart/2005/8/layout/vList6"/>
@@ -20092,7 +20081,7 @@
   <dgm:whole/>
   <dgm:extLst>
     <a:ext uri="http://schemas.microsoft.com/office/drawing/2008/diagram">
-      <dsp:dataModelExt xmlns:dsp="http://schemas.microsoft.com/office/drawing/2008/diagram" relId="rId32" minVer="http://schemas.openxmlformats.org/drawingml/2006/diagram"/>
+      <dsp:dataModelExt xmlns:dsp="http://schemas.microsoft.com/office/drawing/2008/diagram" relId="rId33" minVer="http://schemas.openxmlformats.org/drawingml/2006/diagram"/>
     </a:ext>
   </dgm:extLst>
 </dgm:dataModel>
@@ -20263,13 +20252,6 @@
         </dgm:presLayoutVars>
       </dgm:prSet>
       <dgm:spPr/>
-      <dgm:t>
-        <a:bodyPr/>
-        <a:lstStyle/>
-        <a:p>
-          <a:endParaRPr lang="en-US"/>
-        </a:p>
-      </dgm:t>
     </dgm:pt>
     <dgm:pt modelId="{F5E0F827-C9C1-441C-8327-DB026BB198F5}" type="pres">
       <dgm:prSet presAssocID="{40512EAA-A0D4-4B74-954D-A6B44DCAD626}" presName="linNode" presStyleCnt="0"/>
@@ -20282,13 +20264,6 @@
         </dgm:presLayoutVars>
       </dgm:prSet>
       <dgm:spPr/>
-      <dgm:t>
-        <a:bodyPr/>
-        <a:lstStyle/>
-        <a:p>
-          <a:endParaRPr lang="en-US"/>
-        </a:p>
-      </dgm:t>
     </dgm:pt>
     <dgm:pt modelId="{10D220F6-042E-42B1-89BD-84C684BA6EB8}" type="pres">
       <dgm:prSet presAssocID="{40512EAA-A0D4-4B74-954D-A6B44DCAD626}" presName="childShp" presStyleLbl="bgAccFollowNode1" presStyleIdx="0" presStyleCnt="1" custScaleX="103724" custScaleY="100196">
@@ -20297,23 +20272,16 @@
         </dgm:presLayoutVars>
       </dgm:prSet>
       <dgm:spPr/>
-      <dgm:t>
-        <a:bodyPr/>
-        <a:lstStyle/>
-        <a:p>
-          <a:endParaRPr lang="en-US"/>
-        </a:p>
-      </dgm:t>
     </dgm:pt>
   </dgm:ptLst>
   <dgm:cxnLst>
+    <dgm:cxn modelId="{D757C802-6696-423C-9D2F-9A4629F9D7DF}" srcId="{40512EAA-A0D4-4B74-954D-A6B44DCAD626}" destId="{7991494E-B079-48F0-8371-4EDA3D051EA8}" srcOrd="0" destOrd="0" parTransId="{67EF1AEA-BE22-411B-8C90-B948E90B3635}" sibTransId="{6B6B15AD-51E2-4119-8B2B-25A61F448CB3}"/>
     <dgm:cxn modelId="{DED96042-AA8A-4905-9F52-C28FA02CC0DF}" type="presOf" srcId="{40512EAA-A0D4-4B74-954D-A6B44DCAD626}" destId="{93EA1523-8F9D-4A08-ACF2-7D4ED0599984}" srcOrd="0" destOrd="0" presId="urn:microsoft.com/office/officeart/2005/8/layout/vList6"/>
-    <dgm:cxn modelId="{D757C802-6696-423C-9D2F-9A4629F9D7DF}" srcId="{40512EAA-A0D4-4B74-954D-A6B44DCAD626}" destId="{7991494E-B079-48F0-8371-4EDA3D051EA8}" srcOrd="0" destOrd="0" parTransId="{67EF1AEA-BE22-411B-8C90-B948E90B3635}" sibTransId="{6B6B15AD-51E2-4119-8B2B-25A61F448CB3}"/>
+    <dgm:cxn modelId="{F6B50A55-B5F9-4DC3-AFCB-F4104CB9B861}" type="presOf" srcId="{7991494E-B079-48F0-8371-4EDA3D051EA8}" destId="{10D220F6-042E-42B1-89BD-84C684BA6EB8}" srcOrd="0" destOrd="0" presId="urn:microsoft.com/office/officeart/2005/8/layout/vList6"/>
+    <dgm:cxn modelId="{3E66FD92-B8F9-4BAA-9BE7-2E1B5D5DB4AE}" type="presOf" srcId="{3A009BA0-29C1-4251-BEA8-452B18B61F02}" destId="{48DBAAD3-772A-4D0D-8BF8-64B974C95593}" srcOrd="0" destOrd="0" presId="urn:microsoft.com/office/officeart/2005/8/layout/vList6"/>
     <dgm:cxn modelId="{786CA5BC-9CA1-49ED-8053-DE2FB6AA0FD1}" srcId="{40512EAA-A0D4-4B74-954D-A6B44DCAD626}" destId="{A1683BE8-647C-4757-B280-0B8E3A9B82E9}" srcOrd="1" destOrd="0" parTransId="{55F31B5C-9D09-463E-ADDE-1CC67FE7E97C}" sibTransId="{0C1834DF-D22B-436D-B5D8-DBF2B0106BE9}"/>
+    <dgm:cxn modelId="{1C2F2CDB-3CCB-4368-8080-1CC1FA520BEE}" srcId="{3A009BA0-29C1-4251-BEA8-452B18B61F02}" destId="{40512EAA-A0D4-4B74-954D-A6B44DCAD626}" srcOrd="0" destOrd="0" parTransId="{54AB25BD-527D-42D2-8C18-DADD2945E59C}" sibTransId="{317E374A-1D33-4D9D-9BD9-8E4CC9332097}"/>
     <dgm:cxn modelId="{6CB5E1E4-CE78-4574-B80E-1F7B4BFC83BC}" type="presOf" srcId="{A1683BE8-647C-4757-B280-0B8E3A9B82E9}" destId="{10D220F6-042E-42B1-89BD-84C684BA6EB8}" srcOrd="0" destOrd="1" presId="urn:microsoft.com/office/officeart/2005/8/layout/vList6"/>
-    <dgm:cxn modelId="{3E66FD92-B8F9-4BAA-9BE7-2E1B5D5DB4AE}" type="presOf" srcId="{3A009BA0-29C1-4251-BEA8-452B18B61F02}" destId="{48DBAAD3-772A-4D0D-8BF8-64B974C95593}" srcOrd="0" destOrd="0" presId="urn:microsoft.com/office/officeart/2005/8/layout/vList6"/>
-    <dgm:cxn modelId="{F6B50A55-B5F9-4DC3-AFCB-F4104CB9B861}" type="presOf" srcId="{7991494E-B079-48F0-8371-4EDA3D051EA8}" destId="{10D220F6-042E-42B1-89BD-84C684BA6EB8}" srcOrd="0" destOrd="0" presId="urn:microsoft.com/office/officeart/2005/8/layout/vList6"/>
-    <dgm:cxn modelId="{1C2F2CDB-3CCB-4368-8080-1CC1FA520BEE}" srcId="{3A009BA0-29C1-4251-BEA8-452B18B61F02}" destId="{40512EAA-A0D4-4B74-954D-A6B44DCAD626}" srcOrd="0" destOrd="0" parTransId="{54AB25BD-527D-42D2-8C18-DADD2945E59C}" sibTransId="{317E374A-1D33-4D9D-9BD9-8E4CC9332097}"/>
     <dgm:cxn modelId="{C5832F26-BB00-47AC-A099-59E430840BF8}" type="presParOf" srcId="{48DBAAD3-772A-4D0D-8BF8-64B974C95593}" destId="{F5E0F827-C9C1-441C-8327-DB026BB198F5}" srcOrd="0" destOrd="0" presId="urn:microsoft.com/office/officeart/2005/8/layout/vList6"/>
     <dgm:cxn modelId="{66CB1362-41DD-4A4F-AC4C-78B3FE6FB501}" type="presParOf" srcId="{F5E0F827-C9C1-441C-8327-DB026BB198F5}" destId="{93EA1523-8F9D-4A08-ACF2-7D4ED0599984}" srcOrd="0" destOrd="0" presId="urn:microsoft.com/office/officeart/2005/8/layout/vList6"/>
     <dgm:cxn modelId="{5F99A3FB-1D5A-4383-83F6-CF9136507D7F}" type="presParOf" srcId="{F5E0F827-C9C1-441C-8327-DB026BB198F5}" destId="{10D220F6-042E-42B1-89BD-84C684BA6EB8}" srcOrd="1" destOrd="0" presId="urn:microsoft.com/office/officeart/2005/8/layout/vList6"/>
@@ -20322,7 +20290,7 @@
   <dgm:whole/>
   <dgm:extLst>
     <a:ext uri="http://schemas.microsoft.com/office/drawing/2008/diagram">
-      <dsp:dataModelExt xmlns:dsp="http://schemas.microsoft.com/office/drawing/2008/diagram" relId="rId37" minVer="http://schemas.openxmlformats.org/drawingml/2006/diagram"/>
+      <dsp:dataModelExt xmlns:dsp="http://schemas.microsoft.com/office/drawing/2008/diagram" relId="rId38" minVer="http://schemas.openxmlformats.org/drawingml/2006/diagram"/>
     </a:ext>
   </dgm:extLst>
 </dgm:dataModel>
@@ -20395,7 +20363,7 @@
             <a:spcAft>
               <a:spcPct val="15000"/>
             </a:spcAft>
-            <a:buChar char="••"/>
+            <a:buChar char="•"/>
           </a:pPr>
           <a:r>
             <a:rPr lang="en-US" sz="1050" kern="1200">
@@ -20417,7 +20385,7 @@
             <a:spcAft>
               <a:spcPct val="15000"/>
             </a:spcAft>
-            <a:buChar char="••"/>
+            <a:buChar char="•"/>
           </a:pPr>
           <a:r>
             <a:rPr lang="en-US" sz="1050" kern="1200">
@@ -20439,7 +20407,7 @@
             <a:spcAft>
               <a:spcPct val="15000"/>
             </a:spcAft>
-            <a:buChar char="••"/>
+            <a:buChar char="•"/>
           </a:pPr>
           <a:endParaRPr lang="en-US" sz="3600" kern="1200"/>
         </a:p>
@@ -20498,7 +20466,7 @@
         </a:bodyPr>
         <a:lstStyle/>
         <a:p>
-          <a:pPr lvl="0" algn="ctr" defTabSz="577850">
+          <a:pPr marL="0" lvl="0" indent="0" algn="ctr" defTabSz="577850">
             <a:lnSpc>
               <a:spcPct val="90000"/>
             </a:lnSpc>
@@ -20508,6 +20476,7 @@
             <a:spcAft>
               <a:spcPct val="35000"/>
             </a:spcAft>
+            <a:buNone/>
           </a:pPr>
           <a:r>
             <a:rPr lang="en-US" sz="1300" kern="1200">
@@ -20593,7 +20562,7 @@
             <a:spcAft>
               <a:spcPct val="15000"/>
             </a:spcAft>
-            <a:buChar char="••"/>
+            <a:buChar char="•"/>
           </a:pPr>
           <a:r>
             <a:rPr lang="en-US" sz="1050" kern="1200">
@@ -20615,7 +20584,7 @@
             <a:spcAft>
               <a:spcPct val="15000"/>
             </a:spcAft>
-            <a:buChar char="••"/>
+            <a:buChar char="•"/>
           </a:pPr>
           <a:endParaRPr lang="en-US" sz="3600" kern="1200"/>
         </a:p>
@@ -20674,7 +20643,7 @@
         </a:bodyPr>
         <a:lstStyle/>
         <a:p>
-          <a:pPr lvl="0" algn="ctr" defTabSz="577850">
+          <a:pPr marL="0" lvl="0" indent="0" algn="ctr" defTabSz="577850">
             <a:lnSpc>
               <a:spcPct val="90000"/>
             </a:lnSpc>
@@ -20684,6 +20653,7 @@
             <a:spcAft>
               <a:spcPct val="35000"/>
             </a:spcAft>
+            <a:buNone/>
           </a:pPr>
           <a:r>
             <a:rPr lang="en-US" sz="1300" kern="1200">
@@ -23470,7 +23440,7 @@
 </file>
 
 <file path=customXml/itemProps1.xml><?xml version="1.0" encoding="utf-8"?>
-<ds:datastoreItem xmlns:ds="http://schemas.openxmlformats.org/officeDocument/2006/customXml" ds:itemID="{7417703D-8C6C-4329-BFE7-C199758D3F4D}">
+<ds:datastoreItem xmlns:ds="http://schemas.openxmlformats.org/officeDocument/2006/customXml" ds:itemID="{17FE88A7-A7B5-4D7B-A630-6B101ACD7555}">
   <ds:schemaRefs>
     <ds:schemaRef ds:uri="http://schemas.openxmlformats.org/officeDocument/2006/bibliography"/>
   </ds:schemaRefs>

</xml_diff>